<commit_message>
Added Web version of resume
</commit_message>
<xml_diff>
--- a/SinglePage/AakashPahujaResume.docx
+++ b/SinglePage/AakashPahujaResume.docx
@@ -167,11 +167,11 @@
         </w:rPr>
         <w:sectPr>
           <w:pgSz w:w="12240" w:h="15840"/>
-          <w:pgMar w:top="670" w:right="1080" w:bottom="1008" w:left="1080" w:header="720" w:footer="720" w:gutter="0"/>
+          <w:pgMar w:top="670" w:right="895" w:bottom="1008" w:left="1080" w:header="720" w:footer="720" w:gutter="0"/>
           <w:cols w:num="3" w:space="1300" w:equalWidth="0">
             <w:col w:w="2060" w:space="1260"/>
             <w:col w:w="3400" w:space="1300"/>
-            <w:col w:w="2060"/>
+            <w:col w:w="2245"/>
           </w:cols>
           <w:noEndnote/>
         </w:sectPr>
@@ -186,84 +186,68 @@
       </w:r>
       <w:r>
         <w:rPr>
-          <w:rFonts w:cs="Calibri"/>
-          <w:sz w:val="19"/>
-          <w:szCs w:val="19"/>
-        </w:rPr>
-        <w:t>(+91</w:t>
-      </w:r>
-      <w:r>
-        <w:rPr>
-          <w:rFonts w:cs="Calibri"/>
-          <w:sz w:val="19"/>
-          <w:szCs w:val="19"/>
-        </w:rPr>
-        <w:t>) 799 592 4034</w:t>
-      </w:r>
-      <w:r>
-        <w:rPr>
-          <w:rFonts w:cs="Calibri"/>
-          <w:sz w:val="19"/>
-          <w:szCs w:val="19"/>
-        </w:rPr>
-        <w:t xml:space="preserve"> </w:t>
-      </w:r>
-      <w:r>
-        <w:rPr>
-          <w:rFonts w:cs="Calibri"/>
-          <w:sz w:val="18"/>
-          <w:szCs w:val="18"/>
-        </w:rPr>
-        <w:t>pahujaaakash5</w:t>
-      </w:r>
-      <w:r>
-        <w:rPr>
-          <w:rFonts w:cs="Calibri"/>
-          <w:sz w:val="18"/>
-          <w:szCs w:val="18"/>
-        </w:rPr>
-        <w:t>@gmail.com</w:t>
-      </w:r>
-    </w:p>
-    <w:p>
-      <w:pPr>
-        <w:widowControl w:val="0"/>
-        <w:autoSpaceDE w:val="0"/>
-        <w:autoSpaceDN w:val="0"/>
-        <w:adjustRightInd w:val="0"/>
-        <w:spacing w:after="0" w:line="240" w:lineRule="auto"/>
-        <w:rPr>
           <w:rFonts w:ascii="Times New Roman" w:hAnsi="Times New Roman"/>
           <w:sz w:val="24"/>
           <w:szCs w:val="24"/>
         </w:rPr>
-      </w:pPr>
-      <w:r>
-        <w:rPr>
-          <w:rFonts w:cs="Calibri"/>
-          <w:b/>
-          <w:bCs/>
-        </w:rPr>
-        <w:t>E</w:t>
-      </w:r>
-      <w:r>
-        <w:rPr>
-          <w:rFonts w:cs="Calibri"/>
-          <w:b/>
-          <w:bCs/>
+        <w:t xml:space="preserve">  </w:t>
+      </w:r>
+      <w:r>
+        <w:rPr>
+          <w:rFonts w:cs="Calibri"/>
+          <w:sz w:val="19"/>
+          <w:szCs w:val="19"/>
+        </w:rPr>
+        <w:t>(+91</w:t>
+      </w:r>
+      <w:r>
+        <w:rPr>
+          <w:rFonts w:cs="Calibri"/>
+          <w:sz w:val="19"/>
+          <w:szCs w:val="19"/>
+        </w:rPr>
+        <w:t>) 799 592 4034</w:t>
+      </w:r>
+      <w:r>
+        <w:rPr>
+          <w:rFonts w:cs="Calibri"/>
+          <w:sz w:val="19"/>
+          <w:szCs w:val="19"/>
+        </w:rPr>
+        <w:t xml:space="preserve"> </w:t>
+      </w:r>
+      <w:r>
+        <w:rPr>
+          <w:rFonts w:cs="Calibri"/>
+          <w:sz w:val="19"/>
+          <w:szCs w:val="19"/>
+        </w:rPr>
+        <w:t xml:space="preserve">  </w:t>
+      </w:r>
+      <w:r>
+        <w:rPr>
+          <w:rFonts w:cs="Calibri"/>
           <w:sz w:val="18"/>
           <w:szCs w:val="18"/>
         </w:rPr>
-        <w:t>DUCATION</w:t>
-      </w:r>
-    </w:p>
-    <w:p>
-      <w:pPr>
-        <w:widowControl w:val="0"/>
-        <w:autoSpaceDE w:val="0"/>
-        <w:autoSpaceDN w:val="0"/>
-        <w:adjustRightInd w:val="0"/>
-        <w:spacing w:after="0" w:line="26" w:lineRule="exact"/>
+        <w:t>pahujaaakash5</w:t>
+      </w:r>
+      <w:r>
+        <w:rPr>
+          <w:rFonts w:cs="Calibri"/>
+          <w:sz w:val="18"/>
+          <w:szCs w:val="18"/>
+        </w:rPr>
+        <w:t>@gmail.com</w:t>
+      </w:r>
+    </w:p>
+    <w:p>
+      <w:pPr>
+        <w:widowControl w:val="0"/>
+        <w:autoSpaceDE w:val="0"/>
+        <w:autoSpaceDN w:val="0"/>
+        <w:adjustRightInd w:val="0"/>
+        <w:spacing w:after="0" w:line="240" w:lineRule="auto"/>
         <w:rPr>
           <w:rFonts w:ascii="Times New Roman" w:hAnsi="Times New Roman"/>
           <w:sz w:val="24"/>
@@ -277,16 +261,16 @@
         <mc:AlternateContent>
           <mc:Choice Requires="wps">
             <w:drawing>
-              <wp:anchor distT="0" distB="0" distL="114300" distR="114300" simplePos="0" relativeHeight="251664896" behindDoc="1" locked="0" layoutInCell="0" allowOverlap="1" wp14:anchorId="1B276E60" wp14:editId="52C22261">
+              <wp:anchor distT="0" distB="0" distL="114300" distR="114300" simplePos="0" relativeHeight="251664896" behindDoc="1" locked="0" layoutInCell="0" allowOverlap="1" wp14:anchorId="1B276E60" wp14:editId="4420A21F">
                 <wp:simplePos x="0" y="0"/>
                 <wp:positionH relativeFrom="column">
-                  <wp:posOffset>-68580</wp:posOffset>
+                  <wp:posOffset>-71306</wp:posOffset>
                 </wp:positionH>
                 <wp:positionV relativeFrom="paragraph">
-                  <wp:posOffset>17145</wp:posOffset>
+                  <wp:posOffset>186696</wp:posOffset>
                 </wp:positionV>
-                <wp:extent cx="6537960" cy="0"/>
-                <wp:effectExtent l="0" t="0" r="0" b="0"/>
+                <wp:extent cx="6778304" cy="0"/>
+                <wp:effectExtent l="0" t="0" r="16510" b="12700"/>
                 <wp:wrapNone/>
                 <wp:docPr id="2" name="Line 8"/>
                 <wp:cNvGraphicFramePr>
@@ -301,13 +285,13 @@
                       <wps:spPr bwMode="auto">
                         <a:xfrm>
                           <a:off x="0" y="0"/>
-                          <a:ext cx="6537960" cy="0"/>
+                          <a:ext cx="6778304" cy="0"/>
                         </a:xfrm>
                         <a:prstGeom prst="line">
                           <a:avLst/>
                         </a:prstGeom>
                         <a:noFill/>
-                        <a:ln w="6095">
+                        <a:ln w="6350">
                           <a:solidFill>
                             <a:srgbClr val="000000"/>
                           </a:solidFill>
@@ -338,11 +322,43 @@
           </mc:Choice>
           <mc:Fallback>
             <w:pict>
-              <v:line w14:anchorId="6DEDA7BA" id="Line 8" o:spid="_x0000_s1026" style="position:absolute;z-index:-251651584;visibility:visible;mso-wrap-style:square;mso-width-percent:0;mso-height-percent:0;mso-wrap-distance-left:9pt;mso-wrap-distance-top:0;mso-wrap-distance-right:9pt;mso-wrap-distance-bottom:0;mso-position-horizontal:absolute;mso-position-horizontal-relative:text;mso-position-vertical:absolute;mso-position-vertical-relative:text;mso-width-percent:0;mso-height-percent:0;mso-width-relative:page;mso-height-relative:page" from="-5.4pt,1.35pt" to="509.4pt,1.35pt" o:gfxdata="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" o:allowincell="f" strokeweight=".16931mm"/>
+              <v:line w14:anchorId="2F6F5CDB" id="Line 8" o:spid="_x0000_s1026" style="position:absolute;z-index:-251651584;visibility:visible;mso-wrap-style:square;mso-width-percent:0;mso-height-percent:0;mso-wrap-distance-left:9pt;mso-wrap-distance-top:0;mso-wrap-distance-right:9pt;mso-wrap-distance-bottom:0;mso-position-horizontal:absolute;mso-position-horizontal-relative:text;mso-position-vertical:absolute;mso-position-vertical-relative:text;mso-width-percent:0;mso-height-percent:0;mso-width-relative:page;mso-height-relative:page" from="-5.6pt,14.7pt" to="528.1pt,14.7pt" o:gfxdata="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" o:allowincell="f" strokeweight=".5pt"/>
             </w:pict>
           </mc:Fallback>
         </mc:AlternateContent>
       </w:r>
+      <w:r>
+        <w:rPr>
+          <w:rFonts w:cs="Calibri"/>
+          <w:b/>
+          <w:bCs/>
+        </w:rPr>
+        <w:t>E</w:t>
+      </w:r>
+      <w:r>
+        <w:rPr>
+          <w:rFonts w:cs="Calibri"/>
+          <w:b/>
+          <w:bCs/>
+          <w:sz w:val="18"/>
+          <w:szCs w:val="18"/>
+        </w:rPr>
+        <w:t>DUCATION</w:t>
+      </w:r>
+    </w:p>
+    <w:p>
+      <w:pPr>
+        <w:widowControl w:val="0"/>
+        <w:autoSpaceDE w:val="0"/>
+        <w:autoSpaceDN w:val="0"/>
+        <w:adjustRightInd w:val="0"/>
+        <w:spacing w:after="0" w:line="26" w:lineRule="exact"/>
+        <w:rPr>
+          <w:rFonts w:ascii="Times New Roman" w:hAnsi="Times New Roman"/>
+          <w:sz w:val="24"/>
+          <w:szCs w:val="24"/>
+        </w:rPr>
+      </w:pPr>
     </w:p>
     <w:p>
       <w:pPr>
@@ -379,20 +395,38 @@
       </w:r>
       <w:r>
         <w:rPr>
-          <w:rFonts w:cs="Calibri"/>
-          <w:b/>
-          <w:bCs/>
-        </w:rPr>
-        <w:t>Maharishi Markandeshwar University</w:t>
-      </w:r>
-      <w:r>
-        <w:rPr>
           <w:rFonts w:ascii="Times New Roman" w:hAnsi="Times New Roman"/>
           <w:sz w:val="24"/>
           <w:szCs w:val="24"/>
         </w:rPr>
+        <w:t xml:space="preserve">         </w:t>
+      </w:r>
+      <w:bookmarkStart w:id="0" w:name="_GoBack"/>
+      <w:bookmarkEnd w:id="0"/>
+      <w:r>
+        <w:rPr>
+          <w:rFonts w:cs="Calibri"/>
+          <w:b/>
+          <w:bCs/>
+        </w:rPr>
+        <w:t>MAHARISHI MARKANDESHWAR UNIVERSITY</w:t>
+      </w:r>
+      <w:r>
+        <w:rPr>
+          <w:rFonts w:ascii="Times New Roman" w:hAnsi="Times New Roman"/>
+          <w:sz w:val="24"/>
+          <w:szCs w:val="24"/>
+        </w:rPr>
         <w:tab/>
         <w:t xml:space="preserve"> </w:t>
+      </w:r>
+      <w:r>
+        <w:rPr>
+          <w:rFonts w:ascii="Times New Roman" w:hAnsi="Times New Roman"/>
+          <w:sz w:val="24"/>
+          <w:szCs w:val="24"/>
+        </w:rPr>
+        <w:t xml:space="preserve">         </w:t>
       </w:r>
       <w:r>
         <w:rPr>
@@ -575,74 +609,23 @@
       </w:pPr>
       <w:r>
         <w:rPr>
-          <w:rFonts w:cs="Calibri"/>
-          <w:b/>
-          <w:bCs/>
-        </w:rPr>
-        <w:t>W</w:t>
-      </w:r>
-      <w:r>
-        <w:rPr>
-          <w:rFonts w:cs="Calibri"/>
-          <w:b/>
-          <w:bCs/>
-          <w:sz w:val="18"/>
-          <w:szCs w:val="18"/>
-        </w:rPr>
-        <w:t xml:space="preserve">ORK </w:t>
-      </w:r>
-      <w:r>
-        <w:rPr>
-          <w:rFonts w:cs="Calibri"/>
-          <w:b/>
-          <w:bCs/>
-          <w:szCs w:val="18"/>
-        </w:rPr>
-        <w:t>E</w:t>
-      </w:r>
-      <w:r>
-        <w:rPr>
-          <w:rFonts w:cs="Calibri"/>
-          <w:b/>
-          <w:bCs/>
-          <w:sz w:val="18"/>
-          <w:szCs w:val="18"/>
-        </w:rPr>
-        <w:t>XPERIENCE</w:t>
-      </w:r>
-    </w:p>
-    <w:p>
-      <w:pPr>
-        <w:widowControl w:val="0"/>
-        <w:autoSpaceDE w:val="0"/>
-        <w:autoSpaceDN w:val="0"/>
-        <w:adjustRightInd w:val="0"/>
-        <w:spacing w:after="0" w:line="26" w:lineRule="exact"/>
-        <w:rPr>
-          <w:rFonts w:ascii="Times New Roman" w:hAnsi="Times New Roman"/>
-          <w:sz w:val="24"/>
-          <w:szCs w:val="24"/>
-        </w:rPr>
-      </w:pPr>
-      <w:r>
-        <w:rPr>
           <w:noProof/>
         </w:rPr>
         <mc:AlternateContent>
           <mc:Choice Requires="wps">
             <w:drawing>
-              <wp:anchor distT="0" distB="0" distL="114300" distR="114300" simplePos="0" relativeHeight="251658752" behindDoc="1" locked="0" layoutInCell="0" allowOverlap="1" wp14:anchorId="7CADC458" wp14:editId="31524D65">
+              <wp:anchor distT="0" distB="0" distL="114300" distR="114300" simplePos="0" relativeHeight="251666944" behindDoc="1" locked="0" layoutInCell="0" allowOverlap="1" wp14:anchorId="11F9E0B3" wp14:editId="0E476440">
                 <wp:simplePos x="0" y="0"/>
                 <wp:positionH relativeFrom="column">
-                  <wp:posOffset>-68580</wp:posOffset>
+                  <wp:posOffset>-72571</wp:posOffset>
                 </wp:positionH>
                 <wp:positionV relativeFrom="paragraph">
-                  <wp:posOffset>15240</wp:posOffset>
+                  <wp:posOffset>166279</wp:posOffset>
                 </wp:positionV>
-                <wp:extent cx="6537960" cy="0"/>
-                <wp:effectExtent l="0" t="0" r="0" b="0"/>
+                <wp:extent cx="6777990" cy="0"/>
+                <wp:effectExtent l="0" t="0" r="16510" b="12700"/>
                 <wp:wrapNone/>
-                <wp:docPr id="7" name="Line 3"/>
+                <wp:docPr id="3" name="Line 8"/>
                 <wp:cNvGraphicFramePr>
                   <a:graphicFrameLocks xmlns:a="http://schemas.openxmlformats.org/drawingml/2006/main"/>
                 </wp:cNvGraphicFramePr>
@@ -655,13 +638,13 @@
                       <wps:spPr bwMode="auto">
                         <a:xfrm>
                           <a:off x="0" y="0"/>
-                          <a:ext cx="6537960" cy="0"/>
+                          <a:ext cx="6777990" cy="0"/>
                         </a:xfrm>
                         <a:prstGeom prst="line">
                           <a:avLst/>
                         </a:prstGeom>
                         <a:noFill/>
-                        <a:ln w="6096">
+                        <a:ln w="6350">
                           <a:solidFill>
                             <a:srgbClr val="000000"/>
                           </a:solidFill>
@@ -692,10 +675,47 @@
           </mc:Choice>
           <mc:Fallback>
             <w:pict>
-              <v:line w14:anchorId="2F55295A" id="Line 3" o:spid="_x0000_s1026" style="position:absolute;z-index:-251657728;visibility:visible;mso-wrap-style:square;mso-width-percent:0;mso-height-percent:0;mso-wrap-distance-left:9pt;mso-wrap-distance-top:0;mso-wrap-distance-right:9pt;mso-wrap-distance-bottom:0;mso-position-horizontal:absolute;mso-position-horizontal-relative:text;mso-position-vertical:absolute;mso-position-vertical-relative:text;mso-width-percent:0;mso-height-percent:0;mso-width-relative:page;mso-height-relative:page" from="-5.4pt,1.2pt" to="509.4pt,1.2pt" o:gfxdata="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" o:allowincell="f" strokeweight=".48pt"/>
+              <v:line w14:anchorId="2B6A661B" id="Line 8" o:spid="_x0000_s1026" style="position:absolute;z-index:-251649536;visibility:visible;mso-wrap-style:square;mso-width-percent:0;mso-height-percent:0;mso-wrap-distance-left:9pt;mso-wrap-distance-top:0;mso-wrap-distance-right:9pt;mso-wrap-distance-bottom:0;mso-position-horizontal:absolute;mso-position-horizontal-relative:text;mso-position-vertical:absolute;mso-position-vertical-relative:text;mso-width-percent:0;mso-height-percent:0;mso-width-relative:page;mso-height-relative:page" from="-5.7pt,13.1pt" to="528pt,13.1pt" o:gfxdata="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" o:allowincell="f" strokeweight=".5pt"/>
             </w:pict>
           </mc:Fallback>
         </mc:AlternateContent>
+      </w:r>
+      <w:r>
+        <w:rPr>
+          <w:rFonts w:cs="Calibri"/>
+          <w:b/>
+          <w:bCs/>
+        </w:rPr>
+        <w:t>W</w:t>
+      </w:r>
+      <w:r>
+        <w:rPr>
+          <w:rFonts w:cs="Calibri"/>
+          <w:b/>
+          <w:bCs/>
+          <w:sz w:val="18"/>
+          <w:szCs w:val="18"/>
+        </w:rPr>
+        <w:t xml:space="preserve">ORK </w:t>
+      </w:r>
+      <w:r>
+        <w:rPr>
+          <w:rFonts w:cs="Calibri"/>
+          <w:b/>
+          <w:bCs/>
+          <w:szCs w:val="18"/>
+        </w:rPr>
+        <w:t>E</w:t>
+      </w:r>
+      <w:r>
+        <w:rPr>
+          <w:rFonts w:cs="Calibri"/>
+          <w:b/>
+          <w:bCs/>
+          <w:sz w:val="18"/>
+          <w:szCs w:val="18"/>
+        </w:rPr>
+        <w:t>XPERIENCE</w:t>
       </w:r>
     </w:p>
     <w:p>
@@ -755,6 +775,14 @@
         </w:rPr>
         <w:tab/>
         <w:t xml:space="preserve">       </w:t>
+      </w:r>
+      <w:r>
+        <w:rPr>
+          <w:rFonts w:ascii="Times New Roman" w:hAnsi="Times New Roman"/>
+          <w:sz w:val="24"/>
+          <w:szCs w:val="24"/>
+        </w:rPr>
+        <w:t xml:space="preserve">         </w:t>
       </w:r>
       <w:r>
         <w:rPr>
@@ -1506,6 +1534,14 @@
           <w:szCs w:val="24"/>
         </w:rPr>
         <w:tab/>
+      </w:r>
+      <w:r>
+        <w:rPr>
+          <w:rFonts w:ascii="Times New Roman" w:hAnsi="Times New Roman"/>
+          <w:sz w:val="24"/>
+          <w:szCs w:val="24"/>
+        </w:rPr>
+        <w:t xml:space="preserve">         </w:t>
       </w:r>
       <w:r>
         <w:rPr>
@@ -2328,7 +2364,23 @@
           <w:bCs/>
         </w:rPr>
         <w:tab/>
-        <w:t xml:space="preserve"> Aug</w:t>
+        <w:t xml:space="preserve"> </w:t>
+      </w:r>
+      <w:r>
+        <w:rPr>
+          <w:rFonts w:cs="Calibri"/>
+          <w:b/>
+          <w:bCs/>
+        </w:rPr>
+        <w:t xml:space="preserve">            </w:t>
+      </w:r>
+      <w:r>
+        <w:rPr>
+          <w:rFonts w:cs="Calibri"/>
+          <w:b/>
+          <w:bCs/>
+        </w:rPr>
+        <w:t>Aug</w:t>
       </w:r>
       <w:r>
         <w:rPr>
@@ -2490,7 +2542,7 @@
           <w:szCs w:val="20"/>
         </w:rPr>
       </w:pPr>
-      <w:bookmarkStart w:id="0" w:name="_Hlk509951932"/>
+      <w:bookmarkStart w:id="1" w:name="_Hlk509951932"/>
       <w:r>
         <w:rPr>
           <w:rFonts w:cs="Calibri"/>
@@ -2600,8 +2652,6 @@
         </w:rPr>
         <w:t xml:space="preserve">the </w:t>
       </w:r>
-      <w:bookmarkStart w:id="1" w:name="_GoBack"/>
-      <w:bookmarkEnd w:id="1"/>
       <w:r>
         <w:rPr>
           <w:rFonts w:cs="Calibri"/>
@@ -2800,7 +2850,7 @@
         <w:t xml:space="preserve"> to increase customer experience.</w:t>
       </w:r>
     </w:p>
-    <w:bookmarkEnd w:id="0"/>
+    <w:bookmarkEnd w:id="1"/>
     <w:p>
       <w:pPr>
         <w:widowControl w:val="0"/>
@@ -2850,13 +2900,18 @@
     </w:p>
     <w:p>
       <w:pPr>
-        <w:widowControl w:val="0"/>
-        <w:autoSpaceDE w:val="0"/>
-        <w:autoSpaceDN w:val="0"/>
-        <w:adjustRightInd w:val="0"/>
-        <w:spacing w:after="0" w:line="13" w:lineRule="exact"/>
+        <w:pStyle w:val="ListParagraph"/>
+        <w:widowControl w:val="0"/>
+        <w:overflowPunct w:val="0"/>
+        <w:autoSpaceDE w:val="0"/>
+        <w:autoSpaceDN w:val="0"/>
+        <w:adjustRightInd w:val="0"/>
+        <w:spacing w:after="0" w:line="240" w:lineRule="auto"/>
+        <w:ind w:left="0"/>
+        <w:jc w:val="both"/>
         <w:rPr>
           <w:rFonts w:ascii="Arial" w:hAnsi="Arial" w:cs="Arial"/>
+          <w:b/>
           <w:color w:val="000066"/>
           <w:sz w:val="12"/>
           <w:szCs w:val="12"/>
@@ -2869,18 +2924,18 @@
         <mc:AlternateContent>
           <mc:Choice Requires="wps">
             <w:drawing>
-              <wp:anchor distT="0" distB="0" distL="114300" distR="114300" simplePos="0" relativeHeight="251656704" behindDoc="1" locked="0" layoutInCell="0" allowOverlap="1" wp14:anchorId="3D6FE50C" wp14:editId="08B2D089">
+              <wp:anchor distT="0" distB="0" distL="114300" distR="114300" simplePos="0" relativeHeight="251668992" behindDoc="1" locked="0" layoutInCell="0" allowOverlap="1" wp14:anchorId="740E9FBB" wp14:editId="7012B940">
                 <wp:simplePos x="0" y="0"/>
                 <wp:positionH relativeFrom="column">
-                  <wp:posOffset>-68580</wp:posOffset>
+                  <wp:posOffset>0</wp:posOffset>
                 </wp:positionH>
                 <wp:positionV relativeFrom="paragraph">
-                  <wp:posOffset>17780</wp:posOffset>
+                  <wp:posOffset>0</wp:posOffset>
                 </wp:positionV>
-                <wp:extent cx="6537960" cy="0"/>
-                <wp:effectExtent l="0" t="0" r="0" b="0"/>
+                <wp:extent cx="6777990" cy="0"/>
+                <wp:effectExtent l="0" t="0" r="16510" b="12700"/>
                 <wp:wrapNone/>
-                <wp:docPr id="4" name="Line 6"/>
+                <wp:docPr id="8" name="Line 8"/>
                 <wp:cNvGraphicFramePr>
                   <a:graphicFrameLocks xmlns:a="http://schemas.openxmlformats.org/drawingml/2006/main"/>
                 </wp:cNvGraphicFramePr>
@@ -2893,13 +2948,13 @@
                       <wps:spPr bwMode="auto">
                         <a:xfrm>
                           <a:off x="0" y="0"/>
-                          <a:ext cx="6537960" cy="0"/>
+                          <a:ext cx="6777990" cy="0"/>
                         </a:xfrm>
                         <a:prstGeom prst="line">
                           <a:avLst/>
                         </a:prstGeom>
                         <a:noFill/>
-                        <a:ln w="6096">
+                        <a:ln w="6350">
                           <a:solidFill>
                             <a:srgbClr val="000000"/>
                           </a:solidFill>
@@ -2930,11 +2985,97 @@
           </mc:Choice>
           <mc:Fallback>
             <w:pict>
-              <v:line w14:anchorId="04BF87E8" id="Line 6" o:spid="_x0000_s1026" style="position:absolute;z-index:-251659776;visibility:visible;mso-wrap-style:square;mso-width-percent:0;mso-height-percent:0;mso-wrap-distance-left:9pt;mso-wrap-distance-top:0;mso-wrap-distance-right:9pt;mso-wrap-distance-bottom:0;mso-position-horizontal:absolute;mso-position-horizontal-relative:text;mso-position-vertical:absolute;mso-position-vertical-relative:text;mso-width-percent:0;mso-height-percent:0;mso-width-relative:page;mso-height-relative:page" from="-5.4pt,1.4pt" to="509.4pt,1.4pt" o:gfxdata="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" o:allowincell="f" strokeweight=".48pt"/>
+              <v:line w14:anchorId="2D6F0A93" id="Line 8" o:spid="_x0000_s1026" style="position:absolute;z-index:-251647488;visibility:visible;mso-wrap-style:square;mso-width-percent:0;mso-height-percent:0;mso-wrap-distance-left:9pt;mso-wrap-distance-top:0;mso-wrap-distance-right:9pt;mso-wrap-distance-bottom:0;mso-position-horizontal:absolute;mso-position-horizontal-relative:text;mso-position-vertical:absolute;mso-position-vertical-relative:text;mso-width-percent:0;mso-height-percent:0;mso-width-relative:page;mso-height-relative:page" from="0,0" to="533.7pt,0" o:gfxdata="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" o:allowincell="f" strokeweight=".5pt"/>
             </w:pict>
           </mc:Fallback>
         </mc:AlternateContent>
       </w:r>
+      <w:r>
+        <w:rPr>
+          <w:rFonts w:cs="Calibri"/>
+          <w:b/>
+        </w:rPr>
+        <w:t xml:space="preserve">Languages: </w:t>
+      </w:r>
+      <w:r>
+        <w:rPr>
+          <w:rFonts w:cs="Calibri"/>
+        </w:rPr>
+        <w:t>JavaScript</w:t>
+      </w:r>
+      <w:r>
+        <w:rPr>
+          <w:rFonts w:cs="Calibri"/>
+        </w:rPr>
+        <w:t>, PHP</w:t>
+      </w:r>
+      <w:r>
+        <w:rPr>
+          <w:rFonts w:cs="Calibri"/>
+        </w:rPr>
+        <w:t>, Groovy,</w:t>
+      </w:r>
+      <w:r>
+        <w:rPr>
+          <w:rFonts w:cs="Calibri"/>
+        </w:rPr>
+        <w:t xml:space="preserve"> and </w:t>
+      </w:r>
+      <w:r>
+        <w:rPr>
+          <w:rFonts w:cs="Calibri"/>
+        </w:rPr>
+        <w:t>Java</w:t>
+      </w:r>
+      <w:r>
+        <w:rPr>
+          <w:rFonts w:cs="Calibri"/>
+        </w:rPr>
+        <w:t xml:space="preserve">            </w:t>
+      </w:r>
+      <w:r>
+        <w:rPr>
+          <w:rFonts w:cs="Calibri"/>
+        </w:rPr>
+        <w:t xml:space="preserve">       </w:t>
+      </w:r>
+      <w:r>
+        <w:rPr>
+          <w:rFonts w:cs="Calibri"/>
+        </w:rPr>
+        <w:tab/>
+      </w:r>
+      <w:r>
+        <w:rPr>
+          <w:rFonts w:cs="Calibri"/>
+        </w:rPr>
+        <w:tab/>
+      </w:r>
+      <w:r>
+        <w:rPr>
+          <w:rFonts w:cs="Calibri"/>
+        </w:rPr>
+        <w:t xml:space="preserve">    </w:t>
+      </w:r>
+      <w:r>
+        <w:rPr>
+          <w:rFonts w:cs="Calibri"/>
+          <w:b/>
+        </w:rPr>
+        <w:t xml:space="preserve">Front End: </w:t>
+      </w:r>
+      <w:r>
+        <w:rPr>
+          <w:rFonts w:cs="Calibri"/>
+        </w:rPr>
+        <w:t>HTML 5, CSS 3, S</w:t>
+      </w:r>
+      <w:r>
+        <w:rPr>
+          <w:rFonts w:cs="Calibri"/>
+        </w:rPr>
+        <w:t>ASS, SCSS</w:t>
+      </w:r>
     </w:p>
     <w:p>
       <w:pPr>
@@ -2960,68 +3101,68 @@
           <w:rFonts w:cs="Calibri"/>
           <w:b/>
         </w:rPr>
-        <w:t xml:space="preserve">Languages: </w:t>
-      </w:r>
-      <w:r>
-        <w:rPr>
-          <w:rFonts w:cs="Calibri"/>
-        </w:rPr>
-        <w:t>JavaScript</w:t>
-      </w:r>
-      <w:r>
-        <w:rPr>
-          <w:rFonts w:cs="Calibri"/>
-        </w:rPr>
-        <w:t>, PHP</w:t>
-      </w:r>
-      <w:r>
-        <w:rPr>
-          <w:rFonts w:cs="Calibri"/>
-        </w:rPr>
-        <w:t>, Groovy,</w:t>
-      </w:r>
-      <w:r>
-        <w:rPr>
-          <w:rFonts w:cs="Calibri"/>
-        </w:rPr>
-        <w:t xml:space="preserve"> and </w:t>
-      </w:r>
-      <w:r>
-        <w:rPr>
-          <w:rFonts w:cs="Calibri"/>
-        </w:rPr>
-        <w:t>Java</w:t>
-      </w:r>
-      <w:r>
-        <w:rPr>
-          <w:rFonts w:cs="Calibri"/>
-        </w:rPr>
-        <w:t xml:space="preserve">            </w:t>
-      </w:r>
-      <w:r>
-        <w:rPr>
-          <w:rFonts w:cs="Calibri"/>
-        </w:rPr>
-        <w:t xml:space="preserve">        </w:t>
-      </w:r>
-      <w:r>
-        <w:rPr>
-          <w:rFonts w:cs="Calibri"/>
-          <w:b/>
-        </w:rPr>
-        <w:t xml:space="preserve">Front End: </w:t>
-      </w:r>
-      <w:r>
-        <w:rPr>
-          <w:rFonts w:cs="Calibri"/>
-        </w:rPr>
-        <w:t>HTML 5, CSS 3, S</w:t>
-      </w:r>
-      <w:r>
-        <w:rPr>
-          <w:rFonts w:cs="Calibri"/>
-        </w:rPr>
-        <w:t>ASS, SCSS</w:t>
+        <w:t xml:space="preserve">Client Scripting: </w:t>
+      </w:r>
+      <w:r>
+        <w:rPr>
+          <w:rFonts w:cs="Calibri"/>
+        </w:rPr>
+        <w:t>jQuery and React</w:t>
+      </w:r>
+      <w:r>
+        <w:rPr>
+          <w:rFonts w:cs="Calibri"/>
+        </w:rPr>
+        <w:tab/>
+      </w:r>
+      <w:r>
+        <w:rPr>
+          <w:rFonts w:cs="Calibri"/>
+        </w:rPr>
+        <w:tab/>
+      </w:r>
+      <w:r>
+        <w:rPr>
+          <w:rFonts w:cs="Calibri"/>
+        </w:rPr>
+        <w:tab/>
+      </w:r>
+      <w:r>
+        <w:rPr>
+          <w:rFonts w:cs="Calibri"/>
+        </w:rPr>
+        <w:tab/>
+      </w:r>
+      <w:r>
+        <w:rPr>
+          <w:rFonts w:cs="Calibri"/>
+        </w:rPr>
+        <w:t xml:space="preserve">    </w:t>
+      </w:r>
+      <w:r>
+        <w:rPr>
+          <w:rFonts w:cs="Calibri"/>
+          <w:b/>
+        </w:rPr>
+        <w:t xml:space="preserve">Responsive Design: </w:t>
+      </w:r>
+      <w:r>
+        <w:rPr>
+          <w:rFonts w:cs="Calibri"/>
+        </w:rPr>
+        <w:t xml:space="preserve">Bootstrap </w:t>
+      </w:r>
+      <w:r>
+        <w:rPr>
+          <w:rFonts w:cs="Calibri"/>
+        </w:rPr>
+        <w:t>and</w:t>
+      </w:r>
+      <w:r>
+        <w:rPr>
+          <w:rFonts w:cs="Calibri"/>
+        </w:rPr>
+        <w:t xml:space="preserve"> Flexbox</w:t>
       </w:r>
     </w:p>
     <w:p>
@@ -3036,25 +3177,34 @@
         <w:ind w:left="0"/>
         <w:jc w:val="both"/>
         <w:rPr>
-          <w:rFonts w:ascii="Arial" w:hAnsi="Arial" w:cs="Arial"/>
-          <w:b/>
-          <w:color w:val="000066"/>
-          <w:sz w:val="12"/>
-          <w:szCs w:val="12"/>
-        </w:rPr>
-      </w:pPr>
-      <w:r>
-        <w:rPr>
-          <w:rFonts w:cs="Calibri"/>
-          <w:b/>
-        </w:rPr>
-        <w:t xml:space="preserve">Client Scripting: </w:t>
-      </w:r>
-      <w:r>
-        <w:rPr>
-          <w:rFonts w:cs="Calibri"/>
-        </w:rPr>
-        <w:t>jQuery and React</w:t>
+          <w:rFonts w:cs="Calibri"/>
+        </w:rPr>
+      </w:pPr>
+      <w:r>
+        <w:rPr>
+          <w:rFonts w:cs="Calibri"/>
+          <w:b/>
+        </w:rPr>
+        <w:t>Server-Side Rendering Scripting</w:t>
+      </w:r>
+      <w:r>
+        <w:rPr>
+          <w:rFonts w:cs="Calibri"/>
+          <w:b/>
+        </w:rPr>
+        <w:t xml:space="preserve">: </w:t>
+      </w:r>
+      <w:r>
+        <w:rPr>
+          <w:rFonts w:cs="Calibri"/>
+        </w:rPr>
+        <w:t>Redux</w:t>
+      </w:r>
+      <w:r>
+        <w:rPr>
+          <w:rFonts w:cs="Calibri"/>
+        </w:rPr>
+        <w:t xml:space="preserve"> and Next.js</w:t>
       </w:r>
       <w:r>
         <w:rPr>
@@ -3072,32 +3222,20 @@
         <w:rPr>
           <w:rFonts w:cs="Calibri"/>
         </w:rPr>
-        <w:tab/>
-      </w:r>
-      <w:r>
-        <w:rPr>
-          <w:rFonts w:cs="Calibri"/>
-          <w:b/>
-        </w:rPr>
-        <w:t xml:space="preserve">Responsive Design: </w:t>
-      </w:r>
-      <w:r>
-        <w:rPr>
-          <w:rFonts w:cs="Calibri"/>
-        </w:rPr>
-        <w:t xml:space="preserve">Bootstrap </w:t>
-      </w:r>
-      <w:r>
-        <w:rPr>
-          <w:rFonts w:cs="Calibri"/>
-        </w:rPr>
-        <w:t>and</w:t>
-      </w:r>
-      <w:r>
-        <w:rPr>
-          <w:rFonts w:cs="Calibri"/>
-        </w:rPr>
-        <w:t xml:space="preserve"> Flexbox</w:t>
+        <w:t xml:space="preserve">    </w:t>
+      </w:r>
+      <w:r>
+        <w:rPr>
+          <w:rFonts w:cs="Calibri"/>
+          <w:b/>
+        </w:rPr>
+        <w:t xml:space="preserve">Build Management Tools: </w:t>
+      </w:r>
+      <w:r>
+        <w:rPr>
+          <w:rFonts w:cs="Calibri"/>
+        </w:rPr>
+        <w:t>Maven, Gulp, Webpack</w:t>
       </w:r>
     </w:p>
     <w:p>
@@ -3120,26 +3258,13 @@
           <w:rFonts w:cs="Calibri"/>
           <w:b/>
         </w:rPr>
-        <w:t>Server-Side Rendering Scripting</w:t>
-      </w:r>
-      <w:r>
-        <w:rPr>
-          <w:rFonts w:cs="Calibri"/>
-          <w:b/>
-        </w:rPr>
-        <w:t xml:space="preserve">: </w:t>
-      </w:r>
-      <w:r>
-        <w:rPr>
-          <w:rFonts w:cs="Calibri"/>
-        </w:rPr>
-        <w:t>Redux</w:t>
-      </w:r>
-      <w:r>
-        <w:rPr>
-          <w:rFonts w:cs="Calibri"/>
-        </w:rPr>
-        <w:t xml:space="preserve"> and Next.js</w:t>
+        <w:t xml:space="preserve">CI Tools: </w:t>
+      </w:r>
+      <w:r>
+        <w:rPr>
+          <w:rFonts w:cs="Calibri"/>
+        </w:rPr>
+        <w:t>Jenkins</w:t>
       </w:r>
       <w:r>
         <w:rPr>
@@ -3150,15 +3275,51 @@
       <w:r>
         <w:rPr>
           <w:rFonts w:cs="Calibri"/>
-          <w:b/>
-        </w:rPr>
-        <w:t xml:space="preserve">Build Management Tools: </w:t>
-      </w:r>
-      <w:r>
-        <w:rPr>
-          <w:rFonts w:cs="Calibri"/>
-        </w:rPr>
-        <w:t>Maven, Gulp, Webpack</w:t>
+        </w:rPr>
+        <w:tab/>
+      </w:r>
+      <w:r>
+        <w:rPr>
+          <w:rFonts w:cs="Calibri"/>
+        </w:rPr>
+        <w:tab/>
+      </w:r>
+      <w:r>
+        <w:rPr>
+          <w:rFonts w:cs="Calibri"/>
+        </w:rPr>
+        <w:tab/>
+      </w:r>
+      <w:r>
+        <w:rPr>
+          <w:rFonts w:cs="Calibri"/>
+        </w:rPr>
+        <w:tab/>
+      </w:r>
+      <w:r>
+        <w:rPr>
+          <w:rFonts w:cs="Calibri"/>
+        </w:rPr>
+        <w:tab/>
+      </w:r>
+      <w:r>
+        <w:rPr>
+          <w:rFonts w:cs="Calibri"/>
+        </w:rPr>
+        <w:t xml:space="preserve">    </w:t>
+      </w:r>
+      <w:r>
+        <w:rPr>
+          <w:rFonts w:cs="Calibri"/>
+          <w:b/>
+        </w:rPr>
+        <w:t xml:space="preserve">Logging Framework: </w:t>
+      </w:r>
+      <w:r>
+        <w:rPr>
+          <w:rFonts w:cs="Calibri"/>
+        </w:rPr>
+        <w:t>Log4J</w:t>
       </w:r>
     </w:p>
     <w:p>
@@ -3181,13 +3342,13 @@
           <w:rFonts w:cs="Calibri"/>
           <w:b/>
         </w:rPr>
-        <w:t xml:space="preserve">CI Tools: </w:t>
-      </w:r>
-      <w:r>
-        <w:rPr>
-          <w:rFonts w:cs="Calibri"/>
-        </w:rPr>
-        <w:t>Jenkins</w:t>
+        <w:t xml:space="preserve">Operating System: </w:t>
+      </w:r>
+      <w:r>
+        <w:rPr>
+          <w:rFonts w:cs="Calibri"/>
+        </w:rPr>
+        <w:t>Windows and Linux</w:t>
       </w:r>
       <w:r>
         <w:rPr>
@@ -3217,67 +3378,7 @@
         <w:rPr>
           <w:rFonts w:cs="Calibri"/>
         </w:rPr>
-        <w:tab/>
-      </w:r>
-      <w:r>
-        <w:rPr>
-          <w:rFonts w:cs="Calibri"/>
-          <w:b/>
-        </w:rPr>
-        <w:t xml:space="preserve">Logging Framework: </w:t>
-      </w:r>
-      <w:r>
-        <w:rPr>
-          <w:rFonts w:cs="Calibri"/>
-        </w:rPr>
-        <w:t>Log4J</w:t>
-      </w:r>
-    </w:p>
-    <w:p>
-      <w:pPr>
-        <w:pStyle w:val="ListParagraph"/>
-        <w:widowControl w:val="0"/>
-        <w:overflowPunct w:val="0"/>
-        <w:autoSpaceDE w:val="0"/>
-        <w:autoSpaceDN w:val="0"/>
-        <w:adjustRightInd w:val="0"/>
-        <w:spacing w:after="0" w:line="240" w:lineRule="auto"/>
-        <w:ind w:left="0"/>
-        <w:jc w:val="both"/>
-        <w:rPr>
-          <w:rFonts w:cs="Calibri"/>
-        </w:rPr>
-      </w:pPr>
-      <w:r>
-        <w:rPr>
-          <w:rFonts w:cs="Calibri"/>
-          <w:b/>
-        </w:rPr>
-        <w:t xml:space="preserve">Operating System: </w:t>
-      </w:r>
-      <w:r>
-        <w:rPr>
-          <w:rFonts w:cs="Calibri"/>
-        </w:rPr>
-        <w:t>Windows and Linux</w:t>
-      </w:r>
-      <w:r>
-        <w:rPr>
-          <w:rFonts w:cs="Calibri"/>
-        </w:rPr>
-        <w:tab/>
-      </w:r>
-      <w:r>
-        <w:rPr>
-          <w:rFonts w:cs="Calibri"/>
-        </w:rPr>
-        <w:tab/>
-      </w:r>
-      <w:r>
-        <w:rPr>
-          <w:rFonts w:cs="Calibri"/>
-        </w:rPr>
-        <w:tab/>
+        <w:t xml:space="preserve">    </w:t>
       </w:r>
       <w:r>
         <w:rPr>
@@ -3443,14 +3544,16 @@
     <w:p>
       <w:pPr>
         <w:widowControl w:val="0"/>
-        <w:autoSpaceDE w:val="0"/>
-        <w:autoSpaceDN w:val="0"/>
-        <w:adjustRightInd w:val="0"/>
-        <w:spacing w:after="0" w:line="26" w:lineRule="exact"/>
-        <w:rPr>
-          <w:rFonts w:ascii="Times New Roman" w:hAnsi="Times New Roman"/>
-          <w:sz w:val="24"/>
-          <w:szCs w:val="24"/>
+        <w:overflowPunct w:val="0"/>
+        <w:autoSpaceDE w:val="0"/>
+        <w:autoSpaceDN w:val="0"/>
+        <w:adjustRightInd w:val="0"/>
+        <w:spacing w:after="0" w:line="240" w:lineRule="auto"/>
+        <w:jc w:val="both"/>
+        <w:rPr>
+          <w:rFonts w:cs="Calibri"/>
+          <w:b/>
+          <w:bCs/>
         </w:rPr>
       </w:pPr>
       <w:r>
@@ -3460,18 +3563,18 @@
         <mc:AlternateContent>
           <mc:Choice Requires="wps">
             <w:drawing>
-              <wp:anchor distT="0" distB="0" distL="114300" distR="114300" simplePos="0" relativeHeight="251662848" behindDoc="1" locked="0" layoutInCell="0" allowOverlap="1" wp14:anchorId="574C658D" wp14:editId="28E0A47F">
+              <wp:anchor distT="0" distB="0" distL="114300" distR="114300" simplePos="0" relativeHeight="251671040" behindDoc="1" locked="0" layoutInCell="0" allowOverlap="1" wp14:anchorId="3AD520DF" wp14:editId="1D5AE5FA">
                 <wp:simplePos x="0" y="0"/>
                 <wp:positionH relativeFrom="column">
-                  <wp:posOffset>-68580</wp:posOffset>
+                  <wp:posOffset>0</wp:posOffset>
                 </wp:positionH>
                 <wp:positionV relativeFrom="paragraph">
-                  <wp:posOffset>17145</wp:posOffset>
+                  <wp:posOffset>-635</wp:posOffset>
                 </wp:positionV>
-                <wp:extent cx="6537960" cy="0"/>
-                <wp:effectExtent l="0" t="0" r="0" b="0"/>
+                <wp:extent cx="6777990" cy="0"/>
+                <wp:effectExtent l="0" t="0" r="16510" b="12700"/>
                 <wp:wrapNone/>
-                <wp:docPr id="11" name="Line 11"/>
+                <wp:docPr id="9" name="Line 8"/>
                 <wp:cNvGraphicFramePr>
                   <a:graphicFrameLocks xmlns:a="http://schemas.openxmlformats.org/drawingml/2006/main"/>
                 </wp:cNvGraphicFramePr>
@@ -3484,13 +3587,13 @@
                       <wps:spPr bwMode="auto">
                         <a:xfrm>
                           <a:off x="0" y="0"/>
-                          <a:ext cx="6537960" cy="0"/>
+                          <a:ext cx="6777990" cy="0"/>
                         </a:xfrm>
                         <a:prstGeom prst="line">
                           <a:avLst/>
                         </a:prstGeom>
                         <a:noFill/>
-                        <a:ln w="6095">
+                        <a:ln w="6350">
                           <a:solidFill>
                             <a:srgbClr val="000000"/>
                           </a:solidFill>
@@ -3521,27 +3624,11 @@
           </mc:Choice>
           <mc:Fallback>
             <w:pict>
-              <v:line w14:anchorId="6F0C73FB" id="Line 11" o:spid="_x0000_s1026" style="position:absolute;z-index:-251653632;visibility:visible;mso-wrap-style:square;mso-width-percent:0;mso-height-percent:0;mso-wrap-distance-left:9pt;mso-wrap-distance-top:0;mso-wrap-distance-right:9pt;mso-wrap-distance-bottom:0;mso-position-horizontal:absolute;mso-position-horizontal-relative:text;mso-position-vertical:absolute;mso-position-vertical-relative:text;mso-width-percent:0;mso-height-percent:0;mso-width-relative:page;mso-height-relative:page" from="-5.4pt,1.35pt" to="509.4pt,1.35pt" o:gfxdata="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" o:allowincell="f" strokeweight=".16931mm"/>
+              <v:line w14:anchorId="4BF4F53E" id="Line 8" o:spid="_x0000_s1026" style="position:absolute;z-index:-251645440;visibility:visible;mso-wrap-style:square;mso-width-percent:0;mso-height-percent:0;mso-wrap-distance-left:9pt;mso-wrap-distance-top:0;mso-wrap-distance-right:9pt;mso-wrap-distance-bottom:0;mso-position-horizontal:absolute;mso-position-horizontal-relative:text;mso-position-vertical:absolute;mso-position-vertical-relative:text;mso-width-percent:0;mso-height-percent:0;mso-width-relative:page;mso-height-relative:page" from="0,-.05pt" to="533.7pt,-.05pt" o:gfxdata="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" o:allowincell="f" strokeweight=".5pt"/>
             </w:pict>
           </mc:Fallback>
         </mc:AlternateContent>
       </w:r>
-    </w:p>
-    <w:p>
-      <w:pPr>
-        <w:widowControl w:val="0"/>
-        <w:overflowPunct w:val="0"/>
-        <w:autoSpaceDE w:val="0"/>
-        <w:autoSpaceDN w:val="0"/>
-        <w:adjustRightInd w:val="0"/>
-        <w:spacing w:after="0" w:line="240" w:lineRule="auto"/>
-        <w:jc w:val="both"/>
-        <w:rPr>
-          <w:rFonts w:cs="Calibri"/>
-          <w:b/>
-          <w:bCs/>
-        </w:rPr>
-      </w:pPr>
       <w:r>
         <w:rPr>
           <w:rFonts w:cs="Calibri"/>

</xml_diff>

<commit_message>
[Resume] Update with samsung work
</commit_message>
<xml_diff>
--- a/SinglePage/AakashPahujaResume.docx
+++ b/SinglePage/AakashPahujaResume.docx
@@ -1,6 +1,6 @@
 
 <file path=word/document.xml><?xml version="1.0" encoding="utf-8"?>
-<w:document xmlns:wpc="http://schemas.microsoft.com/office/word/2010/wordprocessingCanvas" xmlns:cx="http://schemas.microsoft.com/office/drawing/2014/chartex" xmlns:cx1="http://schemas.microsoft.com/office/drawing/2015/9/8/chartex" xmlns:cx2="http://schemas.microsoft.com/office/drawing/2015/10/21/chartex" xmlns:cx3="http://schemas.microsoft.com/office/drawing/2016/5/9/chartex" xmlns:cx4="http://schemas.microsoft.com/office/drawing/2016/5/10/chartex" xmlns:cx5="http://schemas.microsoft.com/office/drawing/2016/5/11/chartex" xmlns:cx6="http://schemas.microsoft.com/office/drawing/2016/5/12/chartex" xmlns:cx7="http://schemas.microsoft.com/office/drawing/2016/5/13/chartex" xmlns:cx8="http://schemas.microsoft.com/office/drawing/2016/5/14/chartex" xmlns:mc="http://schemas.openxmlformats.org/markup-compatibility/2006" xmlns:aink="http://schemas.microsoft.com/office/drawing/2016/ink" xmlns:am3d="http://schemas.microsoft.com/office/drawing/2017/model3d" xmlns:o="urn:schemas-microsoft-com:office:office" xmlns:r="http://schemas.openxmlformats.org/officeDocument/2006/relationships" xmlns:m="http://schemas.openxmlformats.org/officeDocument/2006/math" xmlns:v="urn:schemas-microsoft-com:vml" xmlns:wp14="http://schemas.microsoft.com/office/word/2010/wordprocessingDrawing" xmlns:wp="http://schemas.openxmlformats.org/drawingml/2006/wordprocessingDrawing" xmlns:w10="urn:schemas-microsoft-com:office:word" xmlns:w="http://schemas.openxmlformats.org/wordprocessingml/2006/main" xmlns:w14="http://schemas.microsoft.com/office/word/2010/wordml" xmlns:w15="http://schemas.microsoft.com/office/word/2012/wordml" xmlns:w16cid="http://schemas.microsoft.com/office/word/2016/wordml/cid" xmlns:w16se="http://schemas.microsoft.com/office/word/2015/wordml/symex" xmlns:wpg="http://schemas.microsoft.com/office/word/2010/wordprocessingGroup" xmlns:wpi="http://schemas.microsoft.com/office/word/2010/wordprocessingInk" xmlns:wne="http://schemas.microsoft.com/office/word/2006/wordml" xmlns:wps="http://schemas.microsoft.com/office/word/2010/wordprocessingShape" mc:Ignorable="w14 w15 w16se w16cid wp14">
+<w:document xmlns:wpc="http://schemas.microsoft.com/office/word/2010/wordprocessingCanvas" xmlns:cx="http://schemas.microsoft.com/office/drawing/2014/chartex" xmlns:cx1="http://schemas.microsoft.com/office/drawing/2015/9/8/chartex" xmlns:cx2="http://schemas.microsoft.com/office/drawing/2015/10/21/chartex" xmlns:cx3="http://schemas.microsoft.com/office/drawing/2016/5/9/chartex" xmlns:cx4="http://schemas.microsoft.com/office/drawing/2016/5/10/chartex" xmlns:cx5="http://schemas.microsoft.com/office/drawing/2016/5/11/chartex" xmlns:cx6="http://schemas.microsoft.com/office/drawing/2016/5/12/chartex" xmlns:cx7="http://schemas.microsoft.com/office/drawing/2016/5/13/chartex" xmlns:cx8="http://schemas.microsoft.com/office/drawing/2016/5/14/chartex" xmlns:mc="http://schemas.openxmlformats.org/markup-compatibility/2006" xmlns:aink="http://schemas.microsoft.com/office/drawing/2016/ink" xmlns:am3d="http://schemas.microsoft.com/office/drawing/2017/model3d" xmlns:o="urn:schemas-microsoft-com:office:office" xmlns:r="http://schemas.openxmlformats.org/officeDocument/2006/relationships" xmlns:m="http://schemas.openxmlformats.org/officeDocument/2006/math" xmlns:v="urn:schemas-microsoft-com:vml" xmlns:wp14="http://schemas.microsoft.com/office/word/2010/wordprocessingDrawing" xmlns:wp="http://schemas.openxmlformats.org/drawingml/2006/wordprocessingDrawing" xmlns:w10="urn:schemas-microsoft-com:office:word" xmlns:w="http://schemas.openxmlformats.org/wordprocessingml/2006/main" xmlns:w14="http://schemas.microsoft.com/office/word/2010/wordml" xmlns:w15="http://schemas.microsoft.com/office/word/2012/wordml" xmlns:w16cex="http://schemas.microsoft.com/office/word/2018/wordml/cex" xmlns:w16cid="http://schemas.microsoft.com/office/word/2016/wordml/cid" xmlns:w16="http://schemas.microsoft.com/office/word/2018/wordml" xmlns:w16se="http://schemas.microsoft.com/office/word/2015/wordml/symex" xmlns:wpg="http://schemas.microsoft.com/office/word/2010/wordprocessingGroup" xmlns:wpi="http://schemas.microsoft.com/office/word/2010/wordprocessingInk" xmlns:wne="http://schemas.microsoft.com/office/word/2006/wordml" xmlns:wps="http://schemas.microsoft.com/office/word/2010/wordprocessingShape" mc:Ignorable="w14 w15 w16se w16cid w16 w16cex wp14">
   <w:body>
     <w:p>
       <w:pPr>
@@ -228,7 +228,7 @@
         </w:rPr>
         <w:sectPr>
           <w:pgSz w:w="12240" w:h="15840"/>
-          <w:pgMar w:top="670" w:right="895" w:bottom="1008" w:left="656" w:header="720" w:footer="720" w:gutter="0"/>
+          <w:pgMar w:top="516" w:right="895" w:bottom="761" w:left="656" w:header="720" w:footer="720" w:gutter="0"/>
           <w:cols w:num="3" w:space="1300" w:equalWidth="0">
             <w:col w:w="2484" w:space="1260"/>
             <w:col w:w="3400" w:space="1300"/>
@@ -623,6 +623,52 @@
     <w:p>
       <w:pPr>
         <w:widowControl w:val="0"/>
+        <w:numPr>
+          <w:ilvl w:val="0"/>
+          <w:numId w:val="1"/>
+        </w:numPr>
+        <w:tabs>
+          <w:tab w:val="clear" w:pos="720"/>
+          <w:tab w:val="num" w:pos="260"/>
+        </w:tabs>
+        <w:overflowPunct w:val="0"/>
+        <w:autoSpaceDE w:val="0"/>
+        <w:autoSpaceDN w:val="0"/>
+        <w:adjustRightInd w:val="0"/>
+        <w:spacing w:after="0" w:line="240" w:lineRule="auto"/>
+        <w:ind w:left="260" w:hanging="188"/>
+        <w:jc w:val="both"/>
+        <w:rPr>
+          <w:rFonts w:ascii="Arial" w:hAnsi="Arial" w:cs="Arial"/>
+          <w:color w:val="000066"/>
+          <w:sz w:val="12"/>
+          <w:szCs w:val="12"/>
+        </w:rPr>
+      </w:pPr>
+      <w:r>
+        <w:rPr>
+          <w:rFonts w:cs="Calibri"/>
+        </w:rPr>
+        <w:t xml:space="preserve">Matriculation and Senior Education from CBSE board in Non-medical </w:t>
+      </w:r>
+      <w:proofErr w:type="spellStart"/>
+      <w:r>
+        <w:rPr>
+          <w:rFonts w:cs="Calibri"/>
+        </w:rPr>
+        <w:t>ie</w:t>
+      </w:r>
+      <w:proofErr w:type="spellEnd"/>
+      <w:r>
+        <w:rPr>
+          <w:rFonts w:cs="Calibri"/>
+        </w:rPr>
+        <w:t>. Science.</w:t>
+      </w:r>
+    </w:p>
+    <w:p>
+      <w:pPr>
+        <w:widowControl w:val="0"/>
         <w:autoSpaceDE w:val="0"/>
         <w:autoSpaceDN w:val="0"/>
         <w:adjustRightInd w:val="0"/>
@@ -980,7 +1026,23 @@
           <w:sz w:val="20"/>
           <w:szCs w:val="20"/>
         </w:rPr>
-        <w:t xml:space="preserve">Working on </w:t>
+        <w:t>Work</w:t>
+      </w:r>
+      <w:r>
+        <w:rPr>
+          <w:rFonts w:cs="Calibri"/>
+          <w:sz w:val="20"/>
+          <w:szCs w:val="20"/>
+        </w:rPr>
+        <w:t>ed</w:t>
+      </w:r>
+      <w:r>
+        <w:rPr>
+          <w:rFonts w:cs="Calibri"/>
+          <w:sz w:val="20"/>
+          <w:szCs w:val="20"/>
+        </w:rPr>
+        <w:t xml:space="preserve"> on </w:t>
       </w:r>
       <w:r>
         <w:rPr>
@@ -992,8 +1054,6 @@
         </w:rPr>
         <w:t>C</w:t>
       </w:r>
-      <w:bookmarkStart w:id="0" w:name="_GoBack"/>
-      <w:bookmarkEnd w:id="0"/>
       <w:r>
         <w:rPr>
           <w:rFonts w:cs="Calibri"/>
@@ -1046,8 +1106,127 @@
           <w:sz w:val="20"/>
           <w:szCs w:val="20"/>
         </w:rPr>
-        <w:t>.</w:t>
-      </w:r>
+        <w:t xml:space="preserve"> to keep the Tizen OS in sync with latest chromium.</w:t>
+      </w:r>
+    </w:p>
+    <w:p>
+      <w:pPr>
+        <w:widowControl w:val="0"/>
+        <w:numPr>
+          <w:ilvl w:val="2"/>
+          <w:numId w:val="10"/>
+        </w:numPr>
+        <w:overflowPunct w:val="0"/>
+        <w:autoSpaceDE w:val="0"/>
+        <w:autoSpaceDN w:val="0"/>
+        <w:adjustRightInd w:val="0"/>
+        <w:spacing w:after="0" w:line="240" w:lineRule="auto"/>
+        <w:jc w:val="both"/>
+        <w:rPr>
+          <w:rFonts w:ascii="Arial" w:hAnsi="Arial" w:cs="Arial"/>
+          <w:color w:val="000066"/>
+          <w:sz w:val="20"/>
+          <w:szCs w:val="20"/>
+        </w:rPr>
+      </w:pPr>
+      <w:r>
+        <w:rPr>
+          <w:rFonts w:cs="Calibri"/>
+          <w:sz w:val="20"/>
+          <w:szCs w:val="20"/>
+        </w:rPr>
+        <w:t xml:space="preserve">Research and Develop the </w:t>
+      </w:r>
+      <w:r>
+        <w:rPr>
+          <w:rFonts w:cs="Calibri"/>
+          <w:b/>
+          <w:bCs/>
+          <w:sz w:val="20"/>
+          <w:szCs w:val="20"/>
+        </w:rPr>
+        <w:t>AI Editor</w:t>
+      </w:r>
+      <w:r>
+        <w:rPr>
+          <w:rFonts w:cs="Calibri"/>
+          <w:sz w:val="20"/>
+          <w:szCs w:val="20"/>
+        </w:rPr>
+        <w:t xml:space="preserve"> which is an interactive tool for creating AI flows like face detection, object detection, and emotion generator etc. This will cut-off development cost and lines by more than 80%.</w:t>
+      </w:r>
+    </w:p>
+    <w:p>
+      <w:pPr>
+        <w:widowControl w:val="0"/>
+        <w:numPr>
+          <w:ilvl w:val="2"/>
+          <w:numId w:val="10"/>
+        </w:numPr>
+        <w:overflowPunct w:val="0"/>
+        <w:autoSpaceDE w:val="0"/>
+        <w:autoSpaceDN w:val="0"/>
+        <w:adjustRightInd w:val="0"/>
+        <w:spacing w:after="0" w:line="240" w:lineRule="auto"/>
+        <w:jc w:val="both"/>
+        <w:rPr>
+          <w:rFonts w:ascii="Arial" w:hAnsi="Arial" w:cs="Arial"/>
+          <w:color w:val="000066"/>
+          <w:sz w:val="20"/>
+          <w:szCs w:val="20"/>
+        </w:rPr>
+      </w:pPr>
+      <w:r>
+        <w:rPr>
+          <w:rFonts w:cs="Calibri"/>
+          <w:sz w:val="20"/>
+          <w:szCs w:val="20"/>
+        </w:rPr>
+        <w:t>Research and Develop the</w:t>
+      </w:r>
+      <w:r>
+        <w:rPr>
+          <w:rFonts w:cs="Calibri"/>
+          <w:sz w:val="20"/>
+          <w:szCs w:val="20"/>
+        </w:rPr>
+        <w:t xml:space="preserve"> </w:t>
+      </w:r>
+      <w:r>
+        <w:rPr>
+          <w:rFonts w:cs="Calibri"/>
+          <w:b/>
+          <w:bCs/>
+          <w:sz w:val="20"/>
+          <w:szCs w:val="20"/>
+        </w:rPr>
+        <w:t>JavaScript offloading utility</w:t>
+      </w:r>
+      <w:r>
+        <w:rPr>
+          <w:rFonts w:cs="Calibri"/>
+          <w:sz w:val="20"/>
+          <w:szCs w:val="20"/>
+        </w:rPr>
+        <w:t>. This utility offload some of the high computation methods to the local server devices. This will decrease the computation load on client device by 50%.</w:t>
+      </w:r>
+    </w:p>
+    <w:p>
+      <w:pPr>
+        <w:widowControl w:val="0"/>
+        <w:tabs>
+          <w:tab w:val="left" w:pos="3340"/>
+          <w:tab w:val="left" w:pos="8140"/>
+        </w:tabs>
+        <w:autoSpaceDE w:val="0"/>
+        <w:autoSpaceDN w:val="0"/>
+        <w:adjustRightInd w:val="0"/>
+        <w:spacing w:after="0" w:line="192" w:lineRule="auto"/>
+        <w:rPr>
+          <w:rFonts w:cs="Calibri"/>
+          <w:b/>
+        </w:rPr>
+      </w:pPr>
     </w:p>
     <w:p>
       <w:pPr>
@@ -1063,23 +1242,6 @@
         <w:rPr>
           <w:rFonts w:cs="Calibri"/>
           <w:b/>
-        </w:rPr>
-      </w:pPr>
-    </w:p>
-    <w:p>
-      <w:pPr>
-        <w:widowControl w:val="0"/>
-        <w:tabs>
-          <w:tab w:val="left" w:pos="3340"/>
-          <w:tab w:val="left" w:pos="8140"/>
-        </w:tabs>
-        <w:autoSpaceDE w:val="0"/>
-        <w:autoSpaceDN w:val="0"/>
-        <w:adjustRightInd w:val="0"/>
-        <w:spacing w:after="0" w:line="240" w:lineRule="auto"/>
-        <w:rPr>
-          <w:rFonts w:cs="Calibri"/>
-          <w:b/>
           <w:bCs/>
           <w:sz w:val="21"/>
           <w:szCs w:val="21"/>
@@ -1105,7 +1267,23 @@
           <w:sz w:val="24"/>
           <w:szCs w:val="24"/>
         </w:rPr>
-        <w:t xml:space="preserve">            </w:t>
+        <w:t xml:space="preserve">           </w:t>
+      </w:r>
+      <w:r>
+        <w:rPr>
+          <w:rFonts w:ascii="Times New Roman" w:hAnsi="Times New Roman"/>
+          <w:sz w:val="24"/>
+          <w:szCs w:val="24"/>
+        </w:rPr>
+        <w:t xml:space="preserve"> </w:t>
+      </w:r>
+      <w:r>
+        <w:rPr>
+          <w:rFonts w:ascii="Times New Roman" w:hAnsi="Times New Roman"/>
+          <w:sz w:val="24"/>
+          <w:szCs w:val="24"/>
+        </w:rPr>
+        <w:t xml:space="preserve"> </w:t>
       </w:r>
       <w:r>
         <w:rPr>
@@ -1246,6 +1424,64 @@
           <w:sz w:val="20"/>
           <w:szCs w:val="20"/>
         </w:rPr>
+        <w:t xml:space="preserve"> and </w:t>
+      </w:r>
+      <w:proofErr w:type="spellStart"/>
+      <w:r>
+        <w:rPr>
+          <w:rFonts w:cs="Calibri"/>
+          <w:b/>
+          <w:szCs w:val="20"/>
+        </w:rPr>
+        <w:t>Kony</w:t>
+      </w:r>
+      <w:proofErr w:type="spellEnd"/>
+      <w:r>
+        <w:rPr>
+          <w:rFonts w:cs="Calibri"/>
+          <w:b/>
+          <w:szCs w:val="20"/>
+        </w:rPr>
+        <w:t xml:space="preserve"> </w:t>
+      </w:r>
+      <w:r>
+        <w:rPr>
+          <w:rFonts w:cs="Calibri"/>
+          <w:b/>
+          <w:szCs w:val="20"/>
+        </w:rPr>
+        <w:t xml:space="preserve">Marketplace </w:t>
+      </w:r>
+      <w:r>
+        <w:rPr>
+          <w:rFonts w:cs="Calibri"/>
+          <w:b/>
+          <w:szCs w:val="20"/>
+        </w:rPr>
+        <w:t>P</w:t>
+      </w:r>
+      <w:r>
+        <w:rPr>
+          <w:rFonts w:cs="Calibri"/>
+          <w:b/>
+          <w:szCs w:val="20"/>
+        </w:rPr>
+        <w:t>latfor</w:t>
+      </w:r>
+      <w:r>
+        <w:rPr>
+          <w:rFonts w:cs="Calibri"/>
+          <w:b/>
+          <w:szCs w:val="20"/>
+        </w:rPr>
+        <w:t>m</w:t>
+      </w:r>
+      <w:r>
+        <w:rPr>
+          <w:rFonts w:cs="Calibri"/>
+          <w:b/>
+          <w:szCs w:val="20"/>
+        </w:rPr>
         <w:t>.</w:t>
       </w:r>
     </w:p>
@@ -1417,6 +1653,209 @@
     <w:p>
       <w:pPr>
         <w:widowControl w:val="0"/>
+        <w:numPr>
+          <w:ilvl w:val="2"/>
+          <w:numId w:val="10"/>
+        </w:numPr>
+        <w:overflowPunct w:val="0"/>
+        <w:autoSpaceDE w:val="0"/>
+        <w:autoSpaceDN w:val="0"/>
+        <w:adjustRightInd w:val="0"/>
+        <w:spacing w:after="0" w:line="240" w:lineRule="auto"/>
+        <w:jc w:val="both"/>
+        <w:rPr>
+          <w:rFonts w:ascii="Arial" w:hAnsi="Arial" w:cs="Arial"/>
+          <w:color w:val="000066"/>
+          <w:sz w:val="20"/>
+          <w:szCs w:val="20"/>
+        </w:rPr>
+      </w:pPr>
+      <w:r>
+        <w:rPr>
+          <w:rFonts w:cs="Calibri"/>
+          <w:sz w:val="20"/>
+          <w:szCs w:val="20"/>
+        </w:rPr>
+        <w:t>Setup and managed server with 99.95% uptime. Use GIT and AWS to cutoff release time by 20%.</w:t>
+      </w:r>
+    </w:p>
+    <w:p>
+      <w:pPr>
+        <w:widowControl w:val="0"/>
+        <w:numPr>
+          <w:ilvl w:val="2"/>
+          <w:numId w:val="10"/>
+        </w:numPr>
+        <w:overflowPunct w:val="0"/>
+        <w:autoSpaceDE w:val="0"/>
+        <w:autoSpaceDN w:val="0"/>
+        <w:adjustRightInd w:val="0"/>
+        <w:spacing w:after="0" w:line="240" w:lineRule="auto"/>
+        <w:jc w:val="both"/>
+        <w:rPr>
+          <w:rFonts w:ascii="Arial" w:hAnsi="Arial" w:cs="Arial"/>
+          <w:color w:val="000066"/>
+          <w:sz w:val="20"/>
+          <w:szCs w:val="20"/>
+        </w:rPr>
+      </w:pPr>
+      <w:r>
+        <w:rPr>
+          <w:rFonts w:cs="Calibri"/>
+          <w:sz w:val="20"/>
+          <w:szCs w:val="20"/>
+        </w:rPr>
+        <w:t>Owned and Orchestrated the complete development of</w:t>
+      </w:r>
+      <w:r>
+        <w:rPr>
+          <w:rFonts w:cs="Calibri"/>
+          <w:sz w:val="20"/>
+          <w:szCs w:val="20"/>
+        </w:rPr>
+        <w:t xml:space="preserve"> </w:t>
+      </w:r>
+      <w:r>
+        <w:rPr>
+          <w:rFonts w:cs="Calibri"/>
+          <w:b/>
+          <w:sz w:val="20"/>
+          <w:szCs w:val="20"/>
+        </w:rPr>
+        <w:t>Code Analyzer and Code Coverage Engine</w:t>
+      </w:r>
+      <w:r>
+        <w:rPr>
+          <w:rFonts w:cs="Calibri"/>
+          <w:b/>
+          <w:sz w:val="20"/>
+          <w:szCs w:val="20"/>
+        </w:rPr>
+        <w:t xml:space="preserve"> </w:t>
+      </w:r>
+      <w:r>
+        <w:rPr>
+          <w:rFonts w:cs="Calibri"/>
+          <w:sz w:val="20"/>
+          <w:szCs w:val="20"/>
+        </w:rPr>
+        <w:t>for React JS</w:t>
+      </w:r>
+      <w:r>
+        <w:rPr>
+          <w:rFonts w:cs="Calibri"/>
+          <w:sz w:val="20"/>
+          <w:szCs w:val="20"/>
+        </w:rPr>
+        <w:t>,</w:t>
+      </w:r>
+      <w:r>
+        <w:rPr>
+          <w:rFonts w:cs="Calibri"/>
+          <w:sz w:val="20"/>
+          <w:szCs w:val="20"/>
+        </w:rPr>
+        <w:t xml:space="preserve"> which checks for </w:t>
+      </w:r>
+      <w:r>
+        <w:rPr>
+          <w:rFonts w:cs="Calibri"/>
+          <w:sz w:val="20"/>
+          <w:szCs w:val="20"/>
+        </w:rPr>
+        <w:t xml:space="preserve">the </w:t>
+      </w:r>
+      <w:r>
+        <w:rPr>
+          <w:rFonts w:cs="Calibri"/>
+          <w:sz w:val="20"/>
+          <w:szCs w:val="20"/>
+        </w:rPr>
+        <w:t>amount of code covered in</w:t>
+      </w:r>
+      <w:r>
+        <w:rPr>
+          <w:rFonts w:cs="Calibri"/>
+          <w:sz w:val="20"/>
+          <w:szCs w:val="20"/>
+        </w:rPr>
+        <w:t xml:space="preserve"> the</w:t>
+      </w:r>
+      <w:r>
+        <w:rPr>
+          <w:rFonts w:cs="Calibri"/>
+          <w:sz w:val="20"/>
+          <w:szCs w:val="20"/>
+        </w:rPr>
+        <w:t xml:space="preserve"> current pull request and helps in increased product quality.</w:t>
+      </w:r>
+    </w:p>
+    <w:p>
+      <w:pPr>
+        <w:widowControl w:val="0"/>
+        <w:numPr>
+          <w:ilvl w:val="2"/>
+          <w:numId w:val="10"/>
+        </w:numPr>
+        <w:overflowPunct w:val="0"/>
+        <w:autoSpaceDE w:val="0"/>
+        <w:autoSpaceDN w:val="0"/>
+        <w:adjustRightInd w:val="0"/>
+        <w:spacing w:after="0" w:line="240" w:lineRule="auto"/>
+        <w:jc w:val="both"/>
+        <w:rPr>
+          <w:rFonts w:ascii="Arial" w:hAnsi="Arial" w:cs="Arial"/>
+          <w:color w:val="000066"/>
+          <w:sz w:val="20"/>
+          <w:szCs w:val="20"/>
+        </w:rPr>
+      </w:pPr>
+      <w:r>
+        <w:rPr>
+          <w:rFonts w:cs="Calibri"/>
+          <w:sz w:val="20"/>
+          <w:szCs w:val="20"/>
+        </w:rPr>
+        <w:t xml:space="preserve">Integrate </w:t>
+      </w:r>
+      <w:r>
+        <w:rPr>
+          <w:rFonts w:cs="Calibri"/>
+          <w:b/>
+          <w:bCs/>
+          <w:sz w:val="20"/>
+          <w:szCs w:val="20"/>
+        </w:rPr>
+        <w:t>Amazon’s Elastic Search</w:t>
+      </w:r>
+      <w:r>
+        <w:rPr>
+          <w:rFonts w:cs="Calibri"/>
+          <w:sz w:val="20"/>
+          <w:szCs w:val="20"/>
+        </w:rPr>
+        <w:t xml:space="preserve"> in </w:t>
+      </w:r>
+      <w:r>
+        <w:rPr>
+          <w:rFonts w:cs="Calibri"/>
+          <w:sz w:val="20"/>
+          <w:szCs w:val="20"/>
+        </w:rPr>
+        <w:t>place of default database lookup</w:t>
+      </w:r>
+      <w:r>
+        <w:rPr>
+          <w:rFonts w:cs="Calibri"/>
+          <w:sz w:val="20"/>
+          <w:szCs w:val="20"/>
+        </w:rPr>
+        <w:t xml:space="preserve"> which cut-off API’s response time by 75% and also cut-off website load time.</w:t>
+      </w:r>
+    </w:p>
+    <w:p>
+      <w:pPr>
+        <w:widowControl w:val="0"/>
         <w:tabs>
           <w:tab w:val="left" w:pos="3340"/>
           <w:tab w:val="left" w:pos="8140"/>
@@ -1431,6 +1870,91 @@
           <w:szCs w:val="24"/>
         </w:rPr>
       </w:pPr>
+      <w:r>
+        <w:rPr>
+          <w:rFonts w:cs="Calibri"/>
+          <w:b/>
+        </w:rPr>
+        <w:br/>
+      </w:r>
+      <w:r>
+        <w:rPr>
+          <w:rFonts w:cs="Calibri"/>
+          <w:b/>
+        </w:rPr>
+        <w:t>Software Development Engineer</w:t>
+      </w:r>
+      <w:r>
+        <w:rPr>
+          <w:rFonts w:ascii="Times New Roman" w:hAnsi="Times New Roman"/>
+          <w:sz w:val="24"/>
+          <w:szCs w:val="24"/>
+        </w:rPr>
+        <w:tab/>
+        <w:t xml:space="preserve">            </w:t>
+      </w:r>
+      <w:r>
+        <w:rPr>
+          <w:rFonts w:ascii="Times New Roman" w:hAnsi="Times New Roman"/>
+          <w:sz w:val="24"/>
+          <w:szCs w:val="24"/>
+        </w:rPr>
+        <w:t xml:space="preserve">       </w:t>
+      </w:r>
+      <w:r>
+        <w:rPr>
+          <w:rFonts w:cs="Calibri"/>
+          <w:b/>
+          <w:bCs/>
+        </w:rPr>
+        <w:t>KONY INDIA PVT. LTD, HYDERABAD</w:t>
+      </w:r>
+      <w:r>
+        <w:rPr>
+          <w:rFonts w:ascii="Times New Roman" w:hAnsi="Times New Roman"/>
+          <w:sz w:val="24"/>
+          <w:szCs w:val="24"/>
+        </w:rPr>
+        <w:tab/>
+      </w:r>
+      <w:r>
+        <w:rPr>
+          <w:rFonts w:ascii="Times New Roman" w:hAnsi="Times New Roman"/>
+          <w:sz w:val="24"/>
+          <w:szCs w:val="24"/>
+        </w:rPr>
+        <w:t xml:space="preserve">         </w:t>
+      </w:r>
+      <w:r>
+        <w:rPr>
+          <w:rFonts w:cs="Calibri"/>
+          <w:b/>
+          <w:bCs/>
+          <w:sz w:val="21"/>
+          <w:szCs w:val="21"/>
+        </w:rPr>
+        <w:t xml:space="preserve">Aug </w:t>
+      </w:r>
+      <w:r>
+        <w:rPr>
+          <w:rFonts w:cs="Calibri"/>
+          <w:b/>
+          <w:bCs/>
+          <w:sz w:val="21"/>
+          <w:szCs w:val="21"/>
+        </w:rPr>
+        <w:t xml:space="preserve">2017 – </w:t>
+      </w:r>
+      <w:r>
+        <w:rPr>
+          <w:rFonts w:cs="Calibri"/>
+          <w:b/>
+          <w:bCs/>
+          <w:sz w:val="21"/>
+          <w:szCs w:val="21"/>
+        </w:rPr>
+        <w:t>May 2019</w:t>
+      </w:r>
     </w:p>
     <w:p>
       <w:pPr>
@@ -1475,25 +1999,21 @@
         <w:rPr>
           <w:rFonts w:cs="Calibri"/>
         </w:rPr>
-        <w:t xml:space="preserve">Worked on </w:t>
-      </w:r>
-      <w:proofErr w:type="spellStart"/>
-      <w:r>
-        <w:rPr>
-          <w:rFonts w:cs="Calibri"/>
-          <w:b/>
-          <w:szCs w:val="20"/>
-        </w:rPr>
-        <w:t>Kony</w:t>
-      </w:r>
-      <w:proofErr w:type="spellEnd"/>
-      <w:r>
-        <w:rPr>
-          <w:rFonts w:cs="Calibri"/>
-          <w:b/>
-          <w:szCs w:val="20"/>
-        </w:rPr>
-        <w:t xml:space="preserve"> </w:t>
+        <w:t>Worked</w:t>
+      </w:r>
+      <w:r>
+        <w:rPr>
+          <w:rFonts w:cs="Calibri"/>
+        </w:rPr>
+        <w:t xml:space="preserve"> on </w:t>
+      </w:r>
+      <w:r>
+        <w:rPr>
+          <w:rFonts w:cs="Calibri"/>
+          <w:b/>
+          <w:szCs w:val="20"/>
+        </w:rPr>
+        <w:t xml:space="preserve">Kony </w:t>
       </w:r>
       <w:r>
         <w:rPr>
@@ -1517,23 +2037,32 @@
           <w:b/>
           <w:szCs w:val="20"/>
         </w:rPr>
-        <w:t>latfor</w:t>
-      </w:r>
-      <w:r>
-        <w:rPr>
-          <w:rFonts w:cs="Calibri"/>
-          <w:b/>
-          <w:szCs w:val="20"/>
-        </w:rPr>
-        <w:t>m</w:t>
-      </w:r>
-      <w:r>
-        <w:rPr>
-          <w:rFonts w:cs="Calibri"/>
-          <w:sz w:val="20"/>
-          <w:szCs w:val="20"/>
-        </w:rPr>
-        <w:t>.</w:t>
+        <w:t xml:space="preserve">latform </w:t>
+      </w:r>
+      <w:r>
+        <w:rPr>
+          <w:rFonts w:cs="Calibri"/>
+          <w:szCs w:val="20"/>
+        </w:rPr>
+        <w:t>(</w:t>
+      </w:r>
+      <w:hyperlink r:id="rId7" w:history="1">
+        <w:r>
+          <w:rPr>
+            <w:rStyle w:val="Hyperlink"/>
+            <w:rFonts w:cs="Calibri"/>
+            <w:szCs w:val="20"/>
+          </w:rPr>
+          <w:t>https://marketplace.kony.com</w:t>
+        </w:r>
+      </w:hyperlink>
+      <w:r>
+        <w:rPr>
+          <w:rFonts w:cs="Calibri"/>
+          <w:sz w:val="20"/>
+          <w:szCs w:val="20"/>
+        </w:rPr>
+        <w:t>).</w:t>
       </w:r>
     </w:p>
     <w:p>
@@ -1580,6 +2109,7 @@
         <w:jc w:val="both"/>
         <w:rPr>
           <w:rFonts w:ascii="Arial" w:hAnsi="Arial" w:cs="Arial"/>
+          <w:b/>
           <w:color w:val="000066"/>
           <w:sz w:val="20"/>
           <w:szCs w:val="20"/>
@@ -1591,31 +2121,176 @@
           <w:sz w:val="20"/>
           <w:szCs w:val="20"/>
         </w:rPr>
-        <w:t xml:space="preserve">Setup and managed server with </w:t>
-      </w:r>
-      <w:r>
-        <w:rPr>
-          <w:rFonts w:cs="Calibri"/>
-          <w:sz w:val="20"/>
-          <w:szCs w:val="20"/>
-        </w:rPr>
-        <w:t>99.95%</w:t>
-      </w:r>
-      <w:r>
-        <w:rPr>
-          <w:rFonts w:cs="Calibri"/>
-          <w:sz w:val="20"/>
-          <w:szCs w:val="20"/>
-        </w:rPr>
-        <w:t xml:space="preserve"> uptime. Use GIT and AWS to cutoff release time by </w:t>
-      </w:r>
-      <w:r>
-        <w:rPr>
-          <w:rFonts w:cs="Calibri"/>
-          <w:sz w:val="20"/>
-          <w:szCs w:val="20"/>
-        </w:rPr>
-        <w:t>20%.</w:t>
+        <w:t xml:space="preserve">Owned and Orchestrated the complete </w:t>
+      </w:r>
+      <w:r>
+        <w:rPr>
+          <w:rFonts w:cs="Calibri"/>
+          <w:sz w:val="20"/>
+          <w:szCs w:val="20"/>
+        </w:rPr>
+        <w:t>High</w:t>
+      </w:r>
+      <w:r>
+        <w:rPr>
+          <w:rFonts w:cs="Calibri"/>
+          <w:sz w:val="20"/>
+          <w:szCs w:val="20"/>
+        </w:rPr>
+        <w:t>-</w:t>
+      </w:r>
+      <w:r>
+        <w:rPr>
+          <w:rFonts w:cs="Calibri"/>
+          <w:sz w:val="20"/>
+          <w:szCs w:val="20"/>
+        </w:rPr>
+        <w:t>level Design</w:t>
+      </w:r>
+      <w:r>
+        <w:rPr>
+          <w:rFonts w:cs="Calibri"/>
+          <w:sz w:val="20"/>
+          <w:szCs w:val="20"/>
+        </w:rPr>
+        <w:t xml:space="preserve"> and </w:t>
+      </w:r>
+      <w:r>
+        <w:rPr>
+          <w:rFonts w:cs="Calibri"/>
+          <w:sz w:val="20"/>
+          <w:szCs w:val="20"/>
+        </w:rPr>
+        <w:t>Architecture</w:t>
+      </w:r>
+      <w:r>
+        <w:rPr>
+          <w:rFonts w:cs="Calibri"/>
+          <w:sz w:val="20"/>
+          <w:szCs w:val="20"/>
+        </w:rPr>
+        <w:t xml:space="preserve"> </w:t>
+      </w:r>
+      <w:r>
+        <w:rPr>
+          <w:rFonts w:cs="Calibri"/>
+          <w:sz w:val="20"/>
+          <w:szCs w:val="20"/>
+        </w:rPr>
+        <w:t>of</w:t>
+      </w:r>
+      <w:r>
+        <w:rPr>
+          <w:rFonts w:cs="Calibri"/>
+          <w:sz w:val="20"/>
+          <w:szCs w:val="20"/>
+        </w:rPr>
+        <w:t xml:space="preserve"> </w:t>
+      </w:r>
+      <w:r>
+        <w:rPr>
+          <w:rFonts w:cs="Calibri"/>
+          <w:sz w:val="20"/>
+          <w:szCs w:val="20"/>
+        </w:rPr>
+        <w:t>Mark</w:t>
+      </w:r>
+      <w:r>
+        <w:rPr>
+          <w:rFonts w:cs="Calibri"/>
+          <w:sz w:val="20"/>
+          <w:szCs w:val="20"/>
+        </w:rPr>
+        <w:t xml:space="preserve">etplace </w:t>
+      </w:r>
+      <w:r>
+        <w:rPr>
+          <w:rFonts w:cs="Calibri"/>
+          <w:sz w:val="20"/>
+          <w:szCs w:val="20"/>
+        </w:rPr>
+        <w:t xml:space="preserve">with optimized performance </w:t>
+      </w:r>
+      <w:r>
+        <w:rPr>
+          <w:rFonts w:cs="Calibri"/>
+          <w:sz w:val="20"/>
+          <w:szCs w:val="20"/>
+        </w:rPr>
+        <w:t>and</w:t>
+      </w:r>
+      <w:r>
+        <w:rPr>
+          <w:rFonts w:cs="Calibri"/>
+          <w:b/>
+          <w:sz w:val="20"/>
+          <w:szCs w:val="20"/>
+        </w:rPr>
+        <w:t xml:space="preserve"> </w:t>
+      </w:r>
+      <w:r>
+        <w:rPr>
+          <w:rFonts w:cs="Calibri"/>
+          <w:sz w:val="20"/>
+          <w:szCs w:val="20"/>
+        </w:rPr>
+        <w:t>G</w:t>
+      </w:r>
+      <w:r>
+        <w:rPr>
+          <w:rFonts w:cs="Calibri"/>
+          <w:sz w:val="20"/>
+          <w:szCs w:val="20"/>
+        </w:rPr>
+        <w:t xml:space="preserve">oogle </w:t>
+      </w:r>
+      <w:r>
+        <w:rPr>
+          <w:rFonts w:cs="Calibri"/>
+          <w:sz w:val="20"/>
+          <w:szCs w:val="20"/>
+        </w:rPr>
+        <w:t>P</w:t>
+      </w:r>
+      <w:r>
+        <w:rPr>
+          <w:rFonts w:cs="Calibri"/>
+          <w:sz w:val="20"/>
+          <w:szCs w:val="20"/>
+        </w:rPr>
+        <w:t xml:space="preserve">age </w:t>
+      </w:r>
+      <w:r>
+        <w:rPr>
+          <w:rFonts w:cs="Calibri"/>
+          <w:sz w:val="20"/>
+          <w:szCs w:val="20"/>
+        </w:rPr>
+        <w:t>I</w:t>
+      </w:r>
+      <w:r>
+        <w:rPr>
+          <w:rFonts w:cs="Calibri"/>
+          <w:sz w:val="20"/>
+          <w:szCs w:val="20"/>
+        </w:rPr>
+        <w:t>nsight score of 9</w:t>
+      </w:r>
+      <w:r>
+        <w:rPr>
+          <w:rFonts w:cs="Calibri"/>
+          <w:sz w:val="20"/>
+          <w:szCs w:val="20"/>
+        </w:rPr>
+        <w:t>5</w:t>
+      </w:r>
+      <w:r>
+        <w:rPr>
+          <w:rFonts w:cs="Calibri"/>
+          <w:sz w:val="20"/>
+          <w:szCs w:val="20"/>
+        </w:rPr>
+        <w:t>.</w:t>
       </w:r>
     </w:p>
     <w:p>
@@ -1633,6 +2308,7 @@
         <w:jc w:val="both"/>
         <w:rPr>
           <w:rFonts w:ascii="Arial" w:hAnsi="Arial" w:cs="Arial"/>
+          <w:b/>
           <w:color w:val="000066"/>
           <w:sz w:val="20"/>
           <w:szCs w:val="20"/>
@@ -1644,89 +2320,7 @@
           <w:sz w:val="20"/>
           <w:szCs w:val="20"/>
         </w:rPr>
-        <w:t>Owned and Orchestrated the complete development of</w:t>
-      </w:r>
-      <w:r>
-        <w:rPr>
-          <w:rFonts w:cs="Calibri"/>
-          <w:sz w:val="20"/>
-          <w:szCs w:val="20"/>
-        </w:rPr>
-        <w:t xml:space="preserve"> </w:t>
-      </w:r>
-      <w:r>
-        <w:rPr>
-          <w:rFonts w:cs="Calibri"/>
-          <w:b/>
-          <w:sz w:val="20"/>
-          <w:szCs w:val="20"/>
-        </w:rPr>
-        <w:t>Code Analyzer and Code Coverage Engine</w:t>
-      </w:r>
-      <w:r>
-        <w:rPr>
-          <w:rFonts w:cs="Calibri"/>
-          <w:b/>
-          <w:sz w:val="20"/>
-          <w:szCs w:val="20"/>
-        </w:rPr>
-        <w:t xml:space="preserve"> </w:t>
-      </w:r>
-      <w:r>
-        <w:rPr>
-          <w:rFonts w:cs="Calibri"/>
-          <w:sz w:val="20"/>
-          <w:szCs w:val="20"/>
-        </w:rPr>
-        <w:t>for React JS</w:t>
-      </w:r>
-      <w:r>
-        <w:rPr>
-          <w:rFonts w:cs="Calibri"/>
-          <w:sz w:val="20"/>
-          <w:szCs w:val="20"/>
-        </w:rPr>
-        <w:t>,</w:t>
-      </w:r>
-      <w:r>
-        <w:rPr>
-          <w:rFonts w:cs="Calibri"/>
-          <w:sz w:val="20"/>
-          <w:szCs w:val="20"/>
-        </w:rPr>
-        <w:t xml:space="preserve"> which checks for </w:t>
-      </w:r>
-      <w:r>
-        <w:rPr>
-          <w:rFonts w:cs="Calibri"/>
-          <w:sz w:val="20"/>
-          <w:szCs w:val="20"/>
-        </w:rPr>
-        <w:t xml:space="preserve">the </w:t>
-      </w:r>
-      <w:r>
-        <w:rPr>
-          <w:rFonts w:cs="Calibri"/>
-          <w:sz w:val="20"/>
-          <w:szCs w:val="20"/>
-        </w:rPr>
-        <w:t>amount of code covered in</w:t>
-      </w:r>
-      <w:r>
-        <w:rPr>
-          <w:rFonts w:cs="Calibri"/>
-          <w:sz w:val="20"/>
-          <w:szCs w:val="20"/>
-        </w:rPr>
-        <w:t xml:space="preserve"> the</w:t>
-      </w:r>
-      <w:r>
-        <w:rPr>
-          <w:rFonts w:cs="Calibri"/>
-          <w:sz w:val="20"/>
-          <w:szCs w:val="20"/>
-        </w:rPr>
-        <w:t xml:space="preserve"> current pull request and helps in increased product quality.</w:t>
+        <w:t>Develop Pixel-perfect front-end part of Marketplace platform using React, Redux, and Next.js for server side rendering for better SEO results and increased customer base.</w:t>
       </w:r>
     </w:p>
     <w:p>
@@ -1752,45 +2346,330 @@
       <w:r>
         <w:rPr>
           <w:rFonts w:cs="Calibri"/>
-          <w:sz w:val="20"/>
-          <w:szCs w:val="20"/>
-        </w:rPr>
-        <w:t xml:space="preserve">Integrate </w:t>
-      </w:r>
-      <w:r>
-        <w:rPr>
-          <w:rFonts w:cs="Calibri"/>
-          <w:b/>
-          <w:bCs/>
-          <w:sz w:val="20"/>
-          <w:szCs w:val="20"/>
-        </w:rPr>
-        <w:t>Amazon’s Elastic Search</w:t>
-      </w:r>
-      <w:r>
-        <w:rPr>
-          <w:rFonts w:cs="Calibri"/>
-          <w:sz w:val="20"/>
-          <w:szCs w:val="20"/>
-        </w:rPr>
-        <w:t xml:space="preserve"> in </w:t>
-      </w:r>
-      <w:r>
-        <w:rPr>
-          <w:rFonts w:cs="Calibri"/>
-          <w:sz w:val="20"/>
-          <w:szCs w:val="20"/>
-        </w:rPr>
-        <w:t>place of default database lookup</w:t>
-      </w:r>
-      <w:r>
-        <w:rPr>
-          <w:rFonts w:cs="Calibri"/>
-          <w:sz w:val="20"/>
-          <w:szCs w:val="20"/>
-        </w:rPr>
-        <w:t xml:space="preserve"> which cut-off API’s response time by 75% and also cut-off website load time. </w:t>
-      </w:r>
+          <w:noProof/>
+          <w:sz w:val="20"/>
+          <w:szCs w:val="20"/>
+        </w:rPr>
+        <w:t>Also</w:t>
+      </w:r>
+      <w:r>
+        <w:rPr>
+          <w:rFonts w:cs="Calibri"/>
+          <w:noProof/>
+          <w:sz w:val="20"/>
+          <w:szCs w:val="20"/>
+        </w:rPr>
+        <w:t>,</w:t>
+      </w:r>
+      <w:r>
+        <w:rPr>
+          <w:rFonts w:cs="Calibri"/>
+          <w:sz w:val="20"/>
+          <w:szCs w:val="20"/>
+        </w:rPr>
+        <w:t xml:space="preserve"> </w:t>
+      </w:r>
+      <w:r>
+        <w:rPr>
+          <w:rFonts w:cs="Calibri"/>
+          <w:sz w:val="20"/>
+          <w:szCs w:val="20"/>
+        </w:rPr>
+        <w:t xml:space="preserve">Enhance the marketplace platform by </w:t>
+      </w:r>
+      <w:r>
+        <w:rPr>
+          <w:rFonts w:cs="Calibri"/>
+          <w:sz w:val="20"/>
+          <w:szCs w:val="20"/>
+        </w:rPr>
+        <w:t>providing</w:t>
+      </w:r>
+      <w:r>
+        <w:rPr>
+          <w:rFonts w:cs="Calibri"/>
+          <w:sz w:val="20"/>
+          <w:szCs w:val="20"/>
+        </w:rPr>
+        <w:t xml:space="preserve"> support of</w:t>
+      </w:r>
+      <w:r>
+        <w:rPr>
+          <w:rFonts w:cs="Calibri"/>
+          <w:sz w:val="20"/>
+          <w:szCs w:val="20"/>
+        </w:rPr>
+        <w:t xml:space="preserve"> Private </w:t>
+      </w:r>
+      <w:r>
+        <w:rPr>
+          <w:rFonts w:cs="Calibri"/>
+          <w:sz w:val="20"/>
+          <w:szCs w:val="20"/>
+        </w:rPr>
+        <w:t>groups</w:t>
+      </w:r>
+      <w:r>
+        <w:rPr>
+          <w:rFonts w:cs="Calibri"/>
+          <w:sz w:val="20"/>
+          <w:szCs w:val="20"/>
+        </w:rPr>
+        <w:t xml:space="preserve"> which enables the customers to view and share components only </w:t>
+      </w:r>
+      <w:r>
+        <w:rPr>
+          <w:rFonts w:cs="Calibri"/>
+          <w:sz w:val="20"/>
+          <w:szCs w:val="20"/>
+        </w:rPr>
+        <w:t>with</w:t>
+      </w:r>
+      <w:r>
+        <w:rPr>
+          <w:rFonts w:cs="Calibri"/>
+          <w:sz w:val="20"/>
+          <w:szCs w:val="20"/>
+        </w:rPr>
+        <w:t>in their organization with high security.</w:t>
+      </w:r>
+    </w:p>
+    <w:p>
+      <w:pPr>
+        <w:widowControl w:val="0"/>
+        <w:numPr>
+          <w:ilvl w:val="2"/>
+          <w:numId w:val="10"/>
+        </w:numPr>
+        <w:overflowPunct w:val="0"/>
+        <w:autoSpaceDE w:val="0"/>
+        <w:autoSpaceDN w:val="0"/>
+        <w:adjustRightInd w:val="0"/>
+        <w:spacing w:after="0" w:line="240" w:lineRule="auto"/>
+        <w:jc w:val="both"/>
+        <w:rPr>
+          <w:rFonts w:ascii="Arial" w:hAnsi="Arial" w:cs="Arial"/>
+          <w:color w:val="000066"/>
+          <w:sz w:val="20"/>
+          <w:szCs w:val="20"/>
+        </w:rPr>
+      </w:pPr>
+      <w:r>
+        <w:rPr>
+          <w:rFonts w:cs="Calibri"/>
+          <w:sz w:val="20"/>
+          <w:szCs w:val="20"/>
+        </w:rPr>
+        <w:t xml:space="preserve">Owned and Orchestrated the complete </w:t>
+      </w:r>
+      <w:r>
+        <w:rPr>
+          <w:rFonts w:cs="Calibri"/>
+          <w:sz w:val="20"/>
+          <w:szCs w:val="20"/>
+        </w:rPr>
+        <w:t>D</w:t>
+      </w:r>
+      <w:r>
+        <w:rPr>
+          <w:rFonts w:cs="Calibri"/>
+          <w:sz w:val="20"/>
+          <w:szCs w:val="20"/>
+        </w:rPr>
+        <w:t>esign and development of</w:t>
+      </w:r>
+      <w:r>
+        <w:rPr>
+          <w:rFonts w:cs="Calibri"/>
+          <w:sz w:val="20"/>
+          <w:szCs w:val="20"/>
+        </w:rPr>
+        <w:t xml:space="preserve"> </w:t>
+      </w:r>
+      <w:r>
+        <w:rPr>
+          <w:rFonts w:cs="Calibri"/>
+          <w:b/>
+          <w:bCs/>
+          <w:sz w:val="20"/>
+          <w:szCs w:val="20"/>
+        </w:rPr>
+        <w:t>A</w:t>
+      </w:r>
+      <w:r>
+        <w:rPr>
+          <w:rFonts w:cs="Calibri"/>
+          <w:b/>
+          <w:bCs/>
+          <w:sz w:val="20"/>
+          <w:szCs w:val="20"/>
+        </w:rPr>
+        <w:t xml:space="preserve">utomation </w:t>
+      </w:r>
+      <w:r>
+        <w:rPr>
+          <w:rFonts w:cs="Calibri"/>
+          <w:b/>
+          <w:bCs/>
+          <w:sz w:val="20"/>
+          <w:szCs w:val="20"/>
+        </w:rPr>
+        <w:t>T</w:t>
+      </w:r>
+      <w:r>
+        <w:rPr>
+          <w:rFonts w:cs="Calibri"/>
+          <w:b/>
+          <w:bCs/>
+          <w:sz w:val="20"/>
+          <w:szCs w:val="20"/>
+        </w:rPr>
+        <w:t xml:space="preserve">esting </w:t>
+      </w:r>
+      <w:r>
+        <w:rPr>
+          <w:rFonts w:cs="Calibri"/>
+          <w:b/>
+          <w:bCs/>
+          <w:sz w:val="20"/>
+          <w:szCs w:val="20"/>
+        </w:rPr>
+        <w:t>E</w:t>
+      </w:r>
+      <w:r>
+        <w:rPr>
+          <w:rFonts w:cs="Calibri"/>
+          <w:b/>
+          <w:bCs/>
+          <w:sz w:val="20"/>
+          <w:szCs w:val="20"/>
+        </w:rPr>
+        <w:t>ngine</w:t>
+      </w:r>
+      <w:r>
+        <w:rPr>
+          <w:rFonts w:cs="Calibri"/>
+          <w:sz w:val="20"/>
+          <w:szCs w:val="20"/>
+        </w:rPr>
+        <w:t xml:space="preserve"> </w:t>
+      </w:r>
+      <w:r>
+        <w:rPr>
+          <w:rFonts w:cs="Calibri"/>
+          <w:sz w:val="20"/>
+          <w:szCs w:val="20"/>
+        </w:rPr>
+        <w:t>in</w:t>
+      </w:r>
+      <w:r>
+        <w:rPr>
+          <w:rFonts w:cs="Calibri"/>
+          <w:sz w:val="20"/>
+          <w:szCs w:val="20"/>
+        </w:rPr>
+        <w:t xml:space="preserve"> </w:t>
+      </w:r>
+      <w:r>
+        <w:rPr>
+          <w:rFonts w:cs="Calibri"/>
+          <w:noProof/>
+          <w:sz w:val="20"/>
+          <w:szCs w:val="20"/>
+        </w:rPr>
+        <w:t>J</w:t>
+      </w:r>
+      <w:r>
+        <w:rPr>
+          <w:rFonts w:cs="Calibri"/>
+          <w:noProof/>
+          <w:sz w:val="20"/>
+          <w:szCs w:val="20"/>
+        </w:rPr>
+        <w:t>ava</w:t>
+      </w:r>
+      <w:r>
+        <w:rPr>
+          <w:rFonts w:cs="Calibri"/>
+          <w:sz w:val="20"/>
+          <w:szCs w:val="20"/>
+        </w:rPr>
+        <w:t xml:space="preserve"> which </w:t>
+      </w:r>
+      <w:r>
+        <w:rPr>
+          <w:rFonts w:cs="Calibri"/>
+          <w:sz w:val="20"/>
+          <w:szCs w:val="20"/>
+        </w:rPr>
+        <w:t xml:space="preserve">provides a daily report for </w:t>
+      </w:r>
+      <w:r>
+        <w:rPr>
+          <w:rFonts w:cs="Calibri"/>
+          <w:sz w:val="20"/>
+          <w:szCs w:val="20"/>
+        </w:rPr>
+        <w:t>Website</w:t>
+      </w:r>
+      <w:r>
+        <w:rPr>
+          <w:rFonts w:cs="Calibri"/>
+          <w:sz w:val="20"/>
+          <w:szCs w:val="20"/>
+        </w:rPr>
+        <w:t xml:space="preserve"> and </w:t>
+      </w:r>
+      <w:r>
+        <w:rPr>
+          <w:rFonts w:cs="Calibri"/>
+          <w:sz w:val="20"/>
+          <w:szCs w:val="20"/>
+        </w:rPr>
+        <w:t>APIs</w:t>
+      </w:r>
+      <w:r>
+        <w:rPr>
+          <w:rFonts w:cs="Calibri"/>
+          <w:sz w:val="20"/>
+          <w:szCs w:val="20"/>
+        </w:rPr>
+        <w:t xml:space="preserve"> tests status which resulted in </w:t>
+      </w:r>
+      <w:r>
+        <w:rPr>
+          <w:rFonts w:cs="Calibri"/>
+          <w:sz w:val="20"/>
+          <w:szCs w:val="20"/>
+        </w:rPr>
+        <w:t xml:space="preserve">increased </w:t>
+      </w:r>
+      <w:r>
+        <w:rPr>
+          <w:rFonts w:cs="Calibri"/>
+          <w:sz w:val="20"/>
+          <w:szCs w:val="20"/>
+        </w:rPr>
+        <w:t>customer base and enrich product quality.</w:t>
+      </w:r>
+    </w:p>
+    <w:p>
+      <w:pPr>
+        <w:widowControl w:val="0"/>
+        <w:overflowPunct w:val="0"/>
+        <w:autoSpaceDE w:val="0"/>
+        <w:autoSpaceDN w:val="0"/>
+        <w:adjustRightInd w:val="0"/>
+        <w:spacing w:after="0" w:line="240" w:lineRule="auto"/>
+        <w:ind w:left="1080"/>
+        <w:jc w:val="both"/>
+        <w:rPr>
+          <w:rFonts w:ascii="Arial" w:hAnsi="Arial" w:cs="Arial"/>
+          <w:color w:val="000066"/>
+          <w:sz w:val="20"/>
+          <w:szCs w:val="20"/>
+        </w:rPr>
+      </w:pPr>
     </w:p>
     <w:p>
       <w:pPr>
@@ -1803,6 +2682,7 @@
         <w:autoSpaceDN w:val="0"/>
         <w:adjustRightInd w:val="0"/>
         <w:spacing w:after="0" w:line="240" w:lineRule="auto"/>
+        <w:jc w:val="both"/>
         <w:rPr>
           <w:rFonts w:ascii="Times New Roman" w:hAnsi="Times New Roman"/>
           <w:sz w:val="24"/>
@@ -1814,14 +2694,7 @@
           <w:rFonts w:cs="Calibri"/>
           <w:b/>
         </w:rPr>
-        <w:br/>
-      </w:r>
-      <w:r>
-        <w:rPr>
-          <w:rFonts w:cs="Calibri"/>
-          <w:b/>
-        </w:rPr>
-        <w:t>Software Development Engineer</w:t>
+        <w:t>Associate Software Engineer</w:t>
       </w:r>
       <w:r>
         <w:rPr>
@@ -1830,15 +2703,7 @@
           <w:szCs w:val="24"/>
         </w:rPr>
         <w:tab/>
-        <w:t xml:space="preserve">            </w:t>
-      </w:r>
-      <w:r>
-        <w:rPr>
-          <w:rFonts w:cs="Calibri"/>
-          <w:b/>
-          <w:bCs/>
-        </w:rPr>
-        <w:t>KONY INDIA PVT. LTD, HYDERABAD</w:t>
+        <w:t xml:space="preserve">           </w:t>
       </w:r>
       <w:r>
         <w:rPr>
@@ -1846,7 +2711,7 @@
           <w:sz w:val="24"/>
           <w:szCs w:val="24"/>
         </w:rPr>
-        <w:tab/>
+        <w:t xml:space="preserve">      </w:t>
       </w:r>
       <w:r>
         <w:rPr>
@@ -1854,7 +2719,48 @@
           <w:sz w:val="24"/>
           <w:szCs w:val="24"/>
         </w:rPr>
-        <w:t xml:space="preserve">         </w:t>
+        <w:t xml:space="preserve"> </w:t>
+      </w:r>
+      <w:r>
+        <w:rPr>
+          <w:rFonts w:cs="Calibri"/>
+          <w:b/>
+          <w:bCs/>
+        </w:rPr>
+        <w:t>KONY I</w:t>
+      </w:r>
+      <w:r>
+        <w:rPr>
+          <w:rFonts w:cs="Calibri"/>
+          <w:b/>
+          <w:bCs/>
+        </w:rPr>
+        <w:t>NDIA PVT. LTD, HYDERABAD</w:t>
+      </w:r>
+      <w:r>
+        <w:rPr>
+          <w:rFonts w:cs="Calibri"/>
+          <w:b/>
+          <w:bCs/>
+        </w:rPr>
+        <w:tab/>
+        <w:t xml:space="preserve"> </w:t>
+      </w:r>
+      <w:r>
+        <w:rPr>
+          <w:rFonts w:cs="Calibri"/>
+          <w:b/>
+          <w:bCs/>
+        </w:rPr>
+        <w:t xml:space="preserve">            </w:t>
+      </w:r>
+      <w:r>
+        <w:rPr>
+          <w:rFonts w:cs="Calibri"/>
+          <w:b/>
+          <w:bCs/>
+        </w:rPr>
+        <w:t>Aug</w:t>
       </w:r>
       <w:r>
         <w:rPr>
@@ -1864,7 +2770,7 @@
           <w:sz w:val="21"/>
           <w:szCs w:val="21"/>
         </w:rPr>
-        <w:t xml:space="preserve">Aug </w:t>
+        <w:t xml:space="preserve"> 2016 – </w:t>
       </w:r>
       <w:r>
         <w:rPr>
@@ -1874,7 +2780,7 @@
           <w:sz w:val="21"/>
           <w:szCs w:val="21"/>
         </w:rPr>
-        <w:t xml:space="preserve">2017 – </w:t>
+        <w:t>Aug</w:t>
       </w:r>
       <w:r>
         <w:rPr>
@@ -1884,7 +2790,7 @@
           <w:sz w:val="21"/>
           <w:szCs w:val="21"/>
         </w:rPr>
-        <w:t>May 2019</w:t>
+        <w:t xml:space="preserve"> 2017</w:t>
       </w:r>
     </w:p>
     <w:p>
@@ -1930,19 +2836,12 @@
         <w:rPr>
           <w:rFonts w:cs="Calibri"/>
         </w:rPr>
-        <w:t>Worked</w:t>
-      </w:r>
-      <w:r>
-        <w:rPr>
-          <w:rFonts w:cs="Calibri"/>
-        </w:rPr>
-        <w:t xml:space="preserve"> on </w:t>
-      </w:r>
-      <w:r>
-        <w:rPr>
-          <w:rFonts w:cs="Calibri"/>
-          <w:b/>
-          <w:szCs w:val="20"/>
+        <w:t xml:space="preserve">Worked on </w:t>
+      </w:r>
+      <w:r>
+        <w:rPr>
+          <w:rFonts w:cs="Calibri"/>
+          <w:b/>
         </w:rPr>
         <w:t xml:space="preserve">Kony </w:t>
       </w:r>
@@ -1950,50 +2849,57 @@
         <w:rPr>
           <w:rFonts w:cs="Calibri"/>
           <w:b/>
-          <w:szCs w:val="20"/>
-        </w:rPr>
-        <w:t xml:space="preserve">Marketplace </w:t>
-      </w:r>
-      <w:r>
-        <w:rPr>
-          <w:rFonts w:cs="Calibri"/>
-          <w:b/>
-          <w:szCs w:val="20"/>
-        </w:rPr>
-        <w:t>P</w:t>
-      </w:r>
-      <w:r>
-        <w:rPr>
-          <w:rFonts w:cs="Calibri"/>
-          <w:b/>
-          <w:szCs w:val="20"/>
-        </w:rPr>
-        <w:t xml:space="preserve">latform </w:t>
-      </w:r>
-      <w:r>
-        <w:rPr>
-          <w:rFonts w:cs="Calibri"/>
-          <w:szCs w:val="20"/>
-        </w:rPr>
-        <w:t>(</w:t>
-      </w:r>
-      <w:hyperlink r:id="rId7" w:history="1">
+        </w:rPr>
+        <w:t>Web portals</w:t>
+      </w:r>
+      <w:r>
+        <w:rPr>
+          <w:rFonts w:cs="Calibri"/>
+        </w:rPr>
+        <w:t xml:space="preserve"> (</w:t>
+      </w:r>
+      <w:hyperlink r:id="rId8" w:history="1">
         <w:r>
           <w:rPr>
             <w:rStyle w:val="Hyperlink"/>
             <w:rFonts w:cs="Calibri"/>
-            <w:szCs w:val="20"/>
           </w:rPr>
-          <w:t>https://marketplace.kony.com</w:t>
+          <w:t>https://www.kony.com</w:t>
         </w:r>
       </w:hyperlink>
       <w:r>
         <w:rPr>
           <w:rFonts w:cs="Calibri"/>
-          <w:sz w:val="20"/>
-          <w:szCs w:val="20"/>
-        </w:rPr>
-        <w:t>).</w:t>
+        </w:rPr>
+        <w:t xml:space="preserve"> &amp; </w:t>
+      </w:r>
+      <w:hyperlink r:id="rId9" w:history="1">
+        <w:r>
+          <w:rPr>
+            <w:rStyle w:val="Hyperlink"/>
+            <w:rFonts w:cs="Calibri"/>
+          </w:rPr>
+          <w:t>https://community.kony.com</w:t>
+        </w:r>
+      </w:hyperlink>
+      <w:r>
+        <w:rPr>
+          <w:rStyle w:val="Hyperlink"/>
+          <w:rFonts w:cs="Calibri"/>
+        </w:rPr>
+        <w:t>/</w:t>
+      </w:r>
+      <w:r>
+        <w:rPr>
+          <w:rFonts w:cs="Calibri"/>
+        </w:rPr>
+        <w:t>)</w:t>
+      </w:r>
+      <w:r>
+        <w:rPr>
+          <w:rFonts w:cs="Calibri"/>
+        </w:rPr>
+        <w:t>.</w:t>
       </w:r>
     </w:p>
     <w:p>
@@ -2016,6 +2922,7 @@
           <w:szCs w:val="20"/>
         </w:rPr>
       </w:pPr>
+      <w:bookmarkStart w:id="0" w:name="_Hlk509951932"/>
       <w:r>
         <w:rPr>
           <w:rFonts w:cs="Calibri"/>
@@ -2040,7 +2947,6 @@
         <w:jc w:val="both"/>
         <w:rPr>
           <w:rFonts w:ascii="Arial" w:hAnsi="Arial" w:cs="Arial"/>
-          <w:b/>
           <w:color w:val="000066"/>
           <w:sz w:val="20"/>
           <w:szCs w:val="20"/>
@@ -2052,47 +2958,15 @@
           <w:sz w:val="20"/>
           <w:szCs w:val="20"/>
         </w:rPr>
-        <w:t xml:space="preserve">Owned and Orchestrated the complete </w:t>
-      </w:r>
-      <w:r>
-        <w:rPr>
-          <w:rFonts w:cs="Calibri"/>
-          <w:sz w:val="20"/>
-          <w:szCs w:val="20"/>
-        </w:rPr>
-        <w:t>High</w:t>
-      </w:r>
-      <w:r>
-        <w:rPr>
-          <w:rFonts w:cs="Calibri"/>
-          <w:sz w:val="20"/>
-          <w:szCs w:val="20"/>
-        </w:rPr>
-        <w:t>-</w:t>
-      </w:r>
-      <w:r>
-        <w:rPr>
-          <w:rFonts w:cs="Calibri"/>
-          <w:sz w:val="20"/>
-          <w:szCs w:val="20"/>
-        </w:rPr>
-        <w:t>level Design</w:t>
-      </w:r>
-      <w:r>
-        <w:rPr>
-          <w:rFonts w:cs="Calibri"/>
-          <w:sz w:val="20"/>
-          <w:szCs w:val="20"/>
-        </w:rPr>
-        <w:t xml:space="preserve"> and </w:t>
-      </w:r>
-      <w:r>
-        <w:rPr>
-          <w:rFonts w:cs="Calibri"/>
-          <w:sz w:val="20"/>
-          <w:szCs w:val="20"/>
-        </w:rPr>
-        <w:t>Architecture</w:t>
+        <w:t>D</w:t>
+      </w:r>
+      <w:r>
+        <w:rPr>
+          <w:rFonts w:cs="Calibri"/>
+          <w:sz w:val="20"/>
+          <w:szCs w:val="20"/>
+        </w:rPr>
+        <w:t>evelop</w:t>
       </w:r>
       <w:r>
         <w:rPr>
@@ -2108,7 +2982,31 @@
           <w:sz w:val="20"/>
           <w:szCs w:val="20"/>
         </w:rPr>
-        <w:t>of</w:t>
+        <w:t xml:space="preserve">Pixel-perfect </w:t>
+      </w:r>
+      <w:r>
+        <w:rPr>
+          <w:rFonts w:cs="Calibri"/>
+          <w:sz w:val="20"/>
+          <w:szCs w:val="20"/>
+        </w:rPr>
+        <w:t>front</w:t>
+      </w:r>
+      <w:r>
+        <w:rPr>
+          <w:rFonts w:cs="Calibri"/>
+          <w:sz w:val="20"/>
+          <w:szCs w:val="20"/>
+        </w:rPr>
+        <w:t>-e</w:t>
+      </w:r>
+      <w:r>
+        <w:rPr>
+          <w:rFonts w:cs="Calibri"/>
+          <w:sz w:val="20"/>
+          <w:szCs w:val="20"/>
+        </w:rPr>
+        <w:t>nd</w:t>
       </w:r>
       <w:r>
         <w:rPr>
@@ -2124,96 +3022,49 @@
           <w:sz w:val="20"/>
           <w:szCs w:val="20"/>
         </w:rPr>
-        <w:t>Mark</w:t>
-      </w:r>
-      <w:r>
-        <w:rPr>
-          <w:rFonts w:cs="Calibri"/>
-          <w:sz w:val="20"/>
-          <w:szCs w:val="20"/>
-        </w:rPr>
-        <w:t xml:space="preserve">etplace </w:t>
-      </w:r>
-      <w:r>
-        <w:rPr>
-          <w:rFonts w:cs="Calibri"/>
-          <w:sz w:val="20"/>
-          <w:szCs w:val="20"/>
-        </w:rPr>
-        <w:t xml:space="preserve">with optimized performance </w:t>
-      </w:r>
-      <w:r>
-        <w:rPr>
-          <w:rFonts w:cs="Calibri"/>
-          <w:sz w:val="20"/>
-          <w:szCs w:val="20"/>
-        </w:rPr>
-        <w:t>and</w:t>
-      </w:r>
-      <w:r>
-        <w:rPr>
-          <w:rFonts w:cs="Calibri"/>
-          <w:b/>
-          <w:sz w:val="20"/>
-          <w:szCs w:val="20"/>
-        </w:rPr>
-        <w:t xml:space="preserve"> </w:t>
-      </w:r>
-      <w:r>
-        <w:rPr>
-          <w:rFonts w:cs="Calibri"/>
-          <w:sz w:val="20"/>
-          <w:szCs w:val="20"/>
-        </w:rPr>
-        <w:t>G</w:t>
-      </w:r>
-      <w:r>
-        <w:rPr>
-          <w:rFonts w:cs="Calibri"/>
-          <w:sz w:val="20"/>
-          <w:szCs w:val="20"/>
-        </w:rPr>
-        <w:t xml:space="preserve">oogle </w:t>
-      </w:r>
-      <w:r>
-        <w:rPr>
-          <w:rFonts w:cs="Calibri"/>
-          <w:sz w:val="20"/>
-          <w:szCs w:val="20"/>
-        </w:rPr>
-        <w:t>P</w:t>
-      </w:r>
-      <w:r>
-        <w:rPr>
-          <w:rFonts w:cs="Calibri"/>
-          <w:sz w:val="20"/>
-          <w:szCs w:val="20"/>
-        </w:rPr>
-        <w:t xml:space="preserve">age </w:t>
-      </w:r>
-      <w:r>
-        <w:rPr>
-          <w:rFonts w:cs="Calibri"/>
-          <w:sz w:val="20"/>
-          <w:szCs w:val="20"/>
-        </w:rPr>
-        <w:t>I</w:t>
-      </w:r>
-      <w:r>
-        <w:rPr>
-          <w:rFonts w:cs="Calibri"/>
-          <w:sz w:val="20"/>
-          <w:szCs w:val="20"/>
-        </w:rPr>
-        <w:t>nsight score of 9</w:t>
-      </w:r>
-      <w:r>
-        <w:rPr>
-          <w:rFonts w:cs="Calibri"/>
-          <w:sz w:val="20"/>
-          <w:szCs w:val="20"/>
-        </w:rPr>
-        <w:t>5</w:t>
+        <w:t xml:space="preserve">with </w:t>
+      </w:r>
+      <w:r>
+        <w:rPr>
+          <w:rFonts w:cs="Calibri"/>
+          <w:sz w:val="20"/>
+          <w:szCs w:val="20"/>
+        </w:rPr>
+        <w:t xml:space="preserve">the </w:t>
+      </w:r>
+      <w:r>
+        <w:rPr>
+          <w:rFonts w:cs="Calibri"/>
+          <w:sz w:val="20"/>
+          <w:szCs w:val="20"/>
+        </w:rPr>
+        <w:t xml:space="preserve">responsiveness </w:t>
+      </w:r>
+      <w:r>
+        <w:rPr>
+          <w:rFonts w:cs="Calibri"/>
+          <w:sz w:val="20"/>
+          <w:szCs w:val="20"/>
+        </w:rPr>
+        <w:t xml:space="preserve">of </w:t>
+      </w:r>
+      <w:proofErr w:type="spellStart"/>
+      <w:r>
+        <w:rPr>
+          <w:rFonts w:cs="Calibri"/>
+          <w:sz w:val="20"/>
+          <w:szCs w:val="20"/>
+        </w:rPr>
+        <w:t>Kony</w:t>
+      </w:r>
+      <w:proofErr w:type="spellEnd"/>
+      <w:r>
+        <w:rPr>
+          <w:rFonts w:cs="Calibri"/>
+          <w:sz w:val="20"/>
+          <w:szCs w:val="20"/>
+        </w:rPr>
+        <w:t xml:space="preserve"> Web portals</w:t>
       </w:r>
       <w:r>
         <w:rPr>
@@ -2239,7 +3090,6 @@
         <w:jc w:val="both"/>
         <w:rPr>
           <w:rFonts w:ascii="Arial" w:hAnsi="Arial" w:cs="Arial"/>
-          <w:b/>
           <w:color w:val="000066"/>
           <w:sz w:val="20"/>
           <w:szCs w:val="20"/>
@@ -2251,25 +3101,25 @@
           <w:sz w:val="20"/>
           <w:szCs w:val="20"/>
         </w:rPr>
-        <w:t xml:space="preserve">Develop Pixel-perfect front-end part of Marketplace platform using React, Redux, and Next.js for </w:t>
-      </w:r>
-      <w:proofErr w:type="gramStart"/>
-      <w:r>
-        <w:rPr>
-          <w:rFonts w:cs="Calibri"/>
-          <w:sz w:val="20"/>
-          <w:szCs w:val="20"/>
-        </w:rPr>
-        <w:t>server side</w:t>
-      </w:r>
-      <w:proofErr w:type="gramEnd"/>
-      <w:r>
-        <w:rPr>
-          <w:rFonts w:cs="Calibri"/>
-          <w:sz w:val="20"/>
-          <w:szCs w:val="20"/>
-        </w:rPr>
-        <w:t xml:space="preserve"> rendering for better SEO results and increased customer base.</w:t>
+        <w:t xml:space="preserve">Integrate Google Analytics and Google tag manager in Web portals to </w:t>
+      </w:r>
+      <w:proofErr w:type="spellStart"/>
+      <w:r>
+        <w:rPr>
+          <w:rFonts w:cs="Calibri"/>
+          <w:sz w:val="20"/>
+          <w:szCs w:val="20"/>
+        </w:rPr>
+        <w:t>analyse</w:t>
+      </w:r>
+      <w:proofErr w:type="spellEnd"/>
+      <w:r>
+        <w:rPr>
+          <w:rFonts w:cs="Calibri"/>
+          <w:sz w:val="20"/>
+          <w:szCs w:val="20"/>
+        </w:rPr>
+        <w:t xml:space="preserve"> customer interactions.</w:t>
       </w:r>
     </w:p>
     <w:p>
@@ -2295,827 +3145,52 @@
       <w:r>
         <w:rPr>
           <w:rFonts w:cs="Calibri"/>
-          <w:noProof/>
-          <w:sz w:val="20"/>
-          <w:szCs w:val="20"/>
-        </w:rPr>
-        <w:t>Also</w:t>
-      </w:r>
-      <w:r>
-        <w:rPr>
-          <w:rFonts w:cs="Calibri"/>
-          <w:noProof/>
-          <w:sz w:val="20"/>
-          <w:szCs w:val="20"/>
-        </w:rPr>
-        <w:t>,</w:t>
-      </w:r>
-      <w:r>
-        <w:rPr>
-          <w:rFonts w:cs="Calibri"/>
-          <w:sz w:val="20"/>
-          <w:szCs w:val="20"/>
-        </w:rPr>
-        <w:t xml:space="preserve"> </w:t>
-      </w:r>
-      <w:r>
-        <w:rPr>
-          <w:rFonts w:cs="Calibri"/>
-          <w:sz w:val="20"/>
-          <w:szCs w:val="20"/>
-        </w:rPr>
-        <w:t xml:space="preserve">Enhance the marketplace platform by </w:t>
-      </w:r>
-      <w:r>
-        <w:rPr>
-          <w:rFonts w:cs="Calibri"/>
-          <w:sz w:val="20"/>
-          <w:szCs w:val="20"/>
-        </w:rPr>
-        <w:t>providing</w:t>
-      </w:r>
-      <w:r>
-        <w:rPr>
-          <w:rFonts w:cs="Calibri"/>
-          <w:sz w:val="20"/>
-          <w:szCs w:val="20"/>
-        </w:rPr>
-        <w:t xml:space="preserve"> support of</w:t>
-      </w:r>
-      <w:r>
-        <w:rPr>
-          <w:rFonts w:cs="Calibri"/>
-          <w:sz w:val="20"/>
-          <w:szCs w:val="20"/>
-        </w:rPr>
-        <w:t xml:space="preserve"> Private </w:t>
-      </w:r>
-      <w:r>
-        <w:rPr>
-          <w:rFonts w:cs="Calibri"/>
-          <w:sz w:val="20"/>
-          <w:szCs w:val="20"/>
-        </w:rPr>
-        <w:t>groups</w:t>
-      </w:r>
-      <w:r>
-        <w:rPr>
-          <w:rFonts w:cs="Calibri"/>
-          <w:sz w:val="20"/>
-          <w:szCs w:val="20"/>
-        </w:rPr>
-        <w:t xml:space="preserve"> which enables the customers to view and share components only </w:t>
-      </w:r>
-      <w:r>
-        <w:rPr>
-          <w:rFonts w:cs="Calibri"/>
-          <w:sz w:val="20"/>
-          <w:szCs w:val="20"/>
-        </w:rPr>
-        <w:t>with</w:t>
-      </w:r>
-      <w:r>
-        <w:rPr>
-          <w:rFonts w:cs="Calibri"/>
-          <w:sz w:val="20"/>
-          <w:szCs w:val="20"/>
-        </w:rPr>
-        <w:t>in their organization with high security.</w:t>
-      </w:r>
-    </w:p>
-    <w:p>
-      <w:pPr>
-        <w:widowControl w:val="0"/>
-        <w:numPr>
-          <w:ilvl w:val="2"/>
-          <w:numId w:val="10"/>
-        </w:numPr>
-        <w:overflowPunct w:val="0"/>
-        <w:autoSpaceDE w:val="0"/>
-        <w:autoSpaceDN w:val="0"/>
-        <w:adjustRightInd w:val="0"/>
-        <w:spacing w:after="0" w:line="240" w:lineRule="auto"/>
-        <w:jc w:val="both"/>
-        <w:rPr>
-          <w:rFonts w:ascii="Arial" w:hAnsi="Arial" w:cs="Arial"/>
-          <w:color w:val="000066"/>
-          <w:sz w:val="20"/>
-          <w:szCs w:val="20"/>
-        </w:rPr>
-      </w:pPr>
-      <w:r>
-        <w:rPr>
-          <w:rFonts w:cs="Calibri"/>
-          <w:sz w:val="20"/>
-          <w:szCs w:val="20"/>
-        </w:rPr>
-        <w:t xml:space="preserve">Owned and Orchestrated the complete </w:t>
-      </w:r>
-      <w:r>
-        <w:rPr>
-          <w:rFonts w:cs="Calibri"/>
-          <w:sz w:val="20"/>
-          <w:szCs w:val="20"/>
-        </w:rPr>
-        <w:t>D</w:t>
-      </w:r>
-      <w:r>
-        <w:rPr>
-          <w:rFonts w:cs="Calibri"/>
-          <w:sz w:val="20"/>
-          <w:szCs w:val="20"/>
-        </w:rPr>
-        <w:t>esign and development of</w:t>
-      </w:r>
-      <w:r>
-        <w:rPr>
-          <w:rFonts w:cs="Calibri"/>
-          <w:sz w:val="20"/>
-          <w:szCs w:val="20"/>
-        </w:rPr>
-        <w:t xml:space="preserve"> </w:t>
-      </w:r>
-      <w:r>
-        <w:rPr>
-          <w:rFonts w:cs="Calibri"/>
-          <w:b/>
-          <w:bCs/>
-          <w:sz w:val="20"/>
-          <w:szCs w:val="20"/>
-        </w:rPr>
-        <w:t>A</w:t>
-      </w:r>
-      <w:r>
-        <w:rPr>
-          <w:rFonts w:cs="Calibri"/>
-          <w:b/>
-          <w:bCs/>
-          <w:sz w:val="20"/>
-          <w:szCs w:val="20"/>
-        </w:rPr>
-        <w:t xml:space="preserve">utomation </w:t>
-      </w:r>
-      <w:r>
-        <w:rPr>
-          <w:rFonts w:cs="Calibri"/>
-          <w:b/>
-          <w:bCs/>
-          <w:sz w:val="20"/>
-          <w:szCs w:val="20"/>
-        </w:rPr>
-        <w:t>T</w:t>
-      </w:r>
-      <w:r>
-        <w:rPr>
-          <w:rFonts w:cs="Calibri"/>
-          <w:b/>
-          <w:bCs/>
-          <w:sz w:val="20"/>
-          <w:szCs w:val="20"/>
-        </w:rPr>
-        <w:t xml:space="preserve">esting </w:t>
-      </w:r>
-      <w:r>
-        <w:rPr>
-          <w:rFonts w:cs="Calibri"/>
-          <w:b/>
-          <w:bCs/>
-          <w:sz w:val="20"/>
-          <w:szCs w:val="20"/>
-        </w:rPr>
-        <w:t>E</w:t>
-      </w:r>
-      <w:r>
-        <w:rPr>
-          <w:rFonts w:cs="Calibri"/>
-          <w:b/>
-          <w:bCs/>
-          <w:sz w:val="20"/>
-          <w:szCs w:val="20"/>
-        </w:rPr>
-        <w:t>ngine</w:t>
-      </w:r>
-      <w:r>
-        <w:rPr>
-          <w:rFonts w:cs="Calibri"/>
-          <w:sz w:val="20"/>
-          <w:szCs w:val="20"/>
-        </w:rPr>
-        <w:t xml:space="preserve"> </w:t>
-      </w:r>
-      <w:r>
-        <w:rPr>
-          <w:rFonts w:cs="Calibri"/>
-          <w:sz w:val="20"/>
-          <w:szCs w:val="20"/>
-        </w:rPr>
-        <w:t>in</w:t>
-      </w:r>
-      <w:r>
-        <w:rPr>
-          <w:rFonts w:cs="Calibri"/>
-          <w:sz w:val="20"/>
-          <w:szCs w:val="20"/>
-        </w:rPr>
-        <w:t xml:space="preserve"> </w:t>
-      </w:r>
-      <w:r>
-        <w:rPr>
-          <w:rFonts w:cs="Calibri"/>
-          <w:noProof/>
-          <w:sz w:val="20"/>
-          <w:szCs w:val="20"/>
-        </w:rPr>
-        <w:t>J</w:t>
-      </w:r>
-      <w:r>
-        <w:rPr>
-          <w:rFonts w:cs="Calibri"/>
-          <w:noProof/>
-          <w:sz w:val="20"/>
-          <w:szCs w:val="20"/>
-        </w:rPr>
-        <w:t>ava</w:t>
-      </w:r>
-      <w:r>
-        <w:rPr>
-          <w:rFonts w:cs="Calibri"/>
-          <w:sz w:val="20"/>
-          <w:szCs w:val="20"/>
-        </w:rPr>
-        <w:t xml:space="preserve"> which </w:t>
-      </w:r>
-      <w:r>
-        <w:rPr>
-          <w:rFonts w:cs="Calibri"/>
-          <w:sz w:val="20"/>
-          <w:szCs w:val="20"/>
-        </w:rPr>
-        <w:t xml:space="preserve">provides a daily report for </w:t>
-      </w:r>
-      <w:r>
-        <w:rPr>
-          <w:rFonts w:cs="Calibri"/>
-          <w:sz w:val="20"/>
-          <w:szCs w:val="20"/>
-        </w:rPr>
-        <w:t>Website</w:t>
-      </w:r>
-      <w:r>
-        <w:rPr>
-          <w:rFonts w:cs="Calibri"/>
-          <w:sz w:val="20"/>
-          <w:szCs w:val="20"/>
-        </w:rPr>
-        <w:t xml:space="preserve"> and </w:t>
-      </w:r>
-      <w:r>
-        <w:rPr>
-          <w:rFonts w:cs="Calibri"/>
-          <w:sz w:val="20"/>
-          <w:szCs w:val="20"/>
-        </w:rPr>
-        <w:t>APIs</w:t>
-      </w:r>
-      <w:r>
-        <w:rPr>
-          <w:rFonts w:cs="Calibri"/>
-          <w:sz w:val="20"/>
-          <w:szCs w:val="20"/>
-        </w:rPr>
-        <w:t xml:space="preserve"> tests status which resulted in </w:t>
-      </w:r>
-      <w:r>
-        <w:rPr>
-          <w:rFonts w:cs="Calibri"/>
-          <w:sz w:val="20"/>
-          <w:szCs w:val="20"/>
-        </w:rPr>
-        <w:t xml:space="preserve">increased </w:t>
-      </w:r>
-      <w:r>
-        <w:rPr>
-          <w:rFonts w:cs="Calibri"/>
-          <w:sz w:val="20"/>
-          <w:szCs w:val="20"/>
-        </w:rPr>
-        <w:t>customer base and enrich product quality.</w:t>
-      </w:r>
-    </w:p>
-    <w:p>
-      <w:pPr>
-        <w:widowControl w:val="0"/>
-        <w:overflowPunct w:val="0"/>
-        <w:autoSpaceDE w:val="0"/>
-        <w:autoSpaceDN w:val="0"/>
-        <w:adjustRightInd w:val="0"/>
-        <w:spacing w:after="0" w:line="240" w:lineRule="auto"/>
-        <w:ind w:left="1080"/>
-        <w:jc w:val="both"/>
-        <w:rPr>
-          <w:rFonts w:ascii="Arial" w:hAnsi="Arial" w:cs="Arial"/>
-          <w:color w:val="000066"/>
-          <w:sz w:val="20"/>
-          <w:szCs w:val="20"/>
-        </w:rPr>
-      </w:pPr>
-    </w:p>
-    <w:p>
-      <w:pPr>
-        <w:widowControl w:val="0"/>
-        <w:tabs>
-          <w:tab w:val="left" w:pos="3340"/>
-          <w:tab w:val="left" w:pos="8140"/>
-        </w:tabs>
-        <w:autoSpaceDE w:val="0"/>
-        <w:autoSpaceDN w:val="0"/>
-        <w:adjustRightInd w:val="0"/>
-        <w:spacing w:after="0" w:line="240" w:lineRule="auto"/>
-        <w:jc w:val="both"/>
-        <w:rPr>
-          <w:rFonts w:ascii="Times New Roman" w:hAnsi="Times New Roman"/>
-          <w:sz w:val="24"/>
-          <w:szCs w:val="24"/>
-        </w:rPr>
-      </w:pPr>
-      <w:r>
-        <w:rPr>
-          <w:rFonts w:cs="Calibri"/>
-          <w:b/>
-        </w:rPr>
-        <w:t>Associate Software Engineer</w:t>
-      </w:r>
-      <w:r>
-        <w:rPr>
-          <w:rFonts w:ascii="Times New Roman" w:hAnsi="Times New Roman"/>
-          <w:sz w:val="24"/>
-          <w:szCs w:val="24"/>
-        </w:rPr>
-        <w:tab/>
-        <w:t xml:space="preserve">            </w:t>
-      </w:r>
-      <w:r>
-        <w:rPr>
-          <w:rFonts w:cs="Calibri"/>
-          <w:b/>
-          <w:bCs/>
-        </w:rPr>
-        <w:t>KONY I</w:t>
-      </w:r>
-      <w:r>
-        <w:rPr>
-          <w:rFonts w:cs="Calibri"/>
-          <w:b/>
-          <w:bCs/>
-        </w:rPr>
-        <w:t>NDIA PVT. LTD, HYDERABAD</w:t>
-      </w:r>
-      <w:r>
-        <w:rPr>
-          <w:rFonts w:cs="Calibri"/>
-          <w:b/>
-          <w:bCs/>
-        </w:rPr>
-        <w:tab/>
-        <w:t xml:space="preserve"> </w:t>
-      </w:r>
-      <w:r>
-        <w:rPr>
-          <w:rFonts w:cs="Calibri"/>
-          <w:b/>
-          <w:bCs/>
-        </w:rPr>
-        <w:t xml:space="preserve">            </w:t>
-      </w:r>
-      <w:r>
-        <w:rPr>
-          <w:rFonts w:cs="Calibri"/>
-          <w:b/>
-          <w:bCs/>
-        </w:rPr>
-        <w:t>Aug</w:t>
-      </w:r>
-      <w:r>
-        <w:rPr>
-          <w:rFonts w:cs="Calibri"/>
-          <w:b/>
-          <w:bCs/>
-          <w:sz w:val="21"/>
-          <w:szCs w:val="21"/>
-        </w:rPr>
-        <w:t xml:space="preserve"> 2016 – </w:t>
-      </w:r>
-      <w:r>
-        <w:rPr>
-          <w:rFonts w:cs="Calibri"/>
-          <w:b/>
-          <w:bCs/>
-          <w:sz w:val="21"/>
-          <w:szCs w:val="21"/>
-        </w:rPr>
-        <w:t>Aug</w:t>
-      </w:r>
-      <w:r>
-        <w:rPr>
-          <w:rFonts w:cs="Calibri"/>
-          <w:b/>
-          <w:bCs/>
-          <w:sz w:val="21"/>
-          <w:szCs w:val="21"/>
-        </w:rPr>
-        <w:t xml:space="preserve"> 2017</w:t>
-      </w:r>
-    </w:p>
-    <w:p>
-      <w:pPr>
-        <w:widowControl w:val="0"/>
-        <w:autoSpaceDE w:val="0"/>
-        <w:autoSpaceDN w:val="0"/>
-        <w:adjustRightInd w:val="0"/>
-        <w:spacing w:after="0" w:line="4" w:lineRule="exact"/>
-        <w:rPr>
-          <w:rFonts w:ascii="Times New Roman" w:hAnsi="Times New Roman"/>
-          <w:sz w:val="24"/>
-          <w:szCs w:val="24"/>
-        </w:rPr>
-      </w:pPr>
-    </w:p>
-    <w:p>
-      <w:pPr>
-        <w:widowControl w:val="0"/>
-        <w:numPr>
-          <w:ilvl w:val="0"/>
-          <w:numId w:val="1"/>
-        </w:numPr>
-        <w:tabs>
-          <w:tab w:val="clear" w:pos="720"/>
-          <w:tab w:val="num" w:pos="260"/>
-        </w:tabs>
-        <w:overflowPunct w:val="0"/>
-        <w:autoSpaceDE w:val="0"/>
-        <w:autoSpaceDN w:val="0"/>
-        <w:adjustRightInd w:val="0"/>
-        <w:spacing w:after="0" w:line="240" w:lineRule="auto"/>
-        <w:ind w:left="260" w:hanging="188"/>
-        <w:jc w:val="both"/>
-        <w:rPr>
-          <w:rFonts w:ascii="Arial" w:hAnsi="Arial" w:cs="Arial"/>
-          <w:color w:val="000066"/>
-          <w:sz w:val="12"/>
-          <w:szCs w:val="12"/>
-        </w:rPr>
-      </w:pPr>
-      <w:r>
-        <w:rPr>
-          <w:rFonts w:cs="Calibri"/>
-        </w:rPr>
-        <w:t xml:space="preserve">Worked on </w:t>
-      </w:r>
-      <w:r>
-        <w:rPr>
-          <w:rFonts w:cs="Calibri"/>
-          <w:b/>
-        </w:rPr>
-        <w:t xml:space="preserve">Kony </w:t>
-      </w:r>
-      <w:r>
-        <w:rPr>
-          <w:rFonts w:cs="Calibri"/>
-          <w:b/>
-        </w:rPr>
-        <w:t>Web portals</w:t>
-      </w:r>
-      <w:r>
-        <w:rPr>
-          <w:rFonts w:cs="Calibri"/>
-        </w:rPr>
-        <w:t xml:space="preserve"> (</w:t>
-      </w:r>
-      <w:hyperlink r:id="rId8" w:history="1">
-        <w:r>
-          <w:rPr>
-            <w:rStyle w:val="Hyperlink"/>
-            <w:rFonts w:cs="Calibri"/>
-          </w:rPr>
-          <w:t>https://www.kony.com</w:t>
-        </w:r>
-      </w:hyperlink>
-      <w:r>
-        <w:rPr>
-          <w:rFonts w:cs="Calibri"/>
-        </w:rPr>
-        <w:t xml:space="preserve"> &amp; </w:t>
-      </w:r>
-      <w:hyperlink r:id="rId9" w:history="1">
-        <w:r>
-          <w:rPr>
-            <w:rStyle w:val="Hyperlink"/>
-            <w:rFonts w:cs="Calibri"/>
-          </w:rPr>
-          <w:t>https://community.kony.com</w:t>
-        </w:r>
-      </w:hyperlink>
-      <w:r>
-        <w:rPr>
-          <w:rStyle w:val="Hyperlink"/>
-          <w:rFonts w:cs="Calibri"/>
-        </w:rPr>
-        <w:t>/</w:t>
-      </w:r>
-      <w:r>
-        <w:rPr>
-          <w:rFonts w:cs="Calibri"/>
-        </w:rPr>
-        <w:t>)</w:t>
-      </w:r>
-      <w:r>
-        <w:rPr>
-          <w:rFonts w:cs="Calibri"/>
+          <w:sz w:val="20"/>
+          <w:szCs w:val="20"/>
+        </w:rPr>
+        <w:t xml:space="preserve">Develop APIs in </w:t>
+      </w:r>
+      <w:r>
+        <w:rPr>
+          <w:rFonts w:cs="Calibri"/>
+          <w:sz w:val="20"/>
+          <w:szCs w:val="20"/>
+        </w:rPr>
+        <w:t>Drupal</w:t>
+      </w:r>
+      <w:r>
+        <w:rPr>
+          <w:rFonts w:cs="Calibri"/>
+          <w:sz w:val="20"/>
+          <w:szCs w:val="20"/>
+        </w:rPr>
+        <w:t xml:space="preserve"> in </w:t>
+      </w:r>
+      <w:r>
+        <w:rPr>
+          <w:rFonts w:cs="Calibri"/>
+          <w:sz w:val="20"/>
+          <w:szCs w:val="20"/>
+        </w:rPr>
+        <w:t>PHP</w:t>
+      </w:r>
+      <w:r>
+        <w:rPr>
+          <w:rFonts w:cs="Calibri"/>
+          <w:sz w:val="20"/>
+          <w:szCs w:val="20"/>
         </w:rPr>
         <w:t>.</w:t>
       </w:r>
-    </w:p>
-    <w:p>
-      <w:pPr>
-        <w:widowControl w:val="0"/>
-        <w:numPr>
-          <w:ilvl w:val="1"/>
-          <w:numId w:val="10"/>
-        </w:numPr>
-        <w:overflowPunct w:val="0"/>
-        <w:autoSpaceDE w:val="0"/>
-        <w:autoSpaceDN w:val="0"/>
-        <w:adjustRightInd w:val="0"/>
-        <w:spacing w:after="0" w:line="240" w:lineRule="auto"/>
-        <w:jc w:val="both"/>
-        <w:rPr>
-          <w:rFonts w:ascii="Arial" w:hAnsi="Arial" w:cs="Arial"/>
-          <w:color w:val="000066"/>
-          <w:sz w:val="20"/>
-          <w:szCs w:val="20"/>
-        </w:rPr>
-      </w:pPr>
-      <w:bookmarkStart w:id="1" w:name="_Hlk509951932"/>
-      <w:r>
-        <w:rPr>
-          <w:rFonts w:cs="Calibri"/>
-          <w:sz w:val="20"/>
-          <w:szCs w:val="20"/>
-        </w:rPr>
-        <w:t>Roles &amp; Responsibilities:</w:t>
-      </w:r>
-    </w:p>
-    <w:p>
-      <w:pPr>
-        <w:widowControl w:val="0"/>
-        <w:numPr>
-          <w:ilvl w:val="2"/>
-          <w:numId w:val="10"/>
-        </w:numPr>
-        <w:overflowPunct w:val="0"/>
-        <w:autoSpaceDE w:val="0"/>
-        <w:autoSpaceDN w:val="0"/>
-        <w:adjustRightInd w:val="0"/>
-        <w:spacing w:after="0" w:line="240" w:lineRule="auto"/>
-        <w:jc w:val="both"/>
-        <w:rPr>
-          <w:rFonts w:ascii="Arial" w:hAnsi="Arial" w:cs="Arial"/>
-          <w:color w:val="000066"/>
-          <w:sz w:val="20"/>
-          <w:szCs w:val="20"/>
-        </w:rPr>
-      </w:pPr>
-      <w:r>
-        <w:rPr>
-          <w:rFonts w:cs="Calibri"/>
-          <w:sz w:val="20"/>
-          <w:szCs w:val="20"/>
-        </w:rPr>
-        <w:t>D</w:t>
-      </w:r>
-      <w:r>
-        <w:rPr>
-          <w:rFonts w:cs="Calibri"/>
-          <w:sz w:val="20"/>
-          <w:szCs w:val="20"/>
-        </w:rPr>
-        <w:t>evelop</w:t>
-      </w:r>
-      <w:r>
-        <w:rPr>
-          <w:rFonts w:cs="Calibri"/>
-          <w:sz w:val="20"/>
-          <w:szCs w:val="20"/>
-        </w:rPr>
-        <w:t xml:space="preserve"> </w:t>
-      </w:r>
-      <w:r>
-        <w:rPr>
-          <w:rFonts w:cs="Calibri"/>
-          <w:sz w:val="20"/>
-          <w:szCs w:val="20"/>
-        </w:rPr>
-        <w:t xml:space="preserve">Pixel-perfect </w:t>
-      </w:r>
-      <w:r>
-        <w:rPr>
-          <w:rFonts w:cs="Calibri"/>
-          <w:sz w:val="20"/>
-          <w:szCs w:val="20"/>
-        </w:rPr>
-        <w:t>front</w:t>
-      </w:r>
-      <w:r>
-        <w:rPr>
-          <w:rFonts w:cs="Calibri"/>
-          <w:sz w:val="20"/>
-          <w:szCs w:val="20"/>
-        </w:rPr>
-        <w:t>-e</w:t>
-      </w:r>
-      <w:r>
-        <w:rPr>
-          <w:rFonts w:cs="Calibri"/>
-          <w:sz w:val="20"/>
-          <w:szCs w:val="20"/>
-        </w:rPr>
-        <w:t>nd</w:t>
-      </w:r>
-      <w:r>
-        <w:rPr>
-          <w:rFonts w:cs="Calibri"/>
-          <w:sz w:val="20"/>
-          <w:szCs w:val="20"/>
-        </w:rPr>
-        <w:t xml:space="preserve"> </w:t>
-      </w:r>
-      <w:r>
-        <w:rPr>
-          <w:rFonts w:cs="Calibri"/>
-          <w:sz w:val="20"/>
-          <w:szCs w:val="20"/>
-        </w:rPr>
-        <w:t xml:space="preserve">with </w:t>
-      </w:r>
-      <w:r>
-        <w:rPr>
-          <w:rFonts w:cs="Calibri"/>
-          <w:sz w:val="20"/>
-          <w:szCs w:val="20"/>
-        </w:rPr>
-        <w:t xml:space="preserve">the </w:t>
-      </w:r>
-      <w:r>
-        <w:rPr>
-          <w:rFonts w:cs="Calibri"/>
-          <w:sz w:val="20"/>
-          <w:szCs w:val="20"/>
-        </w:rPr>
-        <w:t xml:space="preserve">responsiveness </w:t>
-      </w:r>
-      <w:r>
-        <w:rPr>
-          <w:rFonts w:cs="Calibri"/>
-          <w:sz w:val="20"/>
-          <w:szCs w:val="20"/>
-        </w:rPr>
-        <w:t xml:space="preserve">of </w:t>
-      </w:r>
-      <w:proofErr w:type="spellStart"/>
-      <w:r>
-        <w:rPr>
-          <w:rFonts w:cs="Calibri"/>
-          <w:sz w:val="20"/>
-          <w:szCs w:val="20"/>
-        </w:rPr>
-        <w:t>Kony</w:t>
-      </w:r>
-      <w:proofErr w:type="spellEnd"/>
-      <w:r>
-        <w:rPr>
-          <w:rFonts w:cs="Calibri"/>
-          <w:sz w:val="20"/>
-          <w:szCs w:val="20"/>
-        </w:rPr>
-        <w:t xml:space="preserve"> Web portals</w:t>
-      </w:r>
-      <w:r>
-        <w:rPr>
-          <w:rFonts w:cs="Calibri"/>
-          <w:sz w:val="20"/>
-          <w:szCs w:val="20"/>
-        </w:rPr>
-        <w:t>.</w:t>
-      </w:r>
-    </w:p>
-    <w:p>
-      <w:pPr>
-        <w:widowControl w:val="0"/>
-        <w:numPr>
-          <w:ilvl w:val="2"/>
-          <w:numId w:val="10"/>
-        </w:numPr>
-        <w:overflowPunct w:val="0"/>
-        <w:autoSpaceDE w:val="0"/>
-        <w:autoSpaceDN w:val="0"/>
-        <w:adjustRightInd w:val="0"/>
-        <w:spacing w:after="0" w:line="240" w:lineRule="auto"/>
-        <w:jc w:val="both"/>
-        <w:rPr>
-          <w:rFonts w:ascii="Arial" w:hAnsi="Arial" w:cs="Arial"/>
-          <w:color w:val="000066"/>
-          <w:sz w:val="20"/>
-          <w:szCs w:val="20"/>
-        </w:rPr>
-      </w:pPr>
-      <w:r>
-        <w:rPr>
-          <w:rFonts w:cs="Calibri"/>
-          <w:sz w:val="20"/>
-          <w:szCs w:val="20"/>
-        </w:rPr>
-        <w:t xml:space="preserve">Integrate Google Analytics and Google tag manager in Web portals to </w:t>
-      </w:r>
-      <w:proofErr w:type="spellStart"/>
-      <w:r>
-        <w:rPr>
-          <w:rFonts w:cs="Calibri"/>
-          <w:sz w:val="20"/>
-          <w:szCs w:val="20"/>
-        </w:rPr>
-        <w:t>analyse</w:t>
-      </w:r>
-      <w:proofErr w:type="spellEnd"/>
-      <w:r>
-        <w:rPr>
-          <w:rFonts w:cs="Calibri"/>
-          <w:sz w:val="20"/>
-          <w:szCs w:val="20"/>
-        </w:rPr>
-        <w:t xml:space="preserve"> customer interactions.</w:t>
-      </w:r>
-    </w:p>
-    <w:p>
-      <w:pPr>
-        <w:widowControl w:val="0"/>
-        <w:numPr>
-          <w:ilvl w:val="2"/>
-          <w:numId w:val="10"/>
-        </w:numPr>
-        <w:overflowPunct w:val="0"/>
-        <w:autoSpaceDE w:val="0"/>
-        <w:autoSpaceDN w:val="0"/>
-        <w:adjustRightInd w:val="0"/>
-        <w:spacing w:after="0" w:line="240" w:lineRule="auto"/>
-        <w:jc w:val="both"/>
-        <w:rPr>
-          <w:rFonts w:ascii="Arial" w:hAnsi="Arial" w:cs="Arial"/>
-          <w:color w:val="000066"/>
-          <w:sz w:val="20"/>
-          <w:szCs w:val="20"/>
-        </w:rPr>
-      </w:pPr>
-      <w:r>
-        <w:rPr>
-          <w:rFonts w:cs="Calibri"/>
-          <w:sz w:val="20"/>
-          <w:szCs w:val="20"/>
-        </w:rPr>
-        <w:t xml:space="preserve">Develop APIs in </w:t>
-      </w:r>
-      <w:r>
-        <w:rPr>
-          <w:rFonts w:cs="Calibri"/>
-          <w:sz w:val="20"/>
-          <w:szCs w:val="20"/>
-        </w:rPr>
-        <w:t>Drupal</w:t>
-      </w:r>
-      <w:r>
-        <w:rPr>
-          <w:rFonts w:cs="Calibri"/>
-          <w:sz w:val="20"/>
-          <w:szCs w:val="20"/>
-        </w:rPr>
-        <w:t xml:space="preserve"> in </w:t>
-      </w:r>
-      <w:r>
-        <w:rPr>
-          <w:rFonts w:cs="Calibri"/>
-          <w:sz w:val="20"/>
-          <w:szCs w:val="20"/>
-        </w:rPr>
-        <w:t>PHP</w:t>
-      </w:r>
-      <w:r>
-        <w:rPr>
-          <w:rFonts w:cs="Calibri"/>
-          <w:sz w:val="20"/>
-          <w:szCs w:val="20"/>
-        </w:rPr>
-        <w:t>.</w:t>
-      </w:r>
-      <w:bookmarkEnd w:id="1"/>
+      <w:bookmarkEnd w:id="0"/>
+      <w:r>
+        <w:rPr>
+          <w:rFonts w:cs="Calibri"/>
+          <w:sz w:val="20"/>
+          <w:szCs w:val="20"/>
+        </w:rPr>
+        <w:br/>
+      </w:r>
     </w:p>
     <w:p>
       <w:pPr>
@@ -3817,7 +3892,7 @@
             <w:rStyle w:val="Hyperlink"/>
             <w:rFonts w:cs="Calibri"/>
           </w:rPr>
-          <w:t>http://www.aakashpahuja.live</w:t>
+          <w:t>http://www.aakashpahuja.com/</w:t>
         </w:r>
       </w:hyperlink>
       <w:r>
@@ -3886,7 +3961,7 @@
     <w:sectPr>
       <w:type w:val="continuous"/>
       <w:pgSz w:w="12240" w:h="15840"/>
-      <w:pgMar w:top="720" w:right="720" w:bottom="720" w:left="720" w:header="720" w:footer="720" w:gutter="0"/>
+      <w:pgMar w:top="482" w:right="720" w:bottom="1298" w:left="720" w:header="720" w:footer="720" w:gutter="0"/>
       <w:cols w:space="1300" w:equalWidth="0">
         <w:col w:w="10582"/>
       </w:cols>
@@ -3898,7 +3973,7 @@
 </file>
 
 <file path=word/endnotes.xml><?xml version="1.0" encoding="utf-8"?>
-<w:endnotes xmlns:wpc="http://schemas.microsoft.com/office/word/2010/wordprocessingCanvas" xmlns:cx="http://schemas.microsoft.com/office/drawing/2014/chartex" xmlns:cx1="http://schemas.microsoft.com/office/drawing/2015/9/8/chartex" xmlns:cx2="http://schemas.microsoft.com/office/drawing/2015/10/21/chartex" xmlns:cx3="http://schemas.microsoft.com/office/drawing/2016/5/9/chartex" xmlns:cx4="http://schemas.microsoft.com/office/drawing/2016/5/10/chartex" xmlns:cx5="http://schemas.microsoft.com/office/drawing/2016/5/11/chartex" xmlns:cx6="http://schemas.microsoft.com/office/drawing/2016/5/12/chartex" xmlns:cx7="http://schemas.microsoft.com/office/drawing/2016/5/13/chartex" xmlns:cx8="http://schemas.microsoft.com/office/drawing/2016/5/14/chartex" xmlns:mc="http://schemas.openxmlformats.org/markup-compatibility/2006" xmlns:aink="http://schemas.microsoft.com/office/drawing/2016/ink" xmlns:am3d="http://schemas.microsoft.com/office/drawing/2017/model3d" xmlns:o="urn:schemas-microsoft-com:office:office" xmlns:r="http://schemas.openxmlformats.org/officeDocument/2006/relationships" xmlns:m="http://schemas.openxmlformats.org/officeDocument/2006/math" xmlns:v="urn:schemas-microsoft-com:vml" xmlns:wp14="http://schemas.microsoft.com/office/word/2010/wordprocessingDrawing" xmlns:wp="http://schemas.openxmlformats.org/drawingml/2006/wordprocessingDrawing" xmlns:w10="urn:schemas-microsoft-com:office:word" xmlns:w="http://schemas.openxmlformats.org/wordprocessingml/2006/main" xmlns:w14="http://schemas.microsoft.com/office/word/2010/wordml" xmlns:w15="http://schemas.microsoft.com/office/word/2012/wordml" xmlns:w16cid="http://schemas.microsoft.com/office/word/2016/wordml/cid" xmlns:w16se="http://schemas.microsoft.com/office/word/2015/wordml/symex" xmlns:wpg="http://schemas.microsoft.com/office/word/2010/wordprocessingGroup" xmlns:wpi="http://schemas.microsoft.com/office/word/2010/wordprocessingInk" xmlns:wne="http://schemas.microsoft.com/office/word/2006/wordml" xmlns:wps="http://schemas.microsoft.com/office/word/2010/wordprocessingShape" mc:Ignorable="w14 w15 w16se w16cid wp14">
+<w:endnotes xmlns:wpc="http://schemas.microsoft.com/office/word/2010/wordprocessingCanvas" xmlns:cx="http://schemas.microsoft.com/office/drawing/2014/chartex" xmlns:cx1="http://schemas.microsoft.com/office/drawing/2015/9/8/chartex" xmlns:cx2="http://schemas.microsoft.com/office/drawing/2015/10/21/chartex" xmlns:cx3="http://schemas.microsoft.com/office/drawing/2016/5/9/chartex" xmlns:cx4="http://schemas.microsoft.com/office/drawing/2016/5/10/chartex" xmlns:cx5="http://schemas.microsoft.com/office/drawing/2016/5/11/chartex" xmlns:cx6="http://schemas.microsoft.com/office/drawing/2016/5/12/chartex" xmlns:cx7="http://schemas.microsoft.com/office/drawing/2016/5/13/chartex" xmlns:cx8="http://schemas.microsoft.com/office/drawing/2016/5/14/chartex" xmlns:mc="http://schemas.openxmlformats.org/markup-compatibility/2006" xmlns:aink="http://schemas.microsoft.com/office/drawing/2016/ink" xmlns:am3d="http://schemas.microsoft.com/office/drawing/2017/model3d" xmlns:o="urn:schemas-microsoft-com:office:office" xmlns:r="http://schemas.openxmlformats.org/officeDocument/2006/relationships" xmlns:m="http://schemas.openxmlformats.org/officeDocument/2006/math" xmlns:v="urn:schemas-microsoft-com:vml" xmlns:wp14="http://schemas.microsoft.com/office/word/2010/wordprocessingDrawing" xmlns:wp="http://schemas.openxmlformats.org/drawingml/2006/wordprocessingDrawing" xmlns:w10="urn:schemas-microsoft-com:office:word" xmlns:w="http://schemas.openxmlformats.org/wordprocessingml/2006/main" xmlns:w14="http://schemas.microsoft.com/office/word/2010/wordml" xmlns:w15="http://schemas.microsoft.com/office/word/2012/wordml" xmlns:w16cex="http://schemas.microsoft.com/office/word/2018/wordml/cex" xmlns:w16cid="http://schemas.microsoft.com/office/word/2016/wordml/cid" xmlns:w16="http://schemas.microsoft.com/office/word/2018/wordml" xmlns:w16se="http://schemas.microsoft.com/office/word/2015/wordml/symex" xmlns:wpg="http://schemas.microsoft.com/office/word/2010/wordprocessingGroup" xmlns:wpi="http://schemas.microsoft.com/office/word/2010/wordprocessingInk" xmlns:wne="http://schemas.microsoft.com/office/word/2006/wordml" xmlns:wps="http://schemas.microsoft.com/office/word/2010/wordprocessingShape" mc:Ignorable="w14 w15 w16se w16cid w16 w16cex wp14">
   <w:endnote w:type="separator" w:id="-1">
     <w:p>
       <w:pPr>
@@ -3923,7 +3998,7 @@
 </file>
 
 <file path=word/footnotes.xml><?xml version="1.0" encoding="utf-8"?>
-<w:footnotes xmlns:wpc="http://schemas.microsoft.com/office/word/2010/wordprocessingCanvas" xmlns:cx="http://schemas.microsoft.com/office/drawing/2014/chartex" xmlns:cx1="http://schemas.microsoft.com/office/drawing/2015/9/8/chartex" xmlns:cx2="http://schemas.microsoft.com/office/drawing/2015/10/21/chartex" xmlns:cx3="http://schemas.microsoft.com/office/drawing/2016/5/9/chartex" xmlns:cx4="http://schemas.microsoft.com/office/drawing/2016/5/10/chartex" xmlns:cx5="http://schemas.microsoft.com/office/drawing/2016/5/11/chartex" xmlns:cx6="http://schemas.microsoft.com/office/drawing/2016/5/12/chartex" xmlns:cx7="http://schemas.microsoft.com/office/drawing/2016/5/13/chartex" xmlns:cx8="http://schemas.microsoft.com/office/drawing/2016/5/14/chartex" xmlns:mc="http://schemas.openxmlformats.org/markup-compatibility/2006" xmlns:aink="http://schemas.microsoft.com/office/drawing/2016/ink" xmlns:am3d="http://schemas.microsoft.com/office/drawing/2017/model3d" xmlns:o="urn:schemas-microsoft-com:office:office" xmlns:r="http://schemas.openxmlformats.org/officeDocument/2006/relationships" xmlns:m="http://schemas.openxmlformats.org/officeDocument/2006/math" xmlns:v="urn:schemas-microsoft-com:vml" xmlns:wp14="http://schemas.microsoft.com/office/word/2010/wordprocessingDrawing" xmlns:wp="http://schemas.openxmlformats.org/drawingml/2006/wordprocessingDrawing" xmlns:w10="urn:schemas-microsoft-com:office:word" xmlns:w="http://schemas.openxmlformats.org/wordprocessingml/2006/main" xmlns:w14="http://schemas.microsoft.com/office/word/2010/wordml" xmlns:w15="http://schemas.microsoft.com/office/word/2012/wordml" xmlns:w16cid="http://schemas.microsoft.com/office/word/2016/wordml/cid" xmlns:w16se="http://schemas.microsoft.com/office/word/2015/wordml/symex" xmlns:wpg="http://schemas.microsoft.com/office/word/2010/wordprocessingGroup" xmlns:wpi="http://schemas.microsoft.com/office/word/2010/wordprocessingInk" xmlns:wne="http://schemas.microsoft.com/office/word/2006/wordml" xmlns:wps="http://schemas.microsoft.com/office/word/2010/wordprocessingShape" mc:Ignorable="w14 w15 w16se w16cid wp14">
+<w:footnotes xmlns:wpc="http://schemas.microsoft.com/office/word/2010/wordprocessingCanvas" xmlns:cx="http://schemas.microsoft.com/office/drawing/2014/chartex" xmlns:cx1="http://schemas.microsoft.com/office/drawing/2015/9/8/chartex" xmlns:cx2="http://schemas.microsoft.com/office/drawing/2015/10/21/chartex" xmlns:cx3="http://schemas.microsoft.com/office/drawing/2016/5/9/chartex" xmlns:cx4="http://schemas.microsoft.com/office/drawing/2016/5/10/chartex" xmlns:cx5="http://schemas.microsoft.com/office/drawing/2016/5/11/chartex" xmlns:cx6="http://schemas.microsoft.com/office/drawing/2016/5/12/chartex" xmlns:cx7="http://schemas.microsoft.com/office/drawing/2016/5/13/chartex" xmlns:cx8="http://schemas.microsoft.com/office/drawing/2016/5/14/chartex" xmlns:mc="http://schemas.openxmlformats.org/markup-compatibility/2006" xmlns:aink="http://schemas.microsoft.com/office/drawing/2016/ink" xmlns:am3d="http://schemas.microsoft.com/office/drawing/2017/model3d" xmlns:o="urn:schemas-microsoft-com:office:office" xmlns:r="http://schemas.openxmlformats.org/officeDocument/2006/relationships" xmlns:m="http://schemas.openxmlformats.org/officeDocument/2006/math" xmlns:v="urn:schemas-microsoft-com:vml" xmlns:wp14="http://schemas.microsoft.com/office/word/2010/wordprocessingDrawing" xmlns:wp="http://schemas.openxmlformats.org/drawingml/2006/wordprocessingDrawing" xmlns:w10="urn:schemas-microsoft-com:office:word" xmlns:w="http://schemas.openxmlformats.org/wordprocessingml/2006/main" xmlns:w14="http://schemas.microsoft.com/office/word/2010/wordml" xmlns:w15="http://schemas.microsoft.com/office/word/2012/wordml" xmlns:w16cex="http://schemas.microsoft.com/office/word/2018/wordml/cex" xmlns:w16cid="http://schemas.microsoft.com/office/word/2016/wordml/cid" xmlns:w16="http://schemas.microsoft.com/office/word/2018/wordml" xmlns:w16se="http://schemas.microsoft.com/office/word/2015/wordml/symex" xmlns:wpg="http://schemas.microsoft.com/office/word/2010/wordprocessingGroup" xmlns:wpi="http://schemas.microsoft.com/office/word/2010/wordprocessingInk" xmlns:wne="http://schemas.microsoft.com/office/word/2006/wordml" xmlns:wps="http://schemas.microsoft.com/office/word/2010/wordprocessingShape" mc:Ignorable="w14 w15 w16se w16cid w16 w16cex wp14">
   <w:footnote w:type="separator" w:id="-1">
     <w:p>
       <w:pPr>
@@ -3948,7 +4023,7 @@
 </file>
 
 <file path=word/numbering.xml><?xml version="1.0" encoding="utf-8"?>
-<w:numbering xmlns:wpc="http://schemas.microsoft.com/office/word/2010/wordprocessingCanvas" xmlns:cx="http://schemas.microsoft.com/office/drawing/2014/chartex" xmlns:cx1="http://schemas.microsoft.com/office/drawing/2015/9/8/chartex" xmlns:cx2="http://schemas.microsoft.com/office/drawing/2015/10/21/chartex" xmlns:cx3="http://schemas.microsoft.com/office/drawing/2016/5/9/chartex" xmlns:cx4="http://schemas.microsoft.com/office/drawing/2016/5/10/chartex" xmlns:cx5="http://schemas.microsoft.com/office/drawing/2016/5/11/chartex" xmlns:cx6="http://schemas.microsoft.com/office/drawing/2016/5/12/chartex" xmlns:cx7="http://schemas.microsoft.com/office/drawing/2016/5/13/chartex" xmlns:cx8="http://schemas.microsoft.com/office/drawing/2016/5/14/chartex" xmlns:mc="http://schemas.openxmlformats.org/markup-compatibility/2006" xmlns:aink="http://schemas.microsoft.com/office/drawing/2016/ink" xmlns:am3d="http://schemas.microsoft.com/office/drawing/2017/model3d" xmlns:o="urn:schemas-microsoft-com:office:office" xmlns:r="http://schemas.openxmlformats.org/officeDocument/2006/relationships" xmlns:m="http://schemas.openxmlformats.org/officeDocument/2006/math" xmlns:v="urn:schemas-microsoft-com:vml" xmlns:wp14="http://schemas.microsoft.com/office/word/2010/wordprocessingDrawing" xmlns:wp="http://schemas.openxmlformats.org/drawingml/2006/wordprocessingDrawing" xmlns:w10="urn:schemas-microsoft-com:office:word" xmlns:w="http://schemas.openxmlformats.org/wordprocessingml/2006/main" xmlns:w14="http://schemas.microsoft.com/office/word/2010/wordml" xmlns:w15="http://schemas.microsoft.com/office/word/2012/wordml" xmlns:w16cid="http://schemas.microsoft.com/office/word/2016/wordml/cid" xmlns:w16se="http://schemas.microsoft.com/office/word/2015/wordml/symex" xmlns:wpg="http://schemas.microsoft.com/office/word/2010/wordprocessingGroup" xmlns:wpi="http://schemas.microsoft.com/office/word/2010/wordprocessingInk" xmlns:wne="http://schemas.microsoft.com/office/word/2006/wordml" xmlns:wps="http://schemas.microsoft.com/office/word/2010/wordprocessingShape" mc:Ignorable="w14 w15 w16se w16cid wp14">
+<w:numbering xmlns:wpc="http://schemas.microsoft.com/office/word/2010/wordprocessingCanvas" xmlns:cx="http://schemas.microsoft.com/office/drawing/2014/chartex" xmlns:cx1="http://schemas.microsoft.com/office/drawing/2015/9/8/chartex" xmlns:cx2="http://schemas.microsoft.com/office/drawing/2015/10/21/chartex" xmlns:cx3="http://schemas.microsoft.com/office/drawing/2016/5/9/chartex" xmlns:cx4="http://schemas.microsoft.com/office/drawing/2016/5/10/chartex" xmlns:cx5="http://schemas.microsoft.com/office/drawing/2016/5/11/chartex" xmlns:cx6="http://schemas.microsoft.com/office/drawing/2016/5/12/chartex" xmlns:cx7="http://schemas.microsoft.com/office/drawing/2016/5/13/chartex" xmlns:cx8="http://schemas.microsoft.com/office/drawing/2016/5/14/chartex" xmlns:mc="http://schemas.openxmlformats.org/markup-compatibility/2006" xmlns:aink="http://schemas.microsoft.com/office/drawing/2016/ink" xmlns:am3d="http://schemas.microsoft.com/office/drawing/2017/model3d" xmlns:o="urn:schemas-microsoft-com:office:office" xmlns:r="http://schemas.openxmlformats.org/officeDocument/2006/relationships" xmlns:m="http://schemas.openxmlformats.org/officeDocument/2006/math" xmlns:v="urn:schemas-microsoft-com:vml" xmlns:wp14="http://schemas.microsoft.com/office/word/2010/wordprocessingDrawing" xmlns:wp="http://schemas.openxmlformats.org/drawingml/2006/wordprocessingDrawing" xmlns:w10="urn:schemas-microsoft-com:office:word" xmlns:w="http://schemas.openxmlformats.org/wordprocessingml/2006/main" xmlns:w14="http://schemas.microsoft.com/office/word/2010/wordml" xmlns:w15="http://schemas.microsoft.com/office/word/2012/wordml" xmlns:w16cex="http://schemas.microsoft.com/office/word/2018/wordml/cex" xmlns:w16cid="http://schemas.microsoft.com/office/word/2016/wordml/cid" xmlns:w16="http://schemas.microsoft.com/office/word/2018/wordml" xmlns:w16se="http://schemas.microsoft.com/office/word/2015/wordml/symex" xmlns:wpg="http://schemas.microsoft.com/office/word/2010/wordprocessingGroup" xmlns:wpi="http://schemas.microsoft.com/office/word/2010/wordprocessingInk" xmlns:wne="http://schemas.microsoft.com/office/word/2006/wordml" xmlns:wps="http://schemas.microsoft.com/office/word/2010/wordprocessingShape" mc:Ignorable="w14 w15 w16se w16cid w16 w16cex wp14">
   <w:abstractNum w:abstractNumId="0" w15:restartNumberingAfterBreak="0">
     <w:nsid w:val="00000029"/>
     <w:multiLevelType w:val="hybridMultilevel"/>
@@ -4776,7 +4851,7 @@
 </file>
 
 <file path=word/styles.xml><?xml version="1.0" encoding="utf-8"?>
-<w:styles xmlns:mc="http://schemas.openxmlformats.org/markup-compatibility/2006" xmlns:r="http://schemas.openxmlformats.org/officeDocument/2006/relationships" xmlns:w="http://schemas.openxmlformats.org/wordprocessingml/2006/main" xmlns:w14="http://schemas.microsoft.com/office/word/2010/wordml" xmlns:w15="http://schemas.microsoft.com/office/word/2012/wordml" xmlns:w16cid="http://schemas.microsoft.com/office/word/2016/wordml/cid" xmlns:w16se="http://schemas.microsoft.com/office/word/2015/wordml/symex" mc:Ignorable="w14 w15 w16se w16cid">
+<w:styles xmlns:mc="http://schemas.openxmlformats.org/markup-compatibility/2006" xmlns:r="http://schemas.openxmlformats.org/officeDocument/2006/relationships" xmlns:w="http://schemas.openxmlformats.org/wordprocessingml/2006/main" xmlns:w14="http://schemas.microsoft.com/office/word/2010/wordml" xmlns:w15="http://schemas.microsoft.com/office/word/2012/wordml" xmlns:w16cex="http://schemas.microsoft.com/office/word/2018/wordml/cex" xmlns:w16cid="http://schemas.microsoft.com/office/word/2016/wordml/cid" xmlns:w16="http://schemas.microsoft.com/office/word/2018/wordml" xmlns:w16se="http://schemas.microsoft.com/office/word/2015/wordml/symex" mc:Ignorable="w14 w15 w16se w16cid w16 w16cex">
   <w:docDefaults>
     <w:rPrDefault>
       <w:rPr>

</xml_diff>

<commit_message>
Add BS in resume
</commit_message>
<xml_diff>
--- a/SinglePage/AakashPahujaResume.docx
+++ b/SinglePage/AakashPahujaResume.docx
@@ -23,32 +23,14 @@
         </w:rPr>
         <w:t xml:space="preserve"> </w:t>
       </w:r>
-      <w:proofErr w:type="spellStart"/>
       <w:r>
         <w:rPr>
           <w:rFonts w:cs="Calibri"/>
           <w:sz w:val="19"/>
           <w:szCs w:val="19"/>
         </w:rPr>
-        <w:t>Doddan</w:t>
-      </w:r>
-      <w:r>
-        <w:rPr>
-          <w:rFonts w:cs="Calibri"/>
-          <w:sz w:val="19"/>
-          <w:szCs w:val="19"/>
-        </w:rPr>
-        <w:t>e</w:t>
-      </w:r>
-      <w:r>
-        <w:rPr>
-          <w:rFonts w:cs="Calibri"/>
-          <w:sz w:val="19"/>
-          <w:szCs w:val="19"/>
-        </w:rPr>
-        <w:t>kundi</w:t>
-      </w:r>
-      <w:proofErr w:type="spellEnd"/>
+        <w:t>Gurugram</w:t>
+      </w:r>
     </w:p>
     <w:p>
       <w:pPr>
@@ -91,7 +73,7 @@
           <w:sz w:val="20"/>
           <w:szCs w:val="20"/>
         </w:rPr>
-        <w:t>Bangalore</w:t>
+        <w:t>Haryana</w:t>
       </w:r>
       <w:r>
         <w:rPr>
@@ -107,7 +89,7 @@
           <w:sz w:val="20"/>
           <w:szCs w:val="20"/>
         </w:rPr>
-        <w:t>KA</w:t>
+        <w:t>IN</w:t>
       </w:r>
     </w:p>
     <w:p>
@@ -223,6 +205,7 @@
         <w:jc w:val="right"/>
         <w:rPr>
           <w:rFonts w:ascii="Times New Roman" w:hAnsi="Times New Roman"/>
+          <w:color w:val="000000" w:themeColor="text1"/>
           <w:sz w:val="18"/>
           <w:szCs w:val="18"/>
         </w:rPr>
@@ -251,55 +234,168 @@
           <w:sz w:val="24"/>
           <w:szCs w:val="24"/>
         </w:rPr>
-        <w:t xml:space="preserve">  </w:t>
-      </w:r>
-      <w:r>
-        <w:rPr>
-          <w:rFonts w:cs="Calibri"/>
+        <w:t xml:space="preserve"> </w:t>
+      </w:r>
+      <w:r>
+        <w:rPr>
+          <w:rFonts w:ascii="Times New Roman" w:hAnsi="Times New Roman"/>
+          <w:color w:val="000000" w:themeColor="text1"/>
+          <w:sz w:val="24"/>
+          <w:szCs w:val="24"/>
+        </w:rPr>
+        <w:t xml:space="preserve"> </w:t>
+      </w:r>
+      <w:hyperlink r:id="rId7" w:history="1">
+        <w:r>
+          <w:rPr>
+            <w:rStyle w:val="Hyperlink"/>
+            <w:rFonts w:cs="Calibri"/>
+            <w:color w:val="000000" w:themeColor="text1"/>
+            <w:sz w:val="19"/>
+            <w:szCs w:val="19"/>
+            <w:u w:val="none"/>
+          </w:rPr>
+          <w:t>(+91</w:t>
+        </w:r>
+        <w:r>
+          <w:rPr>
+            <w:rStyle w:val="Hyperlink"/>
+            <w:rFonts w:cs="Calibri"/>
+            <w:color w:val="000000" w:themeColor="text1"/>
+            <w:sz w:val="19"/>
+            <w:szCs w:val="19"/>
+            <w:u w:val="none"/>
+          </w:rPr>
+          <w:t>) 799</w:t>
+        </w:r>
+        <w:r>
+          <w:rPr>
+            <w:rStyle w:val="Hyperlink"/>
+            <w:rFonts w:cs="Calibri"/>
+            <w:color w:val="000000" w:themeColor="text1"/>
+            <w:sz w:val="19"/>
+            <w:szCs w:val="19"/>
+            <w:u w:val="none"/>
+          </w:rPr>
+          <w:t>-</w:t>
+        </w:r>
+        <w:r>
+          <w:rPr>
+            <w:rStyle w:val="Hyperlink"/>
+            <w:rFonts w:cs="Calibri"/>
+            <w:color w:val="000000" w:themeColor="text1"/>
+            <w:sz w:val="19"/>
+            <w:szCs w:val="19"/>
+            <w:u w:val="none"/>
+          </w:rPr>
+          <w:t>592</w:t>
+        </w:r>
+        <w:r>
+          <w:rPr>
+            <w:rStyle w:val="Hyperlink"/>
+            <w:rFonts w:cs="Calibri"/>
+            <w:color w:val="000000" w:themeColor="text1"/>
+            <w:sz w:val="19"/>
+            <w:szCs w:val="19"/>
+            <w:u w:val="none"/>
+          </w:rPr>
+          <w:t>-</w:t>
+        </w:r>
+        <w:r>
+          <w:rPr>
+            <w:rStyle w:val="Hyperlink"/>
+            <w:rFonts w:cs="Calibri"/>
+            <w:color w:val="000000" w:themeColor="text1"/>
+            <w:sz w:val="19"/>
+            <w:szCs w:val="19"/>
+            <w:u w:val="none"/>
+          </w:rPr>
+          <w:t>4034</w:t>
+        </w:r>
+      </w:hyperlink>
+      <w:r>
+        <w:rPr>
+          <w:rFonts w:cs="Calibri"/>
+          <w:color w:val="000000" w:themeColor="text1"/>
           <w:sz w:val="19"/>
           <w:szCs w:val="19"/>
         </w:rPr>
-        <w:t>(+91</w:t>
-      </w:r>
-      <w:r>
-        <w:rPr>
-          <w:rFonts w:cs="Calibri"/>
+        <w:t xml:space="preserve"> </w:t>
+      </w:r>
+      <w:r>
+        <w:rPr>
+          <w:rFonts w:cs="Calibri"/>
+          <w:color w:val="000000" w:themeColor="text1"/>
           <w:sz w:val="19"/>
           <w:szCs w:val="19"/>
         </w:rPr>
-        <w:t>) 799 592 4034</w:t>
-      </w:r>
-      <w:r>
-        <w:rPr>
-          <w:rFonts w:cs="Calibri"/>
-          <w:sz w:val="19"/>
-          <w:szCs w:val="19"/>
-        </w:rPr>
-        <w:t xml:space="preserve"> </w:t>
-      </w:r>
-      <w:r>
-        <w:rPr>
-          <w:rFonts w:cs="Calibri"/>
-          <w:sz w:val="19"/>
-          <w:szCs w:val="19"/>
-        </w:rPr>
         <w:t xml:space="preserve">  </w:t>
       </w:r>
       <w:r>
         <w:rPr>
           <w:rFonts w:cs="Calibri"/>
+          <w:color w:val="000000" w:themeColor="text1"/>
           <w:sz w:val="18"/>
           <w:szCs w:val="18"/>
         </w:rPr>
-        <w:t>pahujaaakash5</w:t>
-      </w:r>
-      <w:r>
-        <w:rPr>
-          <w:rFonts w:cs="Calibri"/>
+        <w:fldChar w:fldCharType="begin"/>
+      </w:r>
+      <w:r>
+        <w:rPr>
+          <w:rFonts w:cs="Calibri"/>
+          <w:color w:val="000000" w:themeColor="text1"/>
           <w:sz w:val="18"/>
           <w:szCs w:val="18"/>
         </w:rPr>
+        <w:instrText xml:space="preserve"> HYPERLINK "mailto:pahujaaakash5@gmail.com" </w:instrText>
+      </w:r>
+      <w:r>
+        <w:rPr>
+          <w:rFonts w:cs="Calibri"/>
+          <w:color w:val="000000" w:themeColor="text1"/>
+          <w:sz w:val="18"/>
+          <w:szCs w:val="18"/>
+        </w:rPr>
+      </w:r>
+      <w:r>
+        <w:rPr>
+          <w:rFonts w:cs="Calibri"/>
+          <w:color w:val="000000" w:themeColor="text1"/>
+          <w:sz w:val="18"/>
+          <w:szCs w:val="18"/>
+        </w:rPr>
+        <w:fldChar w:fldCharType="separate"/>
+      </w:r>
+      <w:r>
+        <w:rPr>
+          <w:rStyle w:val="Hyperlink"/>
+          <w:rFonts w:cs="Calibri"/>
+          <w:color w:val="000000" w:themeColor="text1"/>
+          <w:sz w:val="18"/>
+          <w:szCs w:val="18"/>
+          <w:u w:val="none"/>
+        </w:rPr>
+        <w:t>pahujaaakash5</w:t>
+      </w:r>
+      <w:r>
+        <w:rPr>
+          <w:rStyle w:val="Hyperlink"/>
+          <w:rFonts w:cs="Calibri"/>
+          <w:color w:val="000000" w:themeColor="text1"/>
+          <w:sz w:val="18"/>
+          <w:szCs w:val="18"/>
+          <w:u w:val="none"/>
+        </w:rPr>
         <w:t>@gmail.com</w:t>
+      </w:r>
+      <w:r>
+        <w:rPr>
+          <w:rFonts w:cs="Calibri"/>
+          <w:color w:val="000000" w:themeColor="text1"/>
+          <w:sz w:val="18"/>
+          <w:szCs w:val="18"/>
+        </w:rPr>
+        <w:fldChar w:fldCharType="end"/>
       </w:r>
     </w:p>
     <w:p>
@@ -649,7 +745,25 @@
         <w:rPr>
           <w:rFonts w:cs="Calibri"/>
         </w:rPr>
-        <w:t xml:space="preserve">Matriculation and Senior Education from CBSE board in Non-medical </w:t>
+        <w:t>Senior Education</w:t>
+      </w:r>
+      <w:r>
+        <w:rPr>
+          <w:rFonts w:cs="Calibri"/>
+        </w:rPr>
+        <w:t xml:space="preserve"> &amp; </w:t>
+      </w:r>
+      <w:r>
+        <w:rPr>
+          <w:rFonts w:cs="Calibri"/>
+        </w:rPr>
+        <w:t>Matriculation</w:t>
+      </w:r>
+      <w:r>
+        <w:rPr>
+          <w:rFonts w:cs="Calibri"/>
+        </w:rPr>
+        <w:t xml:space="preserve"> from CBSE board in Non-medical </w:t>
       </w:r>
       <w:proofErr w:type="spellStart"/>
       <w:r>
@@ -847,14 +961,7 @@
           <w:rFonts w:cs="Calibri"/>
           <w:b/>
         </w:rPr>
-        <w:t xml:space="preserve">Senior </w:t>
-      </w:r>
-      <w:r>
-        <w:rPr>
-          <w:rFonts w:cs="Calibri"/>
-          <w:b/>
-        </w:rPr>
-        <w:t>Engineer</w:t>
+        <w:t>Member of Technical Staff</w:t>
       </w:r>
       <w:r>
         <w:rPr>
@@ -862,6 +969,37 @@
           <w:b/>
         </w:rPr>
         <w:tab/>
+      </w:r>
+      <w:r>
+        <w:rPr>
+          <w:rFonts w:cs="Calibri"/>
+          <w:b/>
+        </w:rPr>
+        <w:t xml:space="preserve">                    </w:t>
+      </w:r>
+      <w:r>
+        <w:rPr>
+          <w:rFonts w:cs="Calibri"/>
+          <w:b/>
+          <w:bCs/>
+        </w:rPr>
+        <w:t>BLUESTACKS</w:t>
+      </w:r>
+      <w:r>
+        <w:rPr>
+          <w:rFonts w:cs="Calibri"/>
+          <w:b/>
+          <w:bCs/>
+        </w:rPr>
+        <w:t xml:space="preserve">, </w:t>
+      </w:r>
+      <w:r>
+        <w:rPr>
+          <w:rFonts w:cs="Calibri"/>
+          <w:b/>
+          <w:bCs/>
+        </w:rPr>
+        <w:t>GURUGRAM</w:t>
       </w:r>
       <w:r>
         <w:rPr>
@@ -869,32 +1007,8 @@
           <w:sz w:val="24"/>
           <w:szCs w:val="24"/>
         </w:rPr>
-        <w:t xml:space="preserve">            </w:t>
-      </w:r>
-      <w:r>
-        <w:rPr>
-          <w:rFonts w:cs="Calibri"/>
-          <w:b/>
-          <w:bCs/>
-        </w:rPr>
-        <w:t>SAMSUNG R &amp; D INSTITUTE, BANGALORE</w:t>
-      </w:r>
-      <w:r>
-        <w:rPr>
-          <w:rFonts w:ascii="Times New Roman" w:hAnsi="Times New Roman"/>
-          <w:sz w:val="24"/>
-          <w:szCs w:val="24"/>
-        </w:rPr>
         <w:tab/>
-        <w:t xml:space="preserve">                </w:t>
-      </w:r>
-      <w:r>
-        <w:rPr>
-          <w:rFonts w:ascii="Times New Roman" w:hAnsi="Times New Roman"/>
-          <w:sz w:val="24"/>
-          <w:szCs w:val="24"/>
-        </w:rPr>
-        <w:t xml:space="preserve"> </w:t>
+        <w:t xml:space="preserve">               </w:t>
       </w:r>
       <w:r>
         <w:rPr>
@@ -904,79 +1018,46 @@
           <w:sz w:val="21"/>
           <w:szCs w:val="21"/>
         </w:rPr>
-        <w:t>Feb 2020 – Now</w:t>
+        <w:t>April</w:t>
+      </w:r>
+      <w:r>
+        <w:rPr>
+          <w:rFonts w:cs="Calibri"/>
+          <w:b/>
+          <w:bCs/>
+          <w:sz w:val="21"/>
+          <w:szCs w:val="21"/>
+        </w:rPr>
+        <w:t xml:space="preserve"> 202</w:t>
+      </w:r>
+      <w:r>
+        <w:rPr>
+          <w:rFonts w:cs="Calibri"/>
+          <w:b/>
+          <w:bCs/>
+          <w:sz w:val="21"/>
+          <w:szCs w:val="21"/>
+        </w:rPr>
+        <w:t>1</w:t>
+      </w:r>
+      <w:r>
+        <w:rPr>
+          <w:rFonts w:cs="Calibri"/>
+          <w:b/>
+          <w:bCs/>
+          <w:sz w:val="21"/>
+          <w:szCs w:val="21"/>
+        </w:rPr>
+        <w:t xml:space="preserve"> – Now</w:t>
       </w:r>
     </w:p>
     <w:p>
       <w:pPr>
+        <w:pStyle w:val="ListParagraph"/>
         <w:widowControl w:val="0"/>
         <w:numPr>
           <w:ilvl w:val="0"/>
-          <w:numId w:val="1"/>
-        </w:numPr>
-        <w:tabs>
-          <w:tab w:val="clear" w:pos="720"/>
-          <w:tab w:val="num" w:pos="260"/>
-        </w:tabs>
-        <w:overflowPunct w:val="0"/>
-        <w:autoSpaceDE w:val="0"/>
-        <w:autoSpaceDN w:val="0"/>
-        <w:adjustRightInd w:val="0"/>
-        <w:spacing w:after="0" w:line="240" w:lineRule="auto"/>
-        <w:ind w:left="260" w:hanging="188"/>
-        <w:jc w:val="both"/>
-        <w:rPr>
-          <w:rFonts w:ascii="Arial" w:hAnsi="Arial" w:cs="Arial"/>
-          <w:color w:val="000066"/>
-          <w:sz w:val="12"/>
-          <w:szCs w:val="12"/>
-        </w:rPr>
-      </w:pPr>
-      <w:r>
-        <w:rPr>
-          <w:rFonts w:cs="Calibri"/>
-        </w:rPr>
-        <w:t xml:space="preserve">Worked on </w:t>
-      </w:r>
-      <w:r>
-        <w:rPr>
-          <w:rFonts w:cs="Calibri"/>
-          <w:b/>
-          <w:bCs/>
-        </w:rPr>
-        <w:t>IOT</w:t>
-      </w:r>
-      <w:r>
-        <w:rPr>
-          <w:rFonts w:cs="Calibri"/>
-          <w:b/>
-          <w:szCs w:val="20"/>
-        </w:rPr>
-        <w:t xml:space="preserve"> </w:t>
-      </w:r>
-      <w:r>
-        <w:rPr>
-          <w:rFonts w:cs="Calibri"/>
-          <w:b/>
-          <w:szCs w:val="20"/>
-        </w:rPr>
-        <w:t>Web Platform</w:t>
-      </w:r>
-      <w:r>
-        <w:rPr>
-          <w:rFonts w:cs="Calibri"/>
-          <w:b/>
-          <w:szCs w:val="20"/>
-        </w:rPr>
-        <w:t>.</w:t>
-      </w:r>
-    </w:p>
-    <w:p>
-      <w:pPr>
-        <w:widowControl w:val="0"/>
-        <w:numPr>
-          <w:ilvl w:val="1"/>
-          <w:numId w:val="10"/>
+          <w:numId w:val="21"/>
         </w:numPr>
         <w:overflowPunct w:val="0"/>
         <w:autoSpaceDE w:val="0"/>
@@ -985,27 +1066,269 @@
         <w:spacing w:after="0" w:line="240" w:lineRule="auto"/>
         <w:jc w:val="both"/>
         <w:rPr>
-          <w:rFonts w:ascii="Arial" w:hAnsi="Arial" w:cs="Arial"/>
-          <w:color w:val="000066"/>
-          <w:sz w:val="20"/>
-          <w:szCs w:val="20"/>
-        </w:rPr>
-      </w:pPr>
-      <w:r>
-        <w:rPr>
-          <w:rFonts w:cs="Calibri"/>
-          <w:sz w:val="20"/>
-          <w:szCs w:val="20"/>
-        </w:rPr>
-        <w:t>Roles &amp; Responsibilities:</w:t>
+          <w:rFonts w:cs="Calibri"/>
+          <w:b/>
+        </w:rPr>
+      </w:pPr>
+      <w:r>
+        <w:rPr>
+          <w:rFonts w:cs="Calibri"/>
+          <w:sz w:val="20"/>
+          <w:szCs w:val="20"/>
+        </w:rPr>
+        <w:t>Work</w:t>
+      </w:r>
+      <w:r>
+        <w:rPr>
+          <w:rFonts w:cs="Calibri"/>
+          <w:sz w:val="20"/>
+          <w:szCs w:val="20"/>
+        </w:rPr>
+        <w:t>ing</w:t>
+      </w:r>
+      <w:r>
+        <w:rPr>
+          <w:rFonts w:cs="Calibri"/>
+          <w:sz w:val="20"/>
+          <w:szCs w:val="20"/>
+        </w:rPr>
+        <w:t xml:space="preserve"> on</w:t>
+      </w:r>
+      <w:r>
+        <w:rPr>
+          <w:rFonts w:cs="Calibri"/>
+          <w:sz w:val="20"/>
+          <w:szCs w:val="20"/>
+        </w:rPr>
+        <w:t xml:space="preserve"> the design and development of the front-end of two very famous Discord BOTs known</w:t>
+      </w:r>
+      <w:r>
+        <w:rPr>
+          <w:rFonts w:cs="Calibri"/>
+          <w:sz w:val="20"/>
+          <w:szCs w:val="20"/>
+        </w:rPr>
+        <w:t xml:space="preserve"> </w:t>
+      </w:r>
+      <w:r>
+        <w:rPr>
+          <w:rFonts w:cs="Calibri"/>
+          <w:sz w:val="20"/>
+          <w:szCs w:val="20"/>
+        </w:rPr>
+        <w:t xml:space="preserve">as </w:t>
+      </w:r>
+      <w:r>
+        <w:rPr>
+          <w:rFonts w:cs="Calibri"/>
+          <w:b/>
+          <w:bCs/>
+          <w:sz w:val="20"/>
+          <w:szCs w:val="20"/>
+        </w:rPr>
+        <w:t>YAGPDB</w:t>
+      </w:r>
+      <w:r>
+        <w:rPr>
+          <w:rFonts w:cs="Calibri"/>
+          <w:b/>
+          <w:bCs/>
+          <w:sz w:val="20"/>
+          <w:szCs w:val="20"/>
+        </w:rPr>
+        <w:t xml:space="preserve"> BOT </w:t>
+      </w:r>
+      <w:r>
+        <w:rPr>
+          <w:rFonts w:cs="Calibri"/>
+          <w:sz w:val="20"/>
+          <w:szCs w:val="20"/>
+        </w:rPr>
+        <w:t>(</w:t>
+      </w:r>
+      <w:r>
+        <w:rPr>
+          <w:rFonts w:cs="Calibri"/>
+          <w:sz w:val="20"/>
+          <w:szCs w:val="20"/>
+        </w:rPr>
+        <w:t xml:space="preserve"> </w:t>
+      </w:r>
+      <w:hyperlink r:id="rId8" w:history="1">
+        <w:r>
+          <w:rPr>
+            <w:rStyle w:val="Hyperlink"/>
+            <w:rFonts w:cs="Calibri"/>
+            <w:sz w:val="20"/>
+            <w:szCs w:val="20"/>
+          </w:rPr>
+          <w:t>https://yagpdb.xyz/</w:t>
+        </w:r>
+      </w:hyperlink>
+      <w:r>
+        <w:rPr>
+          <w:rFonts w:cs="Calibri"/>
+          <w:sz w:val="20"/>
+          <w:szCs w:val="20"/>
+        </w:rPr>
+        <w:t xml:space="preserve"> ) </w:t>
+      </w:r>
+      <w:r>
+        <w:rPr>
+          <w:rFonts w:cs="Calibri"/>
+          <w:b/>
+          <w:bCs/>
+          <w:sz w:val="20"/>
+          <w:szCs w:val="20"/>
+        </w:rPr>
+        <w:t>and CARL</w:t>
+      </w:r>
+      <w:r>
+        <w:rPr>
+          <w:rFonts w:cs="Calibri"/>
+          <w:b/>
+          <w:bCs/>
+          <w:sz w:val="20"/>
+          <w:szCs w:val="20"/>
+        </w:rPr>
+        <w:t xml:space="preserve"> BOT </w:t>
+      </w:r>
+      <w:r>
+        <w:rPr>
+          <w:rFonts w:cs="Calibri"/>
+          <w:sz w:val="20"/>
+          <w:szCs w:val="20"/>
+        </w:rPr>
+        <w:t xml:space="preserve">( </w:t>
+      </w:r>
+      <w:hyperlink r:id="rId9" w:history="1">
+        <w:r>
+          <w:rPr>
+            <w:rStyle w:val="Hyperlink"/>
+            <w:rFonts w:cs="Calibri"/>
+            <w:sz w:val="20"/>
+            <w:szCs w:val="20"/>
+          </w:rPr>
+          <w:t>https://carl.gg/</w:t>
+        </w:r>
+      </w:hyperlink>
+      <w:r>
+        <w:rPr>
+          <w:rFonts w:cs="Calibri"/>
+          <w:sz w:val="20"/>
+          <w:szCs w:val="20"/>
+        </w:rPr>
+        <w:t xml:space="preserve"> ).</w:t>
       </w:r>
     </w:p>
     <w:p>
       <w:pPr>
         <w:widowControl w:val="0"/>
+        <w:overflowPunct w:val="0"/>
+        <w:autoSpaceDE w:val="0"/>
+        <w:autoSpaceDN w:val="0"/>
+        <w:adjustRightInd w:val="0"/>
+        <w:spacing w:after="0" w:line="240" w:lineRule="auto"/>
+        <w:jc w:val="both"/>
+        <w:rPr>
+          <w:rFonts w:cs="Calibri"/>
+          <w:b/>
+        </w:rPr>
+      </w:pPr>
+    </w:p>
+    <w:p>
+      <w:pPr>
+        <w:widowControl w:val="0"/>
+        <w:tabs>
+          <w:tab w:val="left" w:pos="3340"/>
+          <w:tab w:val="left" w:pos="8140"/>
+        </w:tabs>
+        <w:autoSpaceDE w:val="0"/>
+        <w:autoSpaceDN w:val="0"/>
+        <w:adjustRightInd w:val="0"/>
+        <w:spacing w:after="0" w:line="240" w:lineRule="auto"/>
+        <w:rPr>
+          <w:rFonts w:cs="Calibri"/>
+          <w:b/>
+          <w:bCs/>
+          <w:sz w:val="21"/>
+          <w:szCs w:val="21"/>
+        </w:rPr>
+      </w:pPr>
+      <w:r>
+        <w:rPr>
+          <w:rFonts w:cs="Calibri"/>
+          <w:b/>
+        </w:rPr>
+        <w:t xml:space="preserve">Senior </w:t>
+      </w:r>
+      <w:r>
+        <w:rPr>
+          <w:rFonts w:cs="Calibri"/>
+          <w:b/>
+        </w:rPr>
+        <w:t>Engineer</w:t>
+      </w:r>
+      <w:r>
+        <w:rPr>
+          <w:rFonts w:cs="Calibri"/>
+          <w:b/>
+        </w:rPr>
+        <w:tab/>
+      </w:r>
+      <w:r>
+        <w:rPr>
+          <w:rFonts w:ascii="Times New Roman" w:hAnsi="Times New Roman"/>
+          <w:sz w:val="24"/>
+          <w:szCs w:val="24"/>
+        </w:rPr>
+        <w:t xml:space="preserve">      </w:t>
+      </w:r>
+      <w:r>
+        <w:rPr>
+          <w:rFonts w:cs="Calibri"/>
+          <w:b/>
+          <w:bCs/>
+        </w:rPr>
+        <w:t>SAMSUNG R &amp; D INSTITUTE, BANGALORE</w:t>
+      </w:r>
+      <w:r>
+        <w:rPr>
+          <w:rFonts w:ascii="Times New Roman" w:hAnsi="Times New Roman"/>
+          <w:sz w:val="24"/>
+          <w:szCs w:val="24"/>
+        </w:rPr>
+        <w:tab/>
+        <w:t xml:space="preserve">         </w:t>
+      </w:r>
+      <w:r>
+        <w:rPr>
+          <w:rFonts w:cs="Calibri"/>
+          <w:b/>
+          <w:bCs/>
+          <w:sz w:val="21"/>
+          <w:szCs w:val="21"/>
+        </w:rPr>
+        <w:t xml:space="preserve">Feb 2020 – </w:t>
+      </w:r>
+      <w:r>
+        <w:rPr>
+          <w:rFonts w:cs="Calibri"/>
+          <w:b/>
+          <w:bCs/>
+          <w:sz w:val="21"/>
+          <w:szCs w:val="21"/>
+        </w:rPr>
+        <w:t>April 2021</w:t>
+      </w:r>
+    </w:p>
+    <w:p>
+      <w:pPr>
+        <w:pStyle w:val="ListParagraph"/>
+        <w:widowControl w:val="0"/>
         <w:numPr>
-          <w:ilvl w:val="2"/>
-          <w:numId w:val="10"/>
+          <w:ilvl w:val="0"/>
+          <w:numId w:val="18"/>
         </w:numPr>
         <w:overflowPunct w:val="0"/>
         <w:autoSpaceDE w:val="0"/>
@@ -1052,17 +1375,7 @@
           <w:sz w:val="20"/>
           <w:szCs w:val="20"/>
         </w:rPr>
-        <w:t>C</w:t>
-      </w:r>
-      <w:r>
-        <w:rPr>
-          <w:rFonts w:cs="Calibri"/>
-          <w:b/>
-          <w:bCs/>
-          <w:sz w:val="20"/>
-          <w:szCs w:val="20"/>
-        </w:rPr>
-        <w:t>hromium web engine</w:t>
+        <w:t>Chromium web engine</w:t>
       </w:r>
       <w:r>
         <w:rPr>
@@ -1080,17 +1393,7 @@
           <w:sz w:val="20"/>
           <w:szCs w:val="20"/>
         </w:rPr>
-        <w:t>B</w:t>
-      </w:r>
-      <w:r>
-        <w:rPr>
-          <w:rFonts w:cs="Calibri"/>
-          <w:b/>
-          <w:bCs/>
-          <w:sz w:val="20"/>
-          <w:szCs w:val="20"/>
-        </w:rPr>
-        <w:t xml:space="preserve">link </w:t>
+        <w:t xml:space="preserve">Blink </w:t>
       </w:r>
       <w:r>
         <w:rPr>
@@ -1111,10 +1414,11 @@
     </w:p>
     <w:p>
       <w:pPr>
+        <w:pStyle w:val="ListParagraph"/>
         <w:widowControl w:val="0"/>
         <w:numPr>
-          <w:ilvl w:val="2"/>
-          <w:numId w:val="10"/>
+          <w:ilvl w:val="0"/>
+          <w:numId w:val="18"/>
         </w:numPr>
         <w:overflowPunct w:val="0"/>
         <w:autoSpaceDE w:val="0"/>
@@ -1158,10 +1462,11 @@
     </w:p>
     <w:p>
       <w:pPr>
+        <w:pStyle w:val="ListParagraph"/>
         <w:widowControl w:val="0"/>
         <w:numPr>
-          <w:ilvl w:val="2"/>
-          <w:numId w:val="10"/>
+          <w:ilvl w:val="0"/>
+          <w:numId w:val="18"/>
         </w:numPr>
         <w:overflowPunct w:val="0"/>
         <w:autoSpaceDE w:val="0"/>
@@ -1182,15 +1487,7 @@
           <w:sz w:val="20"/>
           <w:szCs w:val="20"/>
         </w:rPr>
-        <w:t>Research and Develop the</w:t>
-      </w:r>
-      <w:r>
-        <w:rPr>
-          <w:rFonts w:cs="Calibri"/>
-          <w:sz w:val="20"/>
-          <w:szCs w:val="20"/>
-        </w:rPr>
-        <w:t xml:space="preserve"> </w:t>
+        <w:t xml:space="preserve">Research and Develop the </w:t>
       </w:r>
       <w:r>
         <w:rPr>
@@ -1267,7 +1564,7 @@
           <w:sz w:val="24"/>
           <w:szCs w:val="24"/>
         </w:rPr>
-        <w:t xml:space="preserve">           </w:t>
+        <w:t xml:space="preserve">         </w:t>
       </w:r>
       <w:r>
         <w:rPr>
@@ -1275,7 +1572,15 @@
           <w:sz w:val="24"/>
           <w:szCs w:val="24"/>
         </w:rPr>
-        <w:t xml:space="preserve"> </w:t>
+        <w:t xml:space="preserve">    </w:t>
+      </w:r>
+      <w:r>
+        <w:rPr>
+          <w:rFonts w:cs="Calibri"/>
+          <w:b/>
+          <w:bCs/>
+        </w:rPr>
+        <w:t>KONY INDIA PVT. LTD, HYDERABAD</w:t>
       </w:r>
       <w:r>
         <w:rPr>
@@ -1283,15 +1588,8 @@
           <w:sz w:val="24"/>
           <w:szCs w:val="24"/>
         </w:rPr>
-        <w:t xml:space="preserve"> </w:t>
-      </w:r>
-      <w:r>
-        <w:rPr>
-          <w:rFonts w:cs="Calibri"/>
-          <w:b/>
-          <w:bCs/>
-        </w:rPr>
-        <w:t>KONY INDIA PVT. LTD, HYDERABAD</w:t>
+        <w:tab/>
+        <w:t xml:space="preserve">       </w:t>
       </w:r>
       <w:r>
         <w:rPr>
@@ -1299,15 +1597,6 @@
           <w:sz w:val="24"/>
           <w:szCs w:val="24"/>
         </w:rPr>
-        <w:tab/>
-        <w:t xml:space="preserve">       </w:t>
-      </w:r>
-      <w:r>
-        <w:rPr>
-          <w:rFonts w:ascii="Times New Roman" w:hAnsi="Times New Roman"/>
-          <w:sz w:val="24"/>
-          <w:szCs w:val="24"/>
-        </w:rPr>
         <w:t xml:space="preserve">   </w:t>
       </w:r>
       <w:r>
@@ -1364,20 +1653,11 @@
     <w:p>
       <w:pPr>
         <w:widowControl w:val="0"/>
-        <w:numPr>
-          <w:ilvl w:val="0"/>
-          <w:numId w:val="1"/>
-        </w:numPr>
-        <w:tabs>
-          <w:tab w:val="clear" w:pos="720"/>
-          <w:tab w:val="num" w:pos="260"/>
-        </w:tabs>
         <w:overflowPunct w:val="0"/>
         <w:autoSpaceDE w:val="0"/>
         <w:autoSpaceDN w:val="0"/>
         <w:adjustRightInd w:val="0"/>
         <w:spacing w:after="0" w:line="240" w:lineRule="auto"/>
-        <w:ind w:left="260" w:hanging="188"/>
         <w:jc w:val="both"/>
         <w:rPr>
           <w:rFonts w:ascii="Arial" w:hAnsi="Arial" w:cs="Arial"/>
@@ -1426,71 +1706,22 @@
         </w:rPr>
         <w:t xml:space="preserve"> and </w:t>
       </w:r>
-      <w:proofErr w:type="spellStart"/>
-      <w:r>
-        <w:rPr>
-          <w:rFonts w:cs="Calibri"/>
-          <w:b/>
-          <w:szCs w:val="20"/>
-        </w:rPr>
-        <w:t>Kony</w:t>
-      </w:r>
-      <w:proofErr w:type="spellEnd"/>
-      <w:r>
-        <w:rPr>
-          <w:rFonts w:cs="Calibri"/>
-          <w:b/>
-          <w:szCs w:val="20"/>
-        </w:rPr>
-        <w:t xml:space="preserve"> </w:t>
-      </w:r>
-      <w:r>
-        <w:rPr>
-          <w:rFonts w:cs="Calibri"/>
-          <w:b/>
-          <w:szCs w:val="20"/>
-        </w:rPr>
-        <w:t xml:space="preserve">Marketplace </w:t>
-      </w:r>
-      <w:r>
-        <w:rPr>
-          <w:rFonts w:cs="Calibri"/>
-          <w:b/>
-          <w:szCs w:val="20"/>
-        </w:rPr>
-        <w:t>P</w:t>
-      </w:r>
-      <w:r>
-        <w:rPr>
-          <w:rFonts w:cs="Calibri"/>
-          <w:b/>
-          <w:szCs w:val="20"/>
-        </w:rPr>
-        <w:t>latfor</w:t>
-      </w:r>
-      <w:r>
-        <w:rPr>
-          <w:rFonts w:cs="Calibri"/>
-          <w:b/>
-          <w:szCs w:val="20"/>
-        </w:rPr>
-        <w:t>m</w:t>
-      </w:r>
-      <w:r>
-        <w:rPr>
-          <w:rFonts w:cs="Calibri"/>
-          <w:b/>
-          <w:szCs w:val="20"/>
-        </w:rPr>
-        <w:t>.</w:t>
+      <w:r>
+        <w:rPr>
+          <w:rFonts w:cs="Calibri"/>
+          <w:b/>
+          <w:szCs w:val="20"/>
+        </w:rPr>
+        <w:t>Kony Marketplace Platform.</w:t>
       </w:r>
     </w:p>
     <w:p>
       <w:pPr>
+        <w:pStyle w:val="ListParagraph"/>
         <w:widowControl w:val="0"/>
         <w:numPr>
-          <w:ilvl w:val="1"/>
-          <w:numId w:val="10"/>
+          <w:ilvl w:val="0"/>
+          <w:numId w:val="15"/>
         </w:numPr>
         <w:overflowPunct w:val="0"/>
         <w:autoSpaceDE w:val="0"/>
@@ -1511,15 +1742,46 @@
           <w:sz w:val="20"/>
           <w:szCs w:val="20"/>
         </w:rPr>
-        <w:t>Roles &amp; Responsibilities:</w:t>
+        <w:t xml:space="preserve">Develop plugins for App Factory (Jenkins) for </w:t>
+      </w:r>
+      <w:proofErr w:type="spellStart"/>
+      <w:r>
+        <w:rPr>
+          <w:rFonts w:cs="Calibri"/>
+          <w:b/>
+          <w:bCs/>
+          <w:sz w:val="20"/>
+          <w:szCs w:val="20"/>
+        </w:rPr>
+        <w:t>Continous</w:t>
+      </w:r>
+      <w:proofErr w:type="spellEnd"/>
+      <w:r>
+        <w:rPr>
+          <w:rFonts w:cs="Calibri"/>
+          <w:b/>
+          <w:bCs/>
+          <w:sz w:val="20"/>
+          <w:szCs w:val="20"/>
+        </w:rPr>
+        <w:t xml:space="preserve"> Integration</w:t>
+      </w:r>
+      <w:r>
+        <w:rPr>
+          <w:rFonts w:cs="Calibri"/>
+          <w:sz w:val="20"/>
+          <w:szCs w:val="20"/>
+        </w:rPr>
+        <w:t xml:space="preserve"> (CI/CD) in groovy to help in nightly builds and smooth releases.</w:t>
       </w:r>
     </w:p>
     <w:p>
       <w:pPr>
+        <w:pStyle w:val="ListParagraph"/>
         <w:widowControl w:val="0"/>
         <w:numPr>
-          <w:ilvl w:val="2"/>
-          <w:numId w:val="10"/>
+          <w:ilvl w:val="0"/>
+          <w:numId w:val="15"/>
         </w:numPr>
         <w:overflowPunct w:val="0"/>
         <w:autoSpaceDE w:val="0"/>
@@ -1540,45 +1802,64 @@
           <w:sz w:val="20"/>
           <w:szCs w:val="20"/>
         </w:rPr>
-        <w:t xml:space="preserve">Develop plugins for App Factory (Jenkins) for </w:t>
-      </w:r>
-      <w:proofErr w:type="spellStart"/>
-      <w:r>
-        <w:rPr>
-          <w:rFonts w:cs="Calibri"/>
-          <w:b/>
-          <w:bCs/>
-          <w:sz w:val="20"/>
-          <w:szCs w:val="20"/>
-        </w:rPr>
-        <w:t>Continous</w:t>
-      </w:r>
-      <w:proofErr w:type="spellEnd"/>
-      <w:r>
-        <w:rPr>
-          <w:rFonts w:cs="Calibri"/>
-          <w:b/>
-          <w:bCs/>
-          <w:sz w:val="20"/>
-          <w:szCs w:val="20"/>
-        </w:rPr>
-        <w:t xml:space="preserve"> Integration</w:t>
-      </w:r>
-      <w:r>
-        <w:rPr>
-          <w:rFonts w:cs="Calibri"/>
-          <w:sz w:val="20"/>
-          <w:szCs w:val="20"/>
-        </w:rPr>
-        <w:t xml:space="preserve"> (CI/CD) in groovy to help in nightly builds and smooth releases.</w:t>
+        <w:t>Add suppor</w:t>
+      </w:r>
+      <w:r>
+        <w:rPr>
+          <w:rFonts w:cs="Calibri"/>
+          <w:sz w:val="20"/>
+          <w:szCs w:val="20"/>
+        </w:rPr>
+        <w:t>t</w:t>
+      </w:r>
+      <w:r>
+        <w:rPr>
+          <w:rFonts w:cs="Calibri"/>
+          <w:sz w:val="20"/>
+          <w:szCs w:val="20"/>
+        </w:rPr>
+        <w:t xml:space="preserve"> for Git Clone in</w:t>
+      </w:r>
+      <w:r>
+        <w:rPr>
+          <w:rFonts w:cs="Calibri"/>
+          <w:sz w:val="20"/>
+          <w:szCs w:val="20"/>
+        </w:rPr>
+        <w:t xml:space="preserve"> the</w:t>
+      </w:r>
+      <w:r>
+        <w:rPr>
+          <w:rFonts w:cs="Calibri"/>
+          <w:sz w:val="20"/>
+          <w:szCs w:val="20"/>
+        </w:rPr>
+        <w:t xml:space="preserve"> custom pipel</w:t>
+      </w:r>
+      <w:r>
+        <w:rPr>
+          <w:rFonts w:cs="Calibri"/>
+          <w:sz w:val="20"/>
+          <w:szCs w:val="20"/>
+        </w:rPr>
+        <w:t>ine</w:t>
+      </w:r>
+      <w:r>
+        <w:rPr>
+          <w:rFonts w:cs="Calibri"/>
+          <w:sz w:val="20"/>
+          <w:szCs w:val="20"/>
+        </w:rPr>
+        <w:t xml:space="preserve"> with SSH and Custom git hosts in Jenkins with help of DSL and Groovy.</w:t>
       </w:r>
     </w:p>
     <w:p>
       <w:pPr>
+        <w:pStyle w:val="ListParagraph"/>
         <w:widowControl w:val="0"/>
         <w:numPr>
-          <w:ilvl w:val="2"/>
-          <w:numId w:val="10"/>
+          <w:ilvl w:val="0"/>
+          <w:numId w:val="15"/>
         </w:numPr>
         <w:overflowPunct w:val="0"/>
         <w:autoSpaceDE w:val="0"/>
@@ -1599,63 +1880,16 @@
           <w:sz w:val="20"/>
           <w:szCs w:val="20"/>
         </w:rPr>
-        <w:t>Add suppor</w:t>
-      </w:r>
-      <w:r>
-        <w:rPr>
-          <w:rFonts w:cs="Calibri"/>
-          <w:sz w:val="20"/>
-          <w:szCs w:val="20"/>
-        </w:rPr>
-        <w:t>t</w:t>
-      </w:r>
-      <w:r>
-        <w:rPr>
-          <w:rFonts w:cs="Calibri"/>
-          <w:sz w:val="20"/>
-          <w:szCs w:val="20"/>
-        </w:rPr>
-        <w:t xml:space="preserve"> for Git Clone in</w:t>
-      </w:r>
-      <w:r>
-        <w:rPr>
-          <w:rFonts w:cs="Calibri"/>
-          <w:sz w:val="20"/>
-          <w:szCs w:val="20"/>
-        </w:rPr>
-        <w:t xml:space="preserve"> the</w:t>
-      </w:r>
-      <w:r>
-        <w:rPr>
-          <w:rFonts w:cs="Calibri"/>
-          <w:sz w:val="20"/>
-          <w:szCs w:val="20"/>
-        </w:rPr>
-        <w:t xml:space="preserve"> custom pipel</w:t>
-      </w:r>
-      <w:r>
-        <w:rPr>
-          <w:rFonts w:cs="Calibri"/>
-          <w:sz w:val="20"/>
-          <w:szCs w:val="20"/>
-        </w:rPr>
-        <w:t>ine</w:t>
-      </w:r>
-      <w:r>
-        <w:rPr>
-          <w:rFonts w:cs="Calibri"/>
-          <w:sz w:val="20"/>
-          <w:szCs w:val="20"/>
-        </w:rPr>
-        <w:t xml:space="preserve"> with SSH and Custom git hosts in Jenkins with help of DSL and Groovy.</w:t>
+        <w:t>Setup and managed server with 99.95% uptime. Use GIT and AWS to cutoff release time by 20%.</w:t>
       </w:r>
     </w:p>
     <w:p>
       <w:pPr>
+        <w:pStyle w:val="ListParagraph"/>
         <w:widowControl w:val="0"/>
         <w:numPr>
-          <w:ilvl w:val="2"/>
-          <w:numId w:val="10"/>
+          <w:ilvl w:val="0"/>
+          <w:numId w:val="15"/>
         </w:numPr>
         <w:overflowPunct w:val="0"/>
         <w:autoSpaceDE w:val="0"/>
@@ -1676,126 +1910,81 @@
           <w:sz w:val="20"/>
           <w:szCs w:val="20"/>
         </w:rPr>
-        <w:t>Setup and managed server with 99.95% uptime. Use GIT and AWS to cutoff release time by 20%.</w:t>
+        <w:t xml:space="preserve">Owned and Orchestrated the complete development of </w:t>
+      </w:r>
+      <w:r>
+        <w:rPr>
+          <w:rFonts w:cs="Calibri"/>
+          <w:b/>
+          <w:sz w:val="20"/>
+          <w:szCs w:val="20"/>
+        </w:rPr>
+        <w:t xml:space="preserve">Code Analyzer and Code Coverage Engine </w:t>
+      </w:r>
+      <w:r>
+        <w:rPr>
+          <w:rFonts w:cs="Calibri"/>
+          <w:sz w:val="20"/>
+          <w:szCs w:val="20"/>
+        </w:rPr>
+        <w:t>for React JS</w:t>
+      </w:r>
+      <w:r>
+        <w:rPr>
+          <w:rFonts w:cs="Calibri"/>
+          <w:sz w:val="20"/>
+          <w:szCs w:val="20"/>
+        </w:rPr>
+        <w:t>,</w:t>
+      </w:r>
+      <w:r>
+        <w:rPr>
+          <w:rFonts w:cs="Calibri"/>
+          <w:sz w:val="20"/>
+          <w:szCs w:val="20"/>
+        </w:rPr>
+        <w:t xml:space="preserve"> which checks for </w:t>
+      </w:r>
+      <w:r>
+        <w:rPr>
+          <w:rFonts w:cs="Calibri"/>
+          <w:sz w:val="20"/>
+          <w:szCs w:val="20"/>
+        </w:rPr>
+        <w:t xml:space="preserve">the </w:t>
+      </w:r>
+      <w:r>
+        <w:rPr>
+          <w:rFonts w:cs="Calibri"/>
+          <w:sz w:val="20"/>
+          <w:szCs w:val="20"/>
+        </w:rPr>
+        <w:t>amount of code covered in</w:t>
+      </w:r>
+      <w:r>
+        <w:rPr>
+          <w:rFonts w:cs="Calibri"/>
+          <w:sz w:val="20"/>
+          <w:szCs w:val="20"/>
+        </w:rPr>
+        <w:t xml:space="preserve"> the</w:t>
+      </w:r>
+      <w:r>
+        <w:rPr>
+          <w:rFonts w:cs="Calibri"/>
+          <w:sz w:val="20"/>
+          <w:szCs w:val="20"/>
+        </w:rPr>
+        <w:t xml:space="preserve"> current pull request and helps in increased product quality.</w:t>
       </w:r>
     </w:p>
     <w:p>
       <w:pPr>
+        <w:pStyle w:val="ListParagraph"/>
         <w:widowControl w:val="0"/>
         <w:numPr>
-          <w:ilvl w:val="2"/>
-          <w:numId w:val="10"/>
-        </w:numPr>
-        <w:overflowPunct w:val="0"/>
-        <w:autoSpaceDE w:val="0"/>
-        <w:autoSpaceDN w:val="0"/>
-        <w:adjustRightInd w:val="0"/>
-        <w:spacing w:after="0" w:line="240" w:lineRule="auto"/>
-        <w:jc w:val="both"/>
-        <w:rPr>
-          <w:rFonts w:ascii="Arial" w:hAnsi="Arial" w:cs="Arial"/>
-          <w:color w:val="000066"/>
-          <w:sz w:val="20"/>
-          <w:szCs w:val="20"/>
-        </w:rPr>
-      </w:pPr>
-      <w:r>
-        <w:rPr>
-          <w:rFonts w:cs="Calibri"/>
-          <w:sz w:val="20"/>
-          <w:szCs w:val="20"/>
-        </w:rPr>
-        <w:t>Owned and Orchestrated the complete development of</w:t>
-      </w:r>
-      <w:r>
-        <w:rPr>
-          <w:rFonts w:cs="Calibri"/>
-          <w:sz w:val="20"/>
-          <w:szCs w:val="20"/>
-        </w:rPr>
-        <w:t xml:space="preserve"> </w:t>
-      </w:r>
-      <w:r>
-        <w:rPr>
-          <w:rFonts w:cs="Calibri"/>
-          <w:b/>
-          <w:sz w:val="20"/>
-          <w:szCs w:val="20"/>
-        </w:rPr>
-        <w:t>Code Analyzer and Code Coverage Engine</w:t>
-      </w:r>
-      <w:r>
-        <w:rPr>
-          <w:rFonts w:cs="Calibri"/>
-          <w:b/>
-          <w:sz w:val="20"/>
-          <w:szCs w:val="20"/>
-        </w:rPr>
-        <w:t xml:space="preserve"> </w:t>
-      </w:r>
-      <w:r>
-        <w:rPr>
-          <w:rFonts w:cs="Calibri"/>
-          <w:sz w:val="20"/>
-          <w:szCs w:val="20"/>
-        </w:rPr>
-        <w:t>for React JS</w:t>
-      </w:r>
-      <w:r>
-        <w:rPr>
-          <w:rFonts w:cs="Calibri"/>
-          <w:sz w:val="20"/>
-          <w:szCs w:val="20"/>
-        </w:rPr>
-        <w:t>,</w:t>
-      </w:r>
-      <w:r>
-        <w:rPr>
-          <w:rFonts w:cs="Calibri"/>
-          <w:sz w:val="20"/>
-          <w:szCs w:val="20"/>
-        </w:rPr>
-        <w:t xml:space="preserve"> which checks for </w:t>
-      </w:r>
-      <w:r>
-        <w:rPr>
-          <w:rFonts w:cs="Calibri"/>
-          <w:sz w:val="20"/>
-          <w:szCs w:val="20"/>
-        </w:rPr>
-        <w:t xml:space="preserve">the </w:t>
-      </w:r>
-      <w:r>
-        <w:rPr>
-          <w:rFonts w:cs="Calibri"/>
-          <w:sz w:val="20"/>
-          <w:szCs w:val="20"/>
-        </w:rPr>
-        <w:t>amount of code covered in</w:t>
-      </w:r>
-      <w:r>
-        <w:rPr>
-          <w:rFonts w:cs="Calibri"/>
-          <w:sz w:val="20"/>
-          <w:szCs w:val="20"/>
-        </w:rPr>
-        <w:t xml:space="preserve"> the</w:t>
-      </w:r>
-      <w:r>
-        <w:rPr>
-          <w:rFonts w:cs="Calibri"/>
-          <w:sz w:val="20"/>
-          <w:szCs w:val="20"/>
-        </w:rPr>
-        <w:t xml:space="preserve"> current pull request and helps in increased product quality.</w:t>
-      </w:r>
-    </w:p>
-    <w:p>
-      <w:pPr>
-        <w:widowControl w:val="0"/>
-        <w:numPr>
-          <w:ilvl w:val="2"/>
-          <w:numId w:val="10"/>
+          <w:ilvl w:val="0"/>
+          <w:numId w:val="15"/>
         </w:numPr>
         <w:overflowPunct w:val="0"/>
         <w:autoSpaceDE w:val="0"/>
@@ -1973,20 +2162,11 @@
     <w:p>
       <w:pPr>
         <w:widowControl w:val="0"/>
-        <w:numPr>
-          <w:ilvl w:val="0"/>
-          <w:numId w:val="1"/>
-        </w:numPr>
-        <w:tabs>
-          <w:tab w:val="clear" w:pos="720"/>
-          <w:tab w:val="num" w:pos="260"/>
-        </w:tabs>
         <w:overflowPunct w:val="0"/>
         <w:autoSpaceDE w:val="0"/>
         <w:autoSpaceDN w:val="0"/>
         <w:adjustRightInd w:val="0"/>
         <w:spacing w:after="0" w:line="240" w:lineRule="auto"/>
-        <w:ind w:left="260" w:hanging="188"/>
         <w:jc w:val="both"/>
         <w:rPr>
           <w:rFonts w:ascii="Arial" w:hAnsi="Arial" w:cs="Arial"/>
@@ -2046,7 +2226,7 @@
         </w:rPr>
         <w:t>(</w:t>
       </w:r>
-      <w:hyperlink r:id="rId7" w:history="1">
+      <w:hyperlink r:id="rId10" w:history="1">
         <w:r>
           <w:rPr>
             <w:rStyle w:val="Hyperlink"/>
@@ -2067,10 +2247,11 @@
     </w:p>
     <w:p>
       <w:pPr>
+        <w:pStyle w:val="ListParagraph"/>
         <w:widowControl w:val="0"/>
         <w:numPr>
-          <w:ilvl w:val="1"/>
-          <w:numId w:val="10"/>
+          <w:ilvl w:val="0"/>
+          <w:numId w:val="19"/>
         </w:numPr>
         <w:overflowPunct w:val="0"/>
         <w:autoSpaceDE w:val="0"/>
@@ -2080,6 +2261,7 @@
         <w:jc w:val="both"/>
         <w:rPr>
           <w:rFonts w:ascii="Arial" w:hAnsi="Arial" w:cs="Arial"/>
+          <w:b/>
           <w:color w:val="000066"/>
           <w:sz w:val="20"/>
           <w:szCs w:val="20"/>
@@ -2091,15 +2273,137 @@
           <w:sz w:val="20"/>
           <w:szCs w:val="20"/>
         </w:rPr>
-        <w:t>Roles &amp; Responsibilities:</w:t>
+        <w:t>Owned and Orchestrated the complete High</w:t>
+      </w:r>
+      <w:r>
+        <w:rPr>
+          <w:rFonts w:cs="Calibri"/>
+          <w:sz w:val="20"/>
+          <w:szCs w:val="20"/>
+        </w:rPr>
+        <w:t>-</w:t>
+      </w:r>
+      <w:r>
+        <w:rPr>
+          <w:rFonts w:cs="Calibri"/>
+          <w:sz w:val="20"/>
+          <w:szCs w:val="20"/>
+        </w:rPr>
+        <w:t xml:space="preserve">level Design and </w:t>
+      </w:r>
+      <w:r>
+        <w:rPr>
+          <w:rFonts w:cs="Calibri"/>
+          <w:sz w:val="20"/>
+          <w:szCs w:val="20"/>
+        </w:rPr>
+        <w:t xml:space="preserve">Architecture </w:t>
+      </w:r>
+      <w:r>
+        <w:rPr>
+          <w:rFonts w:cs="Calibri"/>
+          <w:sz w:val="20"/>
+          <w:szCs w:val="20"/>
+        </w:rPr>
+        <w:t xml:space="preserve">of </w:t>
+      </w:r>
+      <w:r>
+        <w:rPr>
+          <w:rFonts w:cs="Calibri"/>
+          <w:sz w:val="20"/>
+          <w:szCs w:val="20"/>
+        </w:rPr>
+        <w:t>Mark</w:t>
+      </w:r>
+      <w:r>
+        <w:rPr>
+          <w:rFonts w:cs="Calibri"/>
+          <w:sz w:val="20"/>
+          <w:szCs w:val="20"/>
+        </w:rPr>
+        <w:t>etplace with optimized performance and</w:t>
+      </w:r>
+      <w:r>
+        <w:rPr>
+          <w:rFonts w:cs="Calibri"/>
+          <w:b/>
+          <w:sz w:val="20"/>
+          <w:szCs w:val="20"/>
+        </w:rPr>
+        <w:t xml:space="preserve"> </w:t>
+      </w:r>
+      <w:r>
+        <w:rPr>
+          <w:rFonts w:cs="Calibri"/>
+          <w:sz w:val="20"/>
+          <w:szCs w:val="20"/>
+        </w:rPr>
+        <w:t>G</w:t>
+      </w:r>
+      <w:r>
+        <w:rPr>
+          <w:rFonts w:cs="Calibri"/>
+          <w:sz w:val="20"/>
+          <w:szCs w:val="20"/>
+        </w:rPr>
+        <w:t xml:space="preserve">oogle </w:t>
+      </w:r>
+      <w:r>
+        <w:rPr>
+          <w:rFonts w:cs="Calibri"/>
+          <w:sz w:val="20"/>
+          <w:szCs w:val="20"/>
+        </w:rPr>
+        <w:t>P</w:t>
+      </w:r>
+      <w:r>
+        <w:rPr>
+          <w:rFonts w:cs="Calibri"/>
+          <w:sz w:val="20"/>
+          <w:szCs w:val="20"/>
+        </w:rPr>
+        <w:t xml:space="preserve">age </w:t>
+      </w:r>
+      <w:r>
+        <w:rPr>
+          <w:rFonts w:cs="Calibri"/>
+          <w:sz w:val="20"/>
+          <w:szCs w:val="20"/>
+        </w:rPr>
+        <w:t>I</w:t>
+      </w:r>
+      <w:r>
+        <w:rPr>
+          <w:rFonts w:cs="Calibri"/>
+          <w:sz w:val="20"/>
+          <w:szCs w:val="20"/>
+        </w:rPr>
+        <w:t>nsight score of 9</w:t>
+      </w:r>
+      <w:r>
+        <w:rPr>
+          <w:rFonts w:cs="Calibri"/>
+          <w:sz w:val="20"/>
+          <w:szCs w:val="20"/>
+        </w:rPr>
+        <w:t>5</w:t>
+      </w:r>
+      <w:r>
+        <w:rPr>
+          <w:rFonts w:cs="Calibri"/>
+          <w:sz w:val="20"/>
+          <w:szCs w:val="20"/>
+        </w:rPr>
+        <w:t>.</w:t>
       </w:r>
     </w:p>
     <w:p>
       <w:pPr>
+        <w:pStyle w:val="ListParagraph"/>
         <w:widowControl w:val="0"/>
         <w:numPr>
-          <w:ilvl w:val="2"/>
-          <w:numId w:val="10"/>
+          <w:ilvl w:val="0"/>
+          <w:numId w:val="19"/>
         </w:numPr>
         <w:overflowPunct w:val="0"/>
         <w:autoSpaceDE w:val="0"/>
@@ -2121,184 +2425,16 @@
           <w:sz w:val="20"/>
           <w:szCs w:val="20"/>
         </w:rPr>
-        <w:t xml:space="preserve">Owned and Orchestrated the complete </w:t>
-      </w:r>
-      <w:r>
-        <w:rPr>
-          <w:rFonts w:cs="Calibri"/>
-          <w:sz w:val="20"/>
-          <w:szCs w:val="20"/>
-        </w:rPr>
-        <w:t>High</w:t>
-      </w:r>
-      <w:r>
-        <w:rPr>
-          <w:rFonts w:cs="Calibri"/>
-          <w:sz w:val="20"/>
-          <w:szCs w:val="20"/>
-        </w:rPr>
-        <w:t>-</w:t>
-      </w:r>
-      <w:r>
-        <w:rPr>
-          <w:rFonts w:cs="Calibri"/>
-          <w:sz w:val="20"/>
-          <w:szCs w:val="20"/>
-        </w:rPr>
-        <w:t>level Design</w:t>
-      </w:r>
-      <w:r>
-        <w:rPr>
-          <w:rFonts w:cs="Calibri"/>
-          <w:sz w:val="20"/>
-          <w:szCs w:val="20"/>
-        </w:rPr>
-        <w:t xml:space="preserve"> and </w:t>
-      </w:r>
-      <w:r>
-        <w:rPr>
-          <w:rFonts w:cs="Calibri"/>
-          <w:sz w:val="20"/>
-          <w:szCs w:val="20"/>
-        </w:rPr>
-        <w:t>Architecture</w:t>
-      </w:r>
-      <w:r>
-        <w:rPr>
-          <w:rFonts w:cs="Calibri"/>
-          <w:sz w:val="20"/>
-          <w:szCs w:val="20"/>
-        </w:rPr>
-        <w:t xml:space="preserve"> </w:t>
-      </w:r>
-      <w:r>
-        <w:rPr>
-          <w:rFonts w:cs="Calibri"/>
-          <w:sz w:val="20"/>
-          <w:szCs w:val="20"/>
-        </w:rPr>
-        <w:t>of</w:t>
-      </w:r>
-      <w:r>
-        <w:rPr>
-          <w:rFonts w:cs="Calibri"/>
-          <w:sz w:val="20"/>
-          <w:szCs w:val="20"/>
-        </w:rPr>
-        <w:t xml:space="preserve"> </w:t>
-      </w:r>
-      <w:r>
-        <w:rPr>
-          <w:rFonts w:cs="Calibri"/>
-          <w:sz w:val="20"/>
-          <w:szCs w:val="20"/>
-        </w:rPr>
-        <w:t>Mark</w:t>
-      </w:r>
-      <w:r>
-        <w:rPr>
-          <w:rFonts w:cs="Calibri"/>
-          <w:sz w:val="20"/>
-          <w:szCs w:val="20"/>
-        </w:rPr>
-        <w:t xml:space="preserve">etplace </w:t>
-      </w:r>
-      <w:r>
-        <w:rPr>
-          <w:rFonts w:cs="Calibri"/>
-          <w:sz w:val="20"/>
-          <w:szCs w:val="20"/>
-        </w:rPr>
-        <w:t xml:space="preserve">with optimized performance </w:t>
-      </w:r>
-      <w:r>
-        <w:rPr>
-          <w:rFonts w:cs="Calibri"/>
-          <w:sz w:val="20"/>
-          <w:szCs w:val="20"/>
-        </w:rPr>
-        <w:t>and</w:t>
-      </w:r>
-      <w:r>
-        <w:rPr>
-          <w:rFonts w:cs="Calibri"/>
-          <w:b/>
-          <w:sz w:val="20"/>
-          <w:szCs w:val="20"/>
-        </w:rPr>
-        <w:t xml:space="preserve"> </w:t>
-      </w:r>
-      <w:r>
-        <w:rPr>
-          <w:rFonts w:cs="Calibri"/>
-          <w:sz w:val="20"/>
-          <w:szCs w:val="20"/>
-        </w:rPr>
-        <w:t>G</w:t>
-      </w:r>
-      <w:r>
-        <w:rPr>
-          <w:rFonts w:cs="Calibri"/>
-          <w:sz w:val="20"/>
-          <w:szCs w:val="20"/>
-        </w:rPr>
-        <w:t xml:space="preserve">oogle </w:t>
-      </w:r>
-      <w:r>
-        <w:rPr>
-          <w:rFonts w:cs="Calibri"/>
-          <w:sz w:val="20"/>
-          <w:szCs w:val="20"/>
-        </w:rPr>
-        <w:t>P</w:t>
-      </w:r>
-      <w:r>
-        <w:rPr>
-          <w:rFonts w:cs="Calibri"/>
-          <w:sz w:val="20"/>
-          <w:szCs w:val="20"/>
-        </w:rPr>
-        <w:t xml:space="preserve">age </w:t>
-      </w:r>
-      <w:r>
-        <w:rPr>
-          <w:rFonts w:cs="Calibri"/>
-          <w:sz w:val="20"/>
-          <w:szCs w:val="20"/>
-        </w:rPr>
-        <w:t>I</w:t>
-      </w:r>
-      <w:r>
-        <w:rPr>
-          <w:rFonts w:cs="Calibri"/>
-          <w:sz w:val="20"/>
-          <w:szCs w:val="20"/>
-        </w:rPr>
-        <w:t>nsight score of 9</w:t>
-      </w:r>
-      <w:r>
-        <w:rPr>
-          <w:rFonts w:cs="Calibri"/>
-          <w:sz w:val="20"/>
-          <w:szCs w:val="20"/>
-        </w:rPr>
-        <w:t>5</w:t>
-      </w:r>
-      <w:r>
-        <w:rPr>
-          <w:rFonts w:cs="Calibri"/>
-          <w:sz w:val="20"/>
-          <w:szCs w:val="20"/>
-        </w:rPr>
-        <w:t>.</w:t>
+        <w:t>Develop Pixel-perfect front-end part of Marketplace platform using React, Redux, and Next.js for server side rendering for better SEO results and increased customer base.</w:t>
       </w:r>
     </w:p>
     <w:p>
       <w:pPr>
+        <w:pStyle w:val="ListParagraph"/>
         <w:widowControl w:val="0"/>
         <w:numPr>
-          <w:ilvl w:val="2"/>
-          <w:numId w:val="10"/>
+          <w:ilvl w:val="0"/>
+          <w:numId w:val="19"/>
         </w:numPr>
         <w:overflowPunct w:val="0"/>
         <w:autoSpaceDE w:val="0"/>
@@ -2308,7 +2444,6 @@
         <w:jc w:val="both"/>
         <w:rPr>
           <w:rFonts w:ascii="Arial" w:hAnsi="Arial" w:cs="Arial"/>
-          <w:b/>
           <w:color w:val="000066"/>
           <w:sz w:val="20"/>
           <w:szCs w:val="20"/>
@@ -2317,18 +2452,101 @@
       <w:r>
         <w:rPr>
           <w:rFonts w:cs="Calibri"/>
-          <w:sz w:val="20"/>
-          <w:szCs w:val="20"/>
-        </w:rPr>
-        <w:t>Develop Pixel-perfect front-end part of Marketplace platform using React, Redux, and Next.js for server side rendering for better SEO results and increased customer base.</w:t>
+          <w:noProof/>
+          <w:sz w:val="20"/>
+          <w:szCs w:val="20"/>
+        </w:rPr>
+        <w:t>Also</w:t>
+      </w:r>
+      <w:r>
+        <w:rPr>
+          <w:rFonts w:cs="Calibri"/>
+          <w:noProof/>
+          <w:sz w:val="20"/>
+          <w:szCs w:val="20"/>
+        </w:rPr>
+        <w:t>,</w:t>
+      </w:r>
+      <w:r>
+        <w:rPr>
+          <w:rFonts w:cs="Calibri"/>
+          <w:sz w:val="20"/>
+          <w:szCs w:val="20"/>
+        </w:rPr>
+        <w:t xml:space="preserve"> </w:t>
+      </w:r>
+      <w:r>
+        <w:rPr>
+          <w:rFonts w:cs="Calibri"/>
+          <w:sz w:val="20"/>
+          <w:szCs w:val="20"/>
+        </w:rPr>
+        <w:t xml:space="preserve">Enhance the marketplace platform by </w:t>
+      </w:r>
+      <w:r>
+        <w:rPr>
+          <w:rFonts w:cs="Calibri"/>
+          <w:sz w:val="20"/>
+          <w:szCs w:val="20"/>
+        </w:rPr>
+        <w:t>providing</w:t>
+      </w:r>
+      <w:r>
+        <w:rPr>
+          <w:rFonts w:cs="Calibri"/>
+          <w:sz w:val="20"/>
+          <w:szCs w:val="20"/>
+        </w:rPr>
+        <w:t xml:space="preserve"> support of</w:t>
+      </w:r>
+      <w:r>
+        <w:rPr>
+          <w:rFonts w:cs="Calibri"/>
+          <w:sz w:val="20"/>
+          <w:szCs w:val="20"/>
+        </w:rPr>
+        <w:t xml:space="preserve"> Private </w:t>
+      </w:r>
+      <w:r>
+        <w:rPr>
+          <w:rFonts w:cs="Calibri"/>
+          <w:sz w:val="20"/>
+          <w:szCs w:val="20"/>
+        </w:rPr>
+        <w:t>groups</w:t>
+      </w:r>
+      <w:r>
+        <w:rPr>
+          <w:rFonts w:cs="Calibri"/>
+          <w:sz w:val="20"/>
+          <w:szCs w:val="20"/>
+        </w:rPr>
+        <w:t xml:space="preserve"> which enables the customers to view and share components only </w:t>
+      </w:r>
+      <w:r>
+        <w:rPr>
+          <w:rFonts w:cs="Calibri"/>
+          <w:sz w:val="20"/>
+          <w:szCs w:val="20"/>
+        </w:rPr>
+        <w:t>with</w:t>
+      </w:r>
+      <w:r>
+        <w:rPr>
+          <w:rFonts w:cs="Calibri"/>
+          <w:sz w:val="20"/>
+          <w:szCs w:val="20"/>
+        </w:rPr>
+        <w:t>in their organization with high security.</w:t>
       </w:r>
     </w:p>
     <w:p>
       <w:pPr>
+        <w:pStyle w:val="ListParagraph"/>
         <w:widowControl w:val="0"/>
         <w:numPr>
-          <w:ilvl w:val="2"/>
-          <w:numId w:val="10"/>
+          <w:ilvl w:val="0"/>
+          <w:numId w:val="19"/>
         </w:numPr>
         <w:overflowPunct w:val="0"/>
         <w:autoSpaceDE w:val="0"/>
@@ -2346,11 +2564,119 @@
       <w:r>
         <w:rPr>
           <w:rFonts w:cs="Calibri"/>
+          <w:sz w:val="20"/>
+          <w:szCs w:val="20"/>
+        </w:rPr>
+        <w:t xml:space="preserve">Owned and Orchestrated the complete </w:t>
+      </w:r>
+      <w:r>
+        <w:rPr>
+          <w:rFonts w:cs="Calibri"/>
+          <w:sz w:val="20"/>
+          <w:szCs w:val="20"/>
+        </w:rPr>
+        <w:t>D</w:t>
+      </w:r>
+      <w:r>
+        <w:rPr>
+          <w:rFonts w:cs="Calibri"/>
+          <w:sz w:val="20"/>
+          <w:szCs w:val="20"/>
+        </w:rPr>
+        <w:t>esign and development of</w:t>
+      </w:r>
+      <w:r>
+        <w:rPr>
+          <w:rFonts w:cs="Calibri"/>
+          <w:sz w:val="20"/>
+          <w:szCs w:val="20"/>
+        </w:rPr>
+        <w:t xml:space="preserve"> </w:t>
+      </w:r>
+      <w:r>
+        <w:rPr>
+          <w:rFonts w:cs="Calibri"/>
+          <w:b/>
+          <w:bCs/>
+          <w:sz w:val="20"/>
+          <w:szCs w:val="20"/>
+        </w:rPr>
+        <w:t>A</w:t>
+      </w:r>
+      <w:r>
+        <w:rPr>
+          <w:rFonts w:cs="Calibri"/>
+          <w:b/>
+          <w:bCs/>
+          <w:sz w:val="20"/>
+          <w:szCs w:val="20"/>
+        </w:rPr>
+        <w:t xml:space="preserve">utomation </w:t>
+      </w:r>
+      <w:r>
+        <w:rPr>
+          <w:rFonts w:cs="Calibri"/>
+          <w:b/>
+          <w:bCs/>
+          <w:sz w:val="20"/>
+          <w:szCs w:val="20"/>
+        </w:rPr>
+        <w:t>T</w:t>
+      </w:r>
+      <w:r>
+        <w:rPr>
+          <w:rFonts w:cs="Calibri"/>
+          <w:b/>
+          <w:bCs/>
+          <w:sz w:val="20"/>
+          <w:szCs w:val="20"/>
+        </w:rPr>
+        <w:t xml:space="preserve">esting </w:t>
+      </w:r>
+      <w:r>
+        <w:rPr>
+          <w:rFonts w:cs="Calibri"/>
+          <w:b/>
+          <w:bCs/>
+          <w:sz w:val="20"/>
+          <w:szCs w:val="20"/>
+        </w:rPr>
+        <w:t>E</w:t>
+      </w:r>
+      <w:r>
+        <w:rPr>
+          <w:rFonts w:cs="Calibri"/>
+          <w:b/>
+          <w:bCs/>
+          <w:sz w:val="20"/>
+          <w:szCs w:val="20"/>
+        </w:rPr>
+        <w:t>ngine</w:t>
+      </w:r>
+      <w:r>
+        <w:rPr>
+          <w:rFonts w:cs="Calibri"/>
+          <w:sz w:val="20"/>
+          <w:szCs w:val="20"/>
+        </w:rPr>
+        <w:t xml:space="preserve"> </w:t>
+      </w:r>
+      <w:r>
+        <w:rPr>
+          <w:rFonts w:cs="Calibri"/>
+          <w:sz w:val="20"/>
+          <w:szCs w:val="20"/>
+        </w:rPr>
+        <w:t xml:space="preserve">in </w:t>
+      </w:r>
+      <w:r>
+        <w:rPr>
+          <w:rFonts w:cs="Calibri"/>
           <w:noProof/>
           <w:sz w:val="20"/>
           <w:szCs w:val="20"/>
         </w:rPr>
-        <w:t>Also</w:t>
+        <w:t>J</w:t>
       </w:r>
       <w:r>
         <w:rPr>
@@ -2359,233 +2685,6 @@
           <w:sz w:val="20"/>
           <w:szCs w:val="20"/>
         </w:rPr>
-        <w:t>,</w:t>
-      </w:r>
-      <w:r>
-        <w:rPr>
-          <w:rFonts w:cs="Calibri"/>
-          <w:sz w:val="20"/>
-          <w:szCs w:val="20"/>
-        </w:rPr>
-        <w:t xml:space="preserve"> </w:t>
-      </w:r>
-      <w:r>
-        <w:rPr>
-          <w:rFonts w:cs="Calibri"/>
-          <w:sz w:val="20"/>
-          <w:szCs w:val="20"/>
-        </w:rPr>
-        <w:t xml:space="preserve">Enhance the marketplace platform by </w:t>
-      </w:r>
-      <w:r>
-        <w:rPr>
-          <w:rFonts w:cs="Calibri"/>
-          <w:sz w:val="20"/>
-          <w:szCs w:val="20"/>
-        </w:rPr>
-        <w:t>providing</w:t>
-      </w:r>
-      <w:r>
-        <w:rPr>
-          <w:rFonts w:cs="Calibri"/>
-          <w:sz w:val="20"/>
-          <w:szCs w:val="20"/>
-        </w:rPr>
-        <w:t xml:space="preserve"> support of</w:t>
-      </w:r>
-      <w:r>
-        <w:rPr>
-          <w:rFonts w:cs="Calibri"/>
-          <w:sz w:val="20"/>
-          <w:szCs w:val="20"/>
-        </w:rPr>
-        <w:t xml:space="preserve"> Private </w:t>
-      </w:r>
-      <w:r>
-        <w:rPr>
-          <w:rFonts w:cs="Calibri"/>
-          <w:sz w:val="20"/>
-          <w:szCs w:val="20"/>
-        </w:rPr>
-        <w:t>groups</w:t>
-      </w:r>
-      <w:r>
-        <w:rPr>
-          <w:rFonts w:cs="Calibri"/>
-          <w:sz w:val="20"/>
-          <w:szCs w:val="20"/>
-        </w:rPr>
-        <w:t xml:space="preserve"> which enables the customers to view and share components only </w:t>
-      </w:r>
-      <w:r>
-        <w:rPr>
-          <w:rFonts w:cs="Calibri"/>
-          <w:sz w:val="20"/>
-          <w:szCs w:val="20"/>
-        </w:rPr>
-        <w:t>with</w:t>
-      </w:r>
-      <w:r>
-        <w:rPr>
-          <w:rFonts w:cs="Calibri"/>
-          <w:sz w:val="20"/>
-          <w:szCs w:val="20"/>
-        </w:rPr>
-        <w:t>in their organization with high security.</w:t>
-      </w:r>
-    </w:p>
-    <w:p>
-      <w:pPr>
-        <w:widowControl w:val="0"/>
-        <w:numPr>
-          <w:ilvl w:val="2"/>
-          <w:numId w:val="10"/>
-        </w:numPr>
-        <w:overflowPunct w:val="0"/>
-        <w:autoSpaceDE w:val="0"/>
-        <w:autoSpaceDN w:val="0"/>
-        <w:adjustRightInd w:val="0"/>
-        <w:spacing w:after="0" w:line="240" w:lineRule="auto"/>
-        <w:jc w:val="both"/>
-        <w:rPr>
-          <w:rFonts w:ascii="Arial" w:hAnsi="Arial" w:cs="Arial"/>
-          <w:color w:val="000066"/>
-          <w:sz w:val="20"/>
-          <w:szCs w:val="20"/>
-        </w:rPr>
-      </w:pPr>
-      <w:r>
-        <w:rPr>
-          <w:rFonts w:cs="Calibri"/>
-          <w:sz w:val="20"/>
-          <w:szCs w:val="20"/>
-        </w:rPr>
-        <w:t xml:space="preserve">Owned and Orchestrated the complete </w:t>
-      </w:r>
-      <w:r>
-        <w:rPr>
-          <w:rFonts w:cs="Calibri"/>
-          <w:sz w:val="20"/>
-          <w:szCs w:val="20"/>
-        </w:rPr>
-        <w:t>D</w:t>
-      </w:r>
-      <w:r>
-        <w:rPr>
-          <w:rFonts w:cs="Calibri"/>
-          <w:sz w:val="20"/>
-          <w:szCs w:val="20"/>
-        </w:rPr>
-        <w:t>esign and development of</w:t>
-      </w:r>
-      <w:r>
-        <w:rPr>
-          <w:rFonts w:cs="Calibri"/>
-          <w:sz w:val="20"/>
-          <w:szCs w:val="20"/>
-        </w:rPr>
-        <w:t xml:space="preserve"> </w:t>
-      </w:r>
-      <w:r>
-        <w:rPr>
-          <w:rFonts w:cs="Calibri"/>
-          <w:b/>
-          <w:bCs/>
-          <w:sz w:val="20"/>
-          <w:szCs w:val="20"/>
-        </w:rPr>
-        <w:t>A</w:t>
-      </w:r>
-      <w:r>
-        <w:rPr>
-          <w:rFonts w:cs="Calibri"/>
-          <w:b/>
-          <w:bCs/>
-          <w:sz w:val="20"/>
-          <w:szCs w:val="20"/>
-        </w:rPr>
-        <w:t xml:space="preserve">utomation </w:t>
-      </w:r>
-      <w:r>
-        <w:rPr>
-          <w:rFonts w:cs="Calibri"/>
-          <w:b/>
-          <w:bCs/>
-          <w:sz w:val="20"/>
-          <w:szCs w:val="20"/>
-        </w:rPr>
-        <w:t>T</w:t>
-      </w:r>
-      <w:r>
-        <w:rPr>
-          <w:rFonts w:cs="Calibri"/>
-          <w:b/>
-          <w:bCs/>
-          <w:sz w:val="20"/>
-          <w:szCs w:val="20"/>
-        </w:rPr>
-        <w:t xml:space="preserve">esting </w:t>
-      </w:r>
-      <w:r>
-        <w:rPr>
-          <w:rFonts w:cs="Calibri"/>
-          <w:b/>
-          <w:bCs/>
-          <w:sz w:val="20"/>
-          <w:szCs w:val="20"/>
-        </w:rPr>
-        <w:t>E</w:t>
-      </w:r>
-      <w:r>
-        <w:rPr>
-          <w:rFonts w:cs="Calibri"/>
-          <w:b/>
-          <w:bCs/>
-          <w:sz w:val="20"/>
-          <w:szCs w:val="20"/>
-        </w:rPr>
-        <w:t>ngine</w:t>
-      </w:r>
-      <w:r>
-        <w:rPr>
-          <w:rFonts w:cs="Calibri"/>
-          <w:sz w:val="20"/>
-          <w:szCs w:val="20"/>
-        </w:rPr>
-        <w:t xml:space="preserve"> </w:t>
-      </w:r>
-      <w:r>
-        <w:rPr>
-          <w:rFonts w:cs="Calibri"/>
-          <w:sz w:val="20"/>
-          <w:szCs w:val="20"/>
-        </w:rPr>
-        <w:t>in</w:t>
-      </w:r>
-      <w:r>
-        <w:rPr>
-          <w:rFonts w:cs="Calibri"/>
-          <w:sz w:val="20"/>
-          <w:szCs w:val="20"/>
-        </w:rPr>
-        <w:t xml:space="preserve"> </w:t>
-      </w:r>
-      <w:r>
-        <w:rPr>
-          <w:rFonts w:cs="Calibri"/>
-          <w:noProof/>
-          <w:sz w:val="20"/>
-          <w:szCs w:val="20"/>
-        </w:rPr>
-        <w:t>J</w:t>
-      </w:r>
-      <w:r>
-        <w:rPr>
-          <w:rFonts w:cs="Calibri"/>
-          <w:noProof/>
-          <w:sz w:val="20"/>
-          <w:szCs w:val="20"/>
-        </w:rPr>
         <w:t>ava</w:t>
       </w:r>
       <w:r>
@@ -2602,39 +2701,7 @@
           <w:sz w:val="20"/>
           <w:szCs w:val="20"/>
         </w:rPr>
-        <w:t xml:space="preserve">provides a daily report for </w:t>
-      </w:r>
-      <w:r>
-        <w:rPr>
-          <w:rFonts w:cs="Calibri"/>
-          <w:sz w:val="20"/>
-          <w:szCs w:val="20"/>
-        </w:rPr>
-        <w:t>Website</w:t>
-      </w:r>
-      <w:r>
-        <w:rPr>
-          <w:rFonts w:cs="Calibri"/>
-          <w:sz w:val="20"/>
-          <w:szCs w:val="20"/>
-        </w:rPr>
-        <w:t xml:space="preserve"> and </w:t>
-      </w:r>
-      <w:r>
-        <w:rPr>
-          <w:rFonts w:cs="Calibri"/>
-          <w:sz w:val="20"/>
-          <w:szCs w:val="20"/>
-        </w:rPr>
-        <w:t>APIs</w:t>
-      </w:r>
-      <w:r>
-        <w:rPr>
-          <w:rFonts w:cs="Calibri"/>
-          <w:sz w:val="20"/>
-          <w:szCs w:val="20"/>
-        </w:rPr>
-        <w:t xml:space="preserve"> tests status which resulted in </w:t>
+        <w:t xml:space="preserve">provides a daily report for Website and APIs tests status which resulted in </w:t>
       </w:r>
       <w:r>
         <w:rPr>
@@ -2810,20 +2877,11 @@
     <w:p>
       <w:pPr>
         <w:widowControl w:val="0"/>
-        <w:numPr>
-          <w:ilvl w:val="0"/>
-          <w:numId w:val="1"/>
-        </w:numPr>
-        <w:tabs>
-          <w:tab w:val="clear" w:pos="720"/>
-          <w:tab w:val="num" w:pos="260"/>
-        </w:tabs>
         <w:overflowPunct w:val="0"/>
         <w:autoSpaceDE w:val="0"/>
         <w:autoSpaceDN w:val="0"/>
         <w:adjustRightInd w:val="0"/>
         <w:spacing w:after="0" w:line="240" w:lineRule="auto"/>
-        <w:ind w:left="260" w:hanging="188"/>
         <w:jc w:val="both"/>
         <w:rPr>
           <w:rFonts w:ascii="Arial" w:hAnsi="Arial" w:cs="Arial"/>
@@ -2858,7 +2916,7 @@
         </w:rPr>
         <w:t xml:space="preserve"> (</w:t>
       </w:r>
-      <w:hyperlink r:id="rId8" w:history="1">
+      <w:hyperlink r:id="rId11" w:history="1">
         <w:r>
           <w:rPr>
             <w:rStyle w:val="Hyperlink"/>
@@ -2873,7 +2931,7 @@
         </w:rPr>
         <w:t xml:space="preserve"> &amp; </w:t>
       </w:r>
-      <w:hyperlink r:id="rId9" w:history="1">
+      <w:hyperlink r:id="rId12" w:history="1">
         <w:r>
           <w:rPr>
             <w:rStyle w:val="Hyperlink"/>
@@ -2904,10 +2962,11 @@
     </w:p>
     <w:p>
       <w:pPr>
+        <w:pStyle w:val="ListParagraph"/>
         <w:widowControl w:val="0"/>
         <w:numPr>
-          <w:ilvl w:val="1"/>
-          <w:numId w:val="10"/>
+          <w:ilvl w:val="0"/>
+          <w:numId w:val="20"/>
         </w:numPr>
         <w:overflowPunct w:val="0"/>
         <w:autoSpaceDE w:val="0"/>
@@ -2929,15 +2988,112 @@
           <w:sz w:val="20"/>
           <w:szCs w:val="20"/>
         </w:rPr>
-        <w:t>Roles &amp; Responsibilities:</w:t>
+        <w:t>D</w:t>
+      </w:r>
+      <w:r>
+        <w:rPr>
+          <w:rFonts w:cs="Calibri"/>
+          <w:sz w:val="20"/>
+          <w:szCs w:val="20"/>
+        </w:rPr>
+        <w:t>evelop</w:t>
+      </w:r>
+      <w:r>
+        <w:rPr>
+          <w:rFonts w:cs="Calibri"/>
+          <w:sz w:val="20"/>
+          <w:szCs w:val="20"/>
+        </w:rPr>
+        <w:t xml:space="preserve"> </w:t>
+      </w:r>
+      <w:r>
+        <w:rPr>
+          <w:rFonts w:cs="Calibri"/>
+          <w:sz w:val="20"/>
+          <w:szCs w:val="20"/>
+        </w:rPr>
+        <w:t xml:space="preserve">Pixel-perfect </w:t>
+      </w:r>
+      <w:r>
+        <w:rPr>
+          <w:rFonts w:cs="Calibri"/>
+          <w:sz w:val="20"/>
+          <w:szCs w:val="20"/>
+        </w:rPr>
+        <w:t>front</w:t>
+      </w:r>
+      <w:r>
+        <w:rPr>
+          <w:rFonts w:cs="Calibri"/>
+          <w:sz w:val="20"/>
+          <w:szCs w:val="20"/>
+        </w:rPr>
+        <w:t>-e</w:t>
+      </w:r>
+      <w:r>
+        <w:rPr>
+          <w:rFonts w:cs="Calibri"/>
+          <w:sz w:val="20"/>
+          <w:szCs w:val="20"/>
+        </w:rPr>
+        <w:t>nd</w:t>
+      </w:r>
+      <w:r>
+        <w:rPr>
+          <w:rFonts w:cs="Calibri"/>
+          <w:sz w:val="20"/>
+          <w:szCs w:val="20"/>
+        </w:rPr>
+        <w:t xml:space="preserve"> </w:t>
+      </w:r>
+      <w:r>
+        <w:rPr>
+          <w:rFonts w:cs="Calibri"/>
+          <w:sz w:val="20"/>
+          <w:szCs w:val="20"/>
+        </w:rPr>
+        <w:t xml:space="preserve">with </w:t>
+      </w:r>
+      <w:r>
+        <w:rPr>
+          <w:rFonts w:cs="Calibri"/>
+          <w:sz w:val="20"/>
+          <w:szCs w:val="20"/>
+        </w:rPr>
+        <w:t xml:space="preserve">the </w:t>
+      </w:r>
+      <w:r>
+        <w:rPr>
+          <w:rFonts w:cs="Calibri"/>
+          <w:sz w:val="20"/>
+          <w:szCs w:val="20"/>
+        </w:rPr>
+        <w:t xml:space="preserve">responsiveness </w:t>
+      </w:r>
+      <w:r>
+        <w:rPr>
+          <w:rFonts w:cs="Calibri"/>
+          <w:sz w:val="20"/>
+          <w:szCs w:val="20"/>
+        </w:rPr>
+        <w:t>of Kony Web portals</w:t>
+      </w:r>
+      <w:r>
+        <w:rPr>
+          <w:rFonts w:cs="Calibri"/>
+          <w:sz w:val="20"/>
+          <w:szCs w:val="20"/>
+        </w:rPr>
+        <w:t>.</w:t>
       </w:r>
     </w:p>
     <w:p>
       <w:pPr>
+        <w:pStyle w:val="ListParagraph"/>
         <w:widowControl w:val="0"/>
         <w:numPr>
-          <w:ilvl w:val="2"/>
-          <w:numId w:val="10"/>
+          <w:ilvl w:val="0"/>
+          <w:numId w:val="20"/>
         </w:numPr>
         <w:overflowPunct w:val="0"/>
         <w:autoSpaceDE w:val="0"/>
@@ -2958,95 +3114,7 @@
           <w:sz w:val="20"/>
           <w:szCs w:val="20"/>
         </w:rPr>
-        <w:t>D</w:t>
-      </w:r>
-      <w:r>
-        <w:rPr>
-          <w:rFonts w:cs="Calibri"/>
-          <w:sz w:val="20"/>
-          <w:szCs w:val="20"/>
-        </w:rPr>
-        <w:t>evelop</w:t>
-      </w:r>
-      <w:r>
-        <w:rPr>
-          <w:rFonts w:cs="Calibri"/>
-          <w:sz w:val="20"/>
-          <w:szCs w:val="20"/>
-        </w:rPr>
-        <w:t xml:space="preserve"> </w:t>
-      </w:r>
-      <w:r>
-        <w:rPr>
-          <w:rFonts w:cs="Calibri"/>
-          <w:sz w:val="20"/>
-          <w:szCs w:val="20"/>
-        </w:rPr>
-        <w:t xml:space="preserve">Pixel-perfect </w:t>
-      </w:r>
-      <w:r>
-        <w:rPr>
-          <w:rFonts w:cs="Calibri"/>
-          <w:sz w:val="20"/>
-          <w:szCs w:val="20"/>
-        </w:rPr>
-        <w:t>front</w:t>
-      </w:r>
-      <w:r>
-        <w:rPr>
-          <w:rFonts w:cs="Calibri"/>
-          <w:sz w:val="20"/>
-          <w:szCs w:val="20"/>
-        </w:rPr>
-        <w:t>-e</w:t>
-      </w:r>
-      <w:r>
-        <w:rPr>
-          <w:rFonts w:cs="Calibri"/>
-          <w:sz w:val="20"/>
-          <w:szCs w:val="20"/>
-        </w:rPr>
-        <w:t>nd</w:t>
-      </w:r>
-      <w:r>
-        <w:rPr>
-          <w:rFonts w:cs="Calibri"/>
-          <w:sz w:val="20"/>
-          <w:szCs w:val="20"/>
-        </w:rPr>
-        <w:t xml:space="preserve"> </w:t>
-      </w:r>
-      <w:r>
-        <w:rPr>
-          <w:rFonts w:cs="Calibri"/>
-          <w:sz w:val="20"/>
-          <w:szCs w:val="20"/>
-        </w:rPr>
-        <w:t xml:space="preserve">with </w:t>
-      </w:r>
-      <w:r>
-        <w:rPr>
-          <w:rFonts w:cs="Calibri"/>
-          <w:sz w:val="20"/>
-          <w:szCs w:val="20"/>
-        </w:rPr>
-        <w:t xml:space="preserve">the </w:t>
-      </w:r>
-      <w:r>
-        <w:rPr>
-          <w:rFonts w:cs="Calibri"/>
-          <w:sz w:val="20"/>
-          <w:szCs w:val="20"/>
-        </w:rPr>
-        <w:t xml:space="preserve">responsiveness </w:t>
-      </w:r>
-      <w:r>
-        <w:rPr>
-          <w:rFonts w:cs="Calibri"/>
-          <w:sz w:val="20"/>
-          <w:szCs w:val="20"/>
-        </w:rPr>
-        <w:t xml:space="preserve">of </w:t>
+        <w:t xml:space="preserve">Integrate Google Analytics and Google tag manager in Web portals to </w:t>
       </w:r>
       <w:proofErr w:type="spellStart"/>
       <w:r>
@@ -3055,7 +3123,7 @@
           <w:sz w:val="20"/>
           <w:szCs w:val="20"/>
         </w:rPr>
-        <w:t>Kony</w:t>
+        <w:t>analyse</w:t>
       </w:r>
       <w:proofErr w:type="spellEnd"/>
       <w:r>
@@ -3064,23 +3132,16 @@
           <w:sz w:val="20"/>
           <w:szCs w:val="20"/>
         </w:rPr>
-        <w:t xml:space="preserve"> Web portals</w:t>
-      </w:r>
-      <w:r>
-        <w:rPr>
-          <w:rFonts w:cs="Calibri"/>
-          <w:sz w:val="20"/>
-          <w:szCs w:val="20"/>
-        </w:rPr>
-        <w:t>.</w:t>
+        <w:t xml:space="preserve"> customer interactions.</w:t>
       </w:r>
     </w:p>
     <w:p>
       <w:pPr>
+        <w:pStyle w:val="ListParagraph"/>
         <w:widowControl w:val="0"/>
         <w:numPr>
-          <w:ilvl w:val="2"/>
-          <w:numId w:val="10"/>
+          <w:ilvl w:val="0"/>
+          <w:numId w:val="20"/>
         </w:numPr>
         <w:overflowPunct w:val="0"/>
         <w:autoSpaceDE w:val="0"/>
@@ -3101,86 +3162,7 @@
           <w:sz w:val="20"/>
           <w:szCs w:val="20"/>
         </w:rPr>
-        <w:t xml:space="preserve">Integrate Google Analytics and Google tag manager in Web portals to </w:t>
-      </w:r>
-      <w:proofErr w:type="spellStart"/>
-      <w:r>
-        <w:rPr>
-          <w:rFonts w:cs="Calibri"/>
-          <w:sz w:val="20"/>
-          <w:szCs w:val="20"/>
-        </w:rPr>
-        <w:t>analyse</w:t>
-      </w:r>
-      <w:proofErr w:type="spellEnd"/>
-      <w:r>
-        <w:rPr>
-          <w:rFonts w:cs="Calibri"/>
-          <w:sz w:val="20"/>
-          <w:szCs w:val="20"/>
-        </w:rPr>
-        <w:t xml:space="preserve"> customer interactions.</w:t>
-      </w:r>
-    </w:p>
-    <w:p>
-      <w:pPr>
-        <w:widowControl w:val="0"/>
-        <w:numPr>
-          <w:ilvl w:val="2"/>
-          <w:numId w:val="10"/>
-        </w:numPr>
-        <w:overflowPunct w:val="0"/>
-        <w:autoSpaceDE w:val="0"/>
-        <w:autoSpaceDN w:val="0"/>
-        <w:adjustRightInd w:val="0"/>
-        <w:spacing w:after="0" w:line="240" w:lineRule="auto"/>
-        <w:jc w:val="both"/>
-        <w:rPr>
-          <w:rFonts w:ascii="Arial" w:hAnsi="Arial" w:cs="Arial"/>
-          <w:color w:val="000066"/>
-          <w:sz w:val="20"/>
-          <w:szCs w:val="20"/>
-        </w:rPr>
-      </w:pPr>
-      <w:r>
-        <w:rPr>
-          <w:rFonts w:cs="Calibri"/>
-          <w:sz w:val="20"/>
-          <w:szCs w:val="20"/>
-        </w:rPr>
-        <w:t xml:space="preserve">Develop APIs in </w:t>
-      </w:r>
-      <w:r>
-        <w:rPr>
-          <w:rFonts w:cs="Calibri"/>
-          <w:sz w:val="20"/>
-          <w:szCs w:val="20"/>
-        </w:rPr>
-        <w:t>Drupal</w:t>
-      </w:r>
-      <w:r>
-        <w:rPr>
-          <w:rFonts w:cs="Calibri"/>
-          <w:sz w:val="20"/>
-          <w:szCs w:val="20"/>
-        </w:rPr>
-        <w:t xml:space="preserve"> in </w:t>
-      </w:r>
-      <w:r>
-        <w:rPr>
-          <w:rFonts w:cs="Calibri"/>
-          <w:sz w:val="20"/>
-          <w:szCs w:val="20"/>
-        </w:rPr>
-        <w:t>PHP</w:t>
-      </w:r>
-      <w:r>
-        <w:rPr>
-          <w:rFonts w:cs="Calibri"/>
-          <w:sz w:val="20"/>
-          <w:szCs w:val="20"/>
-        </w:rPr>
-        <w:t>.</w:t>
+        <w:t>Develop APIs in Drupal in PHP.</w:t>
       </w:r>
       <w:bookmarkEnd w:id="0"/>
       <w:r>
@@ -3886,7 +3868,7 @@
         </w:rPr>
         <w:t xml:space="preserve">: </w:t>
       </w:r>
-      <w:hyperlink r:id="rId10" w:history="1">
+      <w:hyperlink r:id="rId13" w:history="1">
         <w:r>
           <w:rPr>
             <w:rStyle w:val="Hyperlink"/>
@@ -3948,7 +3930,7 @@
         </w:rPr>
         <w:t xml:space="preserve">: </w:t>
       </w:r>
-      <w:hyperlink r:id="rId11" w:history="1">
+      <w:hyperlink r:id="rId14" w:history="1">
         <w:r>
           <w:rPr>
             <w:rStyle w:val="Hyperlink"/>
@@ -4592,6 +4574,1017 @@
     </w:lvl>
   </w:abstractNum>
   <w:abstractNum w:abstractNumId="7" w15:restartNumberingAfterBreak="0">
+    <w:nsid w:val="047F29C5"/>
+    <w:multiLevelType w:val="hybridMultilevel"/>
+    <w:tmpl w:val="6854E7C4"/>
+    <w:lvl w:ilvl="0" w:tplc="08090001">
+      <w:start w:val="1"/>
+      <w:numFmt w:val="bullet"/>
+      <w:lvlText w:val=""/>
+      <w:lvlJc w:val="left"/>
+      <w:pPr>
+        <w:ind w:left="720" w:hanging="360"/>
+      </w:pPr>
+      <w:rPr>
+        <w:rFonts w:ascii="Symbol" w:hAnsi="Symbol" w:hint="default"/>
+      </w:rPr>
+    </w:lvl>
+    <w:lvl w:ilvl="1" w:tplc="08090003" w:tentative="1">
+      <w:start w:val="1"/>
+      <w:numFmt w:val="bullet"/>
+      <w:lvlText w:val="o"/>
+      <w:lvlJc w:val="left"/>
+      <w:pPr>
+        <w:ind w:left="1440" w:hanging="360"/>
+      </w:pPr>
+      <w:rPr>
+        <w:rFonts w:ascii="Courier New" w:hAnsi="Courier New" w:cs="Courier New" w:hint="default"/>
+      </w:rPr>
+    </w:lvl>
+    <w:lvl w:ilvl="2" w:tplc="08090005" w:tentative="1">
+      <w:start w:val="1"/>
+      <w:numFmt w:val="bullet"/>
+      <w:lvlText w:val=""/>
+      <w:lvlJc w:val="left"/>
+      <w:pPr>
+        <w:ind w:left="2160" w:hanging="360"/>
+      </w:pPr>
+      <w:rPr>
+        <w:rFonts w:ascii="Wingdings" w:hAnsi="Wingdings" w:hint="default"/>
+      </w:rPr>
+    </w:lvl>
+    <w:lvl w:ilvl="3" w:tplc="08090001" w:tentative="1">
+      <w:start w:val="1"/>
+      <w:numFmt w:val="bullet"/>
+      <w:lvlText w:val=""/>
+      <w:lvlJc w:val="left"/>
+      <w:pPr>
+        <w:ind w:left="2880" w:hanging="360"/>
+      </w:pPr>
+      <w:rPr>
+        <w:rFonts w:ascii="Symbol" w:hAnsi="Symbol" w:hint="default"/>
+      </w:rPr>
+    </w:lvl>
+    <w:lvl w:ilvl="4" w:tplc="08090003" w:tentative="1">
+      <w:start w:val="1"/>
+      <w:numFmt w:val="bullet"/>
+      <w:lvlText w:val="o"/>
+      <w:lvlJc w:val="left"/>
+      <w:pPr>
+        <w:ind w:left="3600" w:hanging="360"/>
+      </w:pPr>
+      <w:rPr>
+        <w:rFonts w:ascii="Courier New" w:hAnsi="Courier New" w:cs="Courier New" w:hint="default"/>
+      </w:rPr>
+    </w:lvl>
+    <w:lvl w:ilvl="5" w:tplc="08090005" w:tentative="1">
+      <w:start w:val="1"/>
+      <w:numFmt w:val="bullet"/>
+      <w:lvlText w:val=""/>
+      <w:lvlJc w:val="left"/>
+      <w:pPr>
+        <w:ind w:left="4320" w:hanging="360"/>
+      </w:pPr>
+      <w:rPr>
+        <w:rFonts w:ascii="Wingdings" w:hAnsi="Wingdings" w:hint="default"/>
+      </w:rPr>
+    </w:lvl>
+    <w:lvl w:ilvl="6" w:tplc="08090001" w:tentative="1">
+      <w:start w:val="1"/>
+      <w:numFmt w:val="bullet"/>
+      <w:lvlText w:val=""/>
+      <w:lvlJc w:val="left"/>
+      <w:pPr>
+        <w:ind w:left="5040" w:hanging="360"/>
+      </w:pPr>
+      <w:rPr>
+        <w:rFonts w:ascii="Symbol" w:hAnsi="Symbol" w:hint="default"/>
+      </w:rPr>
+    </w:lvl>
+    <w:lvl w:ilvl="7" w:tplc="08090003" w:tentative="1">
+      <w:start w:val="1"/>
+      <w:numFmt w:val="bullet"/>
+      <w:lvlText w:val="o"/>
+      <w:lvlJc w:val="left"/>
+      <w:pPr>
+        <w:ind w:left="5760" w:hanging="360"/>
+      </w:pPr>
+      <w:rPr>
+        <w:rFonts w:ascii="Courier New" w:hAnsi="Courier New" w:cs="Courier New" w:hint="default"/>
+      </w:rPr>
+    </w:lvl>
+    <w:lvl w:ilvl="8" w:tplc="08090005" w:tentative="1">
+      <w:start w:val="1"/>
+      <w:numFmt w:val="bullet"/>
+      <w:lvlText w:val=""/>
+      <w:lvlJc w:val="left"/>
+      <w:pPr>
+        <w:ind w:left="6480" w:hanging="360"/>
+      </w:pPr>
+      <w:rPr>
+        <w:rFonts w:ascii="Wingdings" w:hAnsi="Wingdings" w:hint="default"/>
+      </w:rPr>
+    </w:lvl>
+  </w:abstractNum>
+  <w:abstractNum w:abstractNumId="8" w15:restartNumberingAfterBreak="0">
+    <w:nsid w:val="088466BE"/>
+    <w:multiLevelType w:val="hybridMultilevel"/>
+    <w:tmpl w:val="84064A72"/>
+    <w:lvl w:ilvl="0" w:tplc="000018BE">
+      <w:start w:val="1"/>
+      <w:numFmt w:val="bullet"/>
+      <w:lvlText w:val="•"/>
+      <w:lvlJc w:val="left"/>
+      <w:pPr>
+        <w:ind w:left="360" w:hanging="360"/>
+      </w:pPr>
+    </w:lvl>
+    <w:lvl w:ilvl="1" w:tplc="08090003" w:tentative="1">
+      <w:start w:val="1"/>
+      <w:numFmt w:val="bullet"/>
+      <w:lvlText w:val="o"/>
+      <w:lvlJc w:val="left"/>
+      <w:pPr>
+        <w:ind w:left="1080" w:hanging="360"/>
+      </w:pPr>
+      <w:rPr>
+        <w:rFonts w:ascii="Courier New" w:hAnsi="Courier New" w:cs="Courier New" w:hint="default"/>
+      </w:rPr>
+    </w:lvl>
+    <w:lvl w:ilvl="2" w:tplc="08090005" w:tentative="1">
+      <w:start w:val="1"/>
+      <w:numFmt w:val="bullet"/>
+      <w:lvlText w:val=""/>
+      <w:lvlJc w:val="left"/>
+      <w:pPr>
+        <w:ind w:left="1800" w:hanging="360"/>
+      </w:pPr>
+      <w:rPr>
+        <w:rFonts w:ascii="Wingdings" w:hAnsi="Wingdings" w:hint="default"/>
+      </w:rPr>
+    </w:lvl>
+    <w:lvl w:ilvl="3" w:tplc="08090001" w:tentative="1">
+      <w:start w:val="1"/>
+      <w:numFmt w:val="bullet"/>
+      <w:lvlText w:val=""/>
+      <w:lvlJc w:val="left"/>
+      <w:pPr>
+        <w:ind w:left="2520" w:hanging="360"/>
+      </w:pPr>
+      <w:rPr>
+        <w:rFonts w:ascii="Symbol" w:hAnsi="Symbol" w:hint="default"/>
+      </w:rPr>
+    </w:lvl>
+    <w:lvl w:ilvl="4" w:tplc="08090003" w:tentative="1">
+      <w:start w:val="1"/>
+      <w:numFmt w:val="bullet"/>
+      <w:lvlText w:val="o"/>
+      <w:lvlJc w:val="left"/>
+      <w:pPr>
+        <w:ind w:left="3240" w:hanging="360"/>
+      </w:pPr>
+      <w:rPr>
+        <w:rFonts w:ascii="Courier New" w:hAnsi="Courier New" w:cs="Courier New" w:hint="default"/>
+      </w:rPr>
+    </w:lvl>
+    <w:lvl w:ilvl="5" w:tplc="08090005" w:tentative="1">
+      <w:start w:val="1"/>
+      <w:numFmt w:val="bullet"/>
+      <w:lvlText w:val=""/>
+      <w:lvlJc w:val="left"/>
+      <w:pPr>
+        <w:ind w:left="3960" w:hanging="360"/>
+      </w:pPr>
+      <w:rPr>
+        <w:rFonts w:ascii="Wingdings" w:hAnsi="Wingdings" w:hint="default"/>
+      </w:rPr>
+    </w:lvl>
+    <w:lvl w:ilvl="6" w:tplc="08090001" w:tentative="1">
+      <w:start w:val="1"/>
+      <w:numFmt w:val="bullet"/>
+      <w:lvlText w:val=""/>
+      <w:lvlJc w:val="left"/>
+      <w:pPr>
+        <w:ind w:left="4680" w:hanging="360"/>
+      </w:pPr>
+      <w:rPr>
+        <w:rFonts w:ascii="Symbol" w:hAnsi="Symbol" w:hint="default"/>
+      </w:rPr>
+    </w:lvl>
+    <w:lvl w:ilvl="7" w:tplc="08090003" w:tentative="1">
+      <w:start w:val="1"/>
+      <w:numFmt w:val="bullet"/>
+      <w:lvlText w:val="o"/>
+      <w:lvlJc w:val="left"/>
+      <w:pPr>
+        <w:ind w:left="5400" w:hanging="360"/>
+      </w:pPr>
+      <w:rPr>
+        <w:rFonts w:ascii="Courier New" w:hAnsi="Courier New" w:cs="Courier New" w:hint="default"/>
+      </w:rPr>
+    </w:lvl>
+    <w:lvl w:ilvl="8" w:tplc="08090005" w:tentative="1">
+      <w:start w:val="1"/>
+      <w:numFmt w:val="bullet"/>
+      <w:lvlText w:val=""/>
+      <w:lvlJc w:val="left"/>
+      <w:pPr>
+        <w:ind w:left="6120" w:hanging="360"/>
+      </w:pPr>
+      <w:rPr>
+        <w:rFonts w:ascii="Wingdings" w:hAnsi="Wingdings" w:hint="default"/>
+      </w:rPr>
+    </w:lvl>
+  </w:abstractNum>
+  <w:abstractNum w:abstractNumId="9" w15:restartNumberingAfterBreak="0">
+    <w:nsid w:val="08C35160"/>
+    <w:multiLevelType w:val="hybridMultilevel"/>
+    <w:tmpl w:val="08F4DDD8"/>
+    <w:lvl w:ilvl="0" w:tplc="000018BE">
+      <w:start w:val="1"/>
+      <w:numFmt w:val="bullet"/>
+      <w:lvlText w:val="•"/>
+      <w:lvlJc w:val="left"/>
+      <w:pPr>
+        <w:ind w:left="360" w:hanging="360"/>
+      </w:pPr>
+    </w:lvl>
+    <w:lvl w:ilvl="1" w:tplc="08090003" w:tentative="1">
+      <w:start w:val="1"/>
+      <w:numFmt w:val="bullet"/>
+      <w:lvlText w:val="o"/>
+      <w:lvlJc w:val="left"/>
+      <w:pPr>
+        <w:ind w:left="1080" w:hanging="360"/>
+      </w:pPr>
+      <w:rPr>
+        <w:rFonts w:ascii="Courier New" w:hAnsi="Courier New" w:cs="Courier New" w:hint="default"/>
+      </w:rPr>
+    </w:lvl>
+    <w:lvl w:ilvl="2" w:tplc="08090005" w:tentative="1">
+      <w:start w:val="1"/>
+      <w:numFmt w:val="bullet"/>
+      <w:lvlText w:val=""/>
+      <w:lvlJc w:val="left"/>
+      <w:pPr>
+        <w:ind w:left="1800" w:hanging="360"/>
+      </w:pPr>
+      <w:rPr>
+        <w:rFonts w:ascii="Wingdings" w:hAnsi="Wingdings" w:hint="default"/>
+      </w:rPr>
+    </w:lvl>
+    <w:lvl w:ilvl="3" w:tplc="08090001" w:tentative="1">
+      <w:start w:val="1"/>
+      <w:numFmt w:val="bullet"/>
+      <w:lvlText w:val=""/>
+      <w:lvlJc w:val="left"/>
+      <w:pPr>
+        <w:ind w:left="2520" w:hanging="360"/>
+      </w:pPr>
+      <w:rPr>
+        <w:rFonts w:ascii="Symbol" w:hAnsi="Symbol" w:hint="default"/>
+      </w:rPr>
+    </w:lvl>
+    <w:lvl w:ilvl="4" w:tplc="08090003" w:tentative="1">
+      <w:start w:val="1"/>
+      <w:numFmt w:val="bullet"/>
+      <w:lvlText w:val="o"/>
+      <w:lvlJc w:val="left"/>
+      <w:pPr>
+        <w:ind w:left="3240" w:hanging="360"/>
+      </w:pPr>
+      <w:rPr>
+        <w:rFonts w:ascii="Courier New" w:hAnsi="Courier New" w:cs="Courier New" w:hint="default"/>
+      </w:rPr>
+    </w:lvl>
+    <w:lvl w:ilvl="5" w:tplc="08090005" w:tentative="1">
+      <w:start w:val="1"/>
+      <w:numFmt w:val="bullet"/>
+      <w:lvlText w:val=""/>
+      <w:lvlJc w:val="left"/>
+      <w:pPr>
+        <w:ind w:left="3960" w:hanging="360"/>
+      </w:pPr>
+      <w:rPr>
+        <w:rFonts w:ascii="Wingdings" w:hAnsi="Wingdings" w:hint="default"/>
+      </w:rPr>
+    </w:lvl>
+    <w:lvl w:ilvl="6" w:tplc="08090001" w:tentative="1">
+      <w:start w:val="1"/>
+      <w:numFmt w:val="bullet"/>
+      <w:lvlText w:val=""/>
+      <w:lvlJc w:val="left"/>
+      <w:pPr>
+        <w:ind w:left="4680" w:hanging="360"/>
+      </w:pPr>
+      <w:rPr>
+        <w:rFonts w:ascii="Symbol" w:hAnsi="Symbol" w:hint="default"/>
+      </w:rPr>
+    </w:lvl>
+    <w:lvl w:ilvl="7" w:tplc="08090003" w:tentative="1">
+      <w:start w:val="1"/>
+      <w:numFmt w:val="bullet"/>
+      <w:lvlText w:val="o"/>
+      <w:lvlJc w:val="left"/>
+      <w:pPr>
+        <w:ind w:left="5400" w:hanging="360"/>
+      </w:pPr>
+      <w:rPr>
+        <w:rFonts w:ascii="Courier New" w:hAnsi="Courier New" w:cs="Courier New" w:hint="default"/>
+      </w:rPr>
+    </w:lvl>
+    <w:lvl w:ilvl="8" w:tplc="08090005" w:tentative="1">
+      <w:start w:val="1"/>
+      <w:numFmt w:val="bullet"/>
+      <w:lvlText w:val=""/>
+      <w:lvlJc w:val="left"/>
+      <w:pPr>
+        <w:ind w:left="6120" w:hanging="360"/>
+      </w:pPr>
+      <w:rPr>
+        <w:rFonts w:ascii="Wingdings" w:hAnsi="Wingdings" w:hint="default"/>
+      </w:rPr>
+    </w:lvl>
+  </w:abstractNum>
+  <w:abstractNum w:abstractNumId="10" w15:restartNumberingAfterBreak="0">
+    <w:nsid w:val="17391386"/>
+    <w:multiLevelType w:val="hybridMultilevel"/>
+    <w:tmpl w:val="5748E73E"/>
+    <w:lvl w:ilvl="0" w:tplc="08090001">
+      <w:start w:val="1"/>
+      <w:numFmt w:val="bullet"/>
+      <w:lvlText w:val=""/>
+      <w:lvlJc w:val="left"/>
+      <w:pPr>
+        <w:ind w:left="360" w:hanging="360"/>
+      </w:pPr>
+      <w:rPr>
+        <w:rFonts w:ascii="Symbol" w:hAnsi="Symbol" w:hint="default"/>
+      </w:rPr>
+    </w:lvl>
+    <w:lvl w:ilvl="1" w:tplc="08090003" w:tentative="1">
+      <w:start w:val="1"/>
+      <w:numFmt w:val="bullet"/>
+      <w:lvlText w:val="o"/>
+      <w:lvlJc w:val="left"/>
+      <w:pPr>
+        <w:ind w:left="1080" w:hanging="360"/>
+      </w:pPr>
+      <w:rPr>
+        <w:rFonts w:ascii="Courier New" w:hAnsi="Courier New" w:cs="Courier New" w:hint="default"/>
+      </w:rPr>
+    </w:lvl>
+    <w:lvl w:ilvl="2" w:tplc="08090005" w:tentative="1">
+      <w:start w:val="1"/>
+      <w:numFmt w:val="bullet"/>
+      <w:lvlText w:val=""/>
+      <w:lvlJc w:val="left"/>
+      <w:pPr>
+        <w:ind w:left="1800" w:hanging="360"/>
+      </w:pPr>
+      <w:rPr>
+        <w:rFonts w:ascii="Wingdings" w:hAnsi="Wingdings" w:hint="default"/>
+      </w:rPr>
+    </w:lvl>
+    <w:lvl w:ilvl="3" w:tplc="08090001" w:tentative="1">
+      <w:start w:val="1"/>
+      <w:numFmt w:val="bullet"/>
+      <w:lvlText w:val=""/>
+      <w:lvlJc w:val="left"/>
+      <w:pPr>
+        <w:ind w:left="2520" w:hanging="360"/>
+      </w:pPr>
+      <w:rPr>
+        <w:rFonts w:ascii="Symbol" w:hAnsi="Symbol" w:hint="default"/>
+      </w:rPr>
+    </w:lvl>
+    <w:lvl w:ilvl="4" w:tplc="08090003" w:tentative="1">
+      <w:start w:val="1"/>
+      <w:numFmt w:val="bullet"/>
+      <w:lvlText w:val="o"/>
+      <w:lvlJc w:val="left"/>
+      <w:pPr>
+        <w:ind w:left="3240" w:hanging="360"/>
+      </w:pPr>
+      <w:rPr>
+        <w:rFonts w:ascii="Courier New" w:hAnsi="Courier New" w:cs="Courier New" w:hint="default"/>
+      </w:rPr>
+    </w:lvl>
+    <w:lvl w:ilvl="5" w:tplc="08090005" w:tentative="1">
+      <w:start w:val="1"/>
+      <w:numFmt w:val="bullet"/>
+      <w:lvlText w:val=""/>
+      <w:lvlJc w:val="left"/>
+      <w:pPr>
+        <w:ind w:left="3960" w:hanging="360"/>
+      </w:pPr>
+      <w:rPr>
+        <w:rFonts w:ascii="Wingdings" w:hAnsi="Wingdings" w:hint="default"/>
+      </w:rPr>
+    </w:lvl>
+    <w:lvl w:ilvl="6" w:tplc="08090001" w:tentative="1">
+      <w:start w:val="1"/>
+      <w:numFmt w:val="bullet"/>
+      <w:lvlText w:val=""/>
+      <w:lvlJc w:val="left"/>
+      <w:pPr>
+        <w:ind w:left="4680" w:hanging="360"/>
+      </w:pPr>
+      <w:rPr>
+        <w:rFonts w:ascii="Symbol" w:hAnsi="Symbol" w:hint="default"/>
+      </w:rPr>
+    </w:lvl>
+    <w:lvl w:ilvl="7" w:tplc="08090003" w:tentative="1">
+      <w:start w:val="1"/>
+      <w:numFmt w:val="bullet"/>
+      <w:lvlText w:val="o"/>
+      <w:lvlJc w:val="left"/>
+      <w:pPr>
+        <w:ind w:left="5400" w:hanging="360"/>
+      </w:pPr>
+      <w:rPr>
+        <w:rFonts w:ascii="Courier New" w:hAnsi="Courier New" w:cs="Courier New" w:hint="default"/>
+      </w:rPr>
+    </w:lvl>
+    <w:lvl w:ilvl="8" w:tplc="08090005" w:tentative="1">
+      <w:start w:val="1"/>
+      <w:numFmt w:val="bullet"/>
+      <w:lvlText w:val=""/>
+      <w:lvlJc w:val="left"/>
+      <w:pPr>
+        <w:ind w:left="6120" w:hanging="360"/>
+      </w:pPr>
+      <w:rPr>
+        <w:rFonts w:ascii="Wingdings" w:hAnsi="Wingdings" w:hint="default"/>
+      </w:rPr>
+    </w:lvl>
+  </w:abstractNum>
+  <w:abstractNum w:abstractNumId="11" w15:restartNumberingAfterBreak="0">
+    <w:nsid w:val="1F2A41AC"/>
+    <w:multiLevelType w:val="hybridMultilevel"/>
+    <w:tmpl w:val="55BC5D22"/>
+    <w:lvl w:ilvl="0" w:tplc="0809000F">
+      <w:start w:val="1"/>
+      <w:numFmt w:val="decimal"/>
+      <w:lvlText w:val="%1."/>
+      <w:lvlJc w:val="left"/>
+      <w:pPr>
+        <w:ind w:left="720" w:hanging="360"/>
+      </w:pPr>
+      <w:rPr>
+        <w:rFonts w:hint="default"/>
+      </w:rPr>
+    </w:lvl>
+    <w:lvl w:ilvl="1" w:tplc="08090003" w:tentative="1">
+      <w:start w:val="1"/>
+      <w:numFmt w:val="bullet"/>
+      <w:lvlText w:val="o"/>
+      <w:lvlJc w:val="left"/>
+      <w:pPr>
+        <w:ind w:left="1080" w:hanging="360"/>
+      </w:pPr>
+      <w:rPr>
+        <w:rFonts w:ascii="Courier New" w:hAnsi="Courier New" w:cs="Courier New" w:hint="default"/>
+      </w:rPr>
+    </w:lvl>
+    <w:lvl w:ilvl="2" w:tplc="08090005" w:tentative="1">
+      <w:start w:val="1"/>
+      <w:numFmt w:val="bullet"/>
+      <w:lvlText w:val=""/>
+      <w:lvlJc w:val="left"/>
+      <w:pPr>
+        <w:ind w:left="1800" w:hanging="360"/>
+      </w:pPr>
+      <w:rPr>
+        <w:rFonts w:ascii="Wingdings" w:hAnsi="Wingdings" w:hint="default"/>
+      </w:rPr>
+    </w:lvl>
+    <w:lvl w:ilvl="3" w:tplc="08090001" w:tentative="1">
+      <w:start w:val="1"/>
+      <w:numFmt w:val="bullet"/>
+      <w:lvlText w:val=""/>
+      <w:lvlJc w:val="left"/>
+      <w:pPr>
+        <w:ind w:left="2520" w:hanging="360"/>
+      </w:pPr>
+      <w:rPr>
+        <w:rFonts w:ascii="Symbol" w:hAnsi="Symbol" w:hint="default"/>
+      </w:rPr>
+    </w:lvl>
+    <w:lvl w:ilvl="4" w:tplc="08090003" w:tentative="1">
+      <w:start w:val="1"/>
+      <w:numFmt w:val="bullet"/>
+      <w:lvlText w:val="o"/>
+      <w:lvlJc w:val="left"/>
+      <w:pPr>
+        <w:ind w:left="3240" w:hanging="360"/>
+      </w:pPr>
+      <w:rPr>
+        <w:rFonts w:ascii="Courier New" w:hAnsi="Courier New" w:cs="Courier New" w:hint="default"/>
+      </w:rPr>
+    </w:lvl>
+    <w:lvl w:ilvl="5" w:tplc="08090005" w:tentative="1">
+      <w:start w:val="1"/>
+      <w:numFmt w:val="bullet"/>
+      <w:lvlText w:val=""/>
+      <w:lvlJc w:val="left"/>
+      <w:pPr>
+        <w:ind w:left="3960" w:hanging="360"/>
+      </w:pPr>
+      <w:rPr>
+        <w:rFonts w:ascii="Wingdings" w:hAnsi="Wingdings" w:hint="default"/>
+      </w:rPr>
+    </w:lvl>
+    <w:lvl w:ilvl="6" w:tplc="08090001" w:tentative="1">
+      <w:start w:val="1"/>
+      <w:numFmt w:val="bullet"/>
+      <w:lvlText w:val=""/>
+      <w:lvlJc w:val="left"/>
+      <w:pPr>
+        <w:ind w:left="4680" w:hanging="360"/>
+      </w:pPr>
+      <w:rPr>
+        <w:rFonts w:ascii="Symbol" w:hAnsi="Symbol" w:hint="default"/>
+      </w:rPr>
+    </w:lvl>
+    <w:lvl w:ilvl="7" w:tplc="08090003" w:tentative="1">
+      <w:start w:val="1"/>
+      <w:numFmt w:val="bullet"/>
+      <w:lvlText w:val="o"/>
+      <w:lvlJc w:val="left"/>
+      <w:pPr>
+        <w:ind w:left="5400" w:hanging="360"/>
+      </w:pPr>
+      <w:rPr>
+        <w:rFonts w:ascii="Courier New" w:hAnsi="Courier New" w:cs="Courier New" w:hint="default"/>
+      </w:rPr>
+    </w:lvl>
+    <w:lvl w:ilvl="8" w:tplc="08090005" w:tentative="1">
+      <w:start w:val="1"/>
+      <w:numFmt w:val="bullet"/>
+      <w:lvlText w:val=""/>
+      <w:lvlJc w:val="left"/>
+      <w:pPr>
+        <w:ind w:left="6120" w:hanging="360"/>
+      </w:pPr>
+      <w:rPr>
+        <w:rFonts w:ascii="Wingdings" w:hAnsi="Wingdings" w:hint="default"/>
+      </w:rPr>
+    </w:lvl>
+  </w:abstractNum>
+  <w:abstractNum w:abstractNumId="12" w15:restartNumberingAfterBreak="0">
+    <w:nsid w:val="357629DB"/>
+    <w:multiLevelType w:val="hybridMultilevel"/>
+    <w:tmpl w:val="E1809AB8"/>
+    <w:lvl w:ilvl="0" w:tplc="000018BE">
+      <w:start w:val="1"/>
+      <w:numFmt w:val="bullet"/>
+      <w:lvlText w:val="•"/>
+      <w:lvlJc w:val="left"/>
+      <w:pPr>
+        <w:ind w:left="360" w:hanging="360"/>
+      </w:pPr>
+      <w:rPr>
+        <w:rFonts w:hint="default"/>
+      </w:rPr>
+    </w:lvl>
+    <w:lvl w:ilvl="1" w:tplc="08090003" w:tentative="1">
+      <w:start w:val="1"/>
+      <w:numFmt w:val="bullet"/>
+      <w:lvlText w:val="o"/>
+      <w:lvlJc w:val="left"/>
+      <w:pPr>
+        <w:ind w:left="720" w:hanging="360"/>
+      </w:pPr>
+      <w:rPr>
+        <w:rFonts w:ascii="Courier New" w:hAnsi="Courier New" w:cs="Courier New" w:hint="default"/>
+      </w:rPr>
+    </w:lvl>
+    <w:lvl w:ilvl="2" w:tplc="08090005" w:tentative="1">
+      <w:start w:val="1"/>
+      <w:numFmt w:val="bullet"/>
+      <w:lvlText w:val=""/>
+      <w:lvlJc w:val="left"/>
+      <w:pPr>
+        <w:ind w:left="1440" w:hanging="360"/>
+      </w:pPr>
+      <w:rPr>
+        <w:rFonts w:ascii="Wingdings" w:hAnsi="Wingdings" w:hint="default"/>
+      </w:rPr>
+    </w:lvl>
+    <w:lvl w:ilvl="3" w:tplc="08090001" w:tentative="1">
+      <w:start w:val="1"/>
+      <w:numFmt w:val="bullet"/>
+      <w:lvlText w:val=""/>
+      <w:lvlJc w:val="left"/>
+      <w:pPr>
+        <w:ind w:left="2160" w:hanging="360"/>
+      </w:pPr>
+      <w:rPr>
+        <w:rFonts w:ascii="Symbol" w:hAnsi="Symbol" w:hint="default"/>
+      </w:rPr>
+    </w:lvl>
+    <w:lvl w:ilvl="4" w:tplc="08090003" w:tentative="1">
+      <w:start w:val="1"/>
+      <w:numFmt w:val="bullet"/>
+      <w:lvlText w:val="o"/>
+      <w:lvlJc w:val="left"/>
+      <w:pPr>
+        <w:ind w:left="2880" w:hanging="360"/>
+      </w:pPr>
+      <w:rPr>
+        <w:rFonts w:ascii="Courier New" w:hAnsi="Courier New" w:cs="Courier New" w:hint="default"/>
+      </w:rPr>
+    </w:lvl>
+    <w:lvl w:ilvl="5" w:tplc="08090005" w:tentative="1">
+      <w:start w:val="1"/>
+      <w:numFmt w:val="bullet"/>
+      <w:lvlText w:val=""/>
+      <w:lvlJc w:val="left"/>
+      <w:pPr>
+        <w:ind w:left="3600" w:hanging="360"/>
+      </w:pPr>
+      <w:rPr>
+        <w:rFonts w:ascii="Wingdings" w:hAnsi="Wingdings" w:hint="default"/>
+      </w:rPr>
+    </w:lvl>
+    <w:lvl w:ilvl="6" w:tplc="08090001" w:tentative="1">
+      <w:start w:val="1"/>
+      <w:numFmt w:val="bullet"/>
+      <w:lvlText w:val=""/>
+      <w:lvlJc w:val="left"/>
+      <w:pPr>
+        <w:ind w:left="4320" w:hanging="360"/>
+      </w:pPr>
+      <w:rPr>
+        <w:rFonts w:ascii="Symbol" w:hAnsi="Symbol" w:hint="default"/>
+      </w:rPr>
+    </w:lvl>
+    <w:lvl w:ilvl="7" w:tplc="08090003" w:tentative="1">
+      <w:start w:val="1"/>
+      <w:numFmt w:val="bullet"/>
+      <w:lvlText w:val="o"/>
+      <w:lvlJc w:val="left"/>
+      <w:pPr>
+        <w:ind w:left="5040" w:hanging="360"/>
+      </w:pPr>
+      <w:rPr>
+        <w:rFonts w:ascii="Courier New" w:hAnsi="Courier New" w:cs="Courier New" w:hint="default"/>
+      </w:rPr>
+    </w:lvl>
+    <w:lvl w:ilvl="8" w:tplc="08090005" w:tentative="1">
+      <w:start w:val="1"/>
+      <w:numFmt w:val="bullet"/>
+      <w:lvlText w:val=""/>
+      <w:lvlJc w:val="left"/>
+      <w:pPr>
+        <w:ind w:left="5760" w:hanging="360"/>
+      </w:pPr>
+      <w:rPr>
+        <w:rFonts w:ascii="Wingdings" w:hAnsi="Wingdings" w:hint="default"/>
+      </w:rPr>
+    </w:lvl>
+  </w:abstractNum>
+  <w:abstractNum w:abstractNumId="13" w15:restartNumberingAfterBreak="0">
+    <w:nsid w:val="3EAD3A27"/>
+    <w:multiLevelType w:val="hybridMultilevel"/>
+    <w:tmpl w:val="6ED8C82E"/>
+    <w:lvl w:ilvl="0" w:tplc="000018BE">
+      <w:start w:val="1"/>
+      <w:numFmt w:val="bullet"/>
+      <w:lvlText w:val="•"/>
+      <w:lvlJc w:val="left"/>
+      <w:pPr>
+        <w:ind w:left="720" w:hanging="360"/>
+      </w:pPr>
+      <w:rPr>
+        <w:rFonts w:hint="default"/>
+      </w:rPr>
+    </w:lvl>
+    <w:lvl w:ilvl="1" w:tplc="08090003" w:tentative="1">
+      <w:start w:val="1"/>
+      <w:numFmt w:val="bullet"/>
+      <w:lvlText w:val="o"/>
+      <w:lvlJc w:val="left"/>
+      <w:pPr>
+        <w:ind w:left="1080" w:hanging="360"/>
+      </w:pPr>
+      <w:rPr>
+        <w:rFonts w:ascii="Courier New" w:hAnsi="Courier New" w:cs="Courier New" w:hint="default"/>
+      </w:rPr>
+    </w:lvl>
+    <w:lvl w:ilvl="2" w:tplc="08090005" w:tentative="1">
+      <w:start w:val="1"/>
+      <w:numFmt w:val="bullet"/>
+      <w:lvlText w:val=""/>
+      <w:lvlJc w:val="left"/>
+      <w:pPr>
+        <w:ind w:left="1800" w:hanging="360"/>
+      </w:pPr>
+      <w:rPr>
+        <w:rFonts w:ascii="Wingdings" w:hAnsi="Wingdings" w:hint="default"/>
+      </w:rPr>
+    </w:lvl>
+    <w:lvl w:ilvl="3" w:tplc="08090001" w:tentative="1">
+      <w:start w:val="1"/>
+      <w:numFmt w:val="bullet"/>
+      <w:lvlText w:val=""/>
+      <w:lvlJc w:val="left"/>
+      <w:pPr>
+        <w:ind w:left="2520" w:hanging="360"/>
+      </w:pPr>
+      <w:rPr>
+        <w:rFonts w:ascii="Symbol" w:hAnsi="Symbol" w:hint="default"/>
+      </w:rPr>
+    </w:lvl>
+    <w:lvl w:ilvl="4" w:tplc="08090003" w:tentative="1">
+      <w:start w:val="1"/>
+      <w:numFmt w:val="bullet"/>
+      <w:lvlText w:val="o"/>
+      <w:lvlJc w:val="left"/>
+      <w:pPr>
+        <w:ind w:left="3240" w:hanging="360"/>
+      </w:pPr>
+      <w:rPr>
+        <w:rFonts w:ascii="Courier New" w:hAnsi="Courier New" w:cs="Courier New" w:hint="default"/>
+      </w:rPr>
+    </w:lvl>
+    <w:lvl w:ilvl="5" w:tplc="08090005" w:tentative="1">
+      <w:start w:val="1"/>
+      <w:numFmt w:val="bullet"/>
+      <w:lvlText w:val=""/>
+      <w:lvlJc w:val="left"/>
+      <w:pPr>
+        <w:ind w:left="3960" w:hanging="360"/>
+      </w:pPr>
+      <w:rPr>
+        <w:rFonts w:ascii="Wingdings" w:hAnsi="Wingdings" w:hint="default"/>
+      </w:rPr>
+    </w:lvl>
+    <w:lvl w:ilvl="6" w:tplc="08090001" w:tentative="1">
+      <w:start w:val="1"/>
+      <w:numFmt w:val="bullet"/>
+      <w:lvlText w:val=""/>
+      <w:lvlJc w:val="left"/>
+      <w:pPr>
+        <w:ind w:left="4680" w:hanging="360"/>
+      </w:pPr>
+      <w:rPr>
+        <w:rFonts w:ascii="Symbol" w:hAnsi="Symbol" w:hint="default"/>
+      </w:rPr>
+    </w:lvl>
+    <w:lvl w:ilvl="7" w:tplc="08090003" w:tentative="1">
+      <w:start w:val="1"/>
+      <w:numFmt w:val="bullet"/>
+      <w:lvlText w:val="o"/>
+      <w:lvlJc w:val="left"/>
+      <w:pPr>
+        <w:ind w:left="5400" w:hanging="360"/>
+      </w:pPr>
+      <w:rPr>
+        <w:rFonts w:ascii="Courier New" w:hAnsi="Courier New" w:cs="Courier New" w:hint="default"/>
+      </w:rPr>
+    </w:lvl>
+    <w:lvl w:ilvl="8" w:tplc="08090005" w:tentative="1">
+      <w:start w:val="1"/>
+      <w:numFmt w:val="bullet"/>
+      <w:lvlText w:val=""/>
+      <w:lvlJc w:val="left"/>
+      <w:pPr>
+        <w:ind w:left="6120" w:hanging="360"/>
+      </w:pPr>
+      <w:rPr>
+        <w:rFonts w:ascii="Wingdings" w:hAnsi="Wingdings" w:hint="default"/>
+      </w:rPr>
+    </w:lvl>
+  </w:abstractNum>
+  <w:abstractNum w:abstractNumId="14" w15:restartNumberingAfterBreak="0">
+    <w:nsid w:val="455E798B"/>
+    <w:multiLevelType w:val="hybridMultilevel"/>
+    <w:tmpl w:val="3E06BBA8"/>
+    <w:lvl w:ilvl="0" w:tplc="08090001">
+      <w:start w:val="1"/>
+      <w:numFmt w:val="bullet"/>
+      <w:lvlText w:val=""/>
+      <w:lvlJc w:val="left"/>
+      <w:pPr>
+        <w:ind w:left="1080" w:hanging="360"/>
+      </w:pPr>
+      <w:rPr>
+        <w:rFonts w:ascii="Symbol" w:hAnsi="Symbol" w:hint="default"/>
+      </w:rPr>
+    </w:lvl>
+    <w:lvl w:ilvl="1" w:tplc="08090003" w:tentative="1">
+      <w:start w:val="1"/>
+      <w:numFmt w:val="bullet"/>
+      <w:lvlText w:val="o"/>
+      <w:lvlJc w:val="left"/>
+      <w:pPr>
+        <w:ind w:left="1800" w:hanging="360"/>
+      </w:pPr>
+      <w:rPr>
+        <w:rFonts w:ascii="Courier New" w:hAnsi="Courier New" w:cs="Courier New" w:hint="default"/>
+      </w:rPr>
+    </w:lvl>
+    <w:lvl w:ilvl="2" w:tplc="08090005" w:tentative="1">
+      <w:start w:val="1"/>
+      <w:numFmt w:val="bullet"/>
+      <w:lvlText w:val=""/>
+      <w:lvlJc w:val="left"/>
+      <w:pPr>
+        <w:ind w:left="2520" w:hanging="360"/>
+      </w:pPr>
+      <w:rPr>
+        <w:rFonts w:ascii="Wingdings" w:hAnsi="Wingdings" w:hint="default"/>
+      </w:rPr>
+    </w:lvl>
+    <w:lvl w:ilvl="3" w:tplc="08090001" w:tentative="1">
+      <w:start w:val="1"/>
+      <w:numFmt w:val="bullet"/>
+      <w:lvlText w:val=""/>
+      <w:lvlJc w:val="left"/>
+      <w:pPr>
+        <w:ind w:left="3240" w:hanging="360"/>
+      </w:pPr>
+      <w:rPr>
+        <w:rFonts w:ascii="Symbol" w:hAnsi="Symbol" w:hint="default"/>
+      </w:rPr>
+    </w:lvl>
+    <w:lvl w:ilvl="4" w:tplc="08090003" w:tentative="1">
+      <w:start w:val="1"/>
+      <w:numFmt w:val="bullet"/>
+      <w:lvlText w:val="o"/>
+      <w:lvlJc w:val="left"/>
+      <w:pPr>
+        <w:ind w:left="3960" w:hanging="360"/>
+      </w:pPr>
+      <w:rPr>
+        <w:rFonts w:ascii="Courier New" w:hAnsi="Courier New" w:cs="Courier New" w:hint="default"/>
+      </w:rPr>
+    </w:lvl>
+    <w:lvl w:ilvl="5" w:tplc="08090005" w:tentative="1">
+      <w:start w:val="1"/>
+      <w:numFmt w:val="bullet"/>
+      <w:lvlText w:val=""/>
+      <w:lvlJc w:val="left"/>
+      <w:pPr>
+        <w:ind w:left="4680" w:hanging="360"/>
+      </w:pPr>
+      <w:rPr>
+        <w:rFonts w:ascii="Wingdings" w:hAnsi="Wingdings" w:hint="default"/>
+      </w:rPr>
+    </w:lvl>
+    <w:lvl w:ilvl="6" w:tplc="08090001" w:tentative="1">
+      <w:start w:val="1"/>
+      <w:numFmt w:val="bullet"/>
+      <w:lvlText w:val=""/>
+      <w:lvlJc w:val="left"/>
+      <w:pPr>
+        <w:ind w:left="5400" w:hanging="360"/>
+      </w:pPr>
+      <w:rPr>
+        <w:rFonts w:ascii="Symbol" w:hAnsi="Symbol" w:hint="default"/>
+      </w:rPr>
+    </w:lvl>
+    <w:lvl w:ilvl="7" w:tplc="08090003" w:tentative="1">
+      <w:start w:val="1"/>
+      <w:numFmt w:val="bullet"/>
+      <w:lvlText w:val="o"/>
+      <w:lvlJc w:val="left"/>
+      <w:pPr>
+        <w:ind w:left="6120" w:hanging="360"/>
+      </w:pPr>
+      <w:rPr>
+        <w:rFonts w:ascii="Courier New" w:hAnsi="Courier New" w:cs="Courier New" w:hint="default"/>
+      </w:rPr>
+    </w:lvl>
+    <w:lvl w:ilvl="8" w:tplc="08090005" w:tentative="1">
+      <w:start w:val="1"/>
+      <w:numFmt w:val="bullet"/>
+      <w:lvlText w:val=""/>
+      <w:lvlJc w:val="left"/>
+      <w:pPr>
+        <w:ind w:left="6840" w:hanging="360"/>
+      </w:pPr>
+      <w:rPr>
+        <w:rFonts w:ascii="Wingdings" w:hAnsi="Wingdings" w:hint="default"/>
+      </w:rPr>
+    </w:lvl>
+  </w:abstractNum>
+  <w:abstractNum w:abstractNumId="15" w15:restartNumberingAfterBreak="0">
+    <w:nsid w:val="64D460BA"/>
+    <w:multiLevelType w:val="hybridMultilevel"/>
+    <w:tmpl w:val="2B34BF0A"/>
+    <w:lvl w:ilvl="0" w:tplc="08090001">
+      <w:start w:val="1"/>
+      <w:numFmt w:val="bullet"/>
+      <w:lvlText w:val=""/>
+      <w:lvlJc w:val="left"/>
+      <w:pPr>
+        <w:ind w:left="720" w:hanging="360"/>
+      </w:pPr>
+      <w:rPr>
+        <w:rFonts w:ascii="Symbol" w:hAnsi="Symbol" w:hint="default"/>
+      </w:rPr>
+    </w:lvl>
+    <w:lvl w:ilvl="1" w:tplc="08090003" w:tentative="1">
+      <w:start w:val="1"/>
+      <w:numFmt w:val="bullet"/>
+      <w:lvlText w:val="o"/>
+      <w:lvlJc w:val="left"/>
+      <w:pPr>
+        <w:ind w:left="1440" w:hanging="360"/>
+      </w:pPr>
+      <w:rPr>
+        <w:rFonts w:ascii="Courier New" w:hAnsi="Courier New" w:cs="Courier New" w:hint="default"/>
+      </w:rPr>
+    </w:lvl>
+    <w:lvl w:ilvl="2" w:tplc="08090005" w:tentative="1">
+      <w:start w:val="1"/>
+      <w:numFmt w:val="bullet"/>
+      <w:lvlText w:val=""/>
+      <w:lvlJc w:val="left"/>
+      <w:pPr>
+        <w:ind w:left="2160" w:hanging="360"/>
+      </w:pPr>
+      <w:rPr>
+        <w:rFonts w:ascii="Wingdings" w:hAnsi="Wingdings" w:hint="default"/>
+      </w:rPr>
+    </w:lvl>
+    <w:lvl w:ilvl="3" w:tplc="08090001" w:tentative="1">
+      <w:start w:val="1"/>
+      <w:numFmt w:val="bullet"/>
+      <w:lvlText w:val=""/>
+      <w:lvlJc w:val="left"/>
+      <w:pPr>
+        <w:ind w:left="2880" w:hanging="360"/>
+      </w:pPr>
+      <w:rPr>
+        <w:rFonts w:ascii="Symbol" w:hAnsi="Symbol" w:hint="default"/>
+      </w:rPr>
+    </w:lvl>
+    <w:lvl w:ilvl="4" w:tplc="08090003" w:tentative="1">
+      <w:start w:val="1"/>
+      <w:numFmt w:val="bullet"/>
+      <w:lvlText w:val="o"/>
+      <w:lvlJc w:val="left"/>
+      <w:pPr>
+        <w:ind w:left="3600" w:hanging="360"/>
+      </w:pPr>
+      <w:rPr>
+        <w:rFonts w:ascii="Courier New" w:hAnsi="Courier New" w:cs="Courier New" w:hint="default"/>
+      </w:rPr>
+    </w:lvl>
+    <w:lvl w:ilvl="5" w:tplc="08090005" w:tentative="1">
+      <w:start w:val="1"/>
+      <w:numFmt w:val="bullet"/>
+      <w:lvlText w:val=""/>
+      <w:lvlJc w:val="left"/>
+      <w:pPr>
+        <w:ind w:left="4320" w:hanging="360"/>
+      </w:pPr>
+      <w:rPr>
+        <w:rFonts w:ascii="Wingdings" w:hAnsi="Wingdings" w:hint="default"/>
+      </w:rPr>
+    </w:lvl>
+    <w:lvl w:ilvl="6" w:tplc="08090001" w:tentative="1">
+      <w:start w:val="1"/>
+      <w:numFmt w:val="bullet"/>
+      <w:lvlText w:val=""/>
+      <w:lvlJc w:val="left"/>
+      <w:pPr>
+        <w:ind w:left="5040" w:hanging="360"/>
+      </w:pPr>
+      <w:rPr>
+        <w:rFonts w:ascii="Symbol" w:hAnsi="Symbol" w:hint="default"/>
+      </w:rPr>
+    </w:lvl>
+    <w:lvl w:ilvl="7" w:tplc="08090003" w:tentative="1">
+      <w:start w:val="1"/>
+      <w:numFmt w:val="bullet"/>
+      <w:lvlText w:val="o"/>
+      <w:lvlJc w:val="left"/>
+      <w:pPr>
+        <w:ind w:left="5760" w:hanging="360"/>
+      </w:pPr>
+      <w:rPr>
+        <w:rFonts w:ascii="Courier New" w:hAnsi="Courier New" w:cs="Courier New" w:hint="default"/>
+      </w:rPr>
+    </w:lvl>
+    <w:lvl w:ilvl="8" w:tplc="08090005" w:tentative="1">
+      <w:start w:val="1"/>
+      <w:numFmt w:val="bullet"/>
+      <w:lvlText w:val=""/>
+      <w:lvlJc w:val="left"/>
+      <w:pPr>
+        <w:ind w:left="6480" w:hanging="360"/>
+      </w:pPr>
+      <w:rPr>
+        <w:rFonts w:ascii="Wingdings" w:hAnsi="Wingdings" w:hint="default"/>
+      </w:rPr>
+    </w:lvl>
+  </w:abstractNum>
+  <w:abstractNum w:abstractNumId="16" w15:restartNumberingAfterBreak="0">
     <w:nsid w:val="72004D29"/>
     <w:multiLevelType w:val="multilevel"/>
     <w:tmpl w:val="04090021"/>
@@ -4704,7 +5697,227 @@
       </w:rPr>
     </w:lvl>
   </w:abstractNum>
-  <w:abstractNum w:abstractNumId="8" w15:restartNumberingAfterBreak="0">
+  <w:abstractNum w:abstractNumId="17" w15:restartNumberingAfterBreak="0">
+    <w:nsid w:val="73472AF2"/>
+    <w:multiLevelType w:val="hybridMultilevel"/>
+    <w:tmpl w:val="9EFA4428"/>
+    <w:lvl w:ilvl="0" w:tplc="000018BE">
+      <w:start w:val="1"/>
+      <w:numFmt w:val="bullet"/>
+      <w:lvlText w:val="•"/>
+      <w:lvlJc w:val="left"/>
+      <w:pPr>
+        <w:ind w:left="360" w:hanging="360"/>
+      </w:pPr>
+    </w:lvl>
+    <w:lvl w:ilvl="1" w:tplc="08090003" w:tentative="1">
+      <w:start w:val="1"/>
+      <w:numFmt w:val="bullet"/>
+      <w:lvlText w:val="o"/>
+      <w:lvlJc w:val="left"/>
+      <w:pPr>
+        <w:ind w:left="1080" w:hanging="360"/>
+      </w:pPr>
+      <w:rPr>
+        <w:rFonts w:ascii="Courier New" w:hAnsi="Courier New" w:cs="Courier New" w:hint="default"/>
+      </w:rPr>
+    </w:lvl>
+    <w:lvl w:ilvl="2" w:tplc="08090005" w:tentative="1">
+      <w:start w:val="1"/>
+      <w:numFmt w:val="bullet"/>
+      <w:lvlText w:val=""/>
+      <w:lvlJc w:val="left"/>
+      <w:pPr>
+        <w:ind w:left="1800" w:hanging="360"/>
+      </w:pPr>
+      <w:rPr>
+        <w:rFonts w:ascii="Wingdings" w:hAnsi="Wingdings" w:hint="default"/>
+      </w:rPr>
+    </w:lvl>
+    <w:lvl w:ilvl="3" w:tplc="08090001" w:tentative="1">
+      <w:start w:val="1"/>
+      <w:numFmt w:val="bullet"/>
+      <w:lvlText w:val=""/>
+      <w:lvlJc w:val="left"/>
+      <w:pPr>
+        <w:ind w:left="2520" w:hanging="360"/>
+      </w:pPr>
+      <w:rPr>
+        <w:rFonts w:ascii="Symbol" w:hAnsi="Symbol" w:hint="default"/>
+      </w:rPr>
+    </w:lvl>
+    <w:lvl w:ilvl="4" w:tplc="08090003" w:tentative="1">
+      <w:start w:val="1"/>
+      <w:numFmt w:val="bullet"/>
+      <w:lvlText w:val="o"/>
+      <w:lvlJc w:val="left"/>
+      <w:pPr>
+        <w:ind w:left="3240" w:hanging="360"/>
+      </w:pPr>
+      <w:rPr>
+        <w:rFonts w:ascii="Courier New" w:hAnsi="Courier New" w:cs="Courier New" w:hint="default"/>
+      </w:rPr>
+    </w:lvl>
+    <w:lvl w:ilvl="5" w:tplc="08090005" w:tentative="1">
+      <w:start w:val="1"/>
+      <w:numFmt w:val="bullet"/>
+      <w:lvlText w:val=""/>
+      <w:lvlJc w:val="left"/>
+      <w:pPr>
+        <w:ind w:left="3960" w:hanging="360"/>
+      </w:pPr>
+      <w:rPr>
+        <w:rFonts w:ascii="Wingdings" w:hAnsi="Wingdings" w:hint="default"/>
+      </w:rPr>
+    </w:lvl>
+    <w:lvl w:ilvl="6" w:tplc="08090001" w:tentative="1">
+      <w:start w:val="1"/>
+      <w:numFmt w:val="bullet"/>
+      <w:lvlText w:val=""/>
+      <w:lvlJc w:val="left"/>
+      <w:pPr>
+        <w:ind w:left="4680" w:hanging="360"/>
+      </w:pPr>
+      <w:rPr>
+        <w:rFonts w:ascii="Symbol" w:hAnsi="Symbol" w:hint="default"/>
+      </w:rPr>
+    </w:lvl>
+    <w:lvl w:ilvl="7" w:tplc="08090003" w:tentative="1">
+      <w:start w:val="1"/>
+      <w:numFmt w:val="bullet"/>
+      <w:lvlText w:val="o"/>
+      <w:lvlJc w:val="left"/>
+      <w:pPr>
+        <w:ind w:left="5400" w:hanging="360"/>
+      </w:pPr>
+      <w:rPr>
+        <w:rFonts w:ascii="Courier New" w:hAnsi="Courier New" w:cs="Courier New" w:hint="default"/>
+      </w:rPr>
+    </w:lvl>
+    <w:lvl w:ilvl="8" w:tplc="08090005" w:tentative="1">
+      <w:start w:val="1"/>
+      <w:numFmt w:val="bullet"/>
+      <w:lvlText w:val=""/>
+      <w:lvlJc w:val="left"/>
+      <w:pPr>
+        <w:ind w:left="6120" w:hanging="360"/>
+      </w:pPr>
+      <w:rPr>
+        <w:rFonts w:ascii="Wingdings" w:hAnsi="Wingdings" w:hint="default"/>
+      </w:rPr>
+    </w:lvl>
+  </w:abstractNum>
+  <w:abstractNum w:abstractNumId="18" w15:restartNumberingAfterBreak="0">
+    <w:nsid w:val="799401CA"/>
+    <w:multiLevelType w:val="hybridMultilevel"/>
+    <w:tmpl w:val="9CB4230C"/>
+    <w:lvl w:ilvl="0" w:tplc="000018BE">
+      <w:start w:val="1"/>
+      <w:numFmt w:val="bullet"/>
+      <w:lvlText w:val="•"/>
+      <w:lvlJc w:val="left"/>
+      <w:pPr>
+        <w:ind w:left="360" w:hanging="360"/>
+      </w:pPr>
+    </w:lvl>
+    <w:lvl w:ilvl="1" w:tplc="08090003" w:tentative="1">
+      <w:start w:val="1"/>
+      <w:numFmt w:val="bullet"/>
+      <w:lvlText w:val="o"/>
+      <w:lvlJc w:val="left"/>
+      <w:pPr>
+        <w:ind w:left="1080" w:hanging="360"/>
+      </w:pPr>
+      <w:rPr>
+        <w:rFonts w:ascii="Courier New" w:hAnsi="Courier New" w:cs="Courier New" w:hint="default"/>
+      </w:rPr>
+    </w:lvl>
+    <w:lvl w:ilvl="2" w:tplc="08090005" w:tentative="1">
+      <w:start w:val="1"/>
+      <w:numFmt w:val="bullet"/>
+      <w:lvlText w:val=""/>
+      <w:lvlJc w:val="left"/>
+      <w:pPr>
+        <w:ind w:left="1800" w:hanging="360"/>
+      </w:pPr>
+      <w:rPr>
+        <w:rFonts w:ascii="Wingdings" w:hAnsi="Wingdings" w:hint="default"/>
+      </w:rPr>
+    </w:lvl>
+    <w:lvl w:ilvl="3" w:tplc="08090001" w:tentative="1">
+      <w:start w:val="1"/>
+      <w:numFmt w:val="bullet"/>
+      <w:lvlText w:val=""/>
+      <w:lvlJc w:val="left"/>
+      <w:pPr>
+        <w:ind w:left="2520" w:hanging="360"/>
+      </w:pPr>
+      <w:rPr>
+        <w:rFonts w:ascii="Symbol" w:hAnsi="Symbol" w:hint="default"/>
+      </w:rPr>
+    </w:lvl>
+    <w:lvl w:ilvl="4" w:tplc="08090003" w:tentative="1">
+      <w:start w:val="1"/>
+      <w:numFmt w:val="bullet"/>
+      <w:lvlText w:val="o"/>
+      <w:lvlJc w:val="left"/>
+      <w:pPr>
+        <w:ind w:left="3240" w:hanging="360"/>
+      </w:pPr>
+      <w:rPr>
+        <w:rFonts w:ascii="Courier New" w:hAnsi="Courier New" w:cs="Courier New" w:hint="default"/>
+      </w:rPr>
+    </w:lvl>
+    <w:lvl w:ilvl="5" w:tplc="08090005" w:tentative="1">
+      <w:start w:val="1"/>
+      <w:numFmt w:val="bullet"/>
+      <w:lvlText w:val=""/>
+      <w:lvlJc w:val="left"/>
+      <w:pPr>
+        <w:ind w:left="3960" w:hanging="360"/>
+      </w:pPr>
+      <w:rPr>
+        <w:rFonts w:ascii="Wingdings" w:hAnsi="Wingdings" w:hint="default"/>
+      </w:rPr>
+    </w:lvl>
+    <w:lvl w:ilvl="6" w:tplc="08090001" w:tentative="1">
+      <w:start w:val="1"/>
+      <w:numFmt w:val="bullet"/>
+      <w:lvlText w:val=""/>
+      <w:lvlJc w:val="left"/>
+      <w:pPr>
+        <w:ind w:left="4680" w:hanging="360"/>
+      </w:pPr>
+      <w:rPr>
+        <w:rFonts w:ascii="Symbol" w:hAnsi="Symbol" w:hint="default"/>
+      </w:rPr>
+    </w:lvl>
+    <w:lvl w:ilvl="7" w:tplc="08090003" w:tentative="1">
+      <w:start w:val="1"/>
+      <w:numFmt w:val="bullet"/>
+      <w:lvlText w:val="o"/>
+      <w:lvlJc w:val="left"/>
+      <w:pPr>
+        <w:ind w:left="5400" w:hanging="360"/>
+      </w:pPr>
+      <w:rPr>
+        <w:rFonts w:ascii="Courier New" w:hAnsi="Courier New" w:cs="Courier New" w:hint="default"/>
+      </w:rPr>
+    </w:lvl>
+    <w:lvl w:ilvl="8" w:tplc="08090005" w:tentative="1">
+      <w:start w:val="1"/>
+      <w:numFmt w:val="bullet"/>
+      <w:lvlText w:val=""/>
+      <w:lvlJc w:val="left"/>
+      <w:pPr>
+        <w:ind w:left="6120" w:hanging="360"/>
+      </w:pPr>
+      <w:rPr>
+        <w:rFonts w:ascii="Wingdings" w:hAnsi="Wingdings" w:hint="default"/>
+      </w:rPr>
+    </w:lvl>
+  </w:abstractNum>
+  <w:abstractNum w:abstractNumId="19" w15:restartNumberingAfterBreak="0">
     <w:nsid w:val="79C834F1"/>
     <w:multiLevelType w:val="multilevel"/>
     <w:tmpl w:val="04090021"/>
@@ -4842,10 +6055,43 @@
     <w:abstractNumId w:val="0"/>
   </w:num>
   <w:num w:numId="9">
-    <w:abstractNumId w:val="8"/>
+    <w:abstractNumId w:val="19"/>
   </w:num>
   <w:num w:numId="10">
+    <w:abstractNumId w:val="16"/>
+  </w:num>
+  <w:num w:numId="11">
+    <w:abstractNumId w:val="10"/>
+  </w:num>
+  <w:num w:numId="12">
+    <w:abstractNumId w:val="15"/>
+  </w:num>
+  <w:num w:numId="13">
+    <w:abstractNumId w:val="14"/>
+  </w:num>
+  <w:num w:numId="14">
     <w:abstractNumId w:val="7"/>
+  </w:num>
+  <w:num w:numId="15">
+    <w:abstractNumId w:val="17"/>
+  </w:num>
+  <w:num w:numId="16">
+    <w:abstractNumId w:val="13"/>
+  </w:num>
+  <w:num w:numId="17">
+    <w:abstractNumId w:val="11"/>
+  </w:num>
+  <w:num w:numId="18">
+    <w:abstractNumId w:val="12"/>
+  </w:num>
+  <w:num w:numId="19">
+    <w:abstractNumId w:val="9"/>
+  </w:num>
+  <w:num w:numId="20">
+    <w:abstractNumId w:val="18"/>
+  </w:num>
+  <w:num w:numId="21">
+    <w:abstractNumId w:val="8"/>
   </w:num>
 </w:numbering>
 </file>

</xml_diff>

<commit_message>
Upload resume after Intercom
</commit_message>
<xml_diff>
--- a/SinglePage/AakashPahujaResume.docx
+++ b/SinglePage/AakashPahujaResume.docx
@@ -1,6 +1,6 @@
 
 <file path=word/document.xml><?xml version="1.0" encoding="utf-8"?>
-<w:document xmlns:wpc="http://schemas.microsoft.com/office/word/2010/wordprocessingCanvas" xmlns:cx="http://schemas.microsoft.com/office/drawing/2014/chartex" xmlns:cx1="http://schemas.microsoft.com/office/drawing/2015/9/8/chartex" xmlns:cx2="http://schemas.microsoft.com/office/drawing/2015/10/21/chartex" xmlns:cx3="http://schemas.microsoft.com/office/drawing/2016/5/9/chartex" xmlns:cx4="http://schemas.microsoft.com/office/drawing/2016/5/10/chartex" xmlns:cx5="http://schemas.microsoft.com/office/drawing/2016/5/11/chartex" xmlns:cx6="http://schemas.microsoft.com/office/drawing/2016/5/12/chartex" xmlns:cx7="http://schemas.microsoft.com/office/drawing/2016/5/13/chartex" xmlns:cx8="http://schemas.microsoft.com/office/drawing/2016/5/14/chartex" xmlns:mc="http://schemas.openxmlformats.org/markup-compatibility/2006" xmlns:aink="http://schemas.microsoft.com/office/drawing/2016/ink" xmlns:am3d="http://schemas.microsoft.com/office/drawing/2017/model3d" xmlns:o="urn:schemas-microsoft-com:office:office" xmlns:r="http://schemas.openxmlformats.org/officeDocument/2006/relationships" xmlns:m="http://schemas.openxmlformats.org/officeDocument/2006/math" xmlns:v="urn:schemas-microsoft-com:vml" xmlns:wp14="http://schemas.microsoft.com/office/word/2010/wordprocessingDrawing" xmlns:wp="http://schemas.openxmlformats.org/drawingml/2006/wordprocessingDrawing" xmlns:w10="urn:schemas-microsoft-com:office:word" xmlns:w="http://schemas.openxmlformats.org/wordprocessingml/2006/main" xmlns:w14="http://schemas.microsoft.com/office/word/2010/wordml" xmlns:w15="http://schemas.microsoft.com/office/word/2012/wordml" xmlns:w16cex="http://schemas.microsoft.com/office/word/2018/wordml/cex" xmlns:w16cid="http://schemas.microsoft.com/office/word/2016/wordml/cid" xmlns:w16="http://schemas.microsoft.com/office/word/2018/wordml" xmlns:w16se="http://schemas.microsoft.com/office/word/2015/wordml/symex" xmlns:wpg="http://schemas.microsoft.com/office/word/2010/wordprocessingGroup" xmlns:wpi="http://schemas.microsoft.com/office/word/2010/wordprocessingInk" xmlns:wne="http://schemas.microsoft.com/office/word/2006/wordml" xmlns:wps="http://schemas.microsoft.com/office/word/2010/wordprocessingShape" mc:Ignorable="w14 w15 w16se w16cid w16 w16cex wp14">
+<w:document xmlns:wpc="http://schemas.microsoft.com/office/word/2010/wordprocessingCanvas" xmlns:cx="http://schemas.microsoft.com/office/drawing/2014/chartex" xmlns:cx1="http://schemas.microsoft.com/office/drawing/2015/9/8/chartex" xmlns:cx2="http://schemas.microsoft.com/office/drawing/2015/10/21/chartex" xmlns:cx3="http://schemas.microsoft.com/office/drawing/2016/5/9/chartex" xmlns:cx4="http://schemas.microsoft.com/office/drawing/2016/5/10/chartex" xmlns:cx5="http://schemas.microsoft.com/office/drawing/2016/5/11/chartex" xmlns:cx6="http://schemas.microsoft.com/office/drawing/2016/5/12/chartex" xmlns:cx7="http://schemas.microsoft.com/office/drawing/2016/5/13/chartex" xmlns:cx8="http://schemas.microsoft.com/office/drawing/2016/5/14/chartex" xmlns:mc="http://schemas.openxmlformats.org/markup-compatibility/2006" xmlns:aink="http://schemas.microsoft.com/office/drawing/2016/ink" xmlns:am3d="http://schemas.microsoft.com/office/drawing/2017/model3d" xmlns:o="urn:schemas-microsoft-com:office:office" xmlns:oel="http://schemas.microsoft.com/office/2019/extlst" xmlns:r="http://schemas.openxmlformats.org/officeDocument/2006/relationships" xmlns:m="http://schemas.openxmlformats.org/officeDocument/2006/math" xmlns:v="urn:schemas-microsoft-com:vml" xmlns:wp14="http://schemas.microsoft.com/office/word/2010/wordprocessingDrawing" xmlns:wp="http://schemas.openxmlformats.org/drawingml/2006/wordprocessingDrawing" xmlns:w10="urn:schemas-microsoft-com:office:word" xmlns:w="http://schemas.openxmlformats.org/wordprocessingml/2006/main" xmlns:w14="http://schemas.microsoft.com/office/word/2010/wordml" xmlns:w15="http://schemas.microsoft.com/office/word/2012/wordml" xmlns:w16cex="http://schemas.microsoft.com/office/word/2018/wordml/cex" xmlns:w16cid="http://schemas.microsoft.com/office/word/2016/wordml/cid" xmlns:w16="http://schemas.microsoft.com/office/word/2018/wordml" xmlns:w16sdtdh="http://schemas.microsoft.com/office/word/2020/wordml/sdtdatahash" xmlns:w16se="http://schemas.microsoft.com/office/word/2015/wordml/symex" xmlns:wpg="http://schemas.microsoft.com/office/word/2010/wordprocessingGroup" xmlns:wpi="http://schemas.microsoft.com/office/word/2010/wordprocessingInk" xmlns:wne="http://schemas.microsoft.com/office/word/2006/wordml" xmlns:wps="http://schemas.microsoft.com/office/word/2010/wordprocessingShape" mc:Ignorable="w14 w15 w16se w16cid w16 w16cex w16sdtdh wp14">
   <w:body>
     <w:p>
       <w:pPr>
@@ -29,7 +29,7 @@
           <w:sz w:val="19"/>
           <w:szCs w:val="19"/>
         </w:rPr>
-        <w:t>Gurugram</w:t>
+        <w:t>Dublin</w:t>
       </w:r>
     </w:p>
     <w:p>
@@ -73,23 +73,7 @@
           <w:sz w:val="20"/>
           <w:szCs w:val="20"/>
         </w:rPr>
-        <w:t>Haryana</w:t>
-      </w:r>
-      <w:r>
-        <w:rPr>
-          <w:rFonts w:cs="Calibri"/>
-          <w:sz w:val="20"/>
-          <w:szCs w:val="20"/>
-        </w:rPr>
-        <w:t xml:space="preserve">, </w:t>
-      </w:r>
-      <w:r>
-        <w:rPr>
-          <w:rFonts w:cs="Calibri"/>
-          <w:sz w:val="20"/>
-          <w:szCs w:val="20"/>
-        </w:rPr>
-        <w:t>IN</w:t>
+        <w:t>Ireland</w:t>
       </w:r>
     </w:p>
     <w:p>
@@ -245,74 +229,6 @@
         </w:rPr>
         <w:t xml:space="preserve"> </w:t>
       </w:r>
-      <w:hyperlink r:id="rId7" w:history="1">
-        <w:r>
-          <w:rPr>
-            <w:rStyle w:val="Hyperlink"/>
-            <w:rFonts w:cs="Calibri"/>
-            <w:color w:val="000000" w:themeColor="text1"/>
-            <w:sz w:val="19"/>
-            <w:szCs w:val="19"/>
-            <w:u w:val="none"/>
-          </w:rPr>
-          <w:t>(+91</w:t>
-        </w:r>
-        <w:r>
-          <w:rPr>
-            <w:rStyle w:val="Hyperlink"/>
-            <w:rFonts w:cs="Calibri"/>
-            <w:color w:val="000000" w:themeColor="text1"/>
-            <w:sz w:val="19"/>
-            <w:szCs w:val="19"/>
-            <w:u w:val="none"/>
-          </w:rPr>
-          <w:t>) 799</w:t>
-        </w:r>
-        <w:r>
-          <w:rPr>
-            <w:rStyle w:val="Hyperlink"/>
-            <w:rFonts w:cs="Calibri"/>
-            <w:color w:val="000000" w:themeColor="text1"/>
-            <w:sz w:val="19"/>
-            <w:szCs w:val="19"/>
-            <w:u w:val="none"/>
-          </w:rPr>
-          <w:t>-</w:t>
-        </w:r>
-        <w:r>
-          <w:rPr>
-            <w:rStyle w:val="Hyperlink"/>
-            <w:rFonts w:cs="Calibri"/>
-            <w:color w:val="000000" w:themeColor="text1"/>
-            <w:sz w:val="19"/>
-            <w:szCs w:val="19"/>
-            <w:u w:val="none"/>
-          </w:rPr>
-          <w:t>592</w:t>
-        </w:r>
-        <w:r>
-          <w:rPr>
-            <w:rStyle w:val="Hyperlink"/>
-            <w:rFonts w:cs="Calibri"/>
-            <w:color w:val="000000" w:themeColor="text1"/>
-            <w:sz w:val="19"/>
-            <w:szCs w:val="19"/>
-            <w:u w:val="none"/>
-          </w:rPr>
-          <w:t>-</w:t>
-        </w:r>
-        <w:r>
-          <w:rPr>
-            <w:rStyle w:val="Hyperlink"/>
-            <w:rFonts w:cs="Calibri"/>
-            <w:color w:val="000000" w:themeColor="text1"/>
-            <w:sz w:val="19"/>
-            <w:szCs w:val="19"/>
-            <w:u w:val="none"/>
-          </w:rPr>
-          <w:t>4034</w:t>
-        </w:r>
-      </w:hyperlink>
       <w:r>
         <w:rPr>
           <w:rFonts w:cs="Calibri"/>
@@ -330,72 +246,6 @@
           <w:szCs w:val="19"/>
         </w:rPr>
         <w:t xml:space="preserve">  </w:t>
-      </w:r>
-      <w:r>
-        <w:rPr>
-          <w:rFonts w:cs="Calibri"/>
-          <w:color w:val="000000" w:themeColor="text1"/>
-          <w:sz w:val="18"/>
-          <w:szCs w:val="18"/>
-        </w:rPr>
-        <w:fldChar w:fldCharType="begin"/>
-      </w:r>
-      <w:r>
-        <w:rPr>
-          <w:rFonts w:cs="Calibri"/>
-          <w:color w:val="000000" w:themeColor="text1"/>
-          <w:sz w:val="18"/>
-          <w:szCs w:val="18"/>
-        </w:rPr>
-        <w:instrText xml:space="preserve"> HYPERLINK "mailto:pahujaaakash5@gmail.com" </w:instrText>
-      </w:r>
-      <w:r>
-        <w:rPr>
-          <w:rFonts w:cs="Calibri"/>
-          <w:color w:val="000000" w:themeColor="text1"/>
-          <w:sz w:val="18"/>
-          <w:szCs w:val="18"/>
-        </w:rPr>
-      </w:r>
-      <w:r>
-        <w:rPr>
-          <w:rFonts w:cs="Calibri"/>
-          <w:color w:val="000000" w:themeColor="text1"/>
-          <w:sz w:val="18"/>
-          <w:szCs w:val="18"/>
-        </w:rPr>
-        <w:fldChar w:fldCharType="separate"/>
-      </w:r>
-      <w:r>
-        <w:rPr>
-          <w:rStyle w:val="Hyperlink"/>
-          <w:rFonts w:cs="Calibri"/>
-          <w:color w:val="000000" w:themeColor="text1"/>
-          <w:sz w:val="18"/>
-          <w:szCs w:val="18"/>
-          <w:u w:val="none"/>
-        </w:rPr>
-        <w:t>pahujaaakash5</w:t>
-      </w:r>
-      <w:r>
-        <w:rPr>
-          <w:rStyle w:val="Hyperlink"/>
-          <w:rFonts w:cs="Calibri"/>
-          <w:color w:val="000000" w:themeColor="text1"/>
-          <w:sz w:val="18"/>
-          <w:szCs w:val="18"/>
-          <w:u w:val="none"/>
-        </w:rPr>
-        <w:t>@gmail.com</w:t>
-      </w:r>
-      <w:r>
-        <w:rPr>
-          <w:rFonts w:cs="Calibri"/>
-          <w:color w:val="000000" w:themeColor="text1"/>
-          <w:sz w:val="18"/>
-          <w:szCs w:val="18"/>
-        </w:rPr>
-        <w:fldChar w:fldCharType="end"/>
       </w:r>
     </w:p>
     <w:p>
@@ -719,85 +569,6 @@
     <w:p>
       <w:pPr>
         <w:widowControl w:val="0"/>
-        <w:numPr>
-          <w:ilvl w:val="0"/>
-          <w:numId w:val="1"/>
-        </w:numPr>
-        <w:tabs>
-          <w:tab w:val="clear" w:pos="720"/>
-          <w:tab w:val="num" w:pos="260"/>
-        </w:tabs>
-        <w:overflowPunct w:val="0"/>
-        <w:autoSpaceDE w:val="0"/>
-        <w:autoSpaceDN w:val="0"/>
-        <w:adjustRightInd w:val="0"/>
-        <w:spacing w:after="0" w:line="240" w:lineRule="auto"/>
-        <w:ind w:left="260" w:hanging="188"/>
-        <w:jc w:val="both"/>
-        <w:rPr>
-          <w:rFonts w:ascii="Arial" w:hAnsi="Arial" w:cs="Arial"/>
-          <w:color w:val="000066"/>
-          <w:sz w:val="12"/>
-          <w:szCs w:val="12"/>
-        </w:rPr>
-      </w:pPr>
-      <w:r>
-        <w:rPr>
-          <w:rFonts w:cs="Calibri"/>
-        </w:rPr>
-        <w:t>Senior Education</w:t>
-      </w:r>
-      <w:r>
-        <w:rPr>
-          <w:rFonts w:cs="Calibri"/>
-        </w:rPr>
-        <w:t xml:space="preserve"> &amp; </w:t>
-      </w:r>
-      <w:r>
-        <w:rPr>
-          <w:rFonts w:cs="Calibri"/>
-        </w:rPr>
-        <w:t>Matriculation</w:t>
-      </w:r>
-      <w:r>
-        <w:rPr>
-          <w:rFonts w:cs="Calibri"/>
-        </w:rPr>
-        <w:t xml:space="preserve"> from CBSE board in Non-medical </w:t>
-      </w:r>
-      <w:proofErr w:type="spellStart"/>
-      <w:r>
-        <w:rPr>
-          <w:rFonts w:cs="Calibri"/>
-        </w:rPr>
-        <w:t>ie</w:t>
-      </w:r>
-      <w:proofErr w:type="spellEnd"/>
-      <w:r>
-        <w:rPr>
-          <w:rFonts w:cs="Calibri"/>
-        </w:rPr>
-        <w:t>. Science.</w:t>
-      </w:r>
-    </w:p>
-    <w:p>
-      <w:pPr>
-        <w:widowControl w:val="0"/>
-        <w:autoSpaceDE w:val="0"/>
-        <w:autoSpaceDN w:val="0"/>
-        <w:adjustRightInd w:val="0"/>
-        <w:spacing w:after="0" w:line="30" w:lineRule="exact"/>
-        <w:rPr>
-          <w:rFonts w:ascii="Arial" w:hAnsi="Arial" w:cs="Arial"/>
-          <w:color w:val="000066"/>
-          <w:sz w:val="12"/>
-          <w:szCs w:val="12"/>
-        </w:rPr>
-      </w:pPr>
-    </w:p>
-    <w:p>
-      <w:pPr>
-        <w:widowControl w:val="0"/>
         <w:overflowPunct w:val="0"/>
         <w:autoSpaceDE w:val="0"/>
         <w:autoSpaceDN w:val="0"/>
@@ -961,7 +732,7 @@
           <w:rFonts w:cs="Calibri"/>
           <w:b/>
         </w:rPr>
-        <w:t>Member of Technical Staff</w:t>
+        <w:t>Product Engineer 2</w:t>
       </w:r>
       <w:r>
         <w:rPr>
@@ -969,12 +740,6 @@
           <w:b/>
         </w:rPr>
         <w:tab/>
-      </w:r>
-      <w:r>
-        <w:rPr>
-          <w:rFonts w:cs="Calibri"/>
-          <w:b/>
-        </w:rPr>
         <w:t xml:space="preserve">                    </w:t>
       </w:r>
       <w:r>
@@ -983,7 +748,7 @@
           <w:b/>
           <w:bCs/>
         </w:rPr>
-        <w:t>BLUESTACKS</w:t>
+        <w:t>INTERCOM</w:t>
       </w:r>
       <w:r>
         <w:rPr>
@@ -999,7 +764,7 @@
           <w:b/>
           <w:bCs/>
         </w:rPr>
-        <w:t>GURUGRAM</w:t>
+        <w:t>Dublin (Ireland)</w:t>
       </w:r>
       <w:r>
         <w:rPr>
@@ -1008,7 +773,7 @@
           <w:szCs w:val="24"/>
         </w:rPr>
         <w:tab/>
-        <w:t xml:space="preserve">               </w:t>
+        <w:t xml:space="preserve">            </w:t>
       </w:r>
       <w:r>
         <w:rPr>
@@ -1018,7 +783,7 @@
           <w:sz w:val="21"/>
           <w:szCs w:val="21"/>
         </w:rPr>
-        <w:t>April</w:t>
+        <w:t>August</w:t>
       </w:r>
       <w:r>
         <w:rPr>
@@ -1038,7 +803,7 @@
           <w:sz w:val="21"/>
           <w:szCs w:val="21"/>
         </w:rPr>
-        <w:t>1</w:t>
+        <w:t>2</w:t>
       </w:r>
       <w:r>
         <w:rPr>
@@ -1076,6 +841,230 @@
           <w:sz w:val="20"/>
           <w:szCs w:val="20"/>
         </w:rPr>
+        <w:t xml:space="preserve">Working on the design and development of the </w:t>
+      </w:r>
+      <w:r>
+        <w:rPr>
+          <w:rFonts w:cs="Calibri"/>
+          <w:sz w:val="20"/>
+          <w:szCs w:val="20"/>
+        </w:rPr>
+        <w:t xml:space="preserve">user onboarding experience to increase the user </w:t>
+      </w:r>
+      <w:r>
+        <w:rPr>
+          <w:rFonts w:cs="Calibri"/>
+          <w:b/>
+          <w:bCs/>
+          <w:sz w:val="20"/>
+          <w:szCs w:val="20"/>
+        </w:rPr>
+        <w:t xml:space="preserve">activation rate by </w:t>
+      </w:r>
+      <w:r>
+        <w:rPr>
+          <w:rFonts w:cs="Calibri"/>
+          <w:b/>
+          <w:bCs/>
+          <w:sz w:val="20"/>
+          <w:szCs w:val="20"/>
+        </w:rPr>
+        <w:t>20%</w:t>
+      </w:r>
+      <w:r>
+        <w:rPr>
+          <w:rFonts w:cs="Calibri"/>
+          <w:sz w:val="20"/>
+          <w:szCs w:val="20"/>
+        </w:rPr>
+        <w:t xml:space="preserve"> and addition of new </w:t>
+      </w:r>
+      <w:r>
+        <w:rPr>
+          <w:rFonts w:cs="Calibri"/>
+          <w:b/>
+          <w:bCs/>
+          <w:sz w:val="20"/>
+          <w:szCs w:val="20"/>
+        </w:rPr>
+        <w:t>Logos by 1000 per month</w:t>
+      </w:r>
+      <w:r>
+        <w:rPr>
+          <w:rFonts w:cs="Calibri"/>
+          <w:sz w:val="20"/>
+          <w:szCs w:val="20"/>
+        </w:rPr>
+        <w:t>.</w:t>
+      </w:r>
+    </w:p>
+    <w:p>
+      <w:pPr>
+        <w:widowControl w:val="0"/>
+        <w:tabs>
+          <w:tab w:val="left" w:pos="3340"/>
+          <w:tab w:val="left" w:pos="8140"/>
+        </w:tabs>
+        <w:autoSpaceDE w:val="0"/>
+        <w:autoSpaceDN w:val="0"/>
+        <w:adjustRightInd w:val="0"/>
+        <w:spacing w:after="0" w:line="240" w:lineRule="auto"/>
+        <w:rPr>
+          <w:rFonts w:cs="Calibri"/>
+          <w:b/>
+        </w:rPr>
+      </w:pPr>
+    </w:p>
+    <w:p>
+      <w:pPr>
+        <w:widowControl w:val="0"/>
+        <w:tabs>
+          <w:tab w:val="left" w:pos="3340"/>
+          <w:tab w:val="left" w:pos="8140"/>
+        </w:tabs>
+        <w:autoSpaceDE w:val="0"/>
+        <w:autoSpaceDN w:val="0"/>
+        <w:adjustRightInd w:val="0"/>
+        <w:spacing w:after="0" w:line="240" w:lineRule="auto"/>
+        <w:rPr>
+          <w:rFonts w:cs="Calibri"/>
+          <w:b/>
+          <w:bCs/>
+          <w:sz w:val="21"/>
+          <w:szCs w:val="21"/>
+        </w:rPr>
+      </w:pPr>
+      <w:r>
+        <w:rPr>
+          <w:rFonts w:cs="Calibri"/>
+          <w:b/>
+        </w:rPr>
+        <w:t>Member of Technical Staff</w:t>
+      </w:r>
+      <w:r>
+        <w:rPr>
+          <w:rFonts w:cs="Calibri"/>
+          <w:b/>
+        </w:rPr>
+        <w:tab/>
+        <w:t xml:space="preserve">                </w:t>
+      </w:r>
+      <w:r>
+        <w:rPr>
+          <w:rFonts w:cs="Calibri"/>
+          <w:b/>
+        </w:rPr>
+        <w:t xml:space="preserve"> </w:t>
+      </w:r>
+      <w:r>
+        <w:rPr>
+          <w:rFonts w:cs="Calibri"/>
+          <w:b/>
+          <w:bCs/>
+        </w:rPr>
+        <w:t xml:space="preserve">BLUESTACKS, </w:t>
+      </w:r>
+      <w:r>
+        <w:rPr>
+          <w:rFonts w:cs="Calibri"/>
+          <w:b/>
+          <w:bCs/>
+        </w:rPr>
+        <w:t>Gurugram (India)</w:t>
+      </w:r>
+      <w:r>
+        <w:rPr>
+          <w:rFonts w:ascii="Times New Roman" w:hAnsi="Times New Roman"/>
+          <w:sz w:val="24"/>
+          <w:szCs w:val="24"/>
+        </w:rPr>
+        <w:tab/>
+        <w:t xml:space="preserve">        </w:t>
+      </w:r>
+      <w:r>
+        <w:rPr>
+          <w:rFonts w:ascii="Times New Roman" w:hAnsi="Times New Roman"/>
+          <w:sz w:val="24"/>
+          <w:szCs w:val="24"/>
+        </w:rPr>
+        <w:t xml:space="preserve"> </w:t>
+      </w:r>
+      <w:r>
+        <w:rPr>
+          <w:rFonts w:cs="Calibri"/>
+          <w:b/>
+          <w:bCs/>
+          <w:sz w:val="21"/>
+          <w:szCs w:val="21"/>
+        </w:rPr>
+        <w:t>April</w:t>
+      </w:r>
+      <w:r>
+        <w:rPr>
+          <w:rFonts w:cs="Calibri"/>
+          <w:b/>
+          <w:bCs/>
+          <w:sz w:val="21"/>
+          <w:szCs w:val="21"/>
+        </w:rPr>
+        <w:t xml:space="preserve"> 202</w:t>
+      </w:r>
+      <w:r>
+        <w:rPr>
+          <w:rFonts w:cs="Calibri"/>
+          <w:b/>
+          <w:bCs/>
+          <w:sz w:val="21"/>
+          <w:szCs w:val="21"/>
+        </w:rPr>
+        <w:t>1</w:t>
+      </w:r>
+      <w:r>
+        <w:rPr>
+          <w:rFonts w:cs="Calibri"/>
+          <w:b/>
+          <w:bCs/>
+          <w:sz w:val="21"/>
+          <w:szCs w:val="21"/>
+        </w:rPr>
+        <w:t xml:space="preserve"> – </w:t>
+      </w:r>
+      <w:r>
+        <w:rPr>
+          <w:rFonts w:cs="Calibri"/>
+          <w:b/>
+          <w:bCs/>
+          <w:sz w:val="21"/>
+          <w:szCs w:val="21"/>
+        </w:rPr>
+        <w:t>July 2022</w:t>
+      </w:r>
+    </w:p>
+    <w:p>
+      <w:pPr>
+        <w:pStyle w:val="ListParagraph"/>
+        <w:widowControl w:val="0"/>
+        <w:numPr>
+          <w:ilvl w:val="0"/>
+          <w:numId w:val="21"/>
+        </w:numPr>
+        <w:overflowPunct w:val="0"/>
+        <w:autoSpaceDE w:val="0"/>
+        <w:autoSpaceDN w:val="0"/>
+        <w:adjustRightInd w:val="0"/>
+        <w:spacing w:after="0" w:line="240" w:lineRule="auto"/>
+        <w:jc w:val="both"/>
+        <w:rPr>
+          <w:rFonts w:cs="Calibri"/>
+          <w:b/>
+        </w:rPr>
+      </w:pPr>
+      <w:r>
+        <w:rPr>
+          <w:rFonts w:cs="Calibri"/>
+          <w:sz w:val="20"/>
+          <w:szCs w:val="20"/>
+        </w:rPr>
         <w:t>Work</w:t>
       </w:r>
       <w:r>
@@ -1084,27 +1073,73 @@
           <w:sz w:val="20"/>
           <w:szCs w:val="20"/>
         </w:rPr>
-        <w:t>ing</w:t>
-      </w:r>
-      <w:r>
-        <w:rPr>
-          <w:rFonts w:cs="Calibri"/>
-          <w:sz w:val="20"/>
-          <w:szCs w:val="20"/>
-        </w:rPr>
-        <w:t xml:space="preserve"> on</w:t>
-      </w:r>
-      <w:r>
-        <w:rPr>
-          <w:rFonts w:cs="Calibri"/>
-          <w:sz w:val="20"/>
-          <w:szCs w:val="20"/>
-        </w:rPr>
-        <w:t xml:space="preserve"> the design and development of the front-end of two very famous Discord BOTs known</w:t>
-      </w:r>
-      <w:r>
-        <w:rPr>
-          <w:rFonts w:cs="Calibri"/>
+        <w:t>ed</w:t>
+      </w:r>
+      <w:r>
+        <w:rPr>
+          <w:rFonts w:cs="Calibri"/>
+          <w:sz w:val="20"/>
+          <w:szCs w:val="20"/>
+        </w:rPr>
+        <w:t xml:space="preserve"> on the design and development of the front-end of t</w:t>
+      </w:r>
+      <w:r>
+        <w:rPr>
+          <w:rFonts w:cs="Calibri"/>
+          <w:sz w:val="20"/>
+          <w:szCs w:val="20"/>
+        </w:rPr>
+        <w:t>hree</w:t>
+      </w:r>
+      <w:r>
+        <w:rPr>
+          <w:rFonts w:cs="Calibri"/>
+          <w:sz w:val="20"/>
+          <w:szCs w:val="20"/>
+        </w:rPr>
+        <w:t xml:space="preserve"> very famous Discord B</w:t>
+      </w:r>
+      <w:r>
+        <w:rPr>
+          <w:rFonts w:cs="Calibri"/>
+          <w:sz w:val="20"/>
+          <w:szCs w:val="20"/>
+        </w:rPr>
+        <w:t>ot</w:t>
+      </w:r>
+      <w:r>
+        <w:rPr>
+          <w:rFonts w:cs="Calibri"/>
+          <w:sz w:val="20"/>
+          <w:szCs w:val="20"/>
+        </w:rPr>
+        <w:t xml:space="preserve">s known as </w:t>
+      </w:r>
+      <w:r>
+        <w:rPr>
+          <w:rFonts w:cs="Calibri"/>
+          <w:b/>
+          <w:bCs/>
+          <w:sz w:val="20"/>
+          <w:szCs w:val="20"/>
+        </w:rPr>
+        <w:t>YAGPDB B</w:t>
+      </w:r>
+      <w:r>
+        <w:rPr>
+          <w:rFonts w:cs="Calibri"/>
+          <w:b/>
+          <w:bCs/>
+          <w:sz w:val="20"/>
+          <w:szCs w:val="20"/>
+        </w:rPr>
+        <w:t>ot</w:t>
+      </w:r>
+      <w:r>
+        <w:rPr>
+          <w:rFonts w:cs="Calibri"/>
+          <w:b/>
+          <w:bCs/>
           <w:sz w:val="20"/>
           <w:szCs w:val="20"/>
         </w:rPr>
@@ -1116,45 +1151,9 @@
           <w:sz w:val="20"/>
           <w:szCs w:val="20"/>
         </w:rPr>
-        <w:t xml:space="preserve">as </w:t>
-      </w:r>
-      <w:r>
-        <w:rPr>
-          <w:rFonts w:cs="Calibri"/>
-          <w:b/>
-          <w:bCs/>
-          <w:sz w:val="20"/>
-          <w:szCs w:val="20"/>
-        </w:rPr>
-        <w:t>YAGPDB</w:t>
-      </w:r>
-      <w:r>
-        <w:rPr>
-          <w:rFonts w:cs="Calibri"/>
-          <w:b/>
-          <w:bCs/>
-          <w:sz w:val="20"/>
-          <w:szCs w:val="20"/>
-        </w:rPr>
-        <w:t xml:space="preserve"> BOT </w:t>
-      </w:r>
-      <w:r>
-        <w:rPr>
-          <w:rFonts w:cs="Calibri"/>
-          <w:sz w:val="20"/>
-          <w:szCs w:val="20"/>
-        </w:rPr>
-        <w:t>(</w:t>
-      </w:r>
-      <w:r>
-        <w:rPr>
-          <w:rFonts w:cs="Calibri"/>
-          <w:sz w:val="20"/>
-          <w:szCs w:val="20"/>
-        </w:rPr>
-        <w:t xml:space="preserve"> </w:t>
-      </w:r>
-      <w:hyperlink r:id="rId8" w:history="1">
+        <w:t xml:space="preserve">( </w:t>
+      </w:r>
+      <w:hyperlink r:id="rId7" w:history="1">
         <w:r>
           <w:rPr>
             <w:rStyle w:val="Hyperlink"/>
@@ -1171,27 +1170,45 @@
           <w:sz w:val="20"/>
           <w:szCs w:val="20"/>
         </w:rPr>
-        <w:t xml:space="preserve"> ) </w:t>
-      </w:r>
-      <w:r>
-        <w:rPr>
-          <w:rFonts w:cs="Calibri"/>
-          <w:b/>
-          <w:bCs/>
-          <w:sz w:val="20"/>
-          <w:szCs w:val="20"/>
-        </w:rPr>
-        <w:t>and CARL</w:t>
-      </w:r>
-      <w:r>
-        <w:rPr>
-          <w:rFonts w:cs="Calibri"/>
-          <w:b/>
-          <w:bCs/>
-          <w:sz w:val="20"/>
-          <w:szCs w:val="20"/>
-        </w:rPr>
-        <w:t xml:space="preserve"> BOT </w:t>
+        <w:t xml:space="preserve"> )</w:t>
+      </w:r>
+      <w:r>
+        <w:rPr>
+          <w:rFonts w:cs="Calibri"/>
+          <w:sz w:val="20"/>
+          <w:szCs w:val="20"/>
+        </w:rPr>
+        <w:t xml:space="preserve">, </w:t>
+      </w:r>
+      <w:r>
+        <w:rPr>
+          <w:rFonts w:cs="Calibri"/>
+          <w:b/>
+          <w:bCs/>
+          <w:sz w:val="20"/>
+          <w:szCs w:val="20"/>
+        </w:rPr>
+        <w:t>CARL B</w:t>
+      </w:r>
+      <w:r>
+        <w:rPr>
+          <w:rFonts w:cs="Calibri"/>
+          <w:b/>
+          <w:bCs/>
+          <w:sz w:val="20"/>
+          <w:szCs w:val="20"/>
+        </w:rPr>
+        <w:t>ot</w:t>
+      </w:r>
+      <w:r>
+        <w:rPr>
+          <w:rFonts w:cs="Calibri"/>
+          <w:b/>
+          <w:bCs/>
+          <w:sz w:val="20"/>
+          <w:szCs w:val="20"/>
+        </w:rPr>
+        <w:t xml:space="preserve"> </w:t>
       </w:r>
       <w:r>
         <w:rPr>
@@ -1201,7 +1218,7 @@
         </w:rPr>
         <w:t xml:space="preserve">( </w:t>
       </w:r>
-      <w:hyperlink r:id="rId9" w:history="1">
+      <w:hyperlink r:id="rId8" w:history="1">
         <w:r>
           <w:rPr>
             <w:rStyle w:val="Hyperlink"/>
@@ -1218,7 +1235,164 @@
           <w:sz w:val="20"/>
           <w:szCs w:val="20"/>
         </w:rPr>
-        <w:t xml:space="preserve"> ).</w:t>
+        <w:t xml:space="preserve"> )</w:t>
+      </w:r>
+      <w:r>
+        <w:rPr>
+          <w:rFonts w:cs="Calibri"/>
+          <w:sz w:val="20"/>
+          <w:szCs w:val="20"/>
+        </w:rPr>
+        <w:t xml:space="preserve"> </w:t>
+      </w:r>
+      <w:r>
+        <w:rPr>
+          <w:rFonts w:cs="Calibri"/>
+          <w:b/>
+          <w:bCs/>
+          <w:sz w:val="20"/>
+          <w:szCs w:val="20"/>
+        </w:rPr>
+        <w:t>and Piggy Bot</w:t>
+      </w:r>
+      <w:r>
+        <w:rPr>
+          <w:rFonts w:cs="Calibri"/>
+          <w:sz w:val="20"/>
+          <w:szCs w:val="20"/>
+        </w:rPr>
+        <w:t xml:space="preserve"> ( </w:t>
+      </w:r>
+      <w:hyperlink r:id="rId9" w:history="1">
+        <w:r>
+          <w:rPr>
+            <w:rStyle w:val="Hyperlink"/>
+            <w:rFonts w:cs="Calibri"/>
+            <w:sz w:val="20"/>
+            <w:szCs w:val="20"/>
+          </w:rPr>
+          <w:t>https://piggy.gg</w:t>
+        </w:r>
+      </w:hyperlink>
+      <w:r>
+        <w:rPr>
+          <w:rFonts w:cs="Calibri"/>
+          <w:sz w:val="20"/>
+          <w:szCs w:val="20"/>
+        </w:rPr>
+        <w:t xml:space="preserve"> )</w:t>
+      </w:r>
+      <w:r>
+        <w:rPr>
+          <w:rFonts w:cs="Calibri"/>
+          <w:sz w:val="20"/>
+          <w:szCs w:val="20"/>
+        </w:rPr>
+        <w:t>.</w:t>
+      </w:r>
+    </w:p>
+    <w:p>
+      <w:pPr>
+        <w:pStyle w:val="ListParagraph"/>
+        <w:widowControl w:val="0"/>
+        <w:numPr>
+          <w:ilvl w:val="0"/>
+          <w:numId w:val="21"/>
+        </w:numPr>
+        <w:overflowPunct w:val="0"/>
+        <w:autoSpaceDE w:val="0"/>
+        <w:autoSpaceDN w:val="0"/>
+        <w:adjustRightInd w:val="0"/>
+        <w:spacing w:after="0" w:line="240" w:lineRule="auto"/>
+        <w:jc w:val="both"/>
+        <w:rPr>
+          <w:rFonts w:asciiTheme="minorHAnsi" w:hAnsiTheme="minorHAnsi" w:cstheme="minorHAnsi"/>
+          <w:b/>
+          <w:sz w:val="20"/>
+          <w:szCs w:val="20"/>
+        </w:rPr>
+      </w:pPr>
+      <w:r>
+        <w:rPr>
+          <w:rFonts w:asciiTheme="minorHAnsi" w:hAnsiTheme="minorHAnsi" w:cstheme="minorHAnsi"/>
+          <w:sz w:val="20"/>
+          <w:szCs w:val="20"/>
+          <w:shd w:val="clear" w:color="auto" w:fill="FFFFFF"/>
+        </w:rPr>
+        <w:t xml:space="preserve">Develop and </w:t>
+      </w:r>
+      <w:proofErr w:type="gramStart"/>
+      <w:r>
+        <w:rPr>
+          <w:rFonts w:asciiTheme="minorHAnsi" w:hAnsiTheme="minorHAnsi" w:cstheme="minorHAnsi"/>
+          <w:sz w:val="20"/>
+          <w:szCs w:val="20"/>
+          <w:shd w:val="clear" w:color="auto" w:fill="FFFFFF"/>
+        </w:rPr>
+        <w:t>Orchestrated</w:t>
+      </w:r>
+      <w:proofErr w:type="gramEnd"/>
+      <w:r>
+        <w:rPr>
+          <w:rFonts w:asciiTheme="minorHAnsi" w:hAnsiTheme="minorHAnsi" w:cstheme="minorHAnsi"/>
+          <w:sz w:val="20"/>
+          <w:szCs w:val="20"/>
+          <w:shd w:val="clear" w:color="auto" w:fill="FFFFFF"/>
+        </w:rPr>
+        <w:t xml:space="preserve"> the complete engine for Authentication and Authorization</w:t>
+      </w:r>
+      <w:r>
+        <w:rPr>
+          <w:rFonts w:asciiTheme="minorHAnsi" w:hAnsiTheme="minorHAnsi" w:cstheme="minorHAnsi"/>
+          <w:sz w:val="20"/>
+          <w:szCs w:val="20"/>
+          <w:shd w:val="clear" w:color="auto" w:fill="FFFFFF"/>
+        </w:rPr>
+        <w:t xml:space="preserve"> with Single Sign-on support resulted in smoothly handling </w:t>
+      </w:r>
+      <w:r>
+        <w:rPr>
+          <w:rFonts w:asciiTheme="minorHAnsi" w:hAnsiTheme="minorHAnsi" w:cstheme="minorHAnsi"/>
+          <w:b/>
+          <w:bCs/>
+          <w:sz w:val="20"/>
+          <w:szCs w:val="20"/>
+          <w:shd w:val="clear" w:color="auto" w:fill="FFFFFF"/>
+        </w:rPr>
+        <w:t xml:space="preserve">1M daily token </w:t>
+      </w:r>
+      <w:proofErr w:type="spellStart"/>
+      <w:r>
+        <w:rPr>
+          <w:rFonts w:asciiTheme="minorHAnsi" w:hAnsiTheme="minorHAnsi" w:cstheme="minorHAnsi"/>
+          <w:b/>
+          <w:bCs/>
+          <w:sz w:val="20"/>
+          <w:szCs w:val="20"/>
+          <w:shd w:val="clear" w:color="auto" w:fill="FFFFFF"/>
+        </w:rPr>
+        <w:t>exchnages</w:t>
+      </w:r>
+      <w:proofErr w:type="spellEnd"/>
+      <w:r>
+        <w:rPr>
+          <w:rFonts w:asciiTheme="minorHAnsi" w:hAnsiTheme="minorHAnsi" w:cstheme="minorHAnsi"/>
+          <w:b/>
+          <w:bCs/>
+          <w:sz w:val="20"/>
+          <w:szCs w:val="20"/>
+          <w:shd w:val="clear" w:color="auto" w:fill="FFFFFF"/>
+        </w:rPr>
+        <w:t xml:space="preserve"> </w:t>
+      </w:r>
+      <w:r>
+        <w:rPr>
+          <w:rFonts w:asciiTheme="minorHAnsi" w:hAnsiTheme="minorHAnsi" w:cstheme="minorHAnsi"/>
+          <w:sz w:val="20"/>
+          <w:szCs w:val="20"/>
+          <w:shd w:val="clear" w:color="auto" w:fill="FFFFFF"/>
+        </w:rPr>
+        <w:t>and seamless login experience.</w:t>
       </w:r>
     </w:p>
     <w:p>
@@ -1282,15 +1456,23 @@
           <w:sz w:val="24"/>
           <w:szCs w:val="24"/>
         </w:rPr>
-        <w:t xml:space="preserve">      </w:t>
-      </w:r>
-      <w:r>
-        <w:rPr>
-          <w:rFonts w:cs="Calibri"/>
-          <w:b/>
-          <w:bCs/>
-        </w:rPr>
-        <w:t>SAMSUNG R &amp; D INSTITUTE, BANGALORE</w:t>
+        <w:t xml:space="preserve"> </w:t>
+      </w:r>
+      <w:r>
+        <w:rPr>
+          <w:rFonts w:cs="Calibri"/>
+          <w:b/>
+          <w:bCs/>
+        </w:rPr>
+        <w:t xml:space="preserve">SAMSUNG R &amp; D INSTITUTE, </w:t>
+      </w:r>
+      <w:r>
+        <w:rPr>
+          <w:rFonts w:cs="Calibri"/>
+          <w:b/>
+          <w:bCs/>
+        </w:rPr>
+        <w:t>Bengaluru (India)</w:t>
       </w:r>
       <w:r>
         <w:rPr>
@@ -1556,7 +1738,7 @@
           <w:rFonts w:cs="Calibri"/>
           <w:b/>
         </w:rPr>
-        <w:t>Software Development Engineer</w:t>
+        <w:t>Software Engineer</w:t>
       </w:r>
       <w:r>
         <w:rPr>
@@ -1564,7 +1746,7 @@
           <w:sz w:val="24"/>
           <w:szCs w:val="24"/>
         </w:rPr>
-        <w:t xml:space="preserve">         </w:t>
+        <w:t xml:space="preserve">    </w:t>
       </w:r>
       <w:r>
         <w:rPr>
@@ -1572,15 +1754,23 @@
           <w:sz w:val="24"/>
           <w:szCs w:val="24"/>
         </w:rPr>
-        <w:t xml:space="preserve">    </w:t>
-      </w:r>
-      <w:r>
-        <w:rPr>
-          <w:rFonts w:cs="Calibri"/>
-          <w:b/>
-          <w:bCs/>
-        </w:rPr>
-        <w:t>KONY INDIA PVT. LTD, HYDERABAD</w:t>
+        <w:t xml:space="preserve">                  </w:t>
+      </w:r>
+      <w:r>
+        <w:rPr>
+          <w:rFonts w:cs="Calibri"/>
+          <w:b/>
+          <w:bCs/>
+        </w:rPr>
+        <w:t xml:space="preserve">KONY INDIA PVT. LTD, </w:t>
+      </w:r>
+      <w:r>
+        <w:rPr>
+          <w:rFonts w:cs="Calibri"/>
+          <w:b/>
+          <w:bCs/>
+        </w:rPr>
+        <w:t>Hyderabad (India)</w:t>
       </w:r>
       <w:r>
         <w:rPr>
@@ -1607,7 +1797,7 @@
           <w:sz w:val="21"/>
           <w:szCs w:val="21"/>
         </w:rPr>
-        <w:t>May</w:t>
+        <w:t>Aug</w:t>
       </w:r>
       <w:r>
         <w:rPr>
@@ -1627,7 +1817,7 @@
           <w:sz w:val="21"/>
           <w:szCs w:val="21"/>
         </w:rPr>
-        <w:t>9</w:t>
+        <w:t>7</w:t>
       </w:r>
       <w:r>
         <w:rPr>
@@ -2045,109 +2235,6 @@
     <w:p>
       <w:pPr>
         <w:widowControl w:val="0"/>
-        <w:tabs>
-          <w:tab w:val="left" w:pos="3340"/>
-          <w:tab w:val="left" w:pos="8140"/>
-        </w:tabs>
-        <w:autoSpaceDE w:val="0"/>
-        <w:autoSpaceDN w:val="0"/>
-        <w:adjustRightInd w:val="0"/>
-        <w:spacing w:after="0" w:line="240" w:lineRule="auto"/>
-        <w:rPr>
-          <w:rFonts w:ascii="Times New Roman" w:hAnsi="Times New Roman"/>
-          <w:sz w:val="24"/>
-          <w:szCs w:val="24"/>
-        </w:rPr>
-      </w:pPr>
-      <w:r>
-        <w:rPr>
-          <w:rFonts w:cs="Calibri"/>
-          <w:b/>
-        </w:rPr>
-        <w:br/>
-      </w:r>
-      <w:r>
-        <w:rPr>
-          <w:rFonts w:cs="Calibri"/>
-          <w:b/>
-        </w:rPr>
-        <w:t>Software Development Engineer</w:t>
-      </w:r>
-      <w:r>
-        <w:rPr>
-          <w:rFonts w:ascii="Times New Roman" w:hAnsi="Times New Roman"/>
-          <w:sz w:val="24"/>
-          <w:szCs w:val="24"/>
-        </w:rPr>
-        <w:tab/>
-        <w:t xml:space="preserve">            </w:t>
-      </w:r>
-      <w:r>
-        <w:rPr>
-          <w:rFonts w:ascii="Times New Roman" w:hAnsi="Times New Roman"/>
-          <w:sz w:val="24"/>
-          <w:szCs w:val="24"/>
-        </w:rPr>
-        <w:t xml:space="preserve">       </w:t>
-      </w:r>
-      <w:r>
-        <w:rPr>
-          <w:rFonts w:cs="Calibri"/>
-          <w:b/>
-          <w:bCs/>
-        </w:rPr>
-        <w:t>KONY INDIA PVT. LTD, HYDERABAD</w:t>
-      </w:r>
-      <w:r>
-        <w:rPr>
-          <w:rFonts w:ascii="Times New Roman" w:hAnsi="Times New Roman"/>
-          <w:sz w:val="24"/>
-          <w:szCs w:val="24"/>
-        </w:rPr>
-        <w:tab/>
-      </w:r>
-      <w:r>
-        <w:rPr>
-          <w:rFonts w:ascii="Times New Roman" w:hAnsi="Times New Roman"/>
-          <w:sz w:val="24"/>
-          <w:szCs w:val="24"/>
-        </w:rPr>
-        <w:t xml:space="preserve">         </w:t>
-      </w:r>
-      <w:r>
-        <w:rPr>
-          <w:rFonts w:cs="Calibri"/>
-          <w:b/>
-          <w:bCs/>
-          <w:sz w:val="21"/>
-          <w:szCs w:val="21"/>
-        </w:rPr>
-        <w:t xml:space="preserve">Aug </w:t>
-      </w:r>
-      <w:r>
-        <w:rPr>
-          <w:rFonts w:cs="Calibri"/>
-          <w:b/>
-          <w:bCs/>
-          <w:sz w:val="21"/>
-          <w:szCs w:val="21"/>
-        </w:rPr>
-        <w:t xml:space="preserve">2017 – </w:t>
-      </w:r>
-      <w:r>
-        <w:rPr>
-          <w:rFonts w:cs="Calibri"/>
-          <w:b/>
-          <w:bCs/>
-          <w:sz w:val="21"/>
-          <w:szCs w:val="21"/>
-        </w:rPr>
-        <w:t>May 2019</w:t>
-      </w:r>
-    </w:p>
-    <w:p>
-      <w:pPr>
-        <w:widowControl w:val="0"/>
         <w:autoSpaceDE w:val="0"/>
         <w:autoSpaceDN w:val="0"/>
         <w:adjustRightInd w:val="0"/>
@@ -2158,92 +2245,6 @@
           <w:szCs w:val="24"/>
         </w:rPr>
       </w:pPr>
-    </w:p>
-    <w:p>
-      <w:pPr>
-        <w:widowControl w:val="0"/>
-        <w:overflowPunct w:val="0"/>
-        <w:autoSpaceDE w:val="0"/>
-        <w:autoSpaceDN w:val="0"/>
-        <w:adjustRightInd w:val="0"/>
-        <w:spacing w:after="0" w:line="240" w:lineRule="auto"/>
-        <w:jc w:val="both"/>
-        <w:rPr>
-          <w:rFonts w:ascii="Arial" w:hAnsi="Arial" w:cs="Arial"/>
-          <w:color w:val="000066"/>
-          <w:sz w:val="12"/>
-          <w:szCs w:val="12"/>
-        </w:rPr>
-      </w:pPr>
-      <w:r>
-        <w:rPr>
-          <w:rFonts w:cs="Calibri"/>
-        </w:rPr>
-        <w:t>Worked</w:t>
-      </w:r>
-      <w:r>
-        <w:rPr>
-          <w:rFonts w:cs="Calibri"/>
-        </w:rPr>
-        <w:t xml:space="preserve"> on </w:t>
-      </w:r>
-      <w:r>
-        <w:rPr>
-          <w:rFonts w:cs="Calibri"/>
-          <w:b/>
-          <w:szCs w:val="20"/>
-        </w:rPr>
-        <w:t xml:space="preserve">Kony </w:t>
-      </w:r>
-      <w:r>
-        <w:rPr>
-          <w:rFonts w:cs="Calibri"/>
-          <w:b/>
-          <w:szCs w:val="20"/>
-        </w:rPr>
-        <w:t xml:space="preserve">Marketplace </w:t>
-      </w:r>
-      <w:r>
-        <w:rPr>
-          <w:rFonts w:cs="Calibri"/>
-          <w:b/>
-          <w:szCs w:val="20"/>
-        </w:rPr>
-        <w:t>P</w:t>
-      </w:r>
-      <w:r>
-        <w:rPr>
-          <w:rFonts w:cs="Calibri"/>
-          <w:b/>
-          <w:szCs w:val="20"/>
-        </w:rPr>
-        <w:t xml:space="preserve">latform </w:t>
-      </w:r>
-      <w:r>
-        <w:rPr>
-          <w:rFonts w:cs="Calibri"/>
-          <w:szCs w:val="20"/>
-        </w:rPr>
-        <w:t>(</w:t>
-      </w:r>
-      <w:hyperlink r:id="rId10" w:history="1">
-        <w:r>
-          <w:rPr>
-            <w:rStyle w:val="Hyperlink"/>
-            <w:rFonts w:cs="Calibri"/>
-            <w:szCs w:val="20"/>
-          </w:rPr>
-          <w:t>https://marketplace.kony.com</w:t>
-        </w:r>
-      </w:hyperlink>
-      <w:r>
-        <w:rPr>
-          <w:rFonts w:cs="Calibri"/>
-          <w:sz w:val="20"/>
-          <w:szCs w:val="20"/>
-        </w:rPr>
-        <w:t>).</w:t>
-      </w:r>
     </w:p>
     <w:p>
       <w:pPr>
@@ -2273,7 +2274,25 @@
           <w:sz w:val="20"/>
           <w:szCs w:val="20"/>
         </w:rPr>
-        <w:t>Owned and Orchestrated the complete High</w:t>
+        <w:t xml:space="preserve">Owned and </w:t>
+      </w:r>
+      <w:proofErr w:type="gramStart"/>
+      <w:r>
+        <w:rPr>
+          <w:rFonts w:cs="Calibri"/>
+          <w:sz w:val="20"/>
+          <w:szCs w:val="20"/>
+        </w:rPr>
+        <w:t>Orchestrated</w:t>
+      </w:r>
+      <w:proofErr w:type="gramEnd"/>
+      <w:r>
+        <w:rPr>
+          <w:rFonts w:cs="Calibri"/>
+          <w:sz w:val="20"/>
+          <w:szCs w:val="20"/>
+        </w:rPr>
+        <w:t xml:space="preserve"> the complete High</w:t>
       </w:r>
       <w:r>
         <w:rPr>
@@ -2425,7 +2444,43 @@
           <w:sz w:val="20"/>
           <w:szCs w:val="20"/>
         </w:rPr>
-        <w:t>Develop Pixel-perfect front-end part of Marketplace platform using React, Redux, and Next.js for server side rendering for better SEO results and increased customer base.</w:t>
+        <w:t xml:space="preserve">Develop Pixel-perfect front-end part of </w:t>
+      </w:r>
+      <w:r>
+        <w:rPr>
+          <w:rFonts w:cs="Calibri"/>
+          <w:b/>
+          <w:bCs/>
+          <w:sz w:val="20"/>
+          <w:szCs w:val="20"/>
+        </w:rPr>
+        <w:t>Marketplace platform</w:t>
+      </w:r>
+      <w:r>
+        <w:rPr>
+          <w:rFonts w:cs="Calibri"/>
+          <w:sz w:val="20"/>
+          <w:szCs w:val="20"/>
+        </w:rPr>
+        <w:t xml:space="preserve"> using React, Redux, and Next.js for </w:t>
+      </w:r>
+      <w:proofErr w:type="gramStart"/>
+      <w:r>
+        <w:rPr>
+          <w:rFonts w:cs="Calibri"/>
+          <w:sz w:val="20"/>
+          <w:szCs w:val="20"/>
+        </w:rPr>
+        <w:t>server side</w:t>
+      </w:r>
+      <w:proofErr w:type="gramEnd"/>
+      <w:r>
+        <w:rPr>
+          <w:rFonts w:cs="Calibri"/>
+          <w:sz w:val="20"/>
+          <w:szCs w:val="20"/>
+        </w:rPr>
+        <w:t xml:space="preserve"> rendering for better SEO results and increased customer base.</w:t>
       </w:r>
     </w:p>
     <w:p>
@@ -2770,7 +2825,7 @@
           <w:szCs w:val="24"/>
         </w:rPr>
         <w:tab/>
-        <w:t xml:space="preserve">           </w:t>
+        <w:t xml:space="preserve">  </w:t>
       </w:r>
       <w:r>
         <w:rPr>
@@ -2778,31 +2833,15 @@
           <w:sz w:val="24"/>
           <w:szCs w:val="24"/>
         </w:rPr>
-        <w:t xml:space="preserve">      </w:t>
-      </w:r>
-      <w:r>
-        <w:rPr>
-          <w:rFonts w:ascii="Times New Roman" w:hAnsi="Times New Roman"/>
-          <w:sz w:val="24"/>
-          <w:szCs w:val="24"/>
-        </w:rPr>
-        <w:t xml:space="preserve"> </w:t>
-      </w:r>
-      <w:r>
-        <w:rPr>
-          <w:rFonts w:cs="Calibri"/>
-          <w:b/>
-          <w:bCs/>
-        </w:rPr>
-        <w:t>KONY I</w:t>
-      </w:r>
-      <w:r>
-        <w:rPr>
-          <w:rFonts w:cs="Calibri"/>
-          <w:b/>
-          <w:bCs/>
-        </w:rPr>
-        <w:t>NDIA PVT. LTD, HYDERABAD</w:t>
+        <w:t xml:space="preserve">  </w:t>
+      </w:r>
+      <w:r>
+        <w:rPr>
+          <w:rFonts w:cs="Calibri"/>
+          <w:b/>
+          <w:bCs/>
+        </w:rPr>
+        <w:t>KONY INDIA PVT. LTD, Hyderabad (India)</w:t>
       </w:r>
       <w:r>
         <w:rPr>
@@ -2916,7 +2955,7 @@
         </w:rPr>
         <w:t xml:space="preserve"> (</w:t>
       </w:r>
-      <w:hyperlink r:id="rId11" w:history="1">
+      <w:hyperlink r:id="rId10" w:history="1">
         <w:r>
           <w:rPr>
             <w:rStyle w:val="Hyperlink"/>
@@ -2931,7 +2970,7 @@
         </w:rPr>
         <w:t xml:space="preserve"> &amp; </w:t>
       </w:r>
-      <w:hyperlink r:id="rId12" w:history="1">
+      <w:hyperlink r:id="rId11" w:history="1">
         <w:r>
           <w:rPr>
             <w:rStyle w:val="Hyperlink"/>
@@ -3315,25 +3354,25 @@
         <w:rPr>
           <w:rFonts w:cs="Calibri"/>
         </w:rPr>
-        <w:t>, PHP</w:t>
-      </w:r>
-      <w:r>
-        <w:rPr>
-          <w:rFonts w:cs="Calibri"/>
-        </w:rPr>
-        <w:t>, Groovy,</w:t>
-      </w:r>
-      <w:r>
-        <w:rPr>
-          <w:rFonts w:cs="Calibri"/>
-        </w:rPr>
-        <w:t xml:space="preserve"> and </w:t>
-      </w:r>
-      <w:r>
-        <w:rPr>
-          <w:rFonts w:cs="Calibri"/>
-        </w:rPr>
-        <w:t>Java</w:t>
+        <w:t xml:space="preserve">, </w:t>
+      </w:r>
+      <w:r>
+        <w:rPr>
+          <w:rFonts w:cs="Calibri"/>
+        </w:rPr>
+        <w:t>Java and</w:t>
+      </w:r>
+      <w:r>
+        <w:rPr>
+          <w:rFonts w:cs="Calibri"/>
+        </w:rPr>
+        <w:t xml:space="preserve"> </w:t>
+      </w:r>
+      <w:r>
+        <w:rPr>
+          <w:rFonts w:cs="Calibri"/>
+        </w:rPr>
+        <w:t>Ruby on Rails</w:t>
       </w:r>
       <w:r>
         <w:rPr>
@@ -3433,7 +3472,19 @@
         <w:rPr>
           <w:rFonts w:cs="Calibri"/>
         </w:rPr>
-        <w:t xml:space="preserve"> and Next.js</w:t>
+        <w:t>,</w:t>
+      </w:r>
+      <w:r>
+        <w:rPr>
+          <w:rFonts w:cs="Calibri"/>
+        </w:rPr>
+        <w:t xml:space="preserve"> Next.js</w:t>
+      </w:r>
+      <w:r>
+        <w:rPr>
+          <w:rFonts w:cs="Calibri"/>
+        </w:rPr>
+        <w:t xml:space="preserve"> and Ember.js</w:t>
       </w:r>
       <w:r>
         <w:rPr>
@@ -3451,12 +3502,6 @@
         <w:rPr>
           <w:rFonts w:cs="Calibri"/>
         </w:rPr>
-        <w:tab/>
-      </w:r>
-      <w:r>
-        <w:rPr>
-          <w:rFonts w:cs="Calibri"/>
-        </w:rPr>
         <w:t xml:space="preserve">    </w:t>
       </w:r>
       <w:r>
@@ -3483,47 +3528,6 @@
           <w:rFonts w:cs="Calibri"/>
         </w:rPr>
         <w:t xml:space="preserve"> Flexbox</w:t>
-      </w:r>
-    </w:p>
-    <w:p>
-      <w:pPr>
-        <w:pStyle w:val="ListParagraph"/>
-        <w:widowControl w:val="0"/>
-        <w:overflowPunct w:val="0"/>
-        <w:autoSpaceDE w:val="0"/>
-        <w:autoSpaceDN w:val="0"/>
-        <w:adjustRightInd w:val="0"/>
-        <w:spacing w:after="0" w:line="240" w:lineRule="auto"/>
-        <w:ind w:left="0"/>
-        <w:jc w:val="both"/>
-        <w:rPr>
-          <w:rFonts w:cs="Calibri"/>
-        </w:rPr>
-      </w:pPr>
-      <w:r>
-        <w:rPr>
-          <w:rFonts w:cs="Calibri"/>
-          <w:b/>
-        </w:rPr>
-        <w:t xml:space="preserve">Build Management Tools: </w:t>
-      </w:r>
-      <w:r>
-        <w:rPr>
-          <w:rFonts w:cs="Calibri"/>
-        </w:rPr>
-        <w:t>Maven, Gulp, Webpack</w:t>
-      </w:r>
-      <w:r>
-        <w:rPr>
-          <w:rFonts w:cs="Calibri"/>
-        </w:rPr>
-        <w:t xml:space="preserve"> and</w:t>
-      </w:r>
-      <w:r>
-        <w:rPr>
-          <w:rFonts w:cs="Calibri"/>
-        </w:rPr>
-        <w:t xml:space="preserve"> Jenkins</w:t>
       </w:r>
     </w:p>
     <w:p>
@@ -3868,7 +3872,7 @@
         </w:rPr>
         <w:t xml:space="preserve">: </w:t>
       </w:r>
-      <w:hyperlink r:id="rId13" w:history="1">
+      <w:hyperlink r:id="rId12" w:history="1">
         <w:r>
           <w:rPr>
             <w:rStyle w:val="Hyperlink"/>
@@ -3930,7 +3934,7 @@
         </w:rPr>
         <w:t xml:space="preserve">: </w:t>
       </w:r>
-      <w:hyperlink r:id="rId14" w:history="1">
+      <w:hyperlink r:id="rId13" w:history="1">
         <w:r>
           <w:rPr>
             <w:rStyle w:val="Hyperlink"/>
@@ -3955,7 +3959,7 @@
 </file>
 
 <file path=word/endnotes.xml><?xml version="1.0" encoding="utf-8"?>
-<w:endnotes xmlns:wpc="http://schemas.microsoft.com/office/word/2010/wordprocessingCanvas" xmlns:cx="http://schemas.microsoft.com/office/drawing/2014/chartex" xmlns:cx1="http://schemas.microsoft.com/office/drawing/2015/9/8/chartex" xmlns:cx2="http://schemas.microsoft.com/office/drawing/2015/10/21/chartex" xmlns:cx3="http://schemas.microsoft.com/office/drawing/2016/5/9/chartex" xmlns:cx4="http://schemas.microsoft.com/office/drawing/2016/5/10/chartex" xmlns:cx5="http://schemas.microsoft.com/office/drawing/2016/5/11/chartex" xmlns:cx6="http://schemas.microsoft.com/office/drawing/2016/5/12/chartex" xmlns:cx7="http://schemas.microsoft.com/office/drawing/2016/5/13/chartex" xmlns:cx8="http://schemas.microsoft.com/office/drawing/2016/5/14/chartex" xmlns:mc="http://schemas.openxmlformats.org/markup-compatibility/2006" xmlns:aink="http://schemas.microsoft.com/office/drawing/2016/ink" xmlns:am3d="http://schemas.microsoft.com/office/drawing/2017/model3d" xmlns:o="urn:schemas-microsoft-com:office:office" xmlns:r="http://schemas.openxmlformats.org/officeDocument/2006/relationships" xmlns:m="http://schemas.openxmlformats.org/officeDocument/2006/math" xmlns:v="urn:schemas-microsoft-com:vml" xmlns:wp14="http://schemas.microsoft.com/office/word/2010/wordprocessingDrawing" xmlns:wp="http://schemas.openxmlformats.org/drawingml/2006/wordprocessingDrawing" xmlns:w10="urn:schemas-microsoft-com:office:word" xmlns:w="http://schemas.openxmlformats.org/wordprocessingml/2006/main" xmlns:w14="http://schemas.microsoft.com/office/word/2010/wordml" xmlns:w15="http://schemas.microsoft.com/office/word/2012/wordml" xmlns:w16cex="http://schemas.microsoft.com/office/word/2018/wordml/cex" xmlns:w16cid="http://schemas.microsoft.com/office/word/2016/wordml/cid" xmlns:w16="http://schemas.microsoft.com/office/word/2018/wordml" xmlns:w16se="http://schemas.microsoft.com/office/word/2015/wordml/symex" xmlns:wpg="http://schemas.microsoft.com/office/word/2010/wordprocessingGroup" xmlns:wpi="http://schemas.microsoft.com/office/word/2010/wordprocessingInk" xmlns:wne="http://schemas.microsoft.com/office/word/2006/wordml" xmlns:wps="http://schemas.microsoft.com/office/word/2010/wordprocessingShape" mc:Ignorable="w14 w15 w16se w16cid w16 w16cex wp14">
+<w:endnotes xmlns:wpc="http://schemas.microsoft.com/office/word/2010/wordprocessingCanvas" xmlns:cx="http://schemas.microsoft.com/office/drawing/2014/chartex" xmlns:cx1="http://schemas.microsoft.com/office/drawing/2015/9/8/chartex" xmlns:cx2="http://schemas.microsoft.com/office/drawing/2015/10/21/chartex" xmlns:cx3="http://schemas.microsoft.com/office/drawing/2016/5/9/chartex" xmlns:cx4="http://schemas.microsoft.com/office/drawing/2016/5/10/chartex" xmlns:cx5="http://schemas.microsoft.com/office/drawing/2016/5/11/chartex" xmlns:cx6="http://schemas.microsoft.com/office/drawing/2016/5/12/chartex" xmlns:cx7="http://schemas.microsoft.com/office/drawing/2016/5/13/chartex" xmlns:cx8="http://schemas.microsoft.com/office/drawing/2016/5/14/chartex" xmlns:mc="http://schemas.openxmlformats.org/markup-compatibility/2006" xmlns:aink="http://schemas.microsoft.com/office/drawing/2016/ink" xmlns:am3d="http://schemas.microsoft.com/office/drawing/2017/model3d" xmlns:o="urn:schemas-microsoft-com:office:office" xmlns:oel="http://schemas.microsoft.com/office/2019/extlst" xmlns:r="http://schemas.openxmlformats.org/officeDocument/2006/relationships" xmlns:m="http://schemas.openxmlformats.org/officeDocument/2006/math" xmlns:v="urn:schemas-microsoft-com:vml" xmlns:wp14="http://schemas.microsoft.com/office/word/2010/wordprocessingDrawing" xmlns:wp="http://schemas.openxmlformats.org/drawingml/2006/wordprocessingDrawing" xmlns:w10="urn:schemas-microsoft-com:office:word" xmlns:w="http://schemas.openxmlformats.org/wordprocessingml/2006/main" xmlns:w14="http://schemas.microsoft.com/office/word/2010/wordml" xmlns:w15="http://schemas.microsoft.com/office/word/2012/wordml" xmlns:w16cex="http://schemas.microsoft.com/office/word/2018/wordml/cex" xmlns:w16cid="http://schemas.microsoft.com/office/word/2016/wordml/cid" xmlns:w16="http://schemas.microsoft.com/office/word/2018/wordml" xmlns:w16sdtdh="http://schemas.microsoft.com/office/word/2020/wordml/sdtdatahash" xmlns:w16se="http://schemas.microsoft.com/office/word/2015/wordml/symex" xmlns:wpg="http://schemas.microsoft.com/office/word/2010/wordprocessingGroup" xmlns:wpi="http://schemas.microsoft.com/office/word/2010/wordprocessingInk" xmlns:wne="http://schemas.microsoft.com/office/word/2006/wordml" xmlns:wps="http://schemas.microsoft.com/office/word/2010/wordprocessingShape" mc:Ignorable="w14 w15 w16se w16cid w16 w16cex w16sdtdh wp14">
   <w:endnote w:type="separator" w:id="-1">
     <w:p>
       <w:pPr>
@@ -3980,7 +3984,7 @@
 </file>
 
 <file path=word/footnotes.xml><?xml version="1.0" encoding="utf-8"?>
-<w:footnotes xmlns:wpc="http://schemas.microsoft.com/office/word/2010/wordprocessingCanvas" xmlns:cx="http://schemas.microsoft.com/office/drawing/2014/chartex" xmlns:cx1="http://schemas.microsoft.com/office/drawing/2015/9/8/chartex" xmlns:cx2="http://schemas.microsoft.com/office/drawing/2015/10/21/chartex" xmlns:cx3="http://schemas.microsoft.com/office/drawing/2016/5/9/chartex" xmlns:cx4="http://schemas.microsoft.com/office/drawing/2016/5/10/chartex" xmlns:cx5="http://schemas.microsoft.com/office/drawing/2016/5/11/chartex" xmlns:cx6="http://schemas.microsoft.com/office/drawing/2016/5/12/chartex" xmlns:cx7="http://schemas.microsoft.com/office/drawing/2016/5/13/chartex" xmlns:cx8="http://schemas.microsoft.com/office/drawing/2016/5/14/chartex" xmlns:mc="http://schemas.openxmlformats.org/markup-compatibility/2006" xmlns:aink="http://schemas.microsoft.com/office/drawing/2016/ink" xmlns:am3d="http://schemas.microsoft.com/office/drawing/2017/model3d" xmlns:o="urn:schemas-microsoft-com:office:office" xmlns:r="http://schemas.openxmlformats.org/officeDocument/2006/relationships" xmlns:m="http://schemas.openxmlformats.org/officeDocument/2006/math" xmlns:v="urn:schemas-microsoft-com:vml" xmlns:wp14="http://schemas.microsoft.com/office/word/2010/wordprocessingDrawing" xmlns:wp="http://schemas.openxmlformats.org/drawingml/2006/wordprocessingDrawing" xmlns:w10="urn:schemas-microsoft-com:office:word" xmlns:w="http://schemas.openxmlformats.org/wordprocessingml/2006/main" xmlns:w14="http://schemas.microsoft.com/office/word/2010/wordml" xmlns:w15="http://schemas.microsoft.com/office/word/2012/wordml" xmlns:w16cex="http://schemas.microsoft.com/office/word/2018/wordml/cex" xmlns:w16cid="http://schemas.microsoft.com/office/word/2016/wordml/cid" xmlns:w16="http://schemas.microsoft.com/office/word/2018/wordml" xmlns:w16se="http://schemas.microsoft.com/office/word/2015/wordml/symex" xmlns:wpg="http://schemas.microsoft.com/office/word/2010/wordprocessingGroup" xmlns:wpi="http://schemas.microsoft.com/office/word/2010/wordprocessingInk" xmlns:wne="http://schemas.microsoft.com/office/word/2006/wordml" xmlns:wps="http://schemas.microsoft.com/office/word/2010/wordprocessingShape" mc:Ignorable="w14 w15 w16se w16cid w16 w16cex wp14">
+<w:footnotes xmlns:wpc="http://schemas.microsoft.com/office/word/2010/wordprocessingCanvas" xmlns:cx="http://schemas.microsoft.com/office/drawing/2014/chartex" xmlns:cx1="http://schemas.microsoft.com/office/drawing/2015/9/8/chartex" xmlns:cx2="http://schemas.microsoft.com/office/drawing/2015/10/21/chartex" xmlns:cx3="http://schemas.microsoft.com/office/drawing/2016/5/9/chartex" xmlns:cx4="http://schemas.microsoft.com/office/drawing/2016/5/10/chartex" xmlns:cx5="http://schemas.microsoft.com/office/drawing/2016/5/11/chartex" xmlns:cx6="http://schemas.microsoft.com/office/drawing/2016/5/12/chartex" xmlns:cx7="http://schemas.microsoft.com/office/drawing/2016/5/13/chartex" xmlns:cx8="http://schemas.microsoft.com/office/drawing/2016/5/14/chartex" xmlns:mc="http://schemas.openxmlformats.org/markup-compatibility/2006" xmlns:aink="http://schemas.microsoft.com/office/drawing/2016/ink" xmlns:am3d="http://schemas.microsoft.com/office/drawing/2017/model3d" xmlns:o="urn:schemas-microsoft-com:office:office" xmlns:oel="http://schemas.microsoft.com/office/2019/extlst" xmlns:r="http://schemas.openxmlformats.org/officeDocument/2006/relationships" xmlns:m="http://schemas.openxmlformats.org/officeDocument/2006/math" xmlns:v="urn:schemas-microsoft-com:vml" xmlns:wp14="http://schemas.microsoft.com/office/word/2010/wordprocessingDrawing" xmlns:wp="http://schemas.openxmlformats.org/drawingml/2006/wordprocessingDrawing" xmlns:w10="urn:schemas-microsoft-com:office:word" xmlns:w="http://schemas.openxmlformats.org/wordprocessingml/2006/main" xmlns:w14="http://schemas.microsoft.com/office/word/2010/wordml" xmlns:w15="http://schemas.microsoft.com/office/word/2012/wordml" xmlns:w16cex="http://schemas.microsoft.com/office/word/2018/wordml/cex" xmlns:w16cid="http://schemas.microsoft.com/office/word/2016/wordml/cid" xmlns:w16="http://schemas.microsoft.com/office/word/2018/wordml" xmlns:w16sdtdh="http://schemas.microsoft.com/office/word/2020/wordml/sdtdatahash" xmlns:w16se="http://schemas.microsoft.com/office/word/2015/wordml/symex" xmlns:wpg="http://schemas.microsoft.com/office/word/2010/wordprocessingGroup" xmlns:wpi="http://schemas.microsoft.com/office/word/2010/wordprocessingInk" xmlns:wne="http://schemas.microsoft.com/office/word/2006/wordml" xmlns:wps="http://schemas.microsoft.com/office/word/2010/wordprocessingShape" mc:Ignorable="w14 w15 w16se w16cid w16 w16cex w16sdtdh wp14">
   <w:footnote w:type="separator" w:id="-1">
     <w:p>
       <w:pPr>
@@ -4005,7 +4009,7 @@
 </file>
 
 <file path=word/numbering.xml><?xml version="1.0" encoding="utf-8"?>
-<w:numbering xmlns:wpc="http://schemas.microsoft.com/office/word/2010/wordprocessingCanvas" xmlns:cx="http://schemas.microsoft.com/office/drawing/2014/chartex" xmlns:cx1="http://schemas.microsoft.com/office/drawing/2015/9/8/chartex" xmlns:cx2="http://schemas.microsoft.com/office/drawing/2015/10/21/chartex" xmlns:cx3="http://schemas.microsoft.com/office/drawing/2016/5/9/chartex" xmlns:cx4="http://schemas.microsoft.com/office/drawing/2016/5/10/chartex" xmlns:cx5="http://schemas.microsoft.com/office/drawing/2016/5/11/chartex" xmlns:cx6="http://schemas.microsoft.com/office/drawing/2016/5/12/chartex" xmlns:cx7="http://schemas.microsoft.com/office/drawing/2016/5/13/chartex" xmlns:cx8="http://schemas.microsoft.com/office/drawing/2016/5/14/chartex" xmlns:mc="http://schemas.openxmlformats.org/markup-compatibility/2006" xmlns:aink="http://schemas.microsoft.com/office/drawing/2016/ink" xmlns:am3d="http://schemas.microsoft.com/office/drawing/2017/model3d" xmlns:o="urn:schemas-microsoft-com:office:office" xmlns:r="http://schemas.openxmlformats.org/officeDocument/2006/relationships" xmlns:m="http://schemas.openxmlformats.org/officeDocument/2006/math" xmlns:v="urn:schemas-microsoft-com:vml" xmlns:wp14="http://schemas.microsoft.com/office/word/2010/wordprocessingDrawing" xmlns:wp="http://schemas.openxmlformats.org/drawingml/2006/wordprocessingDrawing" xmlns:w10="urn:schemas-microsoft-com:office:word" xmlns:w="http://schemas.openxmlformats.org/wordprocessingml/2006/main" xmlns:w14="http://schemas.microsoft.com/office/word/2010/wordml" xmlns:w15="http://schemas.microsoft.com/office/word/2012/wordml" xmlns:w16cex="http://schemas.microsoft.com/office/word/2018/wordml/cex" xmlns:w16cid="http://schemas.microsoft.com/office/word/2016/wordml/cid" xmlns:w16="http://schemas.microsoft.com/office/word/2018/wordml" xmlns:w16se="http://schemas.microsoft.com/office/word/2015/wordml/symex" xmlns:wpg="http://schemas.microsoft.com/office/word/2010/wordprocessingGroup" xmlns:wpi="http://schemas.microsoft.com/office/word/2010/wordprocessingInk" xmlns:wne="http://schemas.microsoft.com/office/word/2006/wordml" xmlns:wps="http://schemas.microsoft.com/office/word/2010/wordprocessingShape" mc:Ignorable="w14 w15 w16se w16cid w16 w16cex wp14">
+<w:numbering xmlns:wpc="http://schemas.microsoft.com/office/word/2010/wordprocessingCanvas" xmlns:cx="http://schemas.microsoft.com/office/drawing/2014/chartex" xmlns:cx1="http://schemas.microsoft.com/office/drawing/2015/9/8/chartex" xmlns:cx2="http://schemas.microsoft.com/office/drawing/2015/10/21/chartex" xmlns:cx3="http://schemas.microsoft.com/office/drawing/2016/5/9/chartex" xmlns:cx4="http://schemas.microsoft.com/office/drawing/2016/5/10/chartex" xmlns:cx5="http://schemas.microsoft.com/office/drawing/2016/5/11/chartex" xmlns:cx6="http://schemas.microsoft.com/office/drawing/2016/5/12/chartex" xmlns:cx7="http://schemas.microsoft.com/office/drawing/2016/5/13/chartex" xmlns:cx8="http://schemas.microsoft.com/office/drawing/2016/5/14/chartex" xmlns:mc="http://schemas.openxmlformats.org/markup-compatibility/2006" xmlns:aink="http://schemas.microsoft.com/office/drawing/2016/ink" xmlns:am3d="http://schemas.microsoft.com/office/drawing/2017/model3d" xmlns:o="urn:schemas-microsoft-com:office:office" xmlns:oel="http://schemas.microsoft.com/office/2019/extlst" xmlns:r="http://schemas.openxmlformats.org/officeDocument/2006/relationships" xmlns:m="http://schemas.openxmlformats.org/officeDocument/2006/math" xmlns:v="urn:schemas-microsoft-com:vml" xmlns:wp14="http://schemas.microsoft.com/office/word/2010/wordprocessingDrawing" xmlns:wp="http://schemas.openxmlformats.org/drawingml/2006/wordprocessingDrawing" xmlns:w10="urn:schemas-microsoft-com:office:word" xmlns:w="http://schemas.openxmlformats.org/wordprocessingml/2006/main" xmlns:w14="http://schemas.microsoft.com/office/word/2010/wordml" xmlns:w15="http://schemas.microsoft.com/office/word/2012/wordml" xmlns:w16cex="http://schemas.microsoft.com/office/word/2018/wordml/cex" xmlns:w16cid="http://schemas.microsoft.com/office/word/2016/wordml/cid" xmlns:w16="http://schemas.microsoft.com/office/word/2018/wordml" xmlns:w16sdtdh="http://schemas.microsoft.com/office/word/2020/wordml/sdtdatahash" xmlns:w16se="http://schemas.microsoft.com/office/word/2015/wordml/symex" xmlns:wpg="http://schemas.microsoft.com/office/word/2010/wordprocessingGroup" xmlns:wpi="http://schemas.microsoft.com/office/word/2010/wordprocessingInk" xmlns:wne="http://schemas.microsoft.com/office/word/2006/wordml" xmlns:wps="http://schemas.microsoft.com/office/word/2010/wordprocessingShape" mc:Ignorable="w14 w15 w16se w16cid w16 w16cex w16sdtdh wp14">
   <w:abstractNum w:abstractNumId="0" w15:restartNumberingAfterBreak="0">
     <w:nsid w:val="00000029"/>
     <w:multiLevelType w:val="hybridMultilevel"/>
@@ -6030,74 +6034,74 @@
       </w:rPr>
     </w:lvl>
   </w:abstractNum>
-  <w:num w:numId="1">
+  <w:num w:numId="1" w16cid:durableId="1731339913">
     <w:abstractNumId w:val="0"/>
   </w:num>
-  <w:num w:numId="2">
+  <w:num w:numId="2" w16cid:durableId="437218577">
     <w:abstractNumId w:val="6"/>
   </w:num>
-  <w:num w:numId="3">
+  <w:num w:numId="3" w16cid:durableId="2000035801">
     <w:abstractNumId w:val="3"/>
   </w:num>
-  <w:num w:numId="4">
+  <w:num w:numId="4" w16cid:durableId="1392582050">
     <w:abstractNumId w:val="5"/>
   </w:num>
-  <w:num w:numId="5">
+  <w:num w:numId="5" w16cid:durableId="655039375">
     <w:abstractNumId w:val="4"/>
   </w:num>
-  <w:num w:numId="6">
+  <w:num w:numId="6" w16cid:durableId="384918258">
     <w:abstractNumId w:val="1"/>
   </w:num>
-  <w:num w:numId="7">
+  <w:num w:numId="7" w16cid:durableId="1376153222">
     <w:abstractNumId w:val="2"/>
   </w:num>
-  <w:num w:numId="8">
+  <w:num w:numId="8" w16cid:durableId="450056480">
     <w:abstractNumId w:val="0"/>
   </w:num>
-  <w:num w:numId="9">
+  <w:num w:numId="9" w16cid:durableId="1243224313">
     <w:abstractNumId w:val="19"/>
   </w:num>
-  <w:num w:numId="10">
+  <w:num w:numId="10" w16cid:durableId="1581283734">
     <w:abstractNumId w:val="16"/>
   </w:num>
-  <w:num w:numId="11">
+  <w:num w:numId="11" w16cid:durableId="510267034">
     <w:abstractNumId w:val="10"/>
   </w:num>
-  <w:num w:numId="12">
+  <w:num w:numId="12" w16cid:durableId="1993635093">
     <w:abstractNumId w:val="15"/>
   </w:num>
-  <w:num w:numId="13">
+  <w:num w:numId="13" w16cid:durableId="1720738429">
     <w:abstractNumId w:val="14"/>
   </w:num>
-  <w:num w:numId="14">
+  <w:num w:numId="14" w16cid:durableId="148257963">
     <w:abstractNumId w:val="7"/>
   </w:num>
-  <w:num w:numId="15">
+  <w:num w:numId="15" w16cid:durableId="1981378726">
     <w:abstractNumId w:val="17"/>
   </w:num>
-  <w:num w:numId="16">
+  <w:num w:numId="16" w16cid:durableId="1120219045">
     <w:abstractNumId w:val="13"/>
   </w:num>
-  <w:num w:numId="17">
+  <w:num w:numId="17" w16cid:durableId="1893737325">
     <w:abstractNumId w:val="11"/>
   </w:num>
-  <w:num w:numId="18">
+  <w:num w:numId="18" w16cid:durableId="526062564">
     <w:abstractNumId w:val="12"/>
   </w:num>
-  <w:num w:numId="19">
+  <w:num w:numId="19" w16cid:durableId="2147044088">
     <w:abstractNumId w:val="9"/>
   </w:num>
-  <w:num w:numId="20">
+  <w:num w:numId="20" w16cid:durableId="1547402435">
     <w:abstractNumId w:val="18"/>
   </w:num>
-  <w:num w:numId="21">
+  <w:num w:numId="21" w16cid:durableId="104541191">
     <w:abstractNumId w:val="8"/>
   </w:num>
 </w:numbering>
 </file>
 
 <file path=word/styles.xml><?xml version="1.0" encoding="utf-8"?>
-<w:styles xmlns:mc="http://schemas.openxmlformats.org/markup-compatibility/2006" xmlns:r="http://schemas.openxmlformats.org/officeDocument/2006/relationships" xmlns:w="http://schemas.openxmlformats.org/wordprocessingml/2006/main" xmlns:w14="http://schemas.microsoft.com/office/word/2010/wordml" xmlns:w15="http://schemas.microsoft.com/office/word/2012/wordml" xmlns:w16cex="http://schemas.microsoft.com/office/word/2018/wordml/cex" xmlns:w16cid="http://schemas.microsoft.com/office/word/2016/wordml/cid" xmlns:w16="http://schemas.microsoft.com/office/word/2018/wordml" xmlns:w16se="http://schemas.microsoft.com/office/word/2015/wordml/symex" mc:Ignorable="w14 w15 w16se w16cid w16 w16cex">
+<w:styles xmlns:mc="http://schemas.openxmlformats.org/markup-compatibility/2006" xmlns:r="http://schemas.openxmlformats.org/officeDocument/2006/relationships" xmlns:w="http://schemas.openxmlformats.org/wordprocessingml/2006/main" xmlns:w14="http://schemas.microsoft.com/office/word/2010/wordml" xmlns:w15="http://schemas.microsoft.com/office/word/2012/wordml" xmlns:w16cex="http://schemas.microsoft.com/office/word/2018/wordml/cex" xmlns:w16cid="http://schemas.microsoft.com/office/word/2016/wordml/cid" xmlns:w16="http://schemas.microsoft.com/office/word/2018/wordml" xmlns:w16sdtdh="http://schemas.microsoft.com/office/word/2020/wordml/sdtdatahash" xmlns:w16se="http://schemas.microsoft.com/office/word/2015/wordml/symex" mc:Ignorable="w14 w15 w16se w16cid w16 w16cex w16sdtdh">
   <w:docDefaults>
     <w:rPrDefault>
       <w:rPr>

</xml_diff>

<commit_message>
After intercom promo to p3
</commit_message>
<xml_diff>
--- a/SinglePage/AakashPahujaResume.docx
+++ b/SinglePage/AakashPahujaResume.docx
@@ -967,7 +967,23 @@
           <w:sz w:val="20"/>
           <w:szCs w:val="20"/>
         </w:rPr>
-        <w:t xml:space="preserve">Working on the design and development of the </w:t>
+        <w:t>Work</w:t>
+      </w:r>
+      <w:r>
+        <w:rPr>
+          <w:rFonts w:cs="Calibri"/>
+          <w:sz w:val="20"/>
+          <w:szCs w:val="20"/>
+        </w:rPr>
+        <w:t>ed</w:t>
+      </w:r>
+      <w:r>
+        <w:rPr>
+          <w:rFonts w:cs="Calibri"/>
+          <w:sz w:val="20"/>
+          <w:szCs w:val="20"/>
+        </w:rPr>
+        <w:t xml:space="preserve"> on the design and development of the </w:t>
       </w:r>
       <w:r>
         <w:rPr>
@@ -1013,7 +1029,27 @@
           <w:sz w:val="20"/>
           <w:szCs w:val="20"/>
         </w:rPr>
-        <w:t>Logos by 1000 per month</w:t>
+        <w:t>Logos by 1</w:t>
+      </w:r>
+      <w:r>
+        <w:rPr>
+          <w:rFonts w:cs="Calibri"/>
+          <w:b/>
+          <w:bCs/>
+          <w:sz w:val="20"/>
+          <w:szCs w:val="20"/>
+        </w:rPr>
+        <w:t>0</w:t>
+      </w:r>
+      <w:r>
+        <w:rPr>
+          <w:rFonts w:cs="Calibri"/>
+          <w:b/>
+          <w:bCs/>
+          <w:sz w:val="20"/>
+          <w:szCs w:val="20"/>
+        </w:rPr>
+        <w:t>00 per month</w:t>
       </w:r>
       <w:r>
         <w:rPr>
@@ -1022,148 +1058,6 @@
           <w:szCs w:val="20"/>
         </w:rPr>
         <w:t>.</w:t>
-      </w:r>
-    </w:p>
-    <w:p>
-      <w:pPr>
-        <w:widowControl w:val="0"/>
-        <w:tabs>
-          <w:tab w:val="left" w:pos="3340"/>
-          <w:tab w:val="left" w:pos="8140"/>
-        </w:tabs>
-        <w:autoSpaceDE w:val="0"/>
-        <w:autoSpaceDN w:val="0"/>
-        <w:adjustRightInd w:val="0"/>
-        <w:spacing w:after="0" w:line="240" w:lineRule="auto"/>
-        <w:rPr>
-          <w:rFonts w:cs="Calibri"/>
-          <w:b/>
-        </w:rPr>
-      </w:pPr>
-    </w:p>
-    <w:p>
-      <w:pPr>
-        <w:widowControl w:val="0"/>
-        <w:tabs>
-          <w:tab w:val="left" w:pos="3340"/>
-          <w:tab w:val="left" w:pos="8140"/>
-        </w:tabs>
-        <w:autoSpaceDE w:val="0"/>
-        <w:autoSpaceDN w:val="0"/>
-        <w:adjustRightInd w:val="0"/>
-        <w:spacing w:after="0" w:line="240" w:lineRule="auto"/>
-        <w:rPr>
-          <w:rFonts w:cs="Calibri"/>
-          <w:b/>
-          <w:bCs/>
-          <w:sz w:val="21"/>
-          <w:szCs w:val="21"/>
-        </w:rPr>
-      </w:pPr>
-      <w:r>
-        <w:rPr>
-          <w:rFonts w:cs="Calibri"/>
-          <w:b/>
-        </w:rPr>
-        <w:t>Member of Technical Staff</w:t>
-      </w:r>
-      <w:r>
-        <w:rPr>
-          <w:rFonts w:cs="Calibri"/>
-          <w:b/>
-        </w:rPr>
-        <w:tab/>
-        <w:t xml:space="preserve">                </w:t>
-      </w:r>
-      <w:r>
-        <w:rPr>
-          <w:rFonts w:cs="Calibri"/>
-          <w:b/>
-        </w:rPr>
-        <w:t xml:space="preserve"> </w:t>
-      </w:r>
-      <w:r>
-        <w:rPr>
-          <w:rFonts w:cs="Calibri"/>
-          <w:b/>
-          <w:bCs/>
-        </w:rPr>
-        <w:t xml:space="preserve">BLUESTACKS, </w:t>
-      </w:r>
-      <w:r>
-        <w:rPr>
-          <w:rFonts w:cs="Calibri"/>
-          <w:b/>
-          <w:bCs/>
-        </w:rPr>
-        <w:t>Gurugram (India)</w:t>
-      </w:r>
-      <w:r>
-        <w:rPr>
-          <w:rFonts w:ascii="Times New Roman" w:hAnsi="Times New Roman"/>
-          <w:sz w:val="24"/>
-          <w:szCs w:val="24"/>
-        </w:rPr>
-        <w:tab/>
-        <w:t xml:space="preserve">        </w:t>
-      </w:r>
-      <w:r>
-        <w:rPr>
-          <w:rFonts w:ascii="Times New Roman" w:hAnsi="Times New Roman"/>
-          <w:sz w:val="24"/>
-          <w:szCs w:val="24"/>
-        </w:rPr>
-        <w:t xml:space="preserve"> </w:t>
-      </w:r>
-      <w:r>
-        <w:rPr>
-          <w:rFonts w:cs="Calibri"/>
-          <w:b/>
-          <w:bCs/>
-          <w:sz w:val="21"/>
-          <w:szCs w:val="21"/>
-        </w:rPr>
-        <w:t>April</w:t>
-      </w:r>
-      <w:r>
-        <w:rPr>
-          <w:rFonts w:cs="Calibri"/>
-          <w:b/>
-          <w:bCs/>
-          <w:sz w:val="21"/>
-          <w:szCs w:val="21"/>
-        </w:rPr>
-        <w:t xml:space="preserve"> 202</w:t>
-      </w:r>
-      <w:r>
-        <w:rPr>
-          <w:rFonts w:cs="Calibri"/>
-          <w:b/>
-          <w:bCs/>
-          <w:sz w:val="21"/>
-          <w:szCs w:val="21"/>
-        </w:rPr>
-        <w:t>1</w:t>
-      </w:r>
-      <w:r>
-        <w:rPr>
-          <w:rFonts w:cs="Calibri"/>
-          <w:b/>
-          <w:bCs/>
-          <w:sz w:val="21"/>
-          <w:szCs w:val="21"/>
-        </w:rPr>
-        <w:t xml:space="preserve"> – </w:t>
-      </w:r>
-      <w:r>
-        <w:rPr>
-          <w:rFonts w:cs="Calibri"/>
-          <w:b/>
-          <w:bCs/>
-          <w:sz w:val="21"/>
-          <w:szCs w:val="21"/>
-        </w:rPr>
-        <w:t>July 2022</w:t>
       </w:r>
     </w:p>
     <w:p>
@@ -1191,75 +1085,33 @@
           <w:sz w:val="20"/>
           <w:szCs w:val="20"/>
         </w:rPr>
-        <w:t>Work</w:t>
-      </w:r>
-      <w:r>
-        <w:rPr>
-          <w:rFonts w:cs="Calibri"/>
-          <w:sz w:val="20"/>
-          <w:szCs w:val="20"/>
-        </w:rPr>
-        <w:t>ed</w:t>
-      </w:r>
-      <w:r>
-        <w:rPr>
-          <w:rFonts w:cs="Calibri"/>
-          <w:sz w:val="20"/>
-          <w:szCs w:val="20"/>
-        </w:rPr>
-        <w:t xml:space="preserve"> on the design and development of the front-end of t</w:t>
-      </w:r>
-      <w:r>
-        <w:rPr>
-          <w:rFonts w:cs="Calibri"/>
-          <w:sz w:val="20"/>
-          <w:szCs w:val="20"/>
-        </w:rPr>
-        <w:t>hree</w:t>
-      </w:r>
-      <w:r>
-        <w:rPr>
-          <w:rFonts w:cs="Calibri"/>
-          <w:sz w:val="20"/>
-          <w:szCs w:val="20"/>
-        </w:rPr>
-        <w:t xml:space="preserve"> very famous Discord B</w:t>
-      </w:r>
-      <w:r>
-        <w:rPr>
-          <w:rFonts w:cs="Calibri"/>
-          <w:sz w:val="20"/>
-          <w:szCs w:val="20"/>
-        </w:rPr>
-        <w:t>ot</w:t>
-      </w:r>
-      <w:r>
-        <w:rPr>
-          <w:rFonts w:cs="Calibri"/>
-          <w:sz w:val="20"/>
-          <w:szCs w:val="20"/>
-        </w:rPr>
-        <w:t xml:space="preserve">s known as </w:t>
-      </w:r>
-      <w:r>
-        <w:rPr>
-          <w:rFonts w:cs="Calibri"/>
-          <w:b/>
-          <w:bCs/>
-          <w:sz w:val="20"/>
-          <w:szCs w:val="20"/>
-        </w:rPr>
-        <w:t>YAGPDB B</w:t>
-      </w:r>
-      <w:r>
-        <w:rPr>
-          <w:rFonts w:cs="Calibri"/>
-          <w:b/>
-          <w:bCs/>
-          <w:sz w:val="20"/>
-          <w:szCs w:val="20"/>
-        </w:rPr>
-        <w:t>ot</w:t>
+        <w:t>Worked on major pillars of Intercom like Tooltips, AI Chatbot, Tickets</w:t>
+      </w:r>
+      <w:r>
+        <w:rPr>
+          <w:rFonts w:cs="Calibri"/>
+          <w:sz w:val="20"/>
+          <w:szCs w:val="20"/>
+        </w:rPr>
+        <w:t>, Workflows</w:t>
+      </w:r>
+      <w:r>
+        <w:rPr>
+          <w:rFonts w:cs="Calibri"/>
+          <w:sz w:val="20"/>
+          <w:szCs w:val="20"/>
+        </w:rPr>
+        <w:t xml:space="preserve"> and Helpdesk that led to increase in paid customers by </w:t>
+      </w:r>
+      <w:r>
+        <w:rPr>
+          <w:rFonts w:cs="Calibri"/>
+          <w:b/>
+          <w:bCs/>
+          <w:sz w:val="20"/>
+          <w:szCs w:val="20"/>
+        </w:rPr>
+        <w:t>12%</w:t>
       </w:r>
       <w:r>
         <w:rPr>
@@ -1270,151 +1122,6 @@
           <w:szCs w:val="20"/>
         </w:rPr>
         <w:t xml:space="preserve"> </w:t>
-      </w:r>
-      <w:r>
-        <w:rPr>
-          <w:rFonts w:cs="Calibri"/>
-          <w:sz w:val="20"/>
-          <w:szCs w:val="20"/>
-        </w:rPr>
-        <w:t xml:space="preserve">( </w:t>
-      </w:r>
-      <w:hyperlink r:id="rId9" w:history="1">
-        <w:r>
-          <w:rPr>
-            <w:rStyle w:val="Hyperlink"/>
-            <w:rFonts w:cs="Calibri"/>
-            <w:sz w:val="20"/>
-            <w:szCs w:val="20"/>
-          </w:rPr>
-          <w:t>https://yagpdb.xyz/</w:t>
-        </w:r>
-      </w:hyperlink>
-      <w:r>
-        <w:rPr>
-          <w:rFonts w:cs="Calibri"/>
-          <w:sz w:val="20"/>
-          <w:szCs w:val="20"/>
-        </w:rPr>
-        <w:t xml:space="preserve"> )</w:t>
-      </w:r>
-      <w:r>
-        <w:rPr>
-          <w:rFonts w:cs="Calibri"/>
-          <w:sz w:val="20"/>
-          <w:szCs w:val="20"/>
-        </w:rPr>
-        <w:t xml:space="preserve">, </w:t>
-      </w:r>
-      <w:r>
-        <w:rPr>
-          <w:rFonts w:cs="Calibri"/>
-          <w:b/>
-          <w:bCs/>
-          <w:sz w:val="20"/>
-          <w:szCs w:val="20"/>
-        </w:rPr>
-        <w:t>CARL B</w:t>
-      </w:r>
-      <w:r>
-        <w:rPr>
-          <w:rFonts w:cs="Calibri"/>
-          <w:b/>
-          <w:bCs/>
-          <w:sz w:val="20"/>
-          <w:szCs w:val="20"/>
-        </w:rPr>
-        <w:t>ot</w:t>
-      </w:r>
-      <w:r>
-        <w:rPr>
-          <w:rFonts w:cs="Calibri"/>
-          <w:b/>
-          <w:bCs/>
-          <w:sz w:val="20"/>
-          <w:szCs w:val="20"/>
-        </w:rPr>
-        <w:t xml:space="preserve"> </w:t>
-      </w:r>
-      <w:r>
-        <w:rPr>
-          <w:rFonts w:cs="Calibri"/>
-          <w:sz w:val="20"/>
-          <w:szCs w:val="20"/>
-        </w:rPr>
-        <w:t xml:space="preserve">( </w:t>
-      </w:r>
-      <w:hyperlink r:id="rId10" w:history="1">
-        <w:r>
-          <w:rPr>
-            <w:rStyle w:val="Hyperlink"/>
-            <w:rFonts w:cs="Calibri"/>
-            <w:sz w:val="20"/>
-            <w:szCs w:val="20"/>
-          </w:rPr>
-          <w:t>https://carl.gg/</w:t>
-        </w:r>
-      </w:hyperlink>
-      <w:r>
-        <w:rPr>
-          <w:rFonts w:cs="Calibri"/>
-          <w:sz w:val="20"/>
-          <w:szCs w:val="20"/>
-        </w:rPr>
-        <w:t xml:space="preserve"> )</w:t>
-      </w:r>
-      <w:r>
-        <w:rPr>
-          <w:rFonts w:cs="Calibri"/>
-          <w:sz w:val="20"/>
-          <w:szCs w:val="20"/>
-        </w:rPr>
-        <w:t xml:space="preserve"> </w:t>
-      </w:r>
-      <w:r>
-        <w:rPr>
-          <w:rFonts w:cs="Calibri"/>
-          <w:b/>
-          <w:bCs/>
-          <w:sz w:val="20"/>
-          <w:szCs w:val="20"/>
-        </w:rPr>
-        <w:t>and Piggy Bot</w:t>
-      </w:r>
-      <w:r>
-        <w:rPr>
-          <w:rFonts w:cs="Calibri"/>
-          <w:sz w:val="20"/>
-          <w:szCs w:val="20"/>
-        </w:rPr>
-        <w:t xml:space="preserve"> ( </w:t>
-      </w:r>
-      <w:hyperlink r:id="rId11" w:history="1">
-        <w:r>
-          <w:rPr>
-            <w:rStyle w:val="Hyperlink"/>
-            <w:rFonts w:cs="Calibri"/>
-            <w:sz w:val="20"/>
-            <w:szCs w:val="20"/>
-          </w:rPr>
-          <w:t>https://piggy.gg</w:t>
-        </w:r>
-      </w:hyperlink>
-      <w:r>
-        <w:rPr>
-          <w:rFonts w:cs="Calibri"/>
-          <w:sz w:val="20"/>
-          <w:szCs w:val="20"/>
-        </w:rPr>
-        <w:t xml:space="preserve"> )</w:t>
-      </w:r>
-      <w:r>
-        <w:rPr>
-          <w:rFonts w:cs="Calibri"/>
-          <w:sz w:val="20"/>
-          <w:szCs w:val="20"/>
-        </w:rPr>
-        <w:t>.</w:t>
       </w:r>
     </w:p>
     <w:p>
@@ -1432,6 +1139,503 @@
         <w:spacing w:after="0" w:line="240" w:lineRule="auto"/>
         <w:jc w:val="both"/>
         <w:rPr>
+          <w:rFonts w:cs="Calibri"/>
+          <w:b/>
+        </w:rPr>
+      </w:pPr>
+      <w:r>
+        <w:rPr>
+          <w:rFonts w:cs="Calibri"/>
+          <w:bCs/>
+          <w:lang w:val="en-IE"/>
+        </w:rPr>
+        <w:t>Acted as a mentor and collaborator, emphasizing knowledge sharing and team support for future growth.</w:t>
+      </w:r>
+      <w:r>
+        <w:rPr>
+          <w:rFonts w:cs="Calibri"/>
+          <w:bCs/>
+          <w:lang w:val="en-IE"/>
+        </w:rPr>
+        <w:br/>
+      </w:r>
+      <w:proofErr w:type="spellStart"/>
+      <w:r>
+        <w:rPr>
+          <w:rFonts w:cs="Calibri"/>
+          <w:sz w:val="20"/>
+          <w:szCs w:val="20"/>
+        </w:rPr>
+        <w:t>ddition</w:t>
+      </w:r>
+      <w:proofErr w:type="spellEnd"/>
+      <w:r>
+        <w:rPr>
+          <w:rFonts w:cs="Calibri"/>
+          <w:sz w:val="20"/>
+          <w:szCs w:val="20"/>
+        </w:rPr>
+        <w:t xml:space="preserve"> of new </w:t>
+      </w:r>
+      <w:r>
+        <w:rPr>
+          <w:rFonts w:cs="Calibri"/>
+          <w:b/>
+          <w:bCs/>
+          <w:sz w:val="20"/>
+          <w:szCs w:val="20"/>
+        </w:rPr>
+        <w:t>Logos by 1</w:t>
+      </w:r>
+      <w:r>
+        <w:rPr>
+          <w:rFonts w:cs="Calibri"/>
+          <w:b/>
+          <w:bCs/>
+          <w:sz w:val="20"/>
+          <w:szCs w:val="20"/>
+        </w:rPr>
+        <w:t>0</w:t>
+      </w:r>
+      <w:r>
+        <w:rPr>
+          <w:rFonts w:cs="Calibri"/>
+          <w:b/>
+          <w:bCs/>
+          <w:sz w:val="20"/>
+          <w:szCs w:val="20"/>
+        </w:rPr>
+        <w:t>00 per month</w:t>
+      </w:r>
+      <w:r>
+        <w:rPr>
+          <w:rFonts w:cs="Calibri"/>
+          <w:sz w:val="20"/>
+          <w:szCs w:val="20"/>
+        </w:rPr>
+        <w:t>.</w:t>
+      </w:r>
+    </w:p>
+    <w:p>
+      <w:pPr>
+        <w:pStyle w:val="ListParagraph"/>
+        <w:widowControl w:val="0"/>
+        <w:numPr>
+          <w:ilvl w:val="0"/>
+          <w:numId w:val="21"/>
+        </w:numPr>
+        <w:overflowPunct w:val="0"/>
+        <w:autoSpaceDE w:val="0"/>
+        <w:autoSpaceDN w:val="0"/>
+        <w:adjustRightInd w:val="0"/>
+        <w:spacing w:line="240" w:lineRule="auto"/>
+        <w:jc w:val="both"/>
+        <w:rPr>
+          <w:rFonts w:cs="Calibri"/>
+          <w:bCs/>
+          <w:lang w:val="en-IE"/>
+        </w:rPr>
+      </w:pPr>
+      <w:r>
+        <w:rPr>
+          <w:rFonts w:cs="Calibri"/>
+          <w:bCs/>
+          <w:lang w:val="en-IE"/>
+        </w:rPr>
+        <w:t>Got recently promoted to Product Engineer 3</w:t>
+      </w:r>
+    </w:p>
+    <w:p>
+      <w:pPr>
+        <w:widowControl w:val="0"/>
+        <w:tabs>
+          <w:tab w:val="left" w:pos="3340"/>
+          <w:tab w:val="left" w:pos="8140"/>
+        </w:tabs>
+        <w:autoSpaceDE w:val="0"/>
+        <w:autoSpaceDN w:val="0"/>
+        <w:adjustRightInd w:val="0"/>
+        <w:spacing w:after="0" w:line="240" w:lineRule="auto"/>
+        <w:rPr>
+          <w:rFonts w:cs="Calibri"/>
+          <w:b/>
+          <w:bCs/>
+          <w:sz w:val="21"/>
+          <w:szCs w:val="21"/>
+        </w:rPr>
+      </w:pPr>
+      <w:r>
+        <w:rPr>
+          <w:rFonts w:cs="Calibri"/>
+          <w:b/>
+        </w:rPr>
+        <w:t>Member of Technical Staff</w:t>
+      </w:r>
+      <w:r>
+        <w:rPr>
+          <w:rFonts w:cs="Calibri"/>
+          <w:b/>
+        </w:rPr>
+        <w:tab/>
+        <w:t xml:space="preserve">                </w:t>
+      </w:r>
+      <w:r>
+        <w:rPr>
+          <w:rFonts w:cs="Calibri"/>
+          <w:b/>
+        </w:rPr>
+        <w:t xml:space="preserve"> </w:t>
+      </w:r>
+      <w:r>
+        <w:rPr>
+          <w:rFonts w:cs="Calibri"/>
+          <w:b/>
+          <w:bCs/>
+        </w:rPr>
+        <w:t xml:space="preserve">BLUESTACKS, </w:t>
+      </w:r>
+      <w:r>
+        <w:rPr>
+          <w:rFonts w:cs="Calibri"/>
+          <w:b/>
+          <w:bCs/>
+        </w:rPr>
+        <w:t>Gurugram (India)</w:t>
+      </w:r>
+      <w:r>
+        <w:rPr>
+          <w:rFonts w:ascii="Times New Roman" w:hAnsi="Times New Roman"/>
+          <w:sz w:val="24"/>
+          <w:szCs w:val="24"/>
+        </w:rPr>
+        <w:tab/>
+        <w:t xml:space="preserve">        </w:t>
+      </w:r>
+      <w:r>
+        <w:rPr>
+          <w:rFonts w:ascii="Times New Roman" w:hAnsi="Times New Roman"/>
+          <w:sz w:val="24"/>
+          <w:szCs w:val="24"/>
+        </w:rPr>
+        <w:t xml:space="preserve"> </w:t>
+      </w:r>
+      <w:r>
+        <w:rPr>
+          <w:rFonts w:cs="Calibri"/>
+          <w:b/>
+          <w:bCs/>
+          <w:sz w:val="21"/>
+          <w:szCs w:val="21"/>
+        </w:rPr>
+        <w:t>April</w:t>
+      </w:r>
+      <w:r>
+        <w:rPr>
+          <w:rFonts w:cs="Calibri"/>
+          <w:b/>
+          <w:bCs/>
+          <w:sz w:val="21"/>
+          <w:szCs w:val="21"/>
+        </w:rPr>
+        <w:t xml:space="preserve"> 202</w:t>
+      </w:r>
+      <w:r>
+        <w:rPr>
+          <w:rFonts w:cs="Calibri"/>
+          <w:b/>
+          <w:bCs/>
+          <w:sz w:val="21"/>
+          <w:szCs w:val="21"/>
+        </w:rPr>
+        <w:t>1</w:t>
+      </w:r>
+      <w:r>
+        <w:rPr>
+          <w:rFonts w:cs="Calibri"/>
+          <w:b/>
+          <w:bCs/>
+          <w:sz w:val="21"/>
+          <w:szCs w:val="21"/>
+        </w:rPr>
+        <w:t xml:space="preserve"> – </w:t>
+      </w:r>
+      <w:r>
+        <w:rPr>
+          <w:rFonts w:cs="Calibri"/>
+          <w:b/>
+          <w:bCs/>
+          <w:sz w:val="21"/>
+          <w:szCs w:val="21"/>
+        </w:rPr>
+        <w:t>July 2022</w:t>
+      </w:r>
+    </w:p>
+    <w:p>
+      <w:pPr>
+        <w:pStyle w:val="ListParagraph"/>
+        <w:widowControl w:val="0"/>
+        <w:numPr>
+          <w:ilvl w:val="0"/>
+          <w:numId w:val="21"/>
+        </w:numPr>
+        <w:overflowPunct w:val="0"/>
+        <w:autoSpaceDE w:val="0"/>
+        <w:autoSpaceDN w:val="0"/>
+        <w:adjustRightInd w:val="0"/>
+        <w:spacing w:after="0" w:line="240" w:lineRule="auto"/>
+        <w:jc w:val="both"/>
+        <w:rPr>
+          <w:rFonts w:cs="Calibri"/>
+          <w:b/>
+        </w:rPr>
+      </w:pPr>
+      <w:r>
+        <w:rPr>
+          <w:rFonts w:cs="Calibri"/>
+          <w:sz w:val="20"/>
+          <w:szCs w:val="20"/>
+        </w:rPr>
+        <w:t>Work</w:t>
+      </w:r>
+      <w:r>
+        <w:rPr>
+          <w:rFonts w:cs="Calibri"/>
+          <w:sz w:val="20"/>
+          <w:szCs w:val="20"/>
+        </w:rPr>
+        <w:t>ed</w:t>
+      </w:r>
+      <w:r>
+        <w:rPr>
+          <w:rFonts w:cs="Calibri"/>
+          <w:sz w:val="20"/>
+          <w:szCs w:val="20"/>
+        </w:rPr>
+        <w:t xml:space="preserve"> on the design and development of the front-end of t</w:t>
+      </w:r>
+      <w:r>
+        <w:rPr>
+          <w:rFonts w:cs="Calibri"/>
+          <w:sz w:val="20"/>
+          <w:szCs w:val="20"/>
+        </w:rPr>
+        <w:t>hree</w:t>
+      </w:r>
+      <w:r>
+        <w:rPr>
+          <w:rFonts w:cs="Calibri"/>
+          <w:sz w:val="20"/>
+          <w:szCs w:val="20"/>
+        </w:rPr>
+        <w:t xml:space="preserve"> very famous Discord B</w:t>
+      </w:r>
+      <w:r>
+        <w:rPr>
+          <w:rFonts w:cs="Calibri"/>
+          <w:sz w:val="20"/>
+          <w:szCs w:val="20"/>
+        </w:rPr>
+        <w:t>ot</w:t>
+      </w:r>
+      <w:r>
+        <w:rPr>
+          <w:rFonts w:cs="Calibri"/>
+          <w:sz w:val="20"/>
+          <w:szCs w:val="20"/>
+        </w:rPr>
+        <w:t xml:space="preserve">s known as </w:t>
+      </w:r>
+      <w:r>
+        <w:rPr>
+          <w:rFonts w:cs="Calibri"/>
+          <w:b/>
+          <w:bCs/>
+          <w:sz w:val="20"/>
+          <w:szCs w:val="20"/>
+        </w:rPr>
+        <w:t>YAGPDB B</w:t>
+      </w:r>
+      <w:r>
+        <w:rPr>
+          <w:rFonts w:cs="Calibri"/>
+          <w:b/>
+          <w:bCs/>
+          <w:sz w:val="20"/>
+          <w:szCs w:val="20"/>
+        </w:rPr>
+        <w:t>ot</w:t>
+      </w:r>
+      <w:r>
+        <w:rPr>
+          <w:rFonts w:cs="Calibri"/>
+          <w:b/>
+          <w:bCs/>
+          <w:sz w:val="20"/>
+          <w:szCs w:val="20"/>
+        </w:rPr>
+        <w:t xml:space="preserve"> </w:t>
+      </w:r>
+      <w:r>
+        <w:rPr>
+          <w:rFonts w:cs="Calibri"/>
+          <w:sz w:val="20"/>
+          <w:szCs w:val="20"/>
+        </w:rPr>
+        <w:t xml:space="preserve">( </w:t>
+      </w:r>
+      <w:hyperlink r:id="rId9" w:history="1">
+        <w:r>
+          <w:rPr>
+            <w:rStyle w:val="Hyperlink"/>
+            <w:rFonts w:cs="Calibri"/>
+            <w:sz w:val="20"/>
+            <w:szCs w:val="20"/>
+          </w:rPr>
+          <w:t>https://yagpdb.xyz/</w:t>
+        </w:r>
+      </w:hyperlink>
+      <w:r>
+        <w:rPr>
+          <w:rFonts w:cs="Calibri"/>
+          <w:sz w:val="20"/>
+          <w:szCs w:val="20"/>
+        </w:rPr>
+        <w:t xml:space="preserve"> )</w:t>
+      </w:r>
+      <w:r>
+        <w:rPr>
+          <w:rFonts w:cs="Calibri"/>
+          <w:sz w:val="20"/>
+          <w:szCs w:val="20"/>
+        </w:rPr>
+        <w:t xml:space="preserve">, </w:t>
+      </w:r>
+      <w:r>
+        <w:rPr>
+          <w:rFonts w:cs="Calibri"/>
+          <w:b/>
+          <w:bCs/>
+          <w:sz w:val="20"/>
+          <w:szCs w:val="20"/>
+        </w:rPr>
+        <w:t>CARL B</w:t>
+      </w:r>
+      <w:r>
+        <w:rPr>
+          <w:rFonts w:cs="Calibri"/>
+          <w:b/>
+          <w:bCs/>
+          <w:sz w:val="20"/>
+          <w:szCs w:val="20"/>
+        </w:rPr>
+        <w:t>ot</w:t>
+      </w:r>
+      <w:r>
+        <w:rPr>
+          <w:rFonts w:cs="Calibri"/>
+          <w:b/>
+          <w:bCs/>
+          <w:sz w:val="20"/>
+          <w:szCs w:val="20"/>
+        </w:rPr>
+        <w:t xml:space="preserve"> </w:t>
+      </w:r>
+      <w:r>
+        <w:rPr>
+          <w:rFonts w:cs="Calibri"/>
+          <w:sz w:val="20"/>
+          <w:szCs w:val="20"/>
+        </w:rPr>
+        <w:t xml:space="preserve">( </w:t>
+      </w:r>
+      <w:hyperlink r:id="rId10" w:history="1">
+        <w:r>
+          <w:rPr>
+            <w:rStyle w:val="Hyperlink"/>
+            <w:rFonts w:cs="Calibri"/>
+            <w:sz w:val="20"/>
+            <w:szCs w:val="20"/>
+          </w:rPr>
+          <w:t>https://carl.gg/</w:t>
+        </w:r>
+      </w:hyperlink>
+      <w:r>
+        <w:rPr>
+          <w:rFonts w:cs="Calibri"/>
+          <w:sz w:val="20"/>
+          <w:szCs w:val="20"/>
+        </w:rPr>
+        <w:t xml:space="preserve"> )</w:t>
+      </w:r>
+      <w:r>
+        <w:rPr>
+          <w:rFonts w:cs="Calibri"/>
+          <w:sz w:val="20"/>
+          <w:szCs w:val="20"/>
+        </w:rPr>
+        <w:t xml:space="preserve"> </w:t>
+      </w:r>
+      <w:r>
+        <w:rPr>
+          <w:rFonts w:cs="Calibri"/>
+          <w:b/>
+          <w:bCs/>
+          <w:sz w:val="20"/>
+          <w:szCs w:val="20"/>
+        </w:rPr>
+        <w:t>and Piggy Bot</w:t>
+      </w:r>
+      <w:r>
+        <w:rPr>
+          <w:rFonts w:cs="Calibri"/>
+          <w:sz w:val="20"/>
+          <w:szCs w:val="20"/>
+        </w:rPr>
+        <w:t xml:space="preserve"> ( </w:t>
+      </w:r>
+      <w:hyperlink r:id="rId11" w:history="1">
+        <w:r>
+          <w:rPr>
+            <w:rStyle w:val="Hyperlink"/>
+            <w:rFonts w:cs="Calibri"/>
+            <w:sz w:val="20"/>
+            <w:szCs w:val="20"/>
+          </w:rPr>
+          <w:t>https://piggy.gg</w:t>
+        </w:r>
+      </w:hyperlink>
+      <w:r>
+        <w:rPr>
+          <w:rFonts w:cs="Calibri"/>
+          <w:sz w:val="20"/>
+          <w:szCs w:val="20"/>
+        </w:rPr>
+        <w:t xml:space="preserve"> )</w:t>
+      </w:r>
+      <w:r>
+        <w:rPr>
+          <w:rFonts w:cs="Calibri"/>
+          <w:sz w:val="20"/>
+          <w:szCs w:val="20"/>
+        </w:rPr>
+        <w:t>.</w:t>
+      </w:r>
+    </w:p>
+    <w:p>
+      <w:pPr>
+        <w:pStyle w:val="ListParagraph"/>
+        <w:widowControl w:val="0"/>
+        <w:numPr>
+          <w:ilvl w:val="0"/>
+          <w:numId w:val="21"/>
+        </w:numPr>
+        <w:overflowPunct w:val="0"/>
+        <w:autoSpaceDE w:val="0"/>
+        <w:autoSpaceDN w:val="0"/>
+        <w:adjustRightInd w:val="0"/>
+        <w:spacing w:after="0" w:line="240" w:lineRule="auto"/>
+        <w:jc w:val="both"/>
+        <w:rPr>
           <w:rFonts w:asciiTheme="minorHAnsi" w:hAnsiTheme="minorHAnsi" w:cstheme="minorHAnsi"/>
           <w:b/>
           <w:sz w:val="20"/>
@@ -2058,37 +2262,55 @@
           <w:sz w:val="20"/>
           <w:szCs w:val="20"/>
         </w:rPr>
-        <w:t xml:space="preserve">Develop plugins for App Factory (Jenkins) for </w:t>
-      </w:r>
-      <w:proofErr w:type="spellStart"/>
-      <w:r>
-        <w:rPr>
-          <w:rFonts w:cs="Calibri"/>
-          <w:b/>
-          <w:bCs/>
-          <w:sz w:val="20"/>
-          <w:szCs w:val="20"/>
-        </w:rPr>
-        <w:t>Continous</w:t>
-      </w:r>
-      <w:proofErr w:type="spellEnd"/>
-      <w:r>
-        <w:rPr>
-          <w:rFonts w:cs="Calibri"/>
-          <w:b/>
-          <w:bCs/>
-          <w:sz w:val="20"/>
-          <w:szCs w:val="20"/>
-        </w:rPr>
-        <w:t xml:space="preserve"> Integration</w:t>
-      </w:r>
-      <w:r>
-        <w:rPr>
-          <w:rFonts w:cs="Calibri"/>
-          <w:sz w:val="20"/>
-          <w:szCs w:val="20"/>
-        </w:rPr>
-        <w:t xml:space="preserve"> (CI/CD) in groovy to help in nightly builds and smooth releases.</w:t>
+        <w:t>Add suppor</w:t>
+      </w:r>
+      <w:r>
+        <w:rPr>
+          <w:rFonts w:cs="Calibri"/>
+          <w:sz w:val="20"/>
+          <w:szCs w:val="20"/>
+        </w:rPr>
+        <w:t>t</w:t>
+      </w:r>
+      <w:r>
+        <w:rPr>
+          <w:rFonts w:cs="Calibri"/>
+          <w:sz w:val="20"/>
+          <w:szCs w:val="20"/>
+        </w:rPr>
+        <w:t xml:space="preserve"> for Git Clone in</w:t>
+      </w:r>
+      <w:r>
+        <w:rPr>
+          <w:rFonts w:cs="Calibri"/>
+          <w:sz w:val="20"/>
+          <w:szCs w:val="20"/>
+        </w:rPr>
+        <w:t xml:space="preserve"> the</w:t>
+      </w:r>
+      <w:r>
+        <w:rPr>
+          <w:rFonts w:cs="Calibri"/>
+          <w:sz w:val="20"/>
+          <w:szCs w:val="20"/>
+        </w:rPr>
+        <w:t xml:space="preserve"> custom pipel</w:t>
+      </w:r>
+      <w:r>
+        <w:rPr>
+          <w:rFonts w:cs="Calibri"/>
+          <w:sz w:val="20"/>
+          <w:szCs w:val="20"/>
+        </w:rPr>
+        <w:t>ine</w:t>
+      </w:r>
+      <w:r>
+        <w:rPr>
+          <w:rFonts w:cs="Calibri"/>
+          <w:sz w:val="20"/>
+          <w:szCs w:val="20"/>
+        </w:rPr>
+        <w:t xml:space="preserve"> with SSH and Custom git hosts in Jenkins with help of DSL and Groovy.</w:t>
       </w:r>
     </w:p>
     <w:p>
@@ -2118,23 +2340,74 @@
           <w:sz w:val="20"/>
           <w:szCs w:val="20"/>
         </w:rPr>
-        <w:t>Add suppor</w:t>
-      </w:r>
-      <w:r>
-        <w:rPr>
-          <w:rFonts w:cs="Calibri"/>
-          <w:sz w:val="20"/>
-          <w:szCs w:val="20"/>
-        </w:rPr>
-        <w:t>t</w:t>
-      </w:r>
-      <w:r>
-        <w:rPr>
-          <w:rFonts w:cs="Calibri"/>
-          <w:sz w:val="20"/>
-          <w:szCs w:val="20"/>
-        </w:rPr>
-        <w:t xml:space="preserve"> for Git Clone in</w:t>
+        <w:t xml:space="preserve">Owned and </w:t>
+      </w:r>
+      <w:proofErr w:type="gramStart"/>
+      <w:r>
+        <w:rPr>
+          <w:rFonts w:cs="Calibri"/>
+          <w:sz w:val="20"/>
+          <w:szCs w:val="20"/>
+        </w:rPr>
+        <w:t>Orchestrated</w:t>
+      </w:r>
+      <w:proofErr w:type="gramEnd"/>
+      <w:r>
+        <w:rPr>
+          <w:rFonts w:cs="Calibri"/>
+          <w:sz w:val="20"/>
+          <w:szCs w:val="20"/>
+        </w:rPr>
+        <w:t xml:space="preserve"> the complete development of </w:t>
+      </w:r>
+      <w:r>
+        <w:rPr>
+          <w:rFonts w:cs="Calibri"/>
+          <w:b/>
+          <w:sz w:val="20"/>
+          <w:szCs w:val="20"/>
+        </w:rPr>
+        <w:t xml:space="preserve">Code Analyzer and Code Coverage Engine </w:t>
+      </w:r>
+      <w:r>
+        <w:rPr>
+          <w:rFonts w:cs="Calibri"/>
+          <w:sz w:val="20"/>
+          <w:szCs w:val="20"/>
+        </w:rPr>
+        <w:t>for React JS</w:t>
+      </w:r>
+      <w:r>
+        <w:rPr>
+          <w:rFonts w:cs="Calibri"/>
+          <w:sz w:val="20"/>
+          <w:szCs w:val="20"/>
+        </w:rPr>
+        <w:t>,</w:t>
+      </w:r>
+      <w:r>
+        <w:rPr>
+          <w:rFonts w:cs="Calibri"/>
+          <w:sz w:val="20"/>
+          <w:szCs w:val="20"/>
+        </w:rPr>
+        <w:t xml:space="preserve"> which checks for </w:t>
+      </w:r>
+      <w:r>
+        <w:rPr>
+          <w:rFonts w:cs="Calibri"/>
+          <w:sz w:val="20"/>
+          <w:szCs w:val="20"/>
+        </w:rPr>
+        <w:t xml:space="preserve">the </w:t>
+      </w:r>
+      <w:r>
+        <w:rPr>
+          <w:rFonts w:cs="Calibri"/>
+          <w:sz w:val="20"/>
+          <w:szCs w:val="20"/>
+        </w:rPr>
+        <w:t>amount of code covered in</w:t>
       </w:r>
       <w:r>
         <w:rPr>
@@ -2150,23 +2423,7 @@
           <w:sz w:val="20"/>
           <w:szCs w:val="20"/>
         </w:rPr>
-        <w:t xml:space="preserve"> custom pipel</w:t>
-      </w:r>
-      <w:r>
-        <w:rPr>
-          <w:rFonts w:cs="Calibri"/>
-          <w:sz w:val="20"/>
-          <w:szCs w:val="20"/>
-        </w:rPr>
-        <w:t>ine</w:t>
-      </w:r>
-      <w:r>
-        <w:rPr>
-          <w:rFonts w:cs="Calibri"/>
-          <w:sz w:val="20"/>
-          <w:szCs w:val="20"/>
-        </w:rPr>
-        <w:t xml:space="preserve"> with SSH and Custom git hosts in Jenkins with help of DSL and Groovy.</w:t>
+        <w:t xml:space="preserve"> current pull request and helps in increased product quality.</w:t>
       </w:r>
     </w:p>
     <w:p>
@@ -2196,131 +2453,6 @@
           <w:sz w:val="20"/>
           <w:szCs w:val="20"/>
         </w:rPr>
-        <w:t>Setup and managed server with 99.95% uptime. Use GIT and AWS to cutoff release time by 20%.</w:t>
-      </w:r>
-    </w:p>
-    <w:p>
-      <w:pPr>
-        <w:pStyle w:val="ListParagraph"/>
-        <w:widowControl w:val="0"/>
-        <w:numPr>
-          <w:ilvl w:val="0"/>
-          <w:numId w:val="15"/>
-        </w:numPr>
-        <w:overflowPunct w:val="0"/>
-        <w:autoSpaceDE w:val="0"/>
-        <w:autoSpaceDN w:val="0"/>
-        <w:adjustRightInd w:val="0"/>
-        <w:spacing w:after="0" w:line="240" w:lineRule="auto"/>
-        <w:jc w:val="both"/>
-        <w:rPr>
-          <w:rFonts w:ascii="Arial" w:hAnsi="Arial" w:cs="Arial"/>
-          <w:color w:val="000066"/>
-          <w:sz w:val="20"/>
-          <w:szCs w:val="20"/>
-        </w:rPr>
-      </w:pPr>
-      <w:r>
-        <w:rPr>
-          <w:rFonts w:cs="Calibri"/>
-          <w:sz w:val="20"/>
-          <w:szCs w:val="20"/>
-        </w:rPr>
-        <w:t xml:space="preserve">Owned and Orchestrated the complete development of </w:t>
-      </w:r>
-      <w:r>
-        <w:rPr>
-          <w:rFonts w:cs="Calibri"/>
-          <w:b/>
-          <w:sz w:val="20"/>
-          <w:szCs w:val="20"/>
-        </w:rPr>
-        <w:t xml:space="preserve">Code Analyzer and Code Coverage Engine </w:t>
-      </w:r>
-      <w:r>
-        <w:rPr>
-          <w:rFonts w:cs="Calibri"/>
-          <w:sz w:val="20"/>
-          <w:szCs w:val="20"/>
-        </w:rPr>
-        <w:t>for React JS</w:t>
-      </w:r>
-      <w:r>
-        <w:rPr>
-          <w:rFonts w:cs="Calibri"/>
-          <w:sz w:val="20"/>
-          <w:szCs w:val="20"/>
-        </w:rPr>
-        <w:t>,</w:t>
-      </w:r>
-      <w:r>
-        <w:rPr>
-          <w:rFonts w:cs="Calibri"/>
-          <w:sz w:val="20"/>
-          <w:szCs w:val="20"/>
-        </w:rPr>
-        <w:t xml:space="preserve"> which checks for </w:t>
-      </w:r>
-      <w:r>
-        <w:rPr>
-          <w:rFonts w:cs="Calibri"/>
-          <w:sz w:val="20"/>
-          <w:szCs w:val="20"/>
-        </w:rPr>
-        <w:t xml:space="preserve">the </w:t>
-      </w:r>
-      <w:r>
-        <w:rPr>
-          <w:rFonts w:cs="Calibri"/>
-          <w:sz w:val="20"/>
-          <w:szCs w:val="20"/>
-        </w:rPr>
-        <w:t>amount of code covered in</w:t>
-      </w:r>
-      <w:r>
-        <w:rPr>
-          <w:rFonts w:cs="Calibri"/>
-          <w:sz w:val="20"/>
-          <w:szCs w:val="20"/>
-        </w:rPr>
-        <w:t xml:space="preserve"> the</w:t>
-      </w:r>
-      <w:r>
-        <w:rPr>
-          <w:rFonts w:cs="Calibri"/>
-          <w:sz w:val="20"/>
-          <w:szCs w:val="20"/>
-        </w:rPr>
-        <w:t xml:space="preserve"> current pull request and helps in increased product quality.</w:t>
-      </w:r>
-    </w:p>
-    <w:p>
-      <w:pPr>
-        <w:pStyle w:val="ListParagraph"/>
-        <w:widowControl w:val="0"/>
-        <w:numPr>
-          <w:ilvl w:val="0"/>
-          <w:numId w:val="15"/>
-        </w:numPr>
-        <w:overflowPunct w:val="0"/>
-        <w:autoSpaceDE w:val="0"/>
-        <w:autoSpaceDN w:val="0"/>
-        <w:adjustRightInd w:val="0"/>
-        <w:spacing w:after="0" w:line="240" w:lineRule="auto"/>
-        <w:jc w:val="both"/>
-        <w:rPr>
-          <w:rFonts w:ascii="Arial" w:hAnsi="Arial" w:cs="Arial"/>
-          <w:color w:val="000066"/>
-          <w:sz w:val="20"/>
-          <w:szCs w:val="20"/>
-        </w:rPr>
-      </w:pPr>
-      <w:r>
-        <w:rPr>
-          <w:rFonts w:cs="Calibri"/>
-          <w:sz w:val="20"/>
-          <w:szCs w:val="20"/>
-        </w:rPr>
         <w:t xml:space="preserve">Integrate </w:t>
       </w:r>
       <w:r>
@@ -2633,122 +2765,28 @@
       <w:r>
         <w:rPr>
           <w:rFonts w:cs="Calibri"/>
-          <w:noProof/>
-          <w:sz w:val="20"/>
-          <w:szCs w:val="20"/>
-        </w:rPr>
-        <w:t>Also</w:t>
-      </w:r>
-      <w:r>
-        <w:rPr>
-          <w:rFonts w:cs="Calibri"/>
-          <w:noProof/>
-          <w:sz w:val="20"/>
-          <w:szCs w:val="20"/>
-        </w:rPr>
-        <w:t>,</w:t>
-      </w:r>
-      <w:r>
-        <w:rPr>
-          <w:rFonts w:cs="Calibri"/>
-          <w:sz w:val="20"/>
-          <w:szCs w:val="20"/>
-        </w:rPr>
-        <w:t xml:space="preserve"> </w:t>
-      </w:r>
-      <w:r>
-        <w:rPr>
-          <w:rFonts w:cs="Calibri"/>
-          <w:sz w:val="20"/>
-          <w:szCs w:val="20"/>
-        </w:rPr>
-        <w:t xml:space="preserve">Enhance the marketplace platform by </w:t>
-      </w:r>
-      <w:r>
-        <w:rPr>
-          <w:rFonts w:cs="Calibri"/>
-          <w:sz w:val="20"/>
-          <w:szCs w:val="20"/>
-        </w:rPr>
-        <w:t>providing</w:t>
-      </w:r>
-      <w:r>
-        <w:rPr>
-          <w:rFonts w:cs="Calibri"/>
-          <w:sz w:val="20"/>
-          <w:szCs w:val="20"/>
-        </w:rPr>
-        <w:t xml:space="preserve"> support of</w:t>
-      </w:r>
-      <w:r>
-        <w:rPr>
-          <w:rFonts w:cs="Calibri"/>
-          <w:sz w:val="20"/>
-          <w:szCs w:val="20"/>
-        </w:rPr>
-        <w:t xml:space="preserve"> Private </w:t>
-      </w:r>
-      <w:r>
-        <w:rPr>
-          <w:rFonts w:cs="Calibri"/>
-          <w:sz w:val="20"/>
-          <w:szCs w:val="20"/>
-        </w:rPr>
-        <w:t>groups</w:t>
-      </w:r>
-      <w:r>
-        <w:rPr>
-          <w:rFonts w:cs="Calibri"/>
-          <w:sz w:val="20"/>
-          <w:szCs w:val="20"/>
-        </w:rPr>
-        <w:t xml:space="preserve"> which enables the customers to view and share components only </w:t>
-      </w:r>
-      <w:r>
-        <w:rPr>
-          <w:rFonts w:cs="Calibri"/>
-          <w:sz w:val="20"/>
-          <w:szCs w:val="20"/>
-        </w:rPr>
-        <w:t>with</w:t>
-      </w:r>
-      <w:r>
-        <w:rPr>
-          <w:rFonts w:cs="Calibri"/>
-          <w:sz w:val="20"/>
-          <w:szCs w:val="20"/>
-        </w:rPr>
-        <w:t>in their organization with high security.</w:t>
-      </w:r>
-    </w:p>
-    <w:p>
-      <w:pPr>
-        <w:pStyle w:val="ListParagraph"/>
-        <w:widowControl w:val="0"/>
-        <w:numPr>
-          <w:ilvl w:val="0"/>
-          <w:numId w:val="19"/>
-        </w:numPr>
-        <w:overflowPunct w:val="0"/>
-        <w:autoSpaceDE w:val="0"/>
-        <w:autoSpaceDN w:val="0"/>
-        <w:adjustRightInd w:val="0"/>
-        <w:spacing w:after="0" w:line="240" w:lineRule="auto"/>
-        <w:jc w:val="both"/>
-        <w:rPr>
-          <w:rFonts w:ascii="Arial" w:hAnsi="Arial" w:cs="Arial"/>
-          <w:color w:val="000066"/>
-          <w:sz w:val="20"/>
-          <w:szCs w:val="20"/>
-        </w:rPr>
-      </w:pPr>
-      <w:r>
-        <w:rPr>
-          <w:rFonts w:cs="Calibri"/>
-          <w:sz w:val="20"/>
-          <w:szCs w:val="20"/>
-        </w:rPr>
-        <w:t xml:space="preserve">Owned and Orchestrated the complete </w:t>
+          <w:sz w:val="20"/>
+          <w:szCs w:val="20"/>
+        </w:rPr>
+        <w:t xml:space="preserve">Owned and </w:t>
+      </w:r>
+      <w:proofErr w:type="gramStart"/>
+      <w:r>
+        <w:rPr>
+          <w:rFonts w:cs="Calibri"/>
+          <w:sz w:val="20"/>
+          <w:szCs w:val="20"/>
+        </w:rPr>
+        <w:t>Orchestrated</w:t>
+      </w:r>
+      <w:proofErr w:type="gramEnd"/>
+      <w:r>
+        <w:rPr>
+          <w:rFonts w:cs="Calibri"/>
+          <w:sz w:val="20"/>
+          <w:szCs w:val="20"/>
+        </w:rPr>
+        <w:t xml:space="preserve"> the complete </w:t>
       </w:r>
       <w:r>
         <w:rPr>
@@ -4147,16 +4185,7 @@
           <w:bCs/>
           <w:sz w:val="18"/>
         </w:rPr>
-        <w:t>I</w:t>
-      </w:r>
-      <w:r>
-        <w:rPr>
-          <w:rFonts w:cs="Calibri"/>
-          <w:b/>
-          <w:bCs/>
-          <w:sz w:val="18"/>
-        </w:rPr>
-        <w:t>NKEDIN</w:t>
+        <w:t>INKEDIN</w:t>
       </w:r>
       <w:r>
         <w:rPr>
@@ -5826,6 +5855,119 @@
     </w:lvl>
   </w:abstractNum>
   <w:abstractNum w:abstractNumId="16" w15:restartNumberingAfterBreak="0">
+    <w:nsid w:val="691C2058"/>
+    <w:multiLevelType w:val="multilevel"/>
+    <w:tmpl w:val="2534A258"/>
+    <w:lvl w:ilvl="0">
+      <w:start w:val="1"/>
+      <w:numFmt w:val="decimal"/>
+      <w:lvlText w:val="%1."/>
+      <w:lvlJc w:val="left"/>
+      <w:pPr>
+        <w:tabs>
+          <w:tab w:val="num" w:pos="720"/>
+        </w:tabs>
+        <w:ind w:left="720" w:hanging="360"/>
+      </w:pPr>
+    </w:lvl>
+    <w:lvl w:ilvl="1" w:tentative="1">
+      <w:start w:val="1"/>
+      <w:numFmt w:val="decimal"/>
+      <w:lvlText w:val="%2."/>
+      <w:lvlJc w:val="left"/>
+      <w:pPr>
+        <w:tabs>
+          <w:tab w:val="num" w:pos="1440"/>
+        </w:tabs>
+        <w:ind w:left="1440" w:hanging="360"/>
+      </w:pPr>
+    </w:lvl>
+    <w:lvl w:ilvl="2" w:tentative="1">
+      <w:start w:val="1"/>
+      <w:numFmt w:val="decimal"/>
+      <w:lvlText w:val="%3."/>
+      <w:lvlJc w:val="left"/>
+      <w:pPr>
+        <w:tabs>
+          <w:tab w:val="num" w:pos="2160"/>
+        </w:tabs>
+        <w:ind w:left="2160" w:hanging="360"/>
+      </w:pPr>
+    </w:lvl>
+    <w:lvl w:ilvl="3" w:tentative="1">
+      <w:start w:val="1"/>
+      <w:numFmt w:val="decimal"/>
+      <w:lvlText w:val="%4."/>
+      <w:lvlJc w:val="left"/>
+      <w:pPr>
+        <w:tabs>
+          <w:tab w:val="num" w:pos="2880"/>
+        </w:tabs>
+        <w:ind w:left="2880" w:hanging="360"/>
+      </w:pPr>
+    </w:lvl>
+    <w:lvl w:ilvl="4" w:tentative="1">
+      <w:start w:val="1"/>
+      <w:numFmt w:val="decimal"/>
+      <w:lvlText w:val="%5."/>
+      <w:lvlJc w:val="left"/>
+      <w:pPr>
+        <w:tabs>
+          <w:tab w:val="num" w:pos="3600"/>
+        </w:tabs>
+        <w:ind w:left="3600" w:hanging="360"/>
+      </w:pPr>
+    </w:lvl>
+    <w:lvl w:ilvl="5" w:tentative="1">
+      <w:start w:val="1"/>
+      <w:numFmt w:val="decimal"/>
+      <w:lvlText w:val="%6."/>
+      <w:lvlJc w:val="left"/>
+      <w:pPr>
+        <w:tabs>
+          <w:tab w:val="num" w:pos="4320"/>
+        </w:tabs>
+        <w:ind w:left="4320" w:hanging="360"/>
+      </w:pPr>
+    </w:lvl>
+    <w:lvl w:ilvl="6" w:tentative="1">
+      <w:start w:val="1"/>
+      <w:numFmt w:val="decimal"/>
+      <w:lvlText w:val="%7."/>
+      <w:lvlJc w:val="left"/>
+      <w:pPr>
+        <w:tabs>
+          <w:tab w:val="num" w:pos="5040"/>
+        </w:tabs>
+        <w:ind w:left="5040" w:hanging="360"/>
+      </w:pPr>
+    </w:lvl>
+    <w:lvl w:ilvl="7" w:tentative="1">
+      <w:start w:val="1"/>
+      <w:numFmt w:val="decimal"/>
+      <w:lvlText w:val="%8."/>
+      <w:lvlJc w:val="left"/>
+      <w:pPr>
+        <w:tabs>
+          <w:tab w:val="num" w:pos="5760"/>
+        </w:tabs>
+        <w:ind w:left="5760" w:hanging="360"/>
+      </w:pPr>
+    </w:lvl>
+    <w:lvl w:ilvl="8" w:tentative="1">
+      <w:start w:val="1"/>
+      <w:numFmt w:val="decimal"/>
+      <w:lvlText w:val="%9."/>
+      <w:lvlJc w:val="left"/>
+      <w:pPr>
+        <w:tabs>
+          <w:tab w:val="num" w:pos="6480"/>
+        </w:tabs>
+        <w:ind w:left="6480" w:hanging="360"/>
+      </w:pPr>
+    </w:lvl>
+  </w:abstractNum>
+  <w:abstractNum w:abstractNumId="17" w15:restartNumberingAfterBreak="0">
     <w:nsid w:val="72004D29"/>
     <w:multiLevelType w:val="multilevel"/>
     <w:tmpl w:val="04090021"/>
@@ -5938,7 +6080,7 @@
       </w:rPr>
     </w:lvl>
   </w:abstractNum>
-  <w:abstractNum w:abstractNumId="17" w15:restartNumberingAfterBreak="0">
+  <w:abstractNum w:abstractNumId="18" w15:restartNumberingAfterBreak="0">
     <w:nsid w:val="73472AF2"/>
     <w:multiLevelType w:val="hybridMultilevel"/>
     <w:tmpl w:val="9EFA4428"/>
@@ -6048,7 +6190,7 @@
       </w:rPr>
     </w:lvl>
   </w:abstractNum>
-  <w:abstractNum w:abstractNumId="18" w15:restartNumberingAfterBreak="0">
+  <w:abstractNum w:abstractNumId="19" w15:restartNumberingAfterBreak="0">
     <w:nsid w:val="799401CA"/>
     <w:multiLevelType w:val="hybridMultilevel"/>
     <w:tmpl w:val="9CB4230C"/>
@@ -6158,7 +6300,7 @@
       </w:rPr>
     </w:lvl>
   </w:abstractNum>
-  <w:abstractNum w:abstractNumId="19" w15:restartNumberingAfterBreak="0">
+  <w:abstractNum w:abstractNumId="20" w15:restartNumberingAfterBreak="0">
     <w:nsid w:val="79C834F1"/>
     <w:multiLevelType w:val="multilevel"/>
     <w:tmpl w:val="04090021"/>
@@ -6296,10 +6438,10 @@
     <w:abstractNumId w:val="0"/>
   </w:num>
   <w:num w:numId="9" w16cid:durableId="1243224313">
-    <w:abstractNumId w:val="19"/>
+    <w:abstractNumId w:val="20"/>
   </w:num>
   <w:num w:numId="10" w16cid:durableId="1581283734">
-    <w:abstractNumId w:val="16"/>
+    <w:abstractNumId w:val="17"/>
   </w:num>
   <w:num w:numId="11" w16cid:durableId="510267034">
     <w:abstractNumId w:val="10"/>
@@ -6314,7 +6456,7 @@
     <w:abstractNumId w:val="7"/>
   </w:num>
   <w:num w:numId="15" w16cid:durableId="1981378726">
-    <w:abstractNumId w:val="17"/>
+    <w:abstractNumId w:val="18"/>
   </w:num>
   <w:num w:numId="16" w16cid:durableId="1120219045">
     <w:abstractNumId w:val="13"/>
@@ -6329,10 +6471,13 @@
     <w:abstractNumId w:val="9"/>
   </w:num>
   <w:num w:numId="20" w16cid:durableId="1547402435">
-    <w:abstractNumId w:val="18"/>
+    <w:abstractNumId w:val="19"/>
   </w:num>
   <w:num w:numId="21" w16cid:durableId="104541191">
     <w:abstractNumId w:val="8"/>
+  </w:num>
+  <w:num w:numId="22" w16cid:durableId="861167956">
+    <w:abstractNumId w:val="16"/>
   </w:num>
 </w:numbering>
 </file>
@@ -6741,7 +6886,6 @@
   <w:style w:type="character" w:default="1" w:styleId="DefaultParagraphFont">
     <w:name w:val="Default Paragraph Font"/>
     <w:uiPriority w:val="1"/>
-    <w:semiHidden/>
     <w:unhideWhenUsed/>
   </w:style>
   <w:style w:type="table" w:default="1" w:styleId="TableNormal">

</xml_diff>

<commit_message>
Build on 5th nov
</commit_message>
<xml_diff>
--- a/SinglePage/AakashPahujaResume.docx
+++ b/SinglePage/AakashPahujaResume.docx
@@ -1,6 +1,6 @@
 
 <file path=word/document.xml><?xml version="1.0" encoding="utf-8"?>
-<w:document xmlns:wpc="http://schemas.microsoft.com/office/word/2010/wordprocessingCanvas" xmlns:cx="http://schemas.microsoft.com/office/drawing/2014/chartex" xmlns:cx1="http://schemas.microsoft.com/office/drawing/2015/9/8/chartex" xmlns:cx2="http://schemas.microsoft.com/office/drawing/2015/10/21/chartex" xmlns:cx3="http://schemas.microsoft.com/office/drawing/2016/5/9/chartex" xmlns:cx4="http://schemas.microsoft.com/office/drawing/2016/5/10/chartex" xmlns:cx5="http://schemas.microsoft.com/office/drawing/2016/5/11/chartex" xmlns:cx6="http://schemas.microsoft.com/office/drawing/2016/5/12/chartex" xmlns:cx7="http://schemas.microsoft.com/office/drawing/2016/5/13/chartex" xmlns:cx8="http://schemas.microsoft.com/office/drawing/2016/5/14/chartex" xmlns:mc="http://schemas.openxmlformats.org/markup-compatibility/2006" xmlns:aink="http://schemas.microsoft.com/office/drawing/2016/ink" xmlns:am3d="http://schemas.microsoft.com/office/drawing/2017/model3d" xmlns:o="urn:schemas-microsoft-com:office:office" xmlns:oel="http://schemas.microsoft.com/office/2019/extlst" xmlns:r="http://schemas.openxmlformats.org/officeDocument/2006/relationships" xmlns:m="http://schemas.openxmlformats.org/officeDocument/2006/math" xmlns:v="urn:schemas-microsoft-com:vml" xmlns:wp14="http://schemas.microsoft.com/office/word/2010/wordprocessingDrawing" xmlns:wp="http://schemas.openxmlformats.org/drawingml/2006/wordprocessingDrawing" xmlns:w10="urn:schemas-microsoft-com:office:word" xmlns:w="http://schemas.openxmlformats.org/wordprocessingml/2006/main" xmlns:w14="http://schemas.microsoft.com/office/word/2010/wordml" xmlns:w15="http://schemas.microsoft.com/office/word/2012/wordml" xmlns:w16cex="http://schemas.microsoft.com/office/word/2018/wordml/cex" xmlns:w16cid="http://schemas.microsoft.com/office/word/2016/wordml/cid" xmlns:w16="http://schemas.microsoft.com/office/word/2018/wordml" xmlns:w16sdtdh="http://schemas.microsoft.com/office/word/2020/wordml/sdtdatahash" xmlns:w16se="http://schemas.microsoft.com/office/word/2015/wordml/symex" xmlns:wpg="http://schemas.microsoft.com/office/word/2010/wordprocessingGroup" xmlns:wpi="http://schemas.microsoft.com/office/word/2010/wordprocessingInk" xmlns:wne="http://schemas.microsoft.com/office/word/2006/wordml" xmlns:wps="http://schemas.microsoft.com/office/word/2010/wordprocessingShape" mc:Ignorable="w14 w15 w16se w16cid w16 w16cex w16sdtdh wp14">
+<w:document xmlns:wpc="http://schemas.microsoft.com/office/word/2010/wordprocessingCanvas" xmlns:cx="http://schemas.microsoft.com/office/drawing/2014/chartex" xmlns:cx1="http://schemas.microsoft.com/office/drawing/2015/9/8/chartex" xmlns:cx2="http://schemas.microsoft.com/office/drawing/2015/10/21/chartex" xmlns:cx3="http://schemas.microsoft.com/office/drawing/2016/5/9/chartex" xmlns:cx4="http://schemas.microsoft.com/office/drawing/2016/5/10/chartex" xmlns:cx5="http://schemas.microsoft.com/office/drawing/2016/5/11/chartex" xmlns:cx6="http://schemas.microsoft.com/office/drawing/2016/5/12/chartex" xmlns:cx7="http://schemas.microsoft.com/office/drawing/2016/5/13/chartex" xmlns:cx8="http://schemas.microsoft.com/office/drawing/2016/5/14/chartex" xmlns:mc="http://schemas.openxmlformats.org/markup-compatibility/2006" xmlns:aink="http://schemas.microsoft.com/office/drawing/2016/ink" xmlns:am3d="http://schemas.microsoft.com/office/drawing/2017/model3d" xmlns:o="urn:schemas-microsoft-com:office:office" xmlns:oel="http://schemas.microsoft.com/office/2019/extlst" xmlns:r="http://schemas.openxmlformats.org/officeDocument/2006/relationships" xmlns:m="http://schemas.openxmlformats.org/officeDocument/2006/math" xmlns:v="urn:schemas-microsoft-com:vml" xmlns:wp14="http://schemas.microsoft.com/office/word/2010/wordprocessingDrawing" xmlns:wp="http://schemas.openxmlformats.org/drawingml/2006/wordprocessingDrawing" xmlns:w10="urn:schemas-microsoft-com:office:word" xmlns:w="http://schemas.openxmlformats.org/wordprocessingml/2006/main" xmlns:w14="http://schemas.microsoft.com/office/word/2010/wordml" xmlns:w15="http://schemas.microsoft.com/office/word/2012/wordml" xmlns:w16cex="http://schemas.microsoft.com/office/word/2018/wordml/cex" xmlns:w16cid="http://schemas.microsoft.com/office/word/2016/wordml/cid" xmlns:w16="http://schemas.microsoft.com/office/word/2018/wordml" xmlns:w16du="http://schemas.microsoft.com/office/word/2023/wordml/word16du" xmlns:w16sdtdh="http://schemas.microsoft.com/office/word/2020/wordml/sdtdatahash" xmlns:w16se="http://schemas.microsoft.com/office/word/2015/wordml/symex" xmlns:wpg="http://schemas.microsoft.com/office/word/2010/wordprocessingGroup" xmlns:wpi="http://schemas.microsoft.com/office/word/2010/wordprocessingInk" xmlns:wne="http://schemas.microsoft.com/office/word/2006/wordml" xmlns:wps="http://schemas.microsoft.com/office/word/2010/wordprocessingShape" mc:Ignorable="w14 w15 w16se w16cid w16 w16cex w16sdtdh w16du wp14">
   <w:body>
     <w:p>
       <w:pPr>
@@ -185,7 +185,7 @@
         <w:autoSpaceDE w:val="0"/>
         <w:autoSpaceDN w:val="0"/>
         <w:adjustRightInd w:val="0"/>
-        <w:spacing w:after="0" w:line="286" w:lineRule="auto"/>
+        <w:spacing w:after="0" w:line="240" w:lineRule="auto"/>
         <w:rPr>
           <w:rFonts w:ascii="Times New Roman" w:hAnsi="Times New Roman"/>
           <w:color w:val="000000" w:themeColor="text1"/>
@@ -194,7 +194,7 @@
         </w:rPr>
         <w:sectPr>
           <w:pgSz w:w="12240" w:h="15840"/>
-          <w:pgMar w:top="516" w:right="895" w:bottom="761" w:left="656" w:header="720" w:footer="720" w:gutter="0"/>
+          <w:pgMar w:top="404" w:right="895" w:bottom="468" w:left="656" w:header="720" w:footer="720" w:gutter="0"/>
           <w:cols w:num="3" w:space="1300" w:equalWidth="0">
             <w:col w:w="2484" w:space="1260"/>
             <w:col w:w="3400" w:space="1300"/>
@@ -320,361 +320,6 @@
         </w:rPr>
         <w:t xml:space="preserve"> </w:t>
       </w:r>
-      <w:r>
-        <w:rPr>
-          <w:rFonts w:ascii="Times New Roman" w:hAnsi="Times New Roman"/>
-          <w:color w:val="000000" w:themeColor="text1"/>
-          <w:sz w:val="24"/>
-          <w:szCs w:val="24"/>
-        </w:rPr>
-        <w:t xml:space="preserve"> </w:t>
-      </w:r>
-      <w:r>
-        <w:rPr>
-          <w:rFonts w:cs="Calibri"/>
-          <w:color w:val="000000" w:themeColor="text1"/>
-          <w:sz w:val="19"/>
-          <w:szCs w:val="19"/>
-        </w:rPr>
-        <w:t xml:space="preserve"> </w:t>
-      </w:r>
-      <w:r>
-        <w:rPr>
-          <w:rFonts w:cs="Calibri"/>
-          <w:color w:val="000000" w:themeColor="text1"/>
-          <w:sz w:val="19"/>
-          <w:szCs w:val="19"/>
-        </w:rPr>
-        <w:t xml:space="preserve">  </w:t>
-      </w:r>
-    </w:p>
-    <w:p>
-      <w:pPr>
-        <w:widowControl w:val="0"/>
-        <w:autoSpaceDE w:val="0"/>
-        <w:autoSpaceDN w:val="0"/>
-        <w:adjustRightInd w:val="0"/>
-        <w:spacing w:after="0" w:line="240" w:lineRule="auto"/>
-        <w:rPr>
-          <w:rFonts w:ascii="Times New Roman" w:hAnsi="Times New Roman"/>
-          <w:sz w:val="24"/>
-          <w:szCs w:val="24"/>
-        </w:rPr>
-      </w:pPr>
-      <w:r>
-        <w:rPr>
-          <w:rFonts w:cs="Calibri"/>
-          <w:b/>
-          <w:bCs/>
-        </w:rPr>
-        <w:t>E</w:t>
-      </w:r>
-      <w:r>
-        <w:rPr>
-          <w:rFonts w:cs="Calibri"/>
-          <w:b/>
-          <w:bCs/>
-          <w:sz w:val="18"/>
-          <w:szCs w:val="18"/>
-        </w:rPr>
-        <w:t>DUCATION</w:t>
-      </w:r>
-    </w:p>
-    <w:p>
-      <w:pPr>
-        <w:widowControl w:val="0"/>
-        <w:autoSpaceDE w:val="0"/>
-        <w:autoSpaceDN w:val="0"/>
-        <w:adjustRightInd w:val="0"/>
-        <w:spacing w:after="0" w:line="26" w:lineRule="exact"/>
-        <w:rPr>
-          <w:rFonts w:ascii="Times New Roman" w:hAnsi="Times New Roman"/>
-          <w:sz w:val="24"/>
-          <w:szCs w:val="24"/>
-        </w:rPr>
-      </w:pPr>
-      <w:r>
-        <w:rPr>
-          <w:noProof/>
-        </w:rPr>
-        <mc:AlternateContent>
-          <mc:Choice Requires="wps">
-            <w:drawing>
-              <wp:anchor distT="0" distB="0" distL="114300" distR="114300" simplePos="0" relativeHeight="251664896" behindDoc="1" locked="0" layoutInCell="0" allowOverlap="1" wp14:anchorId="1B276E60" wp14:editId="63D9E07F">
-                <wp:simplePos x="0" y="0"/>
-                <wp:positionH relativeFrom="column">
-                  <wp:posOffset>0</wp:posOffset>
-                </wp:positionH>
-                <wp:positionV relativeFrom="paragraph">
-                  <wp:posOffset>15240</wp:posOffset>
-                </wp:positionV>
-                <wp:extent cx="6708140" cy="0"/>
-                <wp:effectExtent l="0" t="0" r="10160" b="12700"/>
-                <wp:wrapNone/>
-                <wp:docPr id="2" name="Line 8"/>
-                <wp:cNvGraphicFramePr>
-                  <a:graphicFrameLocks xmlns:a="http://schemas.openxmlformats.org/drawingml/2006/main"/>
-                </wp:cNvGraphicFramePr>
-                <a:graphic xmlns:a="http://schemas.openxmlformats.org/drawingml/2006/main">
-                  <a:graphicData uri="http://schemas.microsoft.com/office/word/2010/wordprocessingShape">
-                    <wps:wsp>
-                      <wps:cNvCnPr>
-                        <a:cxnSpLocks noChangeShapeType="1"/>
-                      </wps:cNvCnPr>
-                      <wps:spPr bwMode="auto">
-                        <a:xfrm>
-                          <a:off x="0" y="0"/>
-                          <a:ext cx="6708140" cy="0"/>
-                        </a:xfrm>
-                        <a:prstGeom prst="line">
-                          <a:avLst/>
-                        </a:prstGeom>
-                        <a:noFill/>
-                        <a:ln w="6350">
-                          <a:solidFill>
-                            <a:srgbClr val="000000"/>
-                          </a:solidFill>
-                          <a:round/>
-                          <a:headEnd/>
-                          <a:tailEnd/>
-                        </a:ln>
-                        <a:extLst>
-                          <a:ext uri="{909E8E84-426E-40DD-AFC4-6F175D3DCCD1}">
-                            <a14:hiddenFill xmlns:a14="http://schemas.microsoft.com/office/drawing/2010/main">
-                              <a:noFill/>
-                            </a14:hiddenFill>
-                          </a:ext>
-                        </a:extLst>
-                      </wps:spPr>
-                      <wps:bodyPr/>
-                    </wps:wsp>
-                  </a:graphicData>
-                </a:graphic>
-                <wp14:sizeRelH relativeFrom="page">
-                  <wp14:pctWidth>0</wp14:pctWidth>
-                </wp14:sizeRelH>
-                <wp14:sizeRelV relativeFrom="page">
-                  <wp14:pctHeight>0</wp14:pctHeight>
-                </wp14:sizeRelV>
-              </wp:anchor>
-            </w:drawing>
-          </mc:Choice>
-          <mc:Fallback>
-            <w:pict>
-              <v:line w14:anchorId="483338F3" id="Line 8" o:spid="_x0000_s1026" style="position:absolute;z-index:-251651584;visibility:visible;mso-wrap-style:square;mso-width-percent:0;mso-height-percent:0;mso-wrap-distance-left:9pt;mso-wrap-distance-top:0;mso-wrap-distance-right:9pt;mso-wrap-distance-bottom:0;mso-position-horizontal:absolute;mso-position-horizontal-relative:text;mso-position-vertical:absolute;mso-position-vertical-relative:text;mso-width-percent:0;mso-height-percent:0;mso-width-relative:page;mso-height-relative:page" from="0,1.2pt" to="528.2pt,1.2pt" o:gfxdata="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" o:allowincell="f" strokeweight=".5pt"/>
-            </w:pict>
-          </mc:Fallback>
-        </mc:AlternateContent>
-      </w:r>
-    </w:p>
-    <w:p>
-      <w:pPr>
-        <w:widowControl w:val="0"/>
-        <w:tabs>
-          <w:tab w:val="left" w:pos="3340"/>
-          <w:tab w:val="left" w:pos="8140"/>
-        </w:tabs>
-        <w:autoSpaceDE w:val="0"/>
-        <w:autoSpaceDN w:val="0"/>
-        <w:adjustRightInd w:val="0"/>
-        <w:spacing w:after="0" w:line="240" w:lineRule="auto"/>
-        <w:rPr>
-          <w:rFonts w:ascii="Times New Roman" w:hAnsi="Times New Roman"/>
-          <w:sz w:val="24"/>
-          <w:szCs w:val="24"/>
-        </w:rPr>
-      </w:pPr>
-      <w:r>
-        <w:rPr>
-          <w:rFonts w:cs="Calibri"/>
-          <w:b/>
-          <w:bCs/>
-        </w:rPr>
-        <w:t>Ambala, IN</w:t>
-      </w:r>
-      <w:r>
-        <w:rPr>
-          <w:rFonts w:ascii="Times New Roman" w:hAnsi="Times New Roman"/>
-          <w:sz w:val="24"/>
-          <w:szCs w:val="24"/>
-        </w:rPr>
-        <w:tab/>
-      </w:r>
-      <w:r>
-        <w:rPr>
-          <w:rFonts w:ascii="Times New Roman" w:hAnsi="Times New Roman"/>
-          <w:sz w:val="24"/>
-          <w:szCs w:val="24"/>
-        </w:rPr>
-        <w:t xml:space="preserve">     </w:t>
-      </w:r>
-      <w:r>
-        <w:rPr>
-          <w:rFonts w:cs="Calibri"/>
-          <w:b/>
-          <w:bCs/>
-        </w:rPr>
-        <w:t>MAHARISHI MARKANDESHWAR UNIVERSITY</w:t>
-      </w:r>
-      <w:r>
-        <w:rPr>
-          <w:rFonts w:ascii="Times New Roman" w:hAnsi="Times New Roman"/>
-          <w:sz w:val="24"/>
-          <w:szCs w:val="24"/>
-        </w:rPr>
-        <w:tab/>
-        <w:t xml:space="preserve"> </w:t>
-      </w:r>
-      <w:r>
-        <w:rPr>
-          <w:rFonts w:ascii="Times New Roman" w:hAnsi="Times New Roman"/>
-          <w:sz w:val="24"/>
-          <w:szCs w:val="24"/>
-        </w:rPr>
-        <w:t xml:space="preserve">        </w:t>
-      </w:r>
-      <w:r>
-        <w:rPr>
-          <w:rFonts w:cs="Calibri"/>
-          <w:b/>
-          <w:bCs/>
-          <w:sz w:val="21"/>
-          <w:szCs w:val="21"/>
-        </w:rPr>
-        <w:t>Aug</w:t>
-      </w:r>
-      <w:r>
-        <w:rPr>
-          <w:rFonts w:cs="Calibri"/>
-          <w:b/>
-          <w:bCs/>
-          <w:sz w:val="21"/>
-          <w:szCs w:val="21"/>
-        </w:rPr>
-        <w:t xml:space="preserve"> 2013 – May 2017</w:t>
-      </w:r>
-    </w:p>
-    <w:p>
-      <w:pPr>
-        <w:widowControl w:val="0"/>
-        <w:autoSpaceDE w:val="0"/>
-        <w:autoSpaceDN w:val="0"/>
-        <w:adjustRightInd w:val="0"/>
-        <w:spacing w:after="0" w:line="4" w:lineRule="exact"/>
-        <w:rPr>
-          <w:rFonts w:ascii="Times New Roman" w:hAnsi="Times New Roman"/>
-          <w:sz w:val="24"/>
-          <w:szCs w:val="24"/>
-        </w:rPr>
-      </w:pPr>
-    </w:p>
-    <w:p>
-      <w:pPr>
-        <w:widowControl w:val="0"/>
-        <w:numPr>
-          <w:ilvl w:val="0"/>
-          <w:numId w:val="1"/>
-        </w:numPr>
-        <w:tabs>
-          <w:tab w:val="clear" w:pos="720"/>
-          <w:tab w:val="num" w:pos="260"/>
-        </w:tabs>
-        <w:overflowPunct w:val="0"/>
-        <w:autoSpaceDE w:val="0"/>
-        <w:autoSpaceDN w:val="0"/>
-        <w:adjustRightInd w:val="0"/>
-        <w:spacing w:after="0" w:line="240" w:lineRule="auto"/>
-        <w:ind w:left="260" w:hanging="188"/>
-        <w:jc w:val="both"/>
-        <w:rPr>
-          <w:rFonts w:ascii="Arial" w:hAnsi="Arial" w:cs="Arial"/>
-          <w:color w:val="000066"/>
-          <w:sz w:val="12"/>
-          <w:szCs w:val="12"/>
-        </w:rPr>
-      </w:pPr>
-      <w:r>
-        <w:rPr>
-          <w:rFonts w:cs="Calibri"/>
-        </w:rPr>
-        <w:t>B</w:t>
-      </w:r>
-      <w:r>
-        <w:rPr>
-          <w:rFonts w:cs="Calibri"/>
-        </w:rPr>
-        <w:t>achelor of</w:t>
-      </w:r>
-      <w:r>
-        <w:rPr>
-          <w:rFonts w:cs="Calibri"/>
-        </w:rPr>
-        <w:t xml:space="preserve"> Tech</w:t>
-      </w:r>
-      <w:r>
-        <w:rPr>
-          <w:rFonts w:cs="Calibri"/>
-        </w:rPr>
-        <w:t>nology</w:t>
-      </w:r>
-      <w:r>
-        <w:rPr>
-          <w:rFonts w:cs="Calibri"/>
-        </w:rPr>
-        <w:t xml:space="preserve"> in </w:t>
-      </w:r>
-      <w:r>
-        <w:rPr>
-          <w:rFonts w:cs="Calibri"/>
-          <w:b/>
-          <w:bCs/>
-        </w:rPr>
-        <w:t>Computer Science</w:t>
-      </w:r>
-      <w:r>
-        <w:rPr>
-          <w:rFonts w:cs="Calibri"/>
-        </w:rPr>
-        <w:t xml:space="preserve"> as </w:t>
-      </w:r>
-      <w:r>
-        <w:rPr>
-          <w:rFonts w:cs="Calibri"/>
-        </w:rPr>
-        <w:t xml:space="preserve">a </w:t>
-      </w:r>
-      <w:r>
-        <w:rPr>
-          <w:rFonts w:cs="Calibri"/>
-          <w:noProof/>
-        </w:rPr>
-        <w:t>majo</w:t>
-      </w:r>
-      <w:r>
-        <w:rPr>
-          <w:rFonts w:cs="Calibri"/>
-          <w:noProof/>
-        </w:rPr>
-        <w:t xml:space="preserve">r </w:t>
-      </w:r>
-      <w:r>
-        <w:rPr>
-          <w:rFonts w:cs="Calibri"/>
-        </w:rPr>
-        <w:t>with 8.9</w:t>
-      </w:r>
-      <w:r>
-        <w:rPr>
-          <w:rFonts w:cs="Calibri"/>
-        </w:rPr>
-        <w:t xml:space="preserve"> CGPA</w:t>
-      </w:r>
-      <w:r>
-        <w:rPr>
-          <w:rFonts w:cs="Calibri"/>
-        </w:rPr>
-        <w:t>.</w:t>
-      </w:r>
     </w:p>
     <w:p>
       <w:pPr>
@@ -684,7 +329,6 @@
         <w:autoSpaceDN w:val="0"/>
         <w:adjustRightInd w:val="0"/>
         <w:spacing w:after="0" w:line="240" w:lineRule="auto"/>
-        <w:ind w:left="260"/>
         <w:jc w:val="both"/>
         <w:rPr>
           <w:rFonts w:ascii="Arial" w:hAnsi="Arial" w:cs="Arial"/>
@@ -842,7 +486,7 @@
           <w:rFonts w:cs="Calibri"/>
           <w:b/>
         </w:rPr>
-        <w:t>Product Engineer 2</w:t>
+        <w:t>Product Engineer 3</w:t>
       </w:r>
       <w:r>
         <w:rPr>
@@ -858,23 +502,7 @@
           <w:b/>
           <w:bCs/>
         </w:rPr>
-        <w:t>INTERCOM</w:t>
-      </w:r>
-      <w:r>
-        <w:rPr>
-          <w:rFonts w:cs="Calibri"/>
-          <w:b/>
-          <w:bCs/>
-        </w:rPr>
-        <w:t xml:space="preserve">, </w:t>
-      </w:r>
-      <w:r>
-        <w:rPr>
-          <w:rFonts w:cs="Calibri"/>
-          <w:b/>
-          <w:bCs/>
-        </w:rPr>
-        <w:t>Dublin (Ireland)</w:t>
+        <w:t>INTERCOM, Dublin (Ireland)</w:t>
       </w:r>
       <w:r>
         <w:rPr>
@@ -883,23 +511,7 @@
           <w:szCs w:val="24"/>
         </w:rPr>
         <w:tab/>
-        <w:t xml:space="preserve">         </w:t>
-      </w:r>
-      <w:r>
-        <w:rPr>
-          <w:rFonts w:ascii="Times New Roman" w:hAnsi="Times New Roman"/>
-          <w:sz w:val="24"/>
-          <w:szCs w:val="24"/>
-        </w:rPr>
-        <w:t xml:space="preserve">    </w:t>
-      </w:r>
-      <w:r>
-        <w:rPr>
-          <w:rFonts w:ascii="Times New Roman" w:hAnsi="Times New Roman"/>
-          <w:sz w:val="24"/>
-          <w:szCs w:val="24"/>
-        </w:rPr>
-        <w:t xml:space="preserve">   </w:t>
+        <w:t xml:space="preserve">                </w:t>
       </w:r>
       <w:r>
         <w:rPr>
@@ -909,37 +521,7 @@
           <w:sz w:val="21"/>
           <w:szCs w:val="21"/>
         </w:rPr>
-        <w:t>Aug</w:t>
-      </w:r>
-      <w:r>
-        <w:rPr>
-          <w:rFonts w:cs="Calibri"/>
-          <w:b/>
-          <w:bCs/>
-          <w:sz w:val="21"/>
-          <w:szCs w:val="21"/>
-        </w:rPr>
-        <w:t xml:space="preserve"> 202</w:t>
-      </w:r>
-      <w:r>
-        <w:rPr>
-          <w:rFonts w:cs="Calibri"/>
-          <w:b/>
-          <w:bCs/>
-          <w:sz w:val="21"/>
-          <w:szCs w:val="21"/>
-        </w:rPr>
-        <w:t>2</w:t>
-      </w:r>
-      <w:r>
-        <w:rPr>
-          <w:rFonts w:cs="Calibri"/>
-          <w:b/>
-          <w:bCs/>
-          <w:sz w:val="21"/>
-          <w:szCs w:val="21"/>
-        </w:rPr>
-        <w:t xml:space="preserve"> – Now</w:t>
+        <w:t>Feb 2024 – Now</w:t>
       </w:r>
     </w:p>
     <w:p>
@@ -967,89 +549,105 @@
           <w:sz w:val="20"/>
           <w:szCs w:val="20"/>
         </w:rPr>
-        <w:t>Work</w:t>
-      </w:r>
-      <w:r>
-        <w:rPr>
-          <w:rFonts w:cs="Calibri"/>
-          <w:sz w:val="20"/>
-          <w:szCs w:val="20"/>
-        </w:rPr>
-        <w:t>ed</w:t>
-      </w:r>
-      <w:r>
-        <w:rPr>
-          <w:rFonts w:cs="Calibri"/>
-          <w:sz w:val="20"/>
-          <w:szCs w:val="20"/>
-        </w:rPr>
-        <w:t xml:space="preserve"> on the design and development of the </w:t>
-      </w:r>
-      <w:r>
-        <w:rPr>
-          <w:rFonts w:cs="Calibri"/>
-          <w:sz w:val="20"/>
-          <w:szCs w:val="20"/>
-        </w:rPr>
-        <w:t xml:space="preserve">user onboarding experience to increase the user </w:t>
-      </w:r>
-      <w:r>
-        <w:rPr>
-          <w:rFonts w:cs="Calibri"/>
-          <w:b/>
-          <w:bCs/>
-          <w:sz w:val="20"/>
-          <w:szCs w:val="20"/>
-        </w:rPr>
-        <w:t xml:space="preserve">activation rate by </w:t>
-      </w:r>
-      <w:r>
-        <w:rPr>
-          <w:rFonts w:cs="Calibri"/>
-          <w:b/>
-          <w:bCs/>
-          <w:sz w:val="20"/>
-          <w:szCs w:val="20"/>
-        </w:rPr>
-        <w:t>20%</w:t>
-      </w:r>
-      <w:r>
-        <w:rPr>
-          <w:rFonts w:cs="Calibri"/>
-          <w:sz w:val="20"/>
-          <w:szCs w:val="20"/>
-        </w:rPr>
-        <w:t xml:space="preserve"> and addition of new </w:t>
-      </w:r>
-      <w:r>
-        <w:rPr>
-          <w:rFonts w:cs="Calibri"/>
-          <w:b/>
-          <w:bCs/>
-          <w:sz w:val="20"/>
-          <w:szCs w:val="20"/>
-        </w:rPr>
-        <w:t>Logos by 1</w:t>
-      </w:r>
-      <w:r>
-        <w:rPr>
-          <w:rFonts w:cs="Calibri"/>
-          <w:b/>
-          <w:bCs/>
-          <w:sz w:val="20"/>
-          <w:szCs w:val="20"/>
-        </w:rPr>
-        <w:t>0</w:t>
-      </w:r>
-      <w:r>
-        <w:rPr>
-          <w:rFonts w:cs="Calibri"/>
-          <w:b/>
-          <w:bCs/>
-          <w:sz w:val="20"/>
-          <w:szCs w:val="20"/>
-        </w:rPr>
-        <w:t>00 per month</w:t>
+        <w:t xml:space="preserve">Leading </w:t>
+      </w:r>
+      <w:r>
+        <w:rPr>
+          <w:rFonts w:cs="Calibri"/>
+          <w:sz w:val="20"/>
+          <w:szCs w:val="20"/>
+        </w:rPr>
+        <w:t xml:space="preserve">projects like Helpdesk (Inbox) revamp, </w:t>
+      </w:r>
+      <w:proofErr w:type="spellStart"/>
+      <w:r>
+        <w:rPr>
+          <w:rFonts w:cs="Calibri"/>
+          <w:sz w:val="20"/>
+          <w:szCs w:val="20"/>
+        </w:rPr>
+        <w:t>Whatsapp</w:t>
+      </w:r>
+      <w:proofErr w:type="spellEnd"/>
+      <w:r>
+        <w:rPr>
+          <w:rFonts w:cs="Calibri"/>
+          <w:sz w:val="20"/>
+          <w:szCs w:val="20"/>
+        </w:rPr>
+        <w:t xml:space="preserve"> </w:t>
+      </w:r>
+      <w:r>
+        <w:rPr>
+          <w:rFonts w:cs="Calibri"/>
+          <w:sz w:val="20"/>
+          <w:szCs w:val="20"/>
+        </w:rPr>
+        <w:t>&amp; Meta Integration</w:t>
+      </w:r>
+      <w:r>
+        <w:rPr>
+          <w:rFonts w:cs="Calibri"/>
+          <w:sz w:val="20"/>
+          <w:szCs w:val="20"/>
+        </w:rPr>
+        <w:t xml:space="preserve"> </w:t>
+      </w:r>
+      <w:r>
+        <w:rPr>
+          <w:rFonts w:cs="Calibri"/>
+          <w:sz w:val="20"/>
+          <w:szCs w:val="20"/>
+        </w:rPr>
+        <w:t>a</w:t>
+      </w:r>
+      <w:r>
+        <w:rPr>
+          <w:rFonts w:cs="Calibri"/>
+          <w:sz w:val="20"/>
+          <w:szCs w:val="20"/>
+        </w:rPr>
+        <w:t>nd</w:t>
+      </w:r>
+      <w:r>
+        <w:rPr>
+          <w:rFonts w:cs="Calibri"/>
+          <w:sz w:val="20"/>
+          <w:szCs w:val="20"/>
+        </w:rPr>
+        <w:t xml:space="preserve"> disambiguat</w:t>
+      </w:r>
+      <w:r>
+        <w:rPr>
+          <w:rFonts w:cs="Calibri"/>
+          <w:sz w:val="20"/>
+          <w:szCs w:val="20"/>
+        </w:rPr>
+        <w:t>e</w:t>
+      </w:r>
+      <w:r>
+        <w:rPr>
+          <w:rFonts w:cs="Calibri"/>
+          <w:sz w:val="20"/>
+          <w:szCs w:val="20"/>
+        </w:rPr>
+        <w:t xml:space="preserve"> </w:t>
+      </w:r>
+      <w:r>
+        <w:rPr>
+          <w:rFonts w:cs="Calibri"/>
+          <w:sz w:val="20"/>
+          <w:szCs w:val="20"/>
+        </w:rPr>
+        <w:t>them</w:t>
+      </w:r>
+      <w:r>
+        <w:rPr>
+          <w:rFonts w:cs="Calibri"/>
+          <w:sz w:val="20"/>
+          <w:szCs w:val="20"/>
+        </w:rPr>
+        <w:t xml:space="preserve"> by creating tech and capacity allotment plans, supporting execution, and ensuring continuous alignment with designers and project managers</w:t>
       </w:r>
       <w:r>
         <w:rPr>
@@ -1082,46 +680,176 @@
       <w:r>
         <w:rPr>
           <w:rFonts w:cs="Calibri"/>
-          <w:sz w:val="20"/>
-          <w:szCs w:val="20"/>
-        </w:rPr>
-        <w:t>Worked on major pillars of Intercom like Tooltips, AI Chatbot, Tickets</w:t>
-      </w:r>
-      <w:r>
-        <w:rPr>
-          <w:rFonts w:cs="Calibri"/>
-          <w:sz w:val="20"/>
-          <w:szCs w:val="20"/>
-        </w:rPr>
-        <w:t>, Workflows</w:t>
-      </w:r>
-      <w:r>
-        <w:rPr>
-          <w:rFonts w:cs="Calibri"/>
-          <w:sz w:val="20"/>
-          <w:szCs w:val="20"/>
-        </w:rPr>
-        <w:t xml:space="preserve"> and Helpdesk that led to increase in paid customers by </w:t>
-      </w:r>
-      <w:r>
-        <w:rPr>
-          <w:rFonts w:cs="Calibri"/>
-          <w:b/>
-          <w:bCs/>
-          <w:sz w:val="20"/>
-          <w:szCs w:val="20"/>
-        </w:rPr>
-        <w:t>12%</w:t>
-      </w:r>
-      <w:r>
-        <w:rPr>
-          <w:rFonts w:cs="Calibri"/>
-          <w:b/>
-          <w:bCs/>
-          <w:sz w:val="20"/>
-          <w:szCs w:val="20"/>
-        </w:rPr>
-        <w:t xml:space="preserve"> </w:t>
+          <w:bCs/>
+          <w:sz w:val="20"/>
+          <w:szCs w:val="20"/>
+          <w:lang w:val="en-IE"/>
+        </w:rPr>
+        <w:t>Acted as a mentor and collaborator, emphasizing knowledge sharing and team support for future growth.</w:t>
+      </w:r>
+    </w:p>
+    <w:p>
+      <w:pPr>
+        <w:widowControl w:val="0"/>
+        <w:overflowPunct w:val="0"/>
+        <w:autoSpaceDE w:val="0"/>
+        <w:autoSpaceDN w:val="0"/>
+        <w:adjustRightInd w:val="0"/>
+        <w:spacing w:after="0" w:line="240" w:lineRule="auto"/>
+        <w:jc w:val="both"/>
+        <w:rPr>
+          <w:rFonts w:cs="Calibri"/>
+          <w:b/>
+        </w:rPr>
+      </w:pPr>
+    </w:p>
+    <w:p>
+      <w:pPr>
+        <w:widowControl w:val="0"/>
+        <w:overflowPunct w:val="0"/>
+        <w:autoSpaceDE w:val="0"/>
+        <w:autoSpaceDN w:val="0"/>
+        <w:adjustRightInd w:val="0"/>
+        <w:spacing w:after="0" w:line="240" w:lineRule="auto"/>
+        <w:jc w:val="both"/>
+        <w:rPr>
+          <w:rFonts w:cs="Calibri"/>
+          <w:b/>
+        </w:rPr>
+      </w:pPr>
+      <w:r>
+        <w:rPr>
+          <w:rFonts w:cs="Calibri"/>
+          <w:b/>
+        </w:rPr>
+        <w:t>Product Engineer 2</w:t>
+      </w:r>
+      <w:r>
+        <w:rPr>
+          <w:rFonts w:cs="Calibri"/>
+          <w:b/>
+        </w:rPr>
+        <w:tab/>
+        <w:t xml:space="preserve">     </w:t>
+      </w:r>
+      <w:r>
+        <w:rPr>
+          <w:rFonts w:cs="Calibri"/>
+          <w:b/>
+        </w:rPr>
+        <w:tab/>
+      </w:r>
+      <w:r>
+        <w:rPr>
+          <w:rFonts w:cs="Calibri"/>
+          <w:b/>
+        </w:rPr>
+        <w:tab/>
+      </w:r>
+      <w:r>
+        <w:rPr>
+          <w:rFonts w:cs="Calibri"/>
+          <w:b/>
+        </w:rPr>
+        <w:t xml:space="preserve">               </w:t>
+      </w:r>
+      <w:r>
+        <w:rPr>
+          <w:rFonts w:cs="Calibri"/>
+          <w:b/>
+          <w:bCs/>
+        </w:rPr>
+        <w:t>INTERCOM</w:t>
+      </w:r>
+      <w:r>
+        <w:rPr>
+          <w:rFonts w:cs="Calibri"/>
+          <w:b/>
+          <w:bCs/>
+        </w:rPr>
+        <w:t xml:space="preserve">, </w:t>
+      </w:r>
+      <w:r>
+        <w:rPr>
+          <w:rFonts w:cs="Calibri"/>
+          <w:b/>
+          <w:bCs/>
+        </w:rPr>
+        <w:t>Dublin (Ireland)</w:t>
+      </w:r>
+      <w:r>
+        <w:rPr>
+          <w:rFonts w:ascii="Times New Roman" w:hAnsi="Times New Roman"/>
+          <w:sz w:val="24"/>
+          <w:szCs w:val="24"/>
+        </w:rPr>
+        <w:tab/>
+      </w:r>
+      <w:r>
+        <w:rPr>
+          <w:rFonts w:ascii="Times New Roman" w:hAnsi="Times New Roman"/>
+          <w:sz w:val="24"/>
+          <w:szCs w:val="24"/>
+        </w:rPr>
+        <w:t xml:space="preserve">                   </w:t>
+      </w:r>
+      <w:r>
+        <w:rPr>
+          <w:rFonts w:ascii="Times New Roman" w:hAnsi="Times New Roman"/>
+          <w:sz w:val="24"/>
+          <w:szCs w:val="24"/>
+        </w:rPr>
+        <w:t xml:space="preserve">       </w:t>
+      </w:r>
+      <w:r>
+        <w:rPr>
+          <w:rFonts w:cs="Calibri"/>
+          <w:b/>
+          <w:bCs/>
+          <w:sz w:val="21"/>
+          <w:szCs w:val="21"/>
+        </w:rPr>
+        <w:t>Aug</w:t>
+      </w:r>
+      <w:r>
+        <w:rPr>
+          <w:rFonts w:cs="Calibri"/>
+          <w:b/>
+          <w:bCs/>
+          <w:sz w:val="21"/>
+          <w:szCs w:val="21"/>
+        </w:rPr>
+        <w:t xml:space="preserve"> 202</w:t>
+      </w:r>
+      <w:r>
+        <w:rPr>
+          <w:rFonts w:cs="Calibri"/>
+          <w:b/>
+          <w:bCs/>
+          <w:sz w:val="21"/>
+          <w:szCs w:val="21"/>
+        </w:rPr>
+        <w:t>2</w:t>
+      </w:r>
+      <w:r>
+        <w:rPr>
+          <w:rFonts w:cs="Calibri"/>
+          <w:b/>
+          <w:bCs/>
+          <w:sz w:val="21"/>
+          <w:szCs w:val="21"/>
+        </w:rPr>
+        <w:t xml:space="preserve"> – </w:t>
+      </w:r>
+      <w:r>
+        <w:rPr>
+          <w:rFonts w:cs="Calibri"/>
+          <w:b/>
+          <w:bCs/>
+          <w:sz w:val="21"/>
+          <w:szCs w:val="21"/>
+        </w:rPr>
+        <w:t>Feb 2024</w:t>
       </w:r>
     </w:p>
     <w:p>
@@ -1143,69 +871,24 @@
           <w:b/>
         </w:rPr>
       </w:pPr>
-      <w:r>
-        <w:rPr>
-          <w:rFonts w:cs="Calibri"/>
-          <w:bCs/>
-          <w:lang w:val="en-IE"/>
-        </w:rPr>
-        <w:t>Acted as a mentor and collaborator, emphasizing knowledge sharing and team support for future growth.</w:t>
-      </w:r>
-      <w:r>
-        <w:rPr>
-          <w:rFonts w:cs="Calibri"/>
-          <w:bCs/>
-          <w:lang w:val="en-IE"/>
-        </w:rPr>
-        <w:br/>
-      </w:r>
-      <w:proofErr w:type="spellStart"/>
-      <w:r>
-        <w:rPr>
-          <w:rFonts w:cs="Calibri"/>
-          <w:sz w:val="20"/>
-          <w:szCs w:val="20"/>
-        </w:rPr>
-        <w:t>ddition</w:t>
-      </w:r>
-      <w:proofErr w:type="spellEnd"/>
-      <w:r>
-        <w:rPr>
-          <w:rFonts w:cs="Calibri"/>
-          <w:sz w:val="20"/>
-          <w:szCs w:val="20"/>
-        </w:rPr>
-        <w:t xml:space="preserve"> of new </w:t>
-      </w:r>
-      <w:r>
-        <w:rPr>
-          <w:rFonts w:cs="Calibri"/>
-          <w:b/>
-          <w:bCs/>
-          <w:sz w:val="20"/>
-          <w:szCs w:val="20"/>
-        </w:rPr>
-        <w:t>Logos by 1</w:t>
-      </w:r>
-      <w:r>
-        <w:rPr>
-          <w:rFonts w:cs="Calibri"/>
-          <w:b/>
-          <w:bCs/>
-          <w:sz w:val="20"/>
-          <w:szCs w:val="20"/>
-        </w:rPr>
-        <w:t>0</w:t>
-      </w:r>
-      <w:r>
-        <w:rPr>
-          <w:rFonts w:cs="Calibri"/>
-          <w:b/>
-          <w:bCs/>
-          <w:sz w:val="20"/>
-          <w:szCs w:val="20"/>
-        </w:rPr>
-        <w:t>00 per month</w:t>
+      <w:bookmarkStart w:id="0" w:name="_Hlk181739722"/>
+      <w:r>
+        <w:rPr>
+          <w:rFonts w:cs="Calibri"/>
+          <w:sz w:val="20"/>
+          <w:szCs w:val="20"/>
+        </w:rPr>
+        <w:t xml:space="preserve">Enhanced user onboarding design and development, achieving a 20% increase in activation rates and contributing to the addition of </w:t>
+      </w:r>
+      <w:r>
+        <w:rPr>
+          <w:rFonts w:cs="Calibri"/>
+          <w:b/>
+          <w:bCs/>
+          <w:sz w:val="20"/>
+          <w:szCs w:val="20"/>
+        </w:rPr>
+        <w:t>1,000 new logos per month</w:t>
       </w:r>
       <w:r>
         <w:rPr>
@@ -1214,160 +897,6 @@
           <w:szCs w:val="20"/>
         </w:rPr>
         <w:t>.</w:t>
-      </w:r>
-    </w:p>
-    <w:p>
-      <w:pPr>
-        <w:pStyle w:val="ListParagraph"/>
-        <w:widowControl w:val="0"/>
-        <w:numPr>
-          <w:ilvl w:val="0"/>
-          <w:numId w:val="21"/>
-        </w:numPr>
-        <w:overflowPunct w:val="0"/>
-        <w:autoSpaceDE w:val="0"/>
-        <w:autoSpaceDN w:val="0"/>
-        <w:adjustRightInd w:val="0"/>
-        <w:spacing w:line="240" w:lineRule="auto"/>
-        <w:jc w:val="both"/>
-        <w:rPr>
-          <w:rFonts w:cs="Calibri"/>
-          <w:bCs/>
-          <w:lang w:val="en-IE"/>
-        </w:rPr>
-      </w:pPr>
-      <w:r>
-        <w:rPr>
-          <w:rFonts w:cs="Calibri"/>
-          <w:bCs/>
-          <w:lang w:val="en-IE"/>
-        </w:rPr>
-        <w:t>Got recently promoted to Product Engineer 3</w:t>
-      </w:r>
-    </w:p>
-    <w:p>
-      <w:pPr>
-        <w:widowControl w:val="0"/>
-        <w:tabs>
-          <w:tab w:val="left" w:pos="3340"/>
-          <w:tab w:val="left" w:pos="8140"/>
-        </w:tabs>
-        <w:autoSpaceDE w:val="0"/>
-        <w:autoSpaceDN w:val="0"/>
-        <w:adjustRightInd w:val="0"/>
-        <w:spacing w:after="0" w:line="240" w:lineRule="auto"/>
-        <w:rPr>
-          <w:rFonts w:cs="Calibri"/>
-          <w:b/>
-          <w:bCs/>
-          <w:sz w:val="21"/>
-          <w:szCs w:val="21"/>
-        </w:rPr>
-      </w:pPr>
-      <w:r>
-        <w:rPr>
-          <w:rFonts w:cs="Calibri"/>
-          <w:b/>
-        </w:rPr>
-        <w:t>Member of Technical Staff</w:t>
-      </w:r>
-      <w:r>
-        <w:rPr>
-          <w:rFonts w:cs="Calibri"/>
-          <w:b/>
-        </w:rPr>
-        <w:tab/>
-        <w:t xml:space="preserve">                </w:t>
-      </w:r>
-      <w:r>
-        <w:rPr>
-          <w:rFonts w:cs="Calibri"/>
-          <w:b/>
-        </w:rPr>
-        <w:t xml:space="preserve"> </w:t>
-      </w:r>
-      <w:r>
-        <w:rPr>
-          <w:rFonts w:cs="Calibri"/>
-          <w:b/>
-          <w:bCs/>
-        </w:rPr>
-        <w:t xml:space="preserve">BLUESTACKS, </w:t>
-      </w:r>
-      <w:r>
-        <w:rPr>
-          <w:rFonts w:cs="Calibri"/>
-          <w:b/>
-          <w:bCs/>
-        </w:rPr>
-        <w:t>Gurugram (India)</w:t>
-      </w:r>
-      <w:r>
-        <w:rPr>
-          <w:rFonts w:ascii="Times New Roman" w:hAnsi="Times New Roman"/>
-          <w:sz w:val="24"/>
-          <w:szCs w:val="24"/>
-        </w:rPr>
-        <w:tab/>
-        <w:t xml:space="preserve">        </w:t>
-      </w:r>
-      <w:r>
-        <w:rPr>
-          <w:rFonts w:ascii="Times New Roman" w:hAnsi="Times New Roman"/>
-          <w:sz w:val="24"/>
-          <w:szCs w:val="24"/>
-        </w:rPr>
-        <w:t xml:space="preserve"> </w:t>
-      </w:r>
-      <w:r>
-        <w:rPr>
-          <w:rFonts w:cs="Calibri"/>
-          <w:b/>
-          <w:bCs/>
-          <w:sz w:val="21"/>
-          <w:szCs w:val="21"/>
-        </w:rPr>
-        <w:t>April</w:t>
-      </w:r>
-      <w:r>
-        <w:rPr>
-          <w:rFonts w:cs="Calibri"/>
-          <w:b/>
-          <w:bCs/>
-          <w:sz w:val="21"/>
-          <w:szCs w:val="21"/>
-        </w:rPr>
-        <w:t xml:space="preserve"> 202</w:t>
-      </w:r>
-      <w:r>
-        <w:rPr>
-          <w:rFonts w:cs="Calibri"/>
-          <w:b/>
-          <w:bCs/>
-          <w:sz w:val="21"/>
-          <w:szCs w:val="21"/>
-        </w:rPr>
-        <w:t>1</w:t>
-      </w:r>
-      <w:r>
-        <w:rPr>
-          <w:rFonts w:cs="Calibri"/>
-          <w:b/>
-          <w:bCs/>
-          <w:sz w:val="21"/>
-          <w:szCs w:val="21"/>
-        </w:rPr>
-        <w:t xml:space="preserve"> – </w:t>
-      </w:r>
-      <w:r>
-        <w:rPr>
-          <w:rFonts w:cs="Calibri"/>
-          <w:b/>
-          <w:bCs/>
-          <w:sz w:val="21"/>
-          <w:szCs w:val="21"/>
-        </w:rPr>
-        <w:t>July 2022</w:t>
       </w:r>
     </w:p>
     <w:p>
@@ -1395,75 +924,33 @@
           <w:sz w:val="20"/>
           <w:szCs w:val="20"/>
         </w:rPr>
-        <w:t>Work</w:t>
-      </w:r>
-      <w:r>
-        <w:rPr>
-          <w:rFonts w:cs="Calibri"/>
-          <w:sz w:val="20"/>
-          <w:szCs w:val="20"/>
-        </w:rPr>
-        <w:t>ed</w:t>
-      </w:r>
-      <w:r>
-        <w:rPr>
-          <w:rFonts w:cs="Calibri"/>
-          <w:sz w:val="20"/>
-          <w:szCs w:val="20"/>
-        </w:rPr>
-        <w:t xml:space="preserve"> on the design and development of the front-end of t</w:t>
-      </w:r>
-      <w:r>
-        <w:rPr>
-          <w:rFonts w:cs="Calibri"/>
-          <w:sz w:val="20"/>
-          <w:szCs w:val="20"/>
-        </w:rPr>
-        <w:t>hree</w:t>
-      </w:r>
-      <w:r>
-        <w:rPr>
-          <w:rFonts w:cs="Calibri"/>
-          <w:sz w:val="20"/>
-          <w:szCs w:val="20"/>
-        </w:rPr>
-        <w:t xml:space="preserve"> very famous Discord B</w:t>
-      </w:r>
-      <w:r>
-        <w:rPr>
-          <w:rFonts w:cs="Calibri"/>
-          <w:sz w:val="20"/>
-          <w:szCs w:val="20"/>
-        </w:rPr>
-        <w:t>ot</w:t>
-      </w:r>
-      <w:r>
-        <w:rPr>
-          <w:rFonts w:cs="Calibri"/>
-          <w:sz w:val="20"/>
-          <w:szCs w:val="20"/>
-        </w:rPr>
-        <w:t xml:space="preserve">s known as </w:t>
-      </w:r>
-      <w:r>
-        <w:rPr>
-          <w:rFonts w:cs="Calibri"/>
-          <w:b/>
-          <w:bCs/>
-          <w:sz w:val="20"/>
-          <w:szCs w:val="20"/>
-        </w:rPr>
-        <w:t>YAGPDB B</w:t>
-      </w:r>
-      <w:r>
-        <w:rPr>
-          <w:rFonts w:cs="Calibri"/>
-          <w:b/>
-          <w:bCs/>
-          <w:sz w:val="20"/>
-          <w:szCs w:val="20"/>
-        </w:rPr>
-        <w:t>ot</w:t>
+        <w:t>Worked on major pillars of Intercom like Tooltips, AI Chatbot, Tickets</w:t>
+      </w:r>
+      <w:r>
+        <w:rPr>
+          <w:rFonts w:cs="Calibri"/>
+          <w:sz w:val="20"/>
+          <w:szCs w:val="20"/>
+        </w:rPr>
+        <w:t>, Workflows</w:t>
+      </w:r>
+      <w:r>
+        <w:rPr>
+          <w:rFonts w:cs="Calibri"/>
+          <w:sz w:val="20"/>
+          <w:szCs w:val="20"/>
+        </w:rPr>
+        <w:t xml:space="preserve"> and Helpdesk that led to increase in paid customers by </w:t>
+      </w:r>
+      <w:r>
+        <w:rPr>
+          <w:rFonts w:cs="Calibri"/>
+          <w:b/>
+          <w:bCs/>
+          <w:sz w:val="20"/>
+          <w:szCs w:val="20"/>
+        </w:rPr>
+        <w:t>12%</w:t>
       </w:r>
       <w:r>
         <w:rPr>
@@ -1475,103 +962,112 @@
         </w:rPr>
         <w:t xml:space="preserve"> </w:t>
       </w:r>
-      <w:r>
-        <w:rPr>
-          <w:rFonts w:cs="Calibri"/>
-          <w:sz w:val="20"/>
-          <w:szCs w:val="20"/>
-        </w:rPr>
-        <w:t xml:space="preserve">( </w:t>
-      </w:r>
-      <w:hyperlink r:id="rId9" w:history="1">
-        <w:r>
-          <w:rPr>
-            <w:rStyle w:val="Hyperlink"/>
-            <w:rFonts w:cs="Calibri"/>
-            <w:sz w:val="20"/>
-            <w:szCs w:val="20"/>
-          </w:rPr>
-          <w:t>https://yagpdb.xyz/</w:t>
-        </w:r>
-      </w:hyperlink>
-      <w:r>
-        <w:rPr>
-          <w:rFonts w:cs="Calibri"/>
-          <w:sz w:val="20"/>
-          <w:szCs w:val="20"/>
-        </w:rPr>
-        <w:t xml:space="preserve"> )</w:t>
-      </w:r>
-      <w:r>
-        <w:rPr>
-          <w:rFonts w:cs="Calibri"/>
-          <w:sz w:val="20"/>
-          <w:szCs w:val="20"/>
-        </w:rPr>
-        <w:t xml:space="preserve">, </w:t>
-      </w:r>
-      <w:r>
-        <w:rPr>
-          <w:rFonts w:cs="Calibri"/>
-          <w:b/>
-          <w:bCs/>
-          <w:sz w:val="20"/>
-          <w:szCs w:val="20"/>
-        </w:rPr>
-        <w:t>CARL B</w:t>
-      </w:r>
-      <w:r>
-        <w:rPr>
-          <w:rFonts w:cs="Calibri"/>
-          <w:b/>
-          <w:bCs/>
-          <w:sz w:val="20"/>
-          <w:szCs w:val="20"/>
-        </w:rPr>
-        <w:t>ot</w:t>
-      </w:r>
-      <w:r>
-        <w:rPr>
-          <w:rFonts w:cs="Calibri"/>
-          <w:b/>
-          <w:bCs/>
-          <w:sz w:val="20"/>
-          <w:szCs w:val="20"/>
+      <w:bookmarkEnd w:id="0"/>
+    </w:p>
+    <w:p>
+      <w:pPr>
+        <w:widowControl w:val="0"/>
+        <w:overflowPunct w:val="0"/>
+        <w:autoSpaceDE w:val="0"/>
+        <w:autoSpaceDN w:val="0"/>
+        <w:adjustRightInd w:val="0"/>
+        <w:spacing w:after="0" w:line="240" w:lineRule="auto"/>
+        <w:jc w:val="both"/>
+        <w:rPr>
+          <w:rFonts w:cs="Calibri"/>
+          <w:b/>
+        </w:rPr>
+      </w:pPr>
+    </w:p>
+    <w:p>
+      <w:pPr>
+        <w:widowControl w:val="0"/>
+        <w:overflowPunct w:val="0"/>
+        <w:autoSpaceDE w:val="0"/>
+        <w:autoSpaceDN w:val="0"/>
+        <w:adjustRightInd w:val="0"/>
+        <w:spacing w:after="0" w:line="240" w:lineRule="auto"/>
+        <w:jc w:val="both"/>
+        <w:rPr>
+          <w:rFonts w:cs="Calibri"/>
+          <w:b/>
+        </w:rPr>
+      </w:pPr>
+      <w:r>
+        <w:rPr>
+          <w:rFonts w:cs="Calibri"/>
+          <w:b/>
+        </w:rPr>
+        <w:t>Member of Technical Staff</w:t>
+      </w:r>
+      <w:r>
+        <w:rPr>
+          <w:rFonts w:cs="Calibri"/>
+          <w:b/>
+        </w:rPr>
+        <w:tab/>
+        <w:t xml:space="preserve">              </w:t>
+      </w:r>
+      <w:r>
+        <w:rPr>
+          <w:rFonts w:cs="Calibri"/>
+          <w:b/>
+        </w:rPr>
+        <w:tab/>
+      </w:r>
+      <w:r>
+        <w:rPr>
+          <w:rFonts w:cs="Calibri"/>
+          <w:b/>
+        </w:rPr>
+        <w:tab/>
+      </w:r>
+      <w:r>
+        <w:rPr>
+          <w:rFonts w:cs="Calibri"/>
+          <w:b/>
+          <w:bCs/>
+        </w:rPr>
+        <w:t xml:space="preserve">BLUESTACKS, </w:t>
+      </w:r>
+      <w:r>
+        <w:rPr>
+          <w:rFonts w:cs="Calibri"/>
+          <w:b/>
+          <w:bCs/>
+        </w:rPr>
+        <w:t>Gurugram (India)</w:t>
+      </w:r>
+      <w:r>
+        <w:rPr>
+          <w:rFonts w:ascii="Times New Roman" w:hAnsi="Times New Roman"/>
+          <w:sz w:val="24"/>
+          <w:szCs w:val="24"/>
+        </w:rPr>
+        <w:tab/>
+        <w:t xml:space="preserve">       </w:t>
+      </w:r>
+      <w:r>
+        <w:rPr>
+          <w:rFonts w:ascii="Times New Roman" w:hAnsi="Times New Roman"/>
+          <w:sz w:val="24"/>
+          <w:szCs w:val="24"/>
+        </w:rPr>
+        <w:t xml:space="preserve">                </w:t>
+      </w:r>
+      <w:r>
+        <w:rPr>
+          <w:rFonts w:ascii="Times New Roman" w:hAnsi="Times New Roman"/>
+          <w:sz w:val="24"/>
+          <w:szCs w:val="24"/>
         </w:rPr>
         <w:t xml:space="preserve"> </w:t>
       </w:r>
       <w:r>
         <w:rPr>
-          <w:rFonts w:cs="Calibri"/>
-          <w:sz w:val="20"/>
-          <w:szCs w:val="20"/>
-        </w:rPr>
-        <w:t xml:space="preserve">( </w:t>
-      </w:r>
-      <w:hyperlink r:id="rId10" w:history="1">
-        <w:r>
-          <w:rPr>
-            <w:rStyle w:val="Hyperlink"/>
-            <w:rFonts w:cs="Calibri"/>
-            <w:sz w:val="20"/>
-            <w:szCs w:val="20"/>
-          </w:rPr>
-          <w:t>https://carl.gg/</w:t>
-        </w:r>
-      </w:hyperlink>
-      <w:r>
-        <w:rPr>
-          <w:rFonts w:cs="Calibri"/>
-          <w:sz w:val="20"/>
-          <w:szCs w:val="20"/>
-        </w:rPr>
-        <w:t xml:space="preserve"> )</w:t>
-      </w:r>
-      <w:r>
-        <w:rPr>
-          <w:rFonts w:cs="Calibri"/>
-          <w:sz w:val="20"/>
-          <w:szCs w:val="20"/>
+          <w:rFonts w:ascii="Times New Roman" w:hAnsi="Times New Roman"/>
+          <w:sz w:val="24"/>
+          <w:szCs w:val="24"/>
         </w:rPr>
         <w:t xml:space="preserve"> </w:t>
       </w:r>
@@ -1580,45 +1076,50 @@
           <w:rFonts w:cs="Calibri"/>
           <w:b/>
           <w:bCs/>
-          <w:sz w:val="20"/>
-          <w:szCs w:val="20"/>
-        </w:rPr>
-        <w:t>and Piggy Bot</w:t>
-      </w:r>
-      <w:r>
-        <w:rPr>
-          <w:rFonts w:cs="Calibri"/>
-          <w:sz w:val="20"/>
-          <w:szCs w:val="20"/>
-        </w:rPr>
-        <w:t xml:space="preserve"> ( </w:t>
-      </w:r>
-      <w:hyperlink r:id="rId11" w:history="1">
-        <w:r>
-          <w:rPr>
-            <w:rStyle w:val="Hyperlink"/>
-            <w:rFonts w:cs="Calibri"/>
-            <w:sz w:val="20"/>
-            <w:szCs w:val="20"/>
-          </w:rPr>
-          <w:t>https://piggy.gg</w:t>
-        </w:r>
-      </w:hyperlink>
-      <w:r>
-        <w:rPr>
-          <w:rFonts w:cs="Calibri"/>
-          <w:sz w:val="20"/>
-          <w:szCs w:val="20"/>
-        </w:rPr>
-        <w:t xml:space="preserve"> )</w:t>
-      </w:r>
-      <w:r>
-        <w:rPr>
-          <w:rFonts w:cs="Calibri"/>
-          <w:sz w:val="20"/>
-          <w:szCs w:val="20"/>
-        </w:rPr>
-        <w:t>.</w:t>
+          <w:sz w:val="21"/>
+          <w:szCs w:val="21"/>
+        </w:rPr>
+        <w:t>April</w:t>
+      </w:r>
+      <w:r>
+        <w:rPr>
+          <w:rFonts w:cs="Calibri"/>
+          <w:b/>
+          <w:bCs/>
+          <w:sz w:val="21"/>
+          <w:szCs w:val="21"/>
+        </w:rPr>
+        <w:t xml:space="preserve"> 202</w:t>
+      </w:r>
+      <w:r>
+        <w:rPr>
+          <w:rFonts w:cs="Calibri"/>
+          <w:b/>
+          <w:bCs/>
+          <w:sz w:val="21"/>
+          <w:szCs w:val="21"/>
+        </w:rPr>
+        <w:t>1</w:t>
+      </w:r>
+      <w:r>
+        <w:rPr>
+          <w:rFonts w:cs="Calibri"/>
+          <w:b/>
+          <w:bCs/>
+          <w:sz w:val="21"/>
+          <w:szCs w:val="21"/>
+        </w:rPr>
+        <w:t xml:space="preserve"> – </w:t>
+      </w:r>
+      <w:r>
+        <w:rPr>
+          <w:rFonts w:cs="Calibri"/>
+          <w:b/>
+          <w:bCs/>
+          <w:sz w:val="21"/>
+          <w:szCs w:val="21"/>
+        </w:rPr>
+        <w:t>July 2022</w:t>
       </w:r>
     </w:p>
     <w:p>
@@ -1636,6 +1137,283 @@
         <w:spacing w:after="0" w:line="240" w:lineRule="auto"/>
         <w:jc w:val="both"/>
         <w:rPr>
+          <w:rFonts w:cs="Calibri"/>
+          <w:b/>
+        </w:rPr>
+      </w:pPr>
+      <w:r>
+        <w:rPr>
+          <w:rFonts w:cs="Calibri"/>
+          <w:sz w:val="20"/>
+          <w:szCs w:val="20"/>
+        </w:rPr>
+        <w:t>Work</w:t>
+      </w:r>
+      <w:r>
+        <w:rPr>
+          <w:rFonts w:cs="Calibri"/>
+          <w:sz w:val="20"/>
+          <w:szCs w:val="20"/>
+        </w:rPr>
+        <w:t>ed</w:t>
+      </w:r>
+      <w:r>
+        <w:rPr>
+          <w:rFonts w:cs="Calibri"/>
+          <w:sz w:val="20"/>
+          <w:szCs w:val="20"/>
+        </w:rPr>
+        <w:t xml:space="preserve"> on the design and development of the front-end of t</w:t>
+      </w:r>
+      <w:r>
+        <w:rPr>
+          <w:rFonts w:cs="Calibri"/>
+          <w:sz w:val="20"/>
+          <w:szCs w:val="20"/>
+        </w:rPr>
+        <w:t>hree</w:t>
+      </w:r>
+      <w:r>
+        <w:rPr>
+          <w:rFonts w:cs="Calibri"/>
+          <w:sz w:val="20"/>
+          <w:szCs w:val="20"/>
+        </w:rPr>
+        <w:t xml:space="preserve"> very famous Discord B</w:t>
+      </w:r>
+      <w:r>
+        <w:rPr>
+          <w:rFonts w:cs="Calibri"/>
+          <w:sz w:val="20"/>
+          <w:szCs w:val="20"/>
+        </w:rPr>
+        <w:t>ot</w:t>
+      </w:r>
+      <w:r>
+        <w:rPr>
+          <w:rFonts w:cs="Calibri"/>
+          <w:sz w:val="20"/>
+          <w:szCs w:val="20"/>
+        </w:rPr>
+        <w:t xml:space="preserve">s known as </w:t>
+      </w:r>
+      <w:r>
+        <w:rPr>
+          <w:rFonts w:cs="Calibri"/>
+          <w:b/>
+          <w:bCs/>
+          <w:sz w:val="20"/>
+          <w:szCs w:val="20"/>
+        </w:rPr>
+        <w:t>YAGPDB B</w:t>
+      </w:r>
+      <w:r>
+        <w:rPr>
+          <w:rFonts w:cs="Calibri"/>
+          <w:b/>
+          <w:bCs/>
+          <w:sz w:val="20"/>
+          <w:szCs w:val="20"/>
+        </w:rPr>
+        <w:t>ot</w:t>
+      </w:r>
+      <w:r>
+        <w:rPr>
+          <w:rFonts w:cs="Calibri"/>
+          <w:b/>
+          <w:bCs/>
+          <w:sz w:val="20"/>
+          <w:szCs w:val="20"/>
+        </w:rPr>
+        <w:t xml:space="preserve"> </w:t>
+      </w:r>
+      <w:r>
+        <w:rPr>
+          <w:rFonts w:cs="Calibri"/>
+          <w:sz w:val="20"/>
+          <w:szCs w:val="20"/>
+        </w:rPr>
+        <w:t xml:space="preserve">( </w:t>
+      </w:r>
+      <w:hyperlink r:id="rId9" w:history="1">
+        <w:r>
+          <w:rPr>
+            <w:rStyle w:val="Hyperlink"/>
+            <w:rFonts w:cs="Calibri"/>
+            <w:sz w:val="20"/>
+            <w:szCs w:val="20"/>
+          </w:rPr>
+          <w:t>https://yagpdb.xyz/</w:t>
+        </w:r>
+      </w:hyperlink>
+      <w:r>
+        <w:rPr>
+          <w:rFonts w:cs="Calibri"/>
+          <w:sz w:val="20"/>
+          <w:szCs w:val="20"/>
+        </w:rPr>
+        <w:t xml:space="preserve"> )</w:t>
+      </w:r>
+      <w:r>
+        <w:rPr>
+          <w:rFonts w:cs="Calibri"/>
+          <w:sz w:val="20"/>
+          <w:szCs w:val="20"/>
+        </w:rPr>
+        <w:t xml:space="preserve">, </w:t>
+      </w:r>
+      <w:r>
+        <w:rPr>
+          <w:rFonts w:cs="Calibri"/>
+          <w:b/>
+          <w:bCs/>
+          <w:sz w:val="20"/>
+          <w:szCs w:val="20"/>
+        </w:rPr>
+        <w:t>CARL B</w:t>
+      </w:r>
+      <w:r>
+        <w:rPr>
+          <w:rFonts w:cs="Calibri"/>
+          <w:b/>
+          <w:bCs/>
+          <w:sz w:val="20"/>
+          <w:szCs w:val="20"/>
+        </w:rPr>
+        <w:t>ot</w:t>
+      </w:r>
+      <w:r>
+        <w:rPr>
+          <w:rFonts w:cs="Calibri"/>
+          <w:b/>
+          <w:bCs/>
+          <w:sz w:val="20"/>
+          <w:szCs w:val="20"/>
+        </w:rPr>
+        <w:t xml:space="preserve"> </w:t>
+      </w:r>
+      <w:r>
+        <w:rPr>
+          <w:rFonts w:cs="Calibri"/>
+          <w:sz w:val="20"/>
+          <w:szCs w:val="20"/>
+        </w:rPr>
+        <w:t xml:space="preserve">( </w:t>
+      </w:r>
+      <w:hyperlink r:id="rId10" w:history="1">
+        <w:r>
+          <w:rPr>
+            <w:rStyle w:val="Hyperlink"/>
+            <w:rFonts w:cs="Calibri"/>
+            <w:sz w:val="20"/>
+            <w:szCs w:val="20"/>
+          </w:rPr>
+          <w:t>https://carl.gg/</w:t>
+        </w:r>
+      </w:hyperlink>
+      <w:r>
+        <w:rPr>
+          <w:rFonts w:cs="Calibri"/>
+          <w:sz w:val="20"/>
+          <w:szCs w:val="20"/>
+        </w:rPr>
+        <w:t xml:space="preserve"> )</w:t>
+      </w:r>
+      <w:r>
+        <w:rPr>
+          <w:rFonts w:cs="Calibri"/>
+          <w:sz w:val="20"/>
+          <w:szCs w:val="20"/>
+        </w:rPr>
+        <w:t xml:space="preserve"> </w:t>
+      </w:r>
+      <w:r>
+        <w:rPr>
+          <w:rFonts w:cs="Calibri"/>
+          <w:b/>
+          <w:bCs/>
+          <w:sz w:val="20"/>
+          <w:szCs w:val="20"/>
+        </w:rPr>
+        <w:t>and Piggy Bot</w:t>
+      </w:r>
+      <w:r>
+        <w:rPr>
+          <w:rFonts w:cs="Calibri"/>
+          <w:sz w:val="20"/>
+          <w:szCs w:val="20"/>
+        </w:rPr>
+        <w:t xml:space="preserve"> ( </w:t>
+      </w:r>
+      <w:hyperlink r:id="rId11" w:history="1">
+        <w:r>
+          <w:rPr>
+            <w:rStyle w:val="Hyperlink"/>
+            <w:rFonts w:cs="Calibri"/>
+            <w:sz w:val="20"/>
+            <w:szCs w:val="20"/>
+          </w:rPr>
+          <w:t>https://piggy.gg</w:t>
+        </w:r>
+      </w:hyperlink>
+      <w:r>
+        <w:rPr>
+          <w:rFonts w:cs="Calibri"/>
+          <w:sz w:val="20"/>
+          <w:szCs w:val="20"/>
+        </w:rPr>
+        <w:t xml:space="preserve"> )</w:t>
+      </w:r>
+      <w:r>
+        <w:rPr>
+          <w:rFonts w:cs="Calibri"/>
+          <w:sz w:val="20"/>
+          <w:szCs w:val="20"/>
+        </w:rPr>
+        <w:t xml:space="preserve"> using React.JS with complete unit and acceptance testing with more than </w:t>
+      </w:r>
+      <w:r>
+        <w:rPr>
+          <w:rFonts w:cs="Calibri"/>
+          <w:b/>
+          <w:bCs/>
+          <w:sz w:val="20"/>
+          <w:szCs w:val="20"/>
+        </w:rPr>
+        <w:t>85%</w:t>
+      </w:r>
+      <w:r>
+        <w:rPr>
+          <w:rFonts w:cs="Calibri"/>
+          <w:sz w:val="20"/>
+          <w:szCs w:val="20"/>
+        </w:rPr>
+        <w:t xml:space="preserve"> of code coverage</w:t>
+      </w:r>
+      <w:r>
+        <w:rPr>
+          <w:rFonts w:cs="Calibri"/>
+          <w:sz w:val="20"/>
+          <w:szCs w:val="20"/>
+        </w:rPr>
+        <w:t>.</w:t>
+      </w:r>
+    </w:p>
+    <w:p>
+      <w:pPr>
+        <w:pStyle w:val="ListParagraph"/>
+        <w:widowControl w:val="0"/>
+        <w:numPr>
+          <w:ilvl w:val="0"/>
+          <w:numId w:val="21"/>
+        </w:numPr>
+        <w:overflowPunct w:val="0"/>
+        <w:autoSpaceDE w:val="0"/>
+        <w:autoSpaceDN w:val="0"/>
+        <w:adjustRightInd w:val="0"/>
+        <w:spacing w:after="0" w:line="240" w:lineRule="auto"/>
+        <w:jc w:val="both"/>
+        <w:rPr>
           <w:rFonts w:asciiTheme="minorHAnsi" w:hAnsiTheme="minorHAnsi" w:cstheme="minorHAnsi"/>
           <w:b/>
           <w:sz w:val="20"/>
@@ -1649,27 +1427,7 @@
           <w:szCs w:val="20"/>
           <w:shd w:val="clear" w:color="auto" w:fill="FFFFFF"/>
         </w:rPr>
-        <w:t xml:space="preserve">Develop and </w:t>
-      </w:r>
-      <w:proofErr w:type="gramStart"/>
-      <w:r>
-        <w:rPr>
-          <w:rFonts w:asciiTheme="minorHAnsi" w:hAnsiTheme="minorHAnsi" w:cstheme="minorHAnsi"/>
-          <w:sz w:val="20"/>
-          <w:szCs w:val="20"/>
-          <w:shd w:val="clear" w:color="auto" w:fill="FFFFFF"/>
-        </w:rPr>
-        <w:t>Orchestrated</w:t>
-      </w:r>
-      <w:proofErr w:type="gramEnd"/>
-      <w:r>
-        <w:rPr>
-          <w:rFonts w:asciiTheme="minorHAnsi" w:hAnsiTheme="minorHAnsi" w:cstheme="minorHAnsi"/>
-          <w:sz w:val="20"/>
-          <w:szCs w:val="20"/>
-          <w:shd w:val="clear" w:color="auto" w:fill="FFFFFF"/>
-        </w:rPr>
-        <w:t xml:space="preserve"> the complete engine for Authentication and Authorization</w:t>
+        <w:t>Develop and Orchestrated the complete engine for Authentication and Authorization</w:t>
       </w:r>
       <w:r>
         <w:rPr>
@@ -2198,25 +1956,7 @@
           <w:b/>
           <w:szCs w:val="20"/>
         </w:rPr>
-        <w:t>App Factory (</w:t>
-      </w:r>
-      <w:proofErr w:type="spellStart"/>
-      <w:r>
-        <w:rPr>
-          <w:rFonts w:cs="Calibri"/>
-          <w:b/>
-          <w:szCs w:val="20"/>
-        </w:rPr>
-        <w:t>Kony’s</w:t>
-      </w:r>
-      <w:proofErr w:type="spellEnd"/>
-      <w:r>
-        <w:rPr>
-          <w:rFonts w:cs="Calibri"/>
-          <w:b/>
-          <w:szCs w:val="20"/>
-        </w:rPr>
-        <w:t xml:space="preserve"> CI/CD tool)</w:t>
+        <w:t>App Factory (Kony’s CI/CD tool)</w:t>
       </w:r>
       <w:r>
         <w:rPr>
@@ -2340,25 +2080,7 @@
           <w:sz w:val="20"/>
           <w:szCs w:val="20"/>
         </w:rPr>
-        <w:t xml:space="preserve">Owned and </w:t>
-      </w:r>
-      <w:proofErr w:type="gramStart"/>
-      <w:r>
-        <w:rPr>
-          <w:rFonts w:cs="Calibri"/>
-          <w:sz w:val="20"/>
-          <w:szCs w:val="20"/>
-        </w:rPr>
-        <w:t>Orchestrated</w:t>
-      </w:r>
-      <w:proofErr w:type="gramEnd"/>
-      <w:r>
-        <w:rPr>
-          <w:rFonts w:cs="Calibri"/>
-          <w:sz w:val="20"/>
-          <w:szCs w:val="20"/>
-        </w:rPr>
-        <w:t xml:space="preserve"> the complete development of </w:t>
+        <w:t xml:space="preserve">Owned and Orchestrated the complete development of </w:t>
       </w:r>
       <w:r>
         <w:rPr>
@@ -2532,25 +2254,7 @@
           <w:sz w:val="20"/>
           <w:szCs w:val="20"/>
         </w:rPr>
-        <w:t xml:space="preserve">Owned and </w:t>
-      </w:r>
-      <w:proofErr w:type="gramStart"/>
-      <w:r>
-        <w:rPr>
-          <w:rFonts w:cs="Calibri"/>
-          <w:sz w:val="20"/>
-          <w:szCs w:val="20"/>
-        </w:rPr>
-        <w:t>Orchestrated</w:t>
-      </w:r>
-      <w:proofErr w:type="gramEnd"/>
-      <w:r>
-        <w:rPr>
-          <w:rFonts w:cs="Calibri"/>
-          <w:sz w:val="20"/>
-          <w:szCs w:val="20"/>
-        </w:rPr>
-        <w:t xml:space="preserve"> the complete High</w:t>
+        <w:t>Owned and Orchestrated the complete High</w:t>
       </w:r>
       <w:r>
         <w:rPr>
@@ -2631,31 +2335,15 @@
           <w:sz w:val="20"/>
           <w:szCs w:val="20"/>
         </w:rPr>
-        <w:t>P</w:t>
-      </w:r>
-      <w:r>
-        <w:rPr>
-          <w:rFonts w:cs="Calibri"/>
-          <w:sz w:val="20"/>
-          <w:szCs w:val="20"/>
-        </w:rPr>
-        <w:t xml:space="preserve">age </w:t>
-      </w:r>
-      <w:r>
-        <w:rPr>
-          <w:rFonts w:cs="Calibri"/>
-          <w:sz w:val="20"/>
-          <w:szCs w:val="20"/>
-        </w:rPr>
-        <w:t>I</w:t>
-      </w:r>
-      <w:r>
-        <w:rPr>
-          <w:rFonts w:cs="Calibri"/>
-          <w:sz w:val="20"/>
-          <w:szCs w:val="20"/>
-        </w:rPr>
-        <w:t>nsight score of 9</w:t>
+        <w:t>Lighthouse</w:t>
+      </w:r>
+      <w:r>
+        <w:rPr>
+          <w:rFonts w:cs="Calibri"/>
+          <w:sz w:val="20"/>
+          <w:szCs w:val="20"/>
+        </w:rPr>
+        <w:t xml:space="preserve"> score of 9</w:t>
       </w:r>
       <w:r>
         <w:rPr>
@@ -2768,25 +2456,7 @@
           <w:sz w:val="20"/>
           <w:szCs w:val="20"/>
         </w:rPr>
-        <w:t xml:space="preserve">Owned and </w:t>
-      </w:r>
-      <w:proofErr w:type="gramStart"/>
-      <w:r>
-        <w:rPr>
-          <w:rFonts w:cs="Calibri"/>
-          <w:sz w:val="20"/>
-          <w:szCs w:val="20"/>
-        </w:rPr>
-        <w:t>Orchestrated</w:t>
-      </w:r>
-      <w:proofErr w:type="gramEnd"/>
-      <w:r>
-        <w:rPr>
-          <w:rFonts w:cs="Calibri"/>
-          <w:sz w:val="20"/>
-          <w:szCs w:val="20"/>
-        </w:rPr>
-        <w:t xml:space="preserve"> the complete </w:t>
+        <w:t xml:space="preserve">Owned and Orchestrated the complete </w:t>
       </w:r>
       <w:r>
         <w:rPr>
@@ -3184,7 +2854,7 @@
           <w:szCs w:val="20"/>
         </w:rPr>
       </w:pPr>
-      <w:bookmarkStart w:id="0" w:name="_Hlk509951932"/>
+      <w:bookmarkStart w:id="1" w:name="_Hlk509951932"/>
       <w:r>
         <w:rPr>
           <w:rFonts w:cs="Calibri"/>
@@ -3367,7 +3037,7 @@
         </w:rPr>
         <w:t>Develop APIs in Drupal in PHP.</w:t>
       </w:r>
-      <w:bookmarkEnd w:id="0"/>
+      <w:bookmarkEnd w:id="1"/>
       <w:r>
         <w:rPr>
           <w:rFonts w:cs="Calibri"/>
@@ -3376,6 +3046,279 @@
         </w:rPr>
         <w:br/>
       </w:r>
+    </w:p>
+    <w:p>
+      <w:pPr>
+        <w:widowControl w:val="0"/>
+        <w:autoSpaceDE w:val="0"/>
+        <w:autoSpaceDN w:val="0"/>
+        <w:adjustRightInd w:val="0"/>
+        <w:spacing w:after="0" w:line="240" w:lineRule="auto"/>
+        <w:rPr>
+          <w:rFonts w:ascii="Times New Roman" w:hAnsi="Times New Roman"/>
+          <w:sz w:val="24"/>
+          <w:szCs w:val="24"/>
+        </w:rPr>
+      </w:pPr>
+      <w:r>
+        <w:rPr>
+          <w:rFonts w:cs="Calibri"/>
+          <w:b/>
+          <w:bCs/>
+        </w:rPr>
+        <w:t>E</w:t>
+      </w:r>
+      <w:r>
+        <w:rPr>
+          <w:rFonts w:cs="Calibri"/>
+          <w:b/>
+          <w:bCs/>
+          <w:sz w:val="18"/>
+          <w:szCs w:val="18"/>
+        </w:rPr>
+        <w:t>DUCATION</w:t>
+      </w:r>
+    </w:p>
+    <w:p>
+      <w:pPr>
+        <w:widowControl w:val="0"/>
+        <w:autoSpaceDE w:val="0"/>
+        <w:autoSpaceDN w:val="0"/>
+        <w:adjustRightInd w:val="0"/>
+        <w:spacing w:after="0" w:line="26" w:lineRule="exact"/>
+        <w:rPr>
+          <w:rFonts w:ascii="Times New Roman" w:hAnsi="Times New Roman"/>
+          <w:sz w:val="24"/>
+          <w:szCs w:val="24"/>
+        </w:rPr>
+      </w:pPr>
+      <w:r>
+        <w:rPr>
+          <w:noProof/>
+        </w:rPr>
+        <mc:AlternateContent>
+          <mc:Choice Requires="wps">
+            <w:drawing>
+              <wp:anchor distT="0" distB="0" distL="114300" distR="114300" simplePos="0" relativeHeight="251673088" behindDoc="1" locked="0" layoutInCell="0" allowOverlap="1" wp14:anchorId="7F935CB5" wp14:editId="5358788D">
+                <wp:simplePos x="0" y="0"/>
+                <wp:positionH relativeFrom="column">
+                  <wp:posOffset>0</wp:posOffset>
+                </wp:positionH>
+                <wp:positionV relativeFrom="paragraph">
+                  <wp:posOffset>15240</wp:posOffset>
+                </wp:positionV>
+                <wp:extent cx="6708140" cy="0"/>
+                <wp:effectExtent l="0" t="0" r="10160" b="12700"/>
+                <wp:wrapNone/>
+                <wp:docPr id="2" name="Line 8"/>
+                <wp:cNvGraphicFramePr>
+                  <a:graphicFrameLocks xmlns:a="http://schemas.openxmlformats.org/drawingml/2006/main"/>
+                </wp:cNvGraphicFramePr>
+                <a:graphic xmlns:a="http://schemas.openxmlformats.org/drawingml/2006/main">
+                  <a:graphicData uri="http://schemas.microsoft.com/office/word/2010/wordprocessingShape">
+                    <wps:wsp>
+                      <wps:cNvCnPr>
+                        <a:cxnSpLocks noChangeShapeType="1"/>
+                      </wps:cNvCnPr>
+                      <wps:spPr bwMode="auto">
+                        <a:xfrm>
+                          <a:off x="0" y="0"/>
+                          <a:ext cx="6708140" cy="0"/>
+                        </a:xfrm>
+                        <a:prstGeom prst="line">
+                          <a:avLst/>
+                        </a:prstGeom>
+                        <a:noFill/>
+                        <a:ln w="6350">
+                          <a:solidFill>
+                            <a:srgbClr val="000000"/>
+                          </a:solidFill>
+                          <a:round/>
+                          <a:headEnd/>
+                          <a:tailEnd/>
+                        </a:ln>
+                        <a:extLst>
+                          <a:ext uri="{909E8E84-426E-40DD-AFC4-6F175D3DCCD1}">
+                            <a14:hiddenFill xmlns:a14="http://schemas.microsoft.com/office/drawing/2010/main">
+                              <a:noFill/>
+                            </a14:hiddenFill>
+                          </a:ext>
+                        </a:extLst>
+                      </wps:spPr>
+                      <wps:bodyPr/>
+                    </wps:wsp>
+                  </a:graphicData>
+                </a:graphic>
+                <wp14:sizeRelH relativeFrom="page">
+                  <wp14:pctWidth>0</wp14:pctWidth>
+                </wp14:sizeRelH>
+                <wp14:sizeRelV relativeFrom="page">
+                  <wp14:pctHeight>0</wp14:pctHeight>
+                </wp14:sizeRelV>
+              </wp:anchor>
+            </w:drawing>
+          </mc:Choice>
+          <mc:Fallback>
+            <w:pict>
+              <v:line w14:anchorId="0C2D53F9" id="Line 8" o:spid="_x0000_s1026" style="position:absolute;z-index:-251643392;visibility:visible;mso-wrap-style:square;mso-width-percent:0;mso-height-percent:0;mso-wrap-distance-left:9pt;mso-wrap-distance-top:0;mso-wrap-distance-right:9pt;mso-wrap-distance-bottom:0;mso-position-horizontal:absolute;mso-position-horizontal-relative:text;mso-position-vertical:absolute;mso-position-vertical-relative:text;mso-width-percent:0;mso-height-percent:0;mso-width-relative:page;mso-height-relative:page" from="0,1.2pt" to="528.2pt,1.2pt" o:gfxdata="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" o:allowincell="f" strokeweight=".5pt"/>
+            </w:pict>
+          </mc:Fallback>
+        </mc:AlternateContent>
+      </w:r>
+    </w:p>
+    <w:p>
+      <w:pPr>
+        <w:widowControl w:val="0"/>
+        <w:tabs>
+          <w:tab w:val="left" w:pos="3340"/>
+          <w:tab w:val="left" w:pos="8140"/>
+        </w:tabs>
+        <w:autoSpaceDE w:val="0"/>
+        <w:autoSpaceDN w:val="0"/>
+        <w:adjustRightInd w:val="0"/>
+        <w:spacing w:after="0" w:line="240" w:lineRule="auto"/>
+        <w:rPr>
+          <w:rFonts w:ascii="Times New Roman" w:hAnsi="Times New Roman"/>
+        </w:rPr>
+      </w:pPr>
+      <w:r>
+        <w:rPr>
+          <w:rFonts w:cs="Calibri"/>
+          <w:b/>
+          <w:bCs/>
+        </w:rPr>
+        <w:t>Ambala, IN</w:t>
+      </w:r>
+      <w:r>
+        <w:rPr>
+          <w:rFonts w:ascii="Times New Roman" w:hAnsi="Times New Roman"/>
+        </w:rPr>
+        <w:tab/>
+        <w:t xml:space="preserve">     </w:t>
+      </w:r>
+      <w:r>
+        <w:rPr>
+          <w:rFonts w:cs="Calibri"/>
+          <w:b/>
+          <w:bCs/>
+        </w:rPr>
+        <w:t>MAHARISHI MARKANDESHWAR UNIVERSITY</w:t>
+      </w:r>
+      <w:r>
+        <w:rPr>
+          <w:rFonts w:ascii="Times New Roman" w:hAnsi="Times New Roman"/>
+        </w:rPr>
+        <w:tab/>
+        <w:t xml:space="preserve">        </w:t>
+      </w:r>
+      <w:r>
+        <w:rPr>
+          <w:rFonts w:cs="Calibri"/>
+          <w:b/>
+          <w:bCs/>
+        </w:rPr>
+        <w:t>Aug 2013 – May 2017</w:t>
+      </w:r>
+    </w:p>
+    <w:p>
+      <w:pPr>
+        <w:widowControl w:val="0"/>
+        <w:autoSpaceDE w:val="0"/>
+        <w:autoSpaceDN w:val="0"/>
+        <w:adjustRightInd w:val="0"/>
+        <w:spacing w:after="0" w:line="4" w:lineRule="exact"/>
+        <w:rPr>
+          <w:rFonts w:ascii="Times New Roman" w:hAnsi="Times New Roman"/>
+          <w:sz w:val="24"/>
+          <w:szCs w:val="24"/>
+        </w:rPr>
+      </w:pPr>
+    </w:p>
+    <w:p>
+      <w:pPr>
+        <w:widowControl w:val="0"/>
+        <w:numPr>
+          <w:ilvl w:val="0"/>
+          <w:numId w:val="1"/>
+        </w:numPr>
+        <w:tabs>
+          <w:tab w:val="clear" w:pos="720"/>
+          <w:tab w:val="num" w:pos="260"/>
+        </w:tabs>
+        <w:overflowPunct w:val="0"/>
+        <w:autoSpaceDE w:val="0"/>
+        <w:autoSpaceDN w:val="0"/>
+        <w:adjustRightInd w:val="0"/>
+        <w:spacing w:after="0" w:line="240" w:lineRule="auto"/>
+        <w:ind w:left="260" w:hanging="188"/>
+        <w:jc w:val="both"/>
+        <w:rPr>
+          <w:rFonts w:ascii="Arial" w:hAnsi="Arial" w:cs="Arial"/>
+          <w:color w:val="000066"/>
+          <w:sz w:val="20"/>
+          <w:szCs w:val="20"/>
+        </w:rPr>
+      </w:pPr>
+      <w:r>
+        <w:rPr>
+          <w:rFonts w:cs="Calibri"/>
+          <w:sz w:val="20"/>
+          <w:szCs w:val="20"/>
+        </w:rPr>
+        <w:t xml:space="preserve">Bachelor of Technology in </w:t>
+      </w:r>
+      <w:r>
+        <w:rPr>
+          <w:rFonts w:cs="Calibri"/>
+          <w:b/>
+          <w:bCs/>
+          <w:sz w:val="20"/>
+          <w:szCs w:val="20"/>
+        </w:rPr>
+        <w:t>Computer Science</w:t>
+      </w:r>
+      <w:r>
+        <w:rPr>
+          <w:rFonts w:cs="Calibri"/>
+          <w:sz w:val="20"/>
+          <w:szCs w:val="20"/>
+        </w:rPr>
+        <w:t xml:space="preserve"> as a </w:t>
+      </w:r>
+      <w:r>
+        <w:rPr>
+          <w:rFonts w:cs="Calibri"/>
+          <w:noProof/>
+          <w:sz w:val="20"/>
+          <w:szCs w:val="20"/>
+        </w:rPr>
+        <w:t xml:space="preserve">major </w:t>
+      </w:r>
+      <w:r>
+        <w:rPr>
+          <w:rFonts w:cs="Calibri"/>
+          <w:sz w:val="20"/>
+          <w:szCs w:val="20"/>
+        </w:rPr>
+        <w:t>with 8.9 CGPA.</w:t>
+      </w:r>
+    </w:p>
+    <w:p>
+      <w:pPr>
+        <w:widowControl w:val="0"/>
+        <w:overflowPunct w:val="0"/>
+        <w:autoSpaceDE w:val="0"/>
+        <w:autoSpaceDN w:val="0"/>
+        <w:adjustRightInd w:val="0"/>
+        <w:spacing w:after="0" w:line="240" w:lineRule="auto"/>
+        <w:jc w:val="both"/>
+        <w:rPr>
+          <w:rFonts w:ascii="Arial" w:hAnsi="Arial" w:cs="Arial"/>
+          <w:color w:val="000066"/>
+          <w:sz w:val="20"/>
+          <w:szCs w:val="20"/>
+        </w:rPr>
+      </w:pPr>
     </w:p>
     <w:p>
       <w:pPr>
@@ -3518,25 +3461,43 @@
         <w:rPr>
           <w:rFonts w:cs="Calibri"/>
         </w:rPr>
-        <w:t xml:space="preserve">, </w:t>
-      </w:r>
-      <w:r>
-        <w:rPr>
-          <w:rFonts w:cs="Calibri"/>
-        </w:rPr>
-        <w:t>Java</w:t>
-      </w:r>
-      <w:r>
-        <w:rPr>
-          <w:rFonts w:cs="Calibri"/>
-        </w:rPr>
-        <w:t>,</w:t>
-      </w:r>
-      <w:r>
-        <w:rPr>
-          <w:rFonts w:cs="Calibri"/>
-        </w:rPr>
-        <w:t xml:space="preserve"> and</w:t>
+        <w:tab/>
+      </w:r>
+      <w:r>
+        <w:rPr>
+          <w:rFonts w:cs="Calibri"/>
+        </w:rPr>
+        <w:tab/>
+      </w:r>
+      <w:r>
+        <w:rPr>
+          <w:rFonts w:cs="Calibri"/>
+        </w:rPr>
+        <w:tab/>
+      </w:r>
+      <w:r>
+        <w:rPr>
+          <w:rFonts w:cs="Calibri"/>
+        </w:rPr>
+        <w:tab/>
+      </w:r>
+      <w:r>
+        <w:rPr>
+          <w:rFonts w:cs="Calibri"/>
+        </w:rPr>
+        <w:t xml:space="preserve">            </w:t>
+      </w:r>
+      <w:r>
+        <w:rPr>
+          <w:rFonts w:cs="Calibri"/>
+        </w:rPr>
+        <w:t xml:space="preserve">       </w:t>
+      </w:r>
+      <w:r>
+        <w:rPr>
+          <w:rFonts w:cs="Calibri"/>
+        </w:rPr>
+        <w:tab/>
       </w:r>
       <w:r>
         <w:rPr>
@@ -3548,37 +3509,7 @@
         <w:rPr>
           <w:rFonts w:cs="Calibri"/>
         </w:rPr>
-        <w:t>Ruby on Rails</w:t>
-      </w:r>
-      <w:r>
-        <w:rPr>
-          <w:rFonts w:cs="Calibri"/>
-        </w:rPr>
-        <w:t xml:space="preserve">            </w:t>
-      </w:r>
-      <w:r>
-        <w:rPr>
-          <w:rFonts w:cs="Calibri"/>
-        </w:rPr>
-        <w:t xml:space="preserve">       </w:t>
-      </w:r>
-      <w:r>
-        <w:rPr>
-          <w:rFonts w:cs="Calibri"/>
-        </w:rPr>
-        <w:tab/>
-      </w:r>
-      <w:r>
-        <w:rPr>
-          <w:rFonts w:cs="Calibri"/>
-        </w:rPr>
-        <w:t xml:space="preserve"> </w:t>
-      </w:r>
-      <w:r>
-        <w:rPr>
-          <w:rFonts w:cs="Calibri"/>
-        </w:rPr>
-        <w:t xml:space="preserve">    </w:t>
+        <w:t xml:space="preserve">   </w:t>
       </w:r>
       <w:r>
         <w:rPr>
@@ -3728,145 +3659,6 @@
           <w:rFonts w:cs="Calibri"/>
         </w:rPr>
         <w:t>, Tailwind</w:t>
-      </w:r>
-    </w:p>
-    <w:p>
-      <w:pPr>
-        <w:pStyle w:val="ListParagraph"/>
-        <w:widowControl w:val="0"/>
-        <w:overflowPunct w:val="0"/>
-        <w:autoSpaceDE w:val="0"/>
-        <w:autoSpaceDN w:val="0"/>
-        <w:adjustRightInd w:val="0"/>
-        <w:spacing w:after="0" w:line="240" w:lineRule="auto"/>
-        <w:ind w:left="0"/>
-        <w:jc w:val="both"/>
-        <w:rPr>
-          <w:rFonts w:cs="Calibri"/>
-        </w:rPr>
-      </w:pPr>
-      <w:r>
-        <w:rPr>
-          <w:rFonts w:cs="Calibri"/>
-          <w:b/>
-        </w:rPr>
-        <w:t xml:space="preserve">Operating System: </w:t>
-      </w:r>
-      <w:r>
-        <w:rPr>
-          <w:rFonts w:cs="Calibri"/>
-        </w:rPr>
-        <w:t>Window</w:t>
-      </w:r>
-      <w:r>
-        <w:rPr>
-          <w:rFonts w:cs="Calibri"/>
-        </w:rPr>
-        <w:t xml:space="preserve">s, </w:t>
-      </w:r>
-      <w:r>
-        <w:rPr>
-          <w:rFonts w:cs="Calibri"/>
-        </w:rPr>
-        <w:t>Linux</w:t>
-      </w:r>
-      <w:r>
-        <w:rPr>
-          <w:rFonts w:cs="Calibri"/>
-        </w:rPr>
-        <w:t xml:space="preserve"> and MacOS</w:t>
-      </w:r>
-      <w:r>
-        <w:rPr>
-          <w:rFonts w:cs="Calibri"/>
-        </w:rPr>
-        <w:tab/>
-      </w:r>
-      <w:r>
-        <w:rPr>
-          <w:rFonts w:cs="Calibri"/>
-        </w:rPr>
-        <w:tab/>
-      </w:r>
-      <w:r>
-        <w:rPr>
-          <w:rFonts w:cs="Calibri"/>
-        </w:rPr>
-        <w:tab/>
-      </w:r>
-      <w:r>
-        <w:rPr>
-          <w:rFonts w:cs="Calibri"/>
-        </w:rPr>
-        <w:t xml:space="preserve">    </w:t>
-      </w:r>
-      <w:r>
-        <w:rPr>
-          <w:rFonts w:cs="Calibri"/>
-          <w:b/>
-        </w:rPr>
-        <w:t xml:space="preserve">Testing Framework: </w:t>
-      </w:r>
-      <w:proofErr w:type="spellStart"/>
-      <w:r>
-        <w:rPr>
-          <w:rFonts w:cs="Calibri"/>
-        </w:rPr>
-        <w:t>TestNg</w:t>
-      </w:r>
-      <w:proofErr w:type="spellEnd"/>
-      <w:r>
-        <w:rPr>
-          <w:rFonts w:cs="Calibri"/>
-        </w:rPr>
-        <w:t>, Rest Assured, Selenium</w:t>
-      </w:r>
-    </w:p>
-    <w:p>
-      <w:pPr>
-        <w:pStyle w:val="ListParagraph"/>
-        <w:widowControl w:val="0"/>
-        <w:overflowPunct w:val="0"/>
-        <w:autoSpaceDE w:val="0"/>
-        <w:autoSpaceDN w:val="0"/>
-        <w:adjustRightInd w:val="0"/>
-        <w:spacing w:after="0" w:line="240" w:lineRule="auto"/>
-        <w:ind w:left="0"/>
-        <w:jc w:val="both"/>
-        <w:rPr>
-          <w:rFonts w:cs="Calibri"/>
-        </w:rPr>
-      </w:pPr>
-      <w:r>
-        <w:rPr>
-          <w:rFonts w:cs="Calibri"/>
-          <w:b/>
-        </w:rPr>
-        <w:t>DevOps:</w:t>
-      </w:r>
-      <w:r>
-        <w:rPr>
-          <w:rFonts w:cs="Calibri"/>
-        </w:rPr>
-        <w:t xml:space="preserve"> Amazon Web Services</w:t>
-      </w:r>
-      <w:r>
-        <w:rPr>
-          <w:rFonts w:cs="Calibri"/>
-        </w:rPr>
-        <w:t xml:space="preserve">, </w:t>
-      </w:r>
-      <w:r>
-        <w:rPr>
-          <w:rFonts w:cs="Calibri"/>
-        </w:rPr>
-        <w:t xml:space="preserve">Elastic Search, </w:t>
-      </w:r>
-      <w:r>
-        <w:rPr>
-          <w:rFonts w:cs="Calibri"/>
-        </w:rPr>
-        <w:t>Shell Scripting</w:t>
       </w:r>
     </w:p>
     <w:p>
@@ -4225,7 +4017,7 @@
 </file>
 
 <file path=word/endnotes.xml><?xml version="1.0" encoding="utf-8"?>
-<w:endnotes xmlns:wpc="http://schemas.microsoft.com/office/word/2010/wordprocessingCanvas" xmlns:cx="http://schemas.microsoft.com/office/drawing/2014/chartex" xmlns:cx1="http://schemas.microsoft.com/office/drawing/2015/9/8/chartex" xmlns:cx2="http://schemas.microsoft.com/office/drawing/2015/10/21/chartex" xmlns:cx3="http://schemas.microsoft.com/office/drawing/2016/5/9/chartex" xmlns:cx4="http://schemas.microsoft.com/office/drawing/2016/5/10/chartex" xmlns:cx5="http://schemas.microsoft.com/office/drawing/2016/5/11/chartex" xmlns:cx6="http://schemas.microsoft.com/office/drawing/2016/5/12/chartex" xmlns:cx7="http://schemas.microsoft.com/office/drawing/2016/5/13/chartex" xmlns:cx8="http://schemas.microsoft.com/office/drawing/2016/5/14/chartex" xmlns:mc="http://schemas.openxmlformats.org/markup-compatibility/2006" xmlns:aink="http://schemas.microsoft.com/office/drawing/2016/ink" xmlns:am3d="http://schemas.microsoft.com/office/drawing/2017/model3d" xmlns:o="urn:schemas-microsoft-com:office:office" xmlns:oel="http://schemas.microsoft.com/office/2019/extlst" xmlns:r="http://schemas.openxmlformats.org/officeDocument/2006/relationships" xmlns:m="http://schemas.openxmlformats.org/officeDocument/2006/math" xmlns:v="urn:schemas-microsoft-com:vml" xmlns:wp14="http://schemas.microsoft.com/office/word/2010/wordprocessingDrawing" xmlns:wp="http://schemas.openxmlformats.org/drawingml/2006/wordprocessingDrawing" xmlns:w10="urn:schemas-microsoft-com:office:word" xmlns:w="http://schemas.openxmlformats.org/wordprocessingml/2006/main" xmlns:w14="http://schemas.microsoft.com/office/word/2010/wordml" xmlns:w15="http://schemas.microsoft.com/office/word/2012/wordml" xmlns:w16cex="http://schemas.microsoft.com/office/word/2018/wordml/cex" xmlns:w16cid="http://schemas.microsoft.com/office/word/2016/wordml/cid" xmlns:w16="http://schemas.microsoft.com/office/word/2018/wordml" xmlns:w16sdtdh="http://schemas.microsoft.com/office/word/2020/wordml/sdtdatahash" xmlns:w16se="http://schemas.microsoft.com/office/word/2015/wordml/symex" xmlns:wpg="http://schemas.microsoft.com/office/word/2010/wordprocessingGroup" xmlns:wpi="http://schemas.microsoft.com/office/word/2010/wordprocessingInk" xmlns:wne="http://schemas.microsoft.com/office/word/2006/wordml" xmlns:wps="http://schemas.microsoft.com/office/word/2010/wordprocessingShape" mc:Ignorable="w14 w15 w16se w16cid w16 w16cex w16sdtdh wp14">
+<w:endnotes xmlns:wpc="http://schemas.microsoft.com/office/word/2010/wordprocessingCanvas" xmlns:cx="http://schemas.microsoft.com/office/drawing/2014/chartex" xmlns:cx1="http://schemas.microsoft.com/office/drawing/2015/9/8/chartex" xmlns:cx2="http://schemas.microsoft.com/office/drawing/2015/10/21/chartex" xmlns:cx3="http://schemas.microsoft.com/office/drawing/2016/5/9/chartex" xmlns:cx4="http://schemas.microsoft.com/office/drawing/2016/5/10/chartex" xmlns:cx5="http://schemas.microsoft.com/office/drawing/2016/5/11/chartex" xmlns:cx6="http://schemas.microsoft.com/office/drawing/2016/5/12/chartex" xmlns:cx7="http://schemas.microsoft.com/office/drawing/2016/5/13/chartex" xmlns:cx8="http://schemas.microsoft.com/office/drawing/2016/5/14/chartex" xmlns:mc="http://schemas.openxmlformats.org/markup-compatibility/2006" xmlns:aink="http://schemas.microsoft.com/office/drawing/2016/ink" xmlns:am3d="http://schemas.microsoft.com/office/drawing/2017/model3d" xmlns:o="urn:schemas-microsoft-com:office:office" xmlns:oel="http://schemas.microsoft.com/office/2019/extlst" xmlns:r="http://schemas.openxmlformats.org/officeDocument/2006/relationships" xmlns:m="http://schemas.openxmlformats.org/officeDocument/2006/math" xmlns:v="urn:schemas-microsoft-com:vml" xmlns:wp14="http://schemas.microsoft.com/office/word/2010/wordprocessingDrawing" xmlns:wp="http://schemas.openxmlformats.org/drawingml/2006/wordprocessingDrawing" xmlns:w10="urn:schemas-microsoft-com:office:word" xmlns:w="http://schemas.openxmlformats.org/wordprocessingml/2006/main" xmlns:w14="http://schemas.microsoft.com/office/word/2010/wordml" xmlns:w15="http://schemas.microsoft.com/office/word/2012/wordml" xmlns:w16cex="http://schemas.microsoft.com/office/word/2018/wordml/cex" xmlns:w16cid="http://schemas.microsoft.com/office/word/2016/wordml/cid" xmlns:w16="http://schemas.microsoft.com/office/word/2018/wordml" xmlns:w16du="http://schemas.microsoft.com/office/word/2023/wordml/word16du" xmlns:w16sdtdh="http://schemas.microsoft.com/office/word/2020/wordml/sdtdatahash" xmlns:w16se="http://schemas.microsoft.com/office/word/2015/wordml/symex" xmlns:wpg="http://schemas.microsoft.com/office/word/2010/wordprocessingGroup" xmlns:wpi="http://schemas.microsoft.com/office/word/2010/wordprocessingInk" xmlns:wne="http://schemas.microsoft.com/office/word/2006/wordml" xmlns:wps="http://schemas.microsoft.com/office/word/2010/wordprocessingShape" mc:Ignorable="w14 w15 w16se w16cid w16 w16cex w16sdtdh w16du wp14">
   <w:endnote w:type="separator" w:id="-1">
     <w:p>
       <w:pPr>
@@ -4250,7 +4042,7 @@
 </file>
 
 <file path=word/footnotes.xml><?xml version="1.0" encoding="utf-8"?>
-<w:footnotes xmlns:wpc="http://schemas.microsoft.com/office/word/2010/wordprocessingCanvas" xmlns:cx="http://schemas.microsoft.com/office/drawing/2014/chartex" xmlns:cx1="http://schemas.microsoft.com/office/drawing/2015/9/8/chartex" xmlns:cx2="http://schemas.microsoft.com/office/drawing/2015/10/21/chartex" xmlns:cx3="http://schemas.microsoft.com/office/drawing/2016/5/9/chartex" xmlns:cx4="http://schemas.microsoft.com/office/drawing/2016/5/10/chartex" xmlns:cx5="http://schemas.microsoft.com/office/drawing/2016/5/11/chartex" xmlns:cx6="http://schemas.microsoft.com/office/drawing/2016/5/12/chartex" xmlns:cx7="http://schemas.microsoft.com/office/drawing/2016/5/13/chartex" xmlns:cx8="http://schemas.microsoft.com/office/drawing/2016/5/14/chartex" xmlns:mc="http://schemas.openxmlformats.org/markup-compatibility/2006" xmlns:aink="http://schemas.microsoft.com/office/drawing/2016/ink" xmlns:am3d="http://schemas.microsoft.com/office/drawing/2017/model3d" xmlns:o="urn:schemas-microsoft-com:office:office" xmlns:oel="http://schemas.microsoft.com/office/2019/extlst" xmlns:r="http://schemas.openxmlformats.org/officeDocument/2006/relationships" xmlns:m="http://schemas.openxmlformats.org/officeDocument/2006/math" xmlns:v="urn:schemas-microsoft-com:vml" xmlns:wp14="http://schemas.microsoft.com/office/word/2010/wordprocessingDrawing" xmlns:wp="http://schemas.openxmlformats.org/drawingml/2006/wordprocessingDrawing" xmlns:w10="urn:schemas-microsoft-com:office:word" xmlns:w="http://schemas.openxmlformats.org/wordprocessingml/2006/main" xmlns:w14="http://schemas.microsoft.com/office/word/2010/wordml" xmlns:w15="http://schemas.microsoft.com/office/word/2012/wordml" xmlns:w16cex="http://schemas.microsoft.com/office/word/2018/wordml/cex" xmlns:w16cid="http://schemas.microsoft.com/office/word/2016/wordml/cid" xmlns:w16="http://schemas.microsoft.com/office/word/2018/wordml" xmlns:w16sdtdh="http://schemas.microsoft.com/office/word/2020/wordml/sdtdatahash" xmlns:w16se="http://schemas.microsoft.com/office/word/2015/wordml/symex" xmlns:wpg="http://schemas.microsoft.com/office/word/2010/wordprocessingGroup" xmlns:wpi="http://schemas.microsoft.com/office/word/2010/wordprocessingInk" xmlns:wne="http://schemas.microsoft.com/office/word/2006/wordml" xmlns:wps="http://schemas.microsoft.com/office/word/2010/wordprocessingShape" mc:Ignorable="w14 w15 w16se w16cid w16 w16cex w16sdtdh wp14">
+<w:footnotes xmlns:wpc="http://schemas.microsoft.com/office/word/2010/wordprocessingCanvas" xmlns:cx="http://schemas.microsoft.com/office/drawing/2014/chartex" xmlns:cx1="http://schemas.microsoft.com/office/drawing/2015/9/8/chartex" xmlns:cx2="http://schemas.microsoft.com/office/drawing/2015/10/21/chartex" xmlns:cx3="http://schemas.microsoft.com/office/drawing/2016/5/9/chartex" xmlns:cx4="http://schemas.microsoft.com/office/drawing/2016/5/10/chartex" xmlns:cx5="http://schemas.microsoft.com/office/drawing/2016/5/11/chartex" xmlns:cx6="http://schemas.microsoft.com/office/drawing/2016/5/12/chartex" xmlns:cx7="http://schemas.microsoft.com/office/drawing/2016/5/13/chartex" xmlns:cx8="http://schemas.microsoft.com/office/drawing/2016/5/14/chartex" xmlns:mc="http://schemas.openxmlformats.org/markup-compatibility/2006" xmlns:aink="http://schemas.microsoft.com/office/drawing/2016/ink" xmlns:am3d="http://schemas.microsoft.com/office/drawing/2017/model3d" xmlns:o="urn:schemas-microsoft-com:office:office" xmlns:oel="http://schemas.microsoft.com/office/2019/extlst" xmlns:r="http://schemas.openxmlformats.org/officeDocument/2006/relationships" xmlns:m="http://schemas.openxmlformats.org/officeDocument/2006/math" xmlns:v="urn:schemas-microsoft-com:vml" xmlns:wp14="http://schemas.microsoft.com/office/word/2010/wordprocessingDrawing" xmlns:wp="http://schemas.openxmlformats.org/drawingml/2006/wordprocessingDrawing" xmlns:w10="urn:schemas-microsoft-com:office:word" xmlns:w="http://schemas.openxmlformats.org/wordprocessingml/2006/main" xmlns:w14="http://schemas.microsoft.com/office/word/2010/wordml" xmlns:w15="http://schemas.microsoft.com/office/word/2012/wordml" xmlns:w16cex="http://schemas.microsoft.com/office/word/2018/wordml/cex" xmlns:w16cid="http://schemas.microsoft.com/office/word/2016/wordml/cid" xmlns:w16="http://schemas.microsoft.com/office/word/2018/wordml" xmlns:w16du="http://schemas.microsoft.com/office/word/2023/wordml/word16du" xmlns:w16sdtdh="http://schemas.microsoft.com/office/word/2020/wordml/sdtdatahash" xmlns:w16se="http://schemas.microsoft.com/office/word/2015/wordml/symex" xmlns:wpg="http://schemas.microsoft.com/office/word/2010/wordprocessingGroup" xmlns:wpi="http://schemas.microsoft.com/office/word/2010/wordprocessingInk" xmlns:wne="http://schemas.microsoft.com/office/word/2006/wordml" xmlns:wps="http://schemas.microsoft.com/office/word/2010/wordprocessingShape" mc:Ignorable="w14 w15 w16se w16cid w16 w16cex w16sdtdh w16du wp14">
   <w:footnote w:type="separator" w:id="-1">
     <w:p>
       <w:pPr>
@@ -4275,7 +4067,7 @@
 </file>
 
 <file path=word/numbering.xml><?xml version="1.0" encoding="utf-8"?>
-<w:numbering xmlns:wpc="http://schemas.microsoft.com/office/word/2010/wordprocessingCanvas" xmlns:cx="http://schemas.microsoft.com/office/drawing/2014/chartex" xmlns:cx1="http://schemas.microsoft.com/office/drawing/2015/9/8/chartex" xmlns:cx2="http://schemas.microsoft.com/office/drawing/2015/10/21/chartex" xmlns:cx3="http://schemas.microsoft.com/office/drawing/2016/5/9/chartex" xmlns:cx4="http://schemas.microsoft.com/office/drawing/2016/5/10/chartex" xmlns:cx5="http://schemas.microsoft.com/office/drawing/2016/5/11/chartex" xmlns:cx6="http://schemas.microsoft.com/office/drawing/2016/5/12/chartex" xmlns:cx7="http://schemas.microsoft.com/office/drawing/2016/5/13/chartex" xmlns:cx8="http://schemas.microsoft.com/office/drawing/2016/5/14/chartex" xmlns:mc="http://schemas.openxmlformats.org/markup-compatibility/2006" xmlns:aink="http://schemas.microsoft.com/office/drawing/2016/ink" xmlns:am3d="http://schemas.microsoft.com/office/drawing/2017/model3d" xmlns:o="urn:schemas-microsoft-com:office:office" xmlns:oel="http://schemas.microsoft.com/office/2019/extlst" xmlns:r="http://schemas.openxmlformats.org/officeDocument/2006/relationships" xmlns:m="http://schemas.openxmlformats.org/officeDocument/2006/math" xmlns:v="urn:schemas-microsoft-com:vml" xmlns:wp14="http://schemas.microsoft.com/office/word/2010/wordprocessingDrawing" xmlns:wp="http://schemas.openxmlformats.org/drawingml/2006/wordprocessingDrawing" xmlns:w10="urn:schemas-microsoft-com:office:word" xmlns:w="http://schemas.openxmlformats.org/wordprocessingml/2006/main" xmlns:w14="http://schemas.microsoft.com/office/word/2010/wordml" xmlns:w15="http://schemas.microsoft.com/office/word/2012/wordml" xmlns:w16cex="http://schemas.microsoft.com/office/word/2018/wordml/cex" xmlns:w16cid="http://schemas.microsoft.com/office/word/2016/wordml/cid" xmlns:w16="http://schemas.microsoft.com/office/word/2018/wordml" xmlns:w16sdtdh="http://schemas.microsoft.com/office/word/2020/wordml/sdtdatahash" xmlns:w16se="http://schemas.microsoft.com/office/word/2015/wordml/symex" xmlns:wpg="http://schemas.microsoft.com/office/word/2010/wordprocessingGroup" xmlns:wpi="http://schemas.microsoft.com/office/word/2010/wordprocessingInk" xmlns:wne="http://schemas.microsoft.com/office/word/2006/wordml" xmlns:wps="http://schemas.microsoft.com/office/word/2010/wordprocessingShape" mc:Ignorable="w14 w15 w16se w16cid w16 w16cex w16sdtdh wp14">
+<w:numbering xmlns:wpc="http://schemas.microsoft.com/office/word/2010/wordprocessingCanvas" xmlns:cx="http://schemas.microsoft.com/office/drawing/2014/chartex" xmlns:cx1="http://schemas.microsoft.com/office/drawing/2015/9/8/chartex" xmlns:cx2="http://schemas.microsoft.com/office/drawing/2015/10/21/chartex" xmlns:cx3="http://schemas.microsoft.com/office/drawing/2016/5/9/chartex" xmlns:cx4="http://schemas.microsoft.com/office/drawing/2016/5/10/chartex" xmlns:cx5="http://schemas.microsoft.com/office/drawing/2016/5/11/chartex" xmlns:cx6="http://schemas.microsoft.com/office/drawing/2016/5/12/chartex" xmlns:cx7="http://schemas.microsoft.com/office/drawing/2016/5/13/chartex" xmlns:cx8="http://schemas.microsoft.com/office/drawing/2016/5/14/chartex" xmlns:mc="http://schemas.openxmlformats.org/markup-compatibility/2006" xmlns:aink="http://schemas.microsoft.com/office/drawing/2016/ink" xmlns:am3d="http://schemas.microsoft.com/office/drawing/2017/model3d" xmlns:o="urn:schemas-microsoft-com:office:office" xmlns:oel="http://schemas.microsoft.com/office/2019/extlst" xmlns:r="http://schemas.openxmlformats.org/officeDocument/2006/relationships" xmlns:m="http://schemas.openxmlformats.org/officeDocument/2006/math" xmlns:v="urn:schemas-microsoft-com:vml" xmlns:wp14="http://schemas.microsoft.com/office/word/2010/wordprocessingDrawing" xmlns:wp="http://schemas.openxmlformats.org/drawingml/2006/wordprocessingDrawing" xmlns:w10="urn:schemas-microsoft-com:office:word" xmlns:w="http://schemas.openxmlformats.org/wordprocessingml/2006/main" xmlns:w14="http://schemas.microsoft.com/office/word/2010/wordml" xmlns:w15="http://schemas.microsoft.com/office/word/2012/wordml" xmlns:w16cex="http://schemas.microsoft.com/office/word/2018/wordml/cex" xmlns:w16cid="http://schemas.microsoft.com/office/word/2016/wordml/cid" xmlns:w16="http://schemas.microsoft.com/office/word/2018/wordml" xmlns:w16du="http://schemas.microsoft.com/office/word/2023/wordml/word16du" xmlns:w16sdtdh="http://schemas.microsoft.com/office/word/2020/wordml/sdtdatahash" xmlns:w16se="http://schemas.microsoft.com/office/word/2015/wordml/symex" xmlns:wpg="http://schemas.microsoft.com/office/word/2010/wordprocessingGroup" xmlns:wpi="http://schemas.microsoft.com/office/word/2010/wordprocessingInk" xmlns:wne="http://schemas.microsoft.com/office/word/2006/wordml" xmlns:wps="http://schemas.microsoft.com/office/word/2010/wordprocessingShape" mc:Ignorable="w14 w15 w16se w16cid w16 w16cex w16sdtdh w16du wp14">
   <w:abstractNum w:abstractNumId="0" w15:restartNumberingAfterBreak="0">
     <w:nsid w:val="00000029"/>
     <w:multiLevelType w:val="hybridMultilevel"/>
@@ -6483,7 +6275,7 @@
 </file>
 
 <file path=word/styles.xml><?xml version="1.0" encoding="utf-8"?>
-<w:styles xmlns:mc="http://schemas.openxmlformats.org/markup-compatibility/2006" xmlns:r="http://schemas.openxmlformats.org/officeDocument/2006/relationships" xmlns:w="http://schemas.openxmlformats.org/wordprocessingml/2006/main" xmlns:w14="http://schemas.microsoft.com/office/word/2010/wordml" xmlns:w15="http://schemas.microsoft.com/office/word/2012/wordml" xmlns:w16cex="http://schemas.microsoft.com/office/word/2018/wordml/cex" xmlns:w16cid="http://schemas.microsoft.com/office/word/2016/wordml/cid" xmlns:w16="http://schemas.microsoft.com/office/word/2018/wordml" xmlns:w16sdtdh="http://schemas.microsoft.com/office/word/2020/wordml/sdtdatahash" xmlns:w16se="http://schemas.microsoft.com/office/word/2015/wordml/symex" mc:Ignorable="w14 w15 w16se w16cid w16 w16cex w16sdtdh">
+<w:styles xmlns:mc="http://schemas.openxmlformats.org/markup-compatibility/2006" xmlns:r="http://schemas.openxmlformats.org/officeDocument/2006/relationships" xmlns:w="http://schemas.openxmlformats.org/wordprocessingml/2006/main" xmlns:w14="http://schemas.microsoft.com/office/word/2010/wordml" xmlns:w15="http://schemas.microsoft.com/office/word/2012/wordml" xmlns:w16cex="http://schemas.microsoft.com/office/word/2018/wordml/cex" xmlns:w16cid="http://schemas.microsoft.com/office/word/2016/wordml/cid" xmlns:w16="http://schemas.microsoft.com/office/word/2018/wordml" xmlns:w16du="http://schemas.microsoft.com/office/word/2023/wordml/word16du" xmlns:w16sdtdh="http://schemas.microsoft.com/office/word/2020/wordml/sdtdatahash" xmlns:w16se="http://schemas.microsoft.com/office/word/2015/wordml/symex" mc:Ignorable="w14 w15 w16se w16cid w16 w16cex w16sdtdh w16du">
   <w:docDefaults>
     <w:rPrDefault>
       <w:rPr>

</xml_diff>